<commit_message>
I have edited a few lines in this text.
</commit_message>
<xml_diff>
--- a/Software-Requirement-Specification-Of-Book-Ticket.docx
+++ b/Software-Requirement-Specification-Of-Book-Ticket.docx
@@ -67,7 +67,7 @@
         <w:pStyle w:val="ListParagraph"/>
         <w:numPr>
           <w:ilvl w:val="0"/>
-          <w:numId w:val="10"/>
+          <w:numId w:val="2"/>
         </w:numPr>
         <w:jc w:val="both"/>
         <w:rPr>
@@ -381,7 +381,7 @@
         <w:pStyle w:val="ListParagraph"/>
         <w:numPr>
           <w:ilvl w:val="0"/>
-          <w:numId w:val="10"/>
+          <w:numId w:val="2"/>
         </w:numPr>
         <w:jc w:val="both"/>
         <w:rPr>
@@ -404,7 +404,7 @@
         <w:pStyle w:val="ListParagraph"/>
         <w:numPr>
           <w:ilvl w:val="0"/>
-          <w:numId w:val="46"/>
+          <w:numId w:val="18"/>
         </w:numPr>
         <w:jc w:val="both"/>
         <w:rPr>
@@ -593,7 +593,7 @@
         <w:pStyle w:val="ListParagraph"/>
         <w:numPr>
           <w:ilvl w:val="0"/>
-          <w:numId w:val="11"/>
+          <w:numId w:val="3"/>
         </w:numPr>
         <w:jc w:val="both"/>
         <w:rPr>
@@ -616,7 +616,7 @@
         <w:pStyle w:val="ListParagraph"/>
         <w:numPr>
           <w:ilvl w:val="0"/>
-          <w:numId w:val="11"/>
+          <w:numId w:val="3"/>
         </w:numPr>
         <w:jc w:val="both"/>
         <w:rPr>
@@ -658,7 +658,7 @@
         <w:pStyle w:val="ListParagraph"/>
         <w:numPr>
           <w:ilvl w:val="0"/>
-          <w:numId w:val="12"/>
+          <w:numId w:val="4"/>
         </w:numPr>
         <w:jc w:val="both"/>
         <w:rPr>
@@ -681,7 +681,7 @@
         <w:pStyle w:val="ListParagraph"/>
         <w:numPr>
           <w:ilvl w:val="0"/>
-          <w:numId w:val="12"/>
+          <w:numId w:val="4"/>
         </w:numPr>
         <w:jc w:val="both"/>
         <w:rPr>
@@ -704,7 +704,7 @@
         <w:pStyle w:val="ListParagraph"/>
         <w:numPr>
           <w:ilvl w:val="0"/>
-          <w:numId w:val="12"/>
+          <w:numId w:val="4"/>
         </w:numPr>
         <w:jc w:val="both"/>
         <w:rPr>
@@ -737,7 +737,7 @@
         <w:pStyle w:val="ListParagraph"/>
         <w:numPr>
           <w:ilvl w:val="0"/>
-          <w:numId w:val="46"/>
+          <w:numId w:val="18"/>
         </w:numPr>
         <w:jc w:val="both"/>
         <w:rPr>
@@ -824,108 +824,6 @@
         </w:rPr>
         <w:t>Phần mềm bao gồm các giao diện chính như:</w:t>
       </w:r>
-    </w:p>
-    <w:p>
-      <w:pPr>
-        <w:pStyle w:val="ListParagraph"/>
-        <w:numPr>
-          <w:ilvl w:val="0"/>
-          <w:numId w:val="33"/>
-        </w:numPr>
-        <w:jc w:val="both"/>
-        <w:rPr>
-          <w:rFonts w:ascii="Times New Roman" w:hAnsi="Times New Roman" w:cs="Times New Roman"/>
-          <w:sz w:val="26"/>
-          <w:szCs w:val="26"/>
-        </w:rPr>
-      </w:pPr>
-      <w:r>
-        <w:rPr>
-          <w:rFonts w:ascii="Times New Roman" w:hAnsi="Times New Roman" w:cs="Times New Roman"/>
-          <w:sz w:val="26"/>
-          <w:szCs w:val="26"/>
-        </w:rPr>
-        <w:t>Giao diện đăng nhập, đăng ký, đăng xuất.</w:t>
-      </w:r>
-    </w:p>
-    <w:p>
-      <w:pPr>
-        <w:pStyle w:val="ListParagraph"/>
-        <w:numPr>
-          <w:ilvl w:val="0"/>
-          <w:numId w:val="13"/>
-        </w:numPr>
-        <w:jc w:val="both"/>
-        <w:rPr>
-          <w:rFonts w:ascii="Times New Roman" w:hAnsi="Times New Roman" w:cs="Times New Roman"/>
-          <w:sz w:val="26"/>
-          <w:szCs w:val="26"/>
-        </w:rPr>
-      </w:pPr>
-      <w:r>
-        <w:rPr>
-          <w:rFonts w:ascii="Times New Roman" w:hAnsi="Times New Roman" w:cs="Times New Roman"/>
-          <w:sz w:val="26"/>
-          <w:szCs w:val="26"/>
-        </w:rPr>
-        <w:t>Giao diện quản lý thông tin cá nhân của người dùng.</w:t>
-      </w:r>
-    </w:p>
-    <w:p>
-      <w:pPr>
-        <w:pStyle w:val="ListParagraph"/>
-        <w:numPr>
-          <w:ilvl w:val="0"/>
-          <w:numId w:val="13"/>
-        </w:numPr>
-        <w:jc w:val="both"/>
-        <w:rPr>
-          <w:rFonts w:ascii="Times New Roman" w:hAnsi="Times New Roman" w:cs="Times New Roman"/>
-          <w:sz w:val="26"/>
-          <w:szCs w:val="26"/>
-        </w:rPr>
-      </w:pPr>
-      <w:r>
-        <w:rPr>
-          <w:rFonts w:ascii="Times New Roman" w:hAnsi="Times New Roman" w:cs="Times New Roman"/>
-          <w:sz w:val="26"/>
-          <w:szCs w:val="26"/>
-        </w:rPr>
-        <w:t>Giao diện có các tùy chọn(xem tin tức, xem lịch trình, đặt vé, nạp tiền, thanh toán vé).</w:t>
-      </w:r>
-    </w:p>
-    <w:p>
-      <w:pPr>
-        <w:pStyle w:val="ListParagraph"/>
-        <w:numPr>
-          <w:ilvl w:val="0"/>
-          <w:numId w:val="13"/>
-        </w:numPr>
-        <w:jc w:val="both"/>
-        <w:rPr>
-          <w:rFonts w:ascii="Times New Roman" w:hAnsi="Times New Roman" w:cs="Times New Roman"/>
-          <w:sz w:val="26"/>
-          <w:szCs w:val="26"/>
-        </w:rPr>
-      </w:pPr>
-      <w:r>
-        <w:rPr>
-          <w:rFonts w:ascii="Times New Roman" w:hAnsi="Times New Roman" w:cs="Times New Roman"/>
-          <w:sz w:val="26"/>
-          <w:szCs w:val="26"/>
-        </w:rPr>
-        <w:t>Giao diện đặt vé.</w:t>
-      </w:r>
-    </w:p>
-    <w:p>
-      <w:pPr>
-        <w:jc w:val="both"/>
-        <w:rPr>
-          <w:rFonts w:ascii="Times New Roman" w:hAnsi="Times New Roman" w:cs="Times New Roman"/>
-          <w:sz w:val="26"/>
-          <w:szCs w:val="26"/>
-        </w:rPr>
-      </w:pPr>
     </w:p>
     <w:p>
       <w:pPr>
@@ -947,7 +845,7 @@
           <w:sz w:val="26"/>
           <w:szCs w:val="26"/>
         </w:rPr>
-        <w:t>Đặt tả yêu cầu phần mềm:</w:t>
+        <w:t>Giao diện đăng nhập, đăng ký, đăng xuất.</w:t>
       </w:r>
     </w:p>
     <w:p>
@@ -955,7 +853,109 @@
         <w:pStyle w:val="ListParagraph"/>
         <w:numPr>
           <w:ilvl w:val="0"/>
-          <w:numId w:val="28"/>
+          <w:numId w:val="5"/>
+        </w:numPr>
+        <w:jc w:val="both"/>
+        <w:rPr>
+          <w:rFonts w:ascii="Times New Roman" w:hAnsi="Times New Roman" w:cs="Times New Roman"/>
+          <w:sz w:val="26"/>
+          <w:szCs w:val="26"/>
+        </w:rPr>
+      </w:pPr>
+      <w:r>
+        <w:rPr>
+          <w:rFonts w:ascii="Times New Roman" w:hAnsi="Times New Roman" w:cs="Times New Roman"/>
+          <w:sz w:val="26"/>
+          <w:szCs w:val="26"/>
+        </w:rPr>
+        <w:t>Giao diện quản lý thông tin cá nhân của người dùng.</w:t>
+      </w:r>
+    </w:p>
+    <w:p>
+      <w:pPr>
+        <w:pStyle w:val="ListParagraph"/>
+        <w:numPr>
+          <w:ilvl w:val="0"/>
+          <w:numId w:val="5"/>
+        </w:numPr>
+        <w:jc w:val="both"/>
+        <w:rPr>
+          <w:rFonts w:ascii="Times New Roman" w:hAnsi="Times New Roman" w:cs="Times New Roman"/>
+          <w:sz w:val="26"/>
+          <w:szCs w:val="26"/>
+        </w:rPr>
+      </w:pPr>
+      <w:r>
+        <w:rPr>
+          <w:rFonts w:ascii="Times New Roman" w:hAnsi="Times New Roman" w:cs="Times New Roman"/>
+          <w:sz w:val="26"/>
+          <w:szCs w:val="26"/>
+        </w:rPr>
+        <w:t>Giao diện có các tùy chọn(xem tin tức, xem lịch trình, đặt vé, nạp tiền, thanh toán vé).</w:t>
+      </w:r>
+    </w:p>
+    <w:p>
+      <w:pPr>
+        <w:pStyle w:val="ListParagraph"/>
+        <w:numPr>
+          <w:ilvl w:val="0"/>
+          <w:numId w:val="5"/>
+        </w:numPr>
+        <w:jc w:val="both"/>
+        <w:rPr>
+          <w:rFonts w:ascii="Times New Roman" w:hAnsi="Times New Roman" w:cs="Times New Roman"/>
+          <w:sz w:val="26"/>
+          <w:szCs w:val="26"/>
+        </w:rPr>
+      </w:pPr>
+      <w:r>
+        <w:rPr>
+          <w:rFonts w:ascii="Times New Roman" w:hAnsi="Times New Roman" w:cs="Times New Roman"/>
+          <w:sz w:val="26"/>
+          <w:szCs w:val="26"/>
+        </w:rPr>
+        <w:t>Giao diện đặt vé.</w:t>
+      </w:r>
+    </w:p>
+    <w:p>
+      <w:pPr>
+        <w:jc w:val="both"/>
+        <w:rPr>
+          <w:rFonts w:ascii="Times New Roman" w:hAnsi="Times New Roman" w:cs="Times New Roman"/>
+          <w:sz w:val="26"/>
+          <w:szCs w:val="26"/>
+        </w:rPr>
+      </w:pPr>
+    </w:p>
+    <w:p>
+      <w:pPr>
+        <w:pStyle w:val="ListParagraph"/>
+        <w:numPr>
+          <w:ilvl w:val="0"/>
+          <w:numId w:val="2"/>
+        </w:numPr>
+        <w:jc w:val="both"/>
+        <w:rPr>
+          <w:rFonts w:ascii="Times New Roman" w:hAnsi="Times New Roman" w:cs="Times New Roman"/>
+          <w:sz w:val="26"/>
+          <w:szCs w:val="26"/>
+        </w:rPr>
+      </w:pPr>
+      <w:r>
+        <w:rPr>
+          <w:rFonts w:ascii="Times New Roman" w:hAnsi="Times New Roman" w:cs="Times New Roman"/>
+          <w:sz w:val="26"/>
+          <w:szCs w:val="26"/>
+        </w:rPr>
+        <w:t>Đặt tả yêu cầu phần mềm:</w:t>
+      </w:r>
+    </w:p>
+    <w:p>
+      <w:pPr>
+        <w:pStyle w:val="ListParagraph"/>
+        <w:numPr>
+          <w:ilvl w:val="0"/>
+          <w:numId w:val="8"/>
         </w:numPr>
         <w:jc w:val="both"/>
         <w:rPr>
@@ -1676,7 +1676,7 @@
         <w:pStyle w:val="ListParagraph"/>
         <w:numPr>
           <w:ilvl w:val="0"/>
-          <w:numId w:val="49"/>
+          <w:numId w:val="21"/>
         </w:numPr>
         <w:rPr>
           <w:rFonts w:ascii="Times New Roman" w:hAnsi="Times New Roman" w:cs="Times New Roman"/>
@@ -1698,7 +1698,7 @@
         <w:pStyle w:val="ListParagraph"/>
         <w:numPr>
           <w:ilvl w:val="0"/>
-          <w:numId w:val="50"/>
+          <w:numId w:val="22"/>
         </w:numPr>
         <w:jc w:val="both"/>
         <w:rPr>
@@ -1721,7 +1721,7 @@
         <w:pStyle w:val="ListParagraph"/>
         <w:numPr>
           <w:ilvl w:val="0"/>
-          <w:numId w:val="50"/>
+          <w:numId w:val="22"/>
         </w:numPr>
         <w:jc w:val="both"/>
         <w:rPr>
@@ -1744,7 +1744,7 @@
         <w:pStyle w:val="ListParagraph"/>
         <w:numPr>
           <w:ilvl w:val="0"/>
-          <w:numId w:val="50"/>
+          <w:numId w:val="22"/>
         </w:numPr>
         <w:jc w:val="both"/>
         <w:rPr>
@@ -1778,7 +1778,7 @@
         <w:pStyle w:val="ListParagraph"/>
         <w:numPr>
           <w:ilvl w:val="0"/>
-          <w:numId w:val="49"/>
+          <w:numId w:val="21"/>
         </w:numPr>
         <w:jc w:val="both"/>
         <w:rPr>
@@ -1801,7 +1801,7 @@
         <w:pStyle w:val="ListParagraph"/>
         <w:numPr>
           <w:ilvl w:val="1"/>
-          <w:numId w:val="22"/>
+          <w:numId w:val="6"/>
         </w:numPr>
         <w:jc w:val="both"/>
         <w:rPr>
@@ -1868,7 +1868,7 @@
         <w:pStyle w:val="ListParagraph"/>
         <w:numPr>
           <w:ilvl w:val="0"/>
-          <w:numId w:val="34"/>
+          <w:numId w:val="11"/>
         </w:numPr>
         <w:jc w:val="both"/>
         <w:rPr>
@@ -1891,7 +1891,7 @@
         <w:pStyle w:val="ListParagraph"/>
         <w:numPr>
           <w:ilvl w:val="0"/>
-          <w:numId w:val="34"/>
+          <w:numId w:val="11"/>
         </w:numPr>
         <w:jc w:val="both"/>
         <w:rPr>
@@ -1914,7 +1914,7 @@
         <w:pStyle w:val="ListParagraph"/>
         <w:numPr>
           <w:ilvl w:val="0"/>
-          <w:numId w:val="34"/>
+          <w:numId w:val="11"/>
         </w:numPr>
         <w:jc w:val="both"/>
         <w:rPr>
@@ -1937,7 +1937,7 @@
         <w:pStyle w:val="ListParagraph"/>
         <w:numPr>
           <w:ilvl w:val="0"/>
-          <w:numId w:val="34"/>
+          <w:numId w:val="11"/>
         </w:numPr>
         <w:jc w:val="both"/>
         <w:rPr>
@@ -1960,7 +1960,7 @@
         <w:pStyle w:val="ListParagraph"/>
         <w:numPr>
           <w:ilvl w:val="0"/>
-          <w:numId w:val="34"/>
+          <w:numId w:val="11"/>
         </w:numPr>
         <w:jc w:val="both"/>
         <w:rPr>
@@ -1983,7 +1983,7 @@
         <w:pStyle w:val="ListParagraph"/>
         <w:numPr>
           <w:ilvl w:val="1"/>
-          <w:numId w:val="22"/>
+          <w:numId w:val="6"/>
         </w:numPr>
         <w:jc w:val="both"/>
         <w:rPr>
@@ -2024,7 +2024,7 @@
         <w:pStyle w:val="ListParagraph"/>
         <w:numPr>
           <w:ilvl w:val="1"/>
-          <w:numId w:val="44"/>
+          <w:numId w:val="16"/>
         </w:numPr>
         <w:jc w:val="both"/>
         <w:rPr>
@@ -2047,7 +2047,7 @@
         <w:pStyle w:val="ListParagraph"/>
         <w:numPr>
           <w:ilvl w:val="0"/>
-          <w:numId w:val="45"/>
+          <w:numId w:val="17"/>
         </w:numPr>
         <w:jc w:val="both"/>
         <w:rPr>
@@ -2070,7 +2070,7 @@
         <w:pStyle w:val="ListParagraph"/>
         <w:numPr>
           <w:ilvl w:val="0"/>
-          <w:numId w:val="45"/>
+          <w:numId w:val="17"/>
         </w:numPr>
         <w:jc w:val="both"/>
         <w:rPr>
@@ -2093,7 +2093,7 @@
         <w:pStyle w:val="ListParagraph"/>
         <w:numPr>
           <w:ilvl w:val="0"/>
-          <w:numId w:val="45"/>
+          <w:numId w:val="17"/>
         </w:numPr>
         <w:jc w:val="both"/>
         <w:rPr>
@@ -2133,7 +2133,7 @@
         <w:pStyle w:val="ListParagraph"/>
         <w:numPr>
           <w:ilvl w:val="0"/>
-          <w:numId w:val="47"/>
+          <w:numId w:val="19"/>
         </w:numPr>
         <w:jc w:val="both"/>
         <w:rPr>
@@ -2157,7 +2157,7 @@
         <w:pStyle w:val="ListParagraph"/>
         <w:numPr>
           <w:ilvl w:val="0"/>
-          <w:numId w:val="48"/>
+          <w:numId w:val="20"/>
         </w:numPr>
         <w:jc w:val="both"/>
         <w:rPr>
@@ -2234,7 +2234,7 @@
         <w:pStyle w:val="ListParagraph"/>
         <w:numPr>
           <w:ilvl w:val="0"/>
-          <w:numId w:val="48"/>
+          <w:numId w:val="20"/>
         </w:numPr>
         <w:jc w:val="both"/>
         <w:rPr>
@@ -2333,7 +2333,7 @@
         <w:pStyle w:val="ListParagraph"/>
         <w:numPr>
           <w:ilvl w:val="0"/>
-          <w:numId w:val="48"/>
+          <w:numId w:val="20"/>
         </w:numPr>
         <w:jc w:val="both"/>
         <w:rPr>
@@ -2380,7 +2380,7 @@
         <w:pStyle w:val="ListParagraph"/>
         <w:numPr>
           <w:ilvl w:val="0"/>
-          <w:numId w:val="48"/>
+          <w:numId w:val="20"/>
         </w:numPr>
         <w:jc w:val="both"/>
         <w:rPr>
@@ -2396,6 +2396,280 @@
           <w:szCs w:val="26"/>
         </w:rPr>
         <w:t>Chức năng nạp tiền vào tài khoản.</w:t>
+      </w:r>
+    </w:p>
+    <w:p>
+      <w:pPr>
+        <w:jc w:val="both"/>
+        <w:rPr>
+          <w:rFonts w:ascii="Times New Roman" w:hAnsi="Times New Roman" w:cs="Times New Roman"/>
+          <w:sz w:val="26"/>
+          <w:szCs w:val="26"/>
+        </w:rPr>
+      </w:pPr>
+      <w:r>
+        <w:rPr>
+          <w:rFonts w:ascii="Times New Roman" w:hAnsi="Times New Roman" w:cs="Times New Roman"/>
+          <w:sz w:val="26"/>
+          <w:szCs w:val="26"/>
+        </w:rPr>
+        <w:t xml:space="preserve"> </w:t>
+      </w:r>
+    </w:p>
+    <w:p>
+      <w:pPr>
+        <w:pStyle w:val="ListParagraph"/>
+        <w:numPr>
+          <w:ilvl w:val="0"/>
+          <w:numId w:val="23"/>
+        </w:numPr>
+        <w:jc w:val="both"/>
+        <w:rPr>
+          <w:rFonts w:ascii="Times New Roman" w:hAnsi="Times New Roman" w:cs="Times New Roman"/>
+          <w:sz w:val="26"/>
+          <w:szCs w:val="26"/>
+        </w:rPr>
+      </w:pPr>
+      <w:r>
+        <w:rPr>
+          <w:rFonts w:ascii="Times New Roman" w:hAnsi="Times New Roman" w:cs="Times New Roman"/>
+          <w:sz w:val="26"/>
+          <w:szCs w:val="26"/>
+        </w:rPr>
+        <w:t>Yêu cầu phi chức năng:</w:t>
+      </w:r>
+    </w:p>
+    <w:p>
+      <w:pPr>
+        <w:pStyle w:val="ListParagraph"/>
+        <w:numPr>
+          <w:ilvl w:val="0"/>
+          <w:numId w:val="24"/>
+        </w:numPr>
+        <w:jc w:val="both"/>
+        <w:rPr>
+          <w:rFonts w:ascii="Times New Roman" w:hAnsi="Times New Roman" w:cs="Times New Roman"/>
+          <w:sz w:val="26"/>
+          <w:szCs w:val="26"/>
+        </w:rPr>
+      </w:pPr>
+      <w:r>
+        <w:rPr>
+          <w:rFonts w:ascii="Times New Roman" w:hAnsi="Times New Roman" w:cs="Times New Roman"/>
+          <w:sz w:val="26"/>
+          <w:szCs w:val="26"/>
+        </w:rPr>
+        <w:t>Hệ thống hoạt động tốt 24/24 giờ, kể cả ngày chủ nhật.</w:t>
+      </w:r>
+    </w:p>
+    <w:p>
+      <w:pPr>
+        <w:pStyle w:val="ListParagraph"/>
+        <w:numPr>
+          <w:ilvl w:val="0"/>
+          <w:numId w:val="24"/>
+        </w:numPr>
+        <w:jc w:val="both"/>
+        <w:rPr>
+          <w:rFonts w:ascii="Times New Roman" w:hAnsi="Times New Roman" w:cs="Times New Roman"/>
+          <w:sz w:val="26"/>
+          <w:szCs w:val="26"/>
+        </w:rPr>
+      </w:pPr>
+      <w:r>
+        <w:rPr>
+          <w:rFonts w:ascii="Times New Roman" w:hAnsi="Times New Roman" w:cs="Times New Roman"/>
+          <w:sz w:val="26"/>
+          <w:szCs w:val="26"/>
+        </w:rPr>
+        <w:t>Khi đăng ký tài khoản phải có xác thực email.</w:t>
+      </w:r>
+    </w:p>
+    <w:p>
+      <w:pPr>
+        <w:pStyle w:val="ListParagraph"/>
+        <w:numPr>
+          <w:ilvl w:val="0"/>
+          <w:numId w:val="24"/>
+        </w:numPr>
+        <w:jc w:val="both"/>
+        <w:rPr>
+          <w:rFonts w:ascii="Times New Roman" w:hAnsi="Times New Roman" w:cs="Times New Roman"/>
+          <w:sz w:val="26"/>
+          <w:szCs w:val="26"/>
+        </w:rPr>
+      </w:pPr>
+      <w:r>
+        <w:rPr>
+          <w:rFonts w:ascii="Times New Roman" w:hAnsi="Times New Roman" w:cs="Times New Roman"/>
+          <w:sz w:val="26"/>
+          <w:szCs w:val="26"/>
+        </w:rPr>
+        <w:t>Bảo mật thông tin riêng tư của khách hàng.</w:t>
+      </w:r>
+    </w:p>
+    <w:p>
+      <w:pPr>
+        <w:pStyle w:val="ListParagraph"/>
+        <w:numPr>
+          <w:ilvl w:val="0"/>
+          <w:numId w:val="24"/>
+        </w:numPr>
+        <w:jc w:val="both"/>
+        <w:rPr>
+          <w:rFonts w:ascii="Times New Roman" w:hAnsi="Times New Roman" w:cs="Times New Roman"/>
+          <w:sz w:val="26"/>
+          <w:szCs w:val="26"/>
+        </w:rPr>
+      </w:pPr>
+      <w:r>
+        <w:rPr>
+          <w:rFonts w:ascii="Times New Roman" w:hAnsi="Times New Roman" w:cs="Times New Roman"/>
+          <w:sz w:val="26"/>
+          <w:szCs w:val="26"/>
+        </w:rPr>
+        <w:t>Khi thanh toán bằng tiền mặt, cần phải trả tiền không trễ quá 24 giờ kể từ khi đăng ký.</w:t>
+      </w:r>
+    </w:p>
+    <w:p>
+      <w:pPr>
+        <w:pStyle w:val="ListParagraph"/>
+        <w:numPr>
+          <w:ilvl w:val="0"/>
+          <w:numId w:val="24"/>
+        </w:numPr>
+        <w:jc w:val="both"/>
+        <w:rPr>
+          <w:rFonts w:ascii="Times New Roman" w:hAnsi="Times New Roman" w:cs="Times New Roman"/>
+          <w:sz w:val="26"/>
+          <w:szCs w:val="26"/>
+        </w:rPr>
+      </w:pPr>
+      <w:r>
+        <w:rPr>
+          <w:rFonts w:ascii="Times New Roman" w:hAnsi="Times New Roman" w:cs="Times New Roman"/>
+          <w:sz w:val="26"/>
+          <w:szCs w:val="26"/>
+        </w:rPr>
+        <w:t>Khi khách hàng đặt vé qua phần mềm, cần phải gửi mã vé cho khách hàng qua tin nhắn điện thoại</w:t>
+      </w:r>
+      <w:r>
+        <w:rPr>
+          <w:rFonts w:ascii="Times New Roman" w:hAnsi="Times New Roman" w:cs="Times New Roman"/>
+          <w:sz w:val="26"/>
+          <w:szCs w:val="26"/>
+        </w:rPr>
+        <w:t xml:space="preserve"> và gửi file in vé có mã vào email (phòng ngừa trường hợp khách hàng mất điện thoại).</w:t>
+      </w:r>
+    </w:p>
+    <w:p>
+      <w:pPr>
+        <w:pStyle w:val="ListParagraph"/>
+        <w:numPr>
+          <w:ilvl w:val="0"/>
+          <w:numId w:val="24"/>
+        </w:numPr>
+        <w:jc w:val="both"/>
+        <w:rPr>
+          <w:rFonts w:ascii="Times New Roman" w:hAnsi="Times New Roman" w:cs="Times New Roman"/>
+          <w:sz w:val="26"/>
+          <w:szCs w:val="26"/>
+        </w:rPr>
+      </w:pPr>
+      <w:r>
+        <w:rPr>
+          <w:rFonts w:ascii="Times New Roman" w:hAnsi="Times New Roman" w:cs="Times New Roman"/>
+          <w:sz w:val="26"/>
+          <w:szCs w:val="26"/>
+        </w:rPr>
+        <w:t>Đảm bảo việc hủy vé một cách dễ dàng khi khách hàng đặt vé nhưng chưa thanh toán.</w:t>
+      </w:r>
+    </w:p>
+    <w:p>
+      <w:pPr>
+        <w:jc w:val="both"/>
+        <w:rPr>
+          <w:rFonts w:ascii="Times New Roman" w:hAnsi="Times New Roman" w:cs="Times New Roman"/>
+          <w:sz w:val="26"/>
+          <w:szCs w:val="26"/>
+        </w:rPr>
+      </w:pPr>
+    </w:p>
+    <w:p>
+      <w:pPr>
+        <w:pStyle w:val="ListParagraph"/>
+        <w:numPr>
+          <w:ilvl w:val="0"/>
+          <w:numId w:val="23"/>
+        </w:numPr>
+        <w:jc w:val="both"/>
+        <w:rPr>
+          <w:rFonts w:ascii="Times New Roman" w:hAnsi="Times New Roman" w:cs="Times New Roman"/>
+          <w:sz w:val="26"/>
+          <w:szCs w:val="26"/>
+        </w:rPr>
+      </w:pPr>
+      <w:r>
+        <w:rPr>
+          <w:rFonts w:ascii="Times New Roman" w:hAnsi="Times New Roman" w:cs="Times New Roman"/>
+          <w:sz w:val="26"/>
+          <w:szCs w:val="26"/>
+        </w:rPr>
+        <w:t>Những người dùng trong hệ thống:</w:t>
+      </w:r>
+    </w:p>
+    <w:p>
+      <w:pPr>
+        <w:pStyle w:val="ListParagraph"/>
+        <w:numPr>
+          <w:ilvl w:val="0"/>
+          <w:numId w:val="25"/>
+        </w:numPr>
+        <w:jc w:val="both"/>
+        <w:rPr>
+          <w:rFonts w:ascii="Times New Roman" w:hAnsi="Times New Roman" w:cs="Times New Roman"/>
+          <w:sz w:val="26"/>
+          <w:szCs w:val="26"/>
+        </w:rPr>
+      </w:pPr>
+      <w:r>
+        <w:rPr>
+          <w:rFonts w:ascii="Times New Roman" w:hAnsi="Times New Roman" w:cs="Times New Roman"/>
+          <w:sz w:val="26"/>
+          <w:szCs w:val="26"/>
+        </w:rPr>
+        <w:t>Người dùng:</w:t>
+      </w:r>
+      <w:r>
+        <w:rPr>
+          <w:rFonts w:ascii="Times New Roman" w:hAnsi="Times New Roman" w:cs="Times New Roman"/>
+          <w:sz w:val="26"/>
+          <w:szCs w:val="26"/>
+        </w:rPr>
+        <w:t xml:space="preserve"> Có thể đặt vé, thanh toán, xem lịch sử đã mua vé, cập nhật thông tin cá nhân, gửi phản hồi khi xảy ra sự cố ngoài ý muốn.</w:t>
+      </w:r>
+    </w:p>
+    <w:p>
+      <w:pPr>
+        <w:pStyle w:val="ListParagraph"/>
+        <w:numPr>
+          <w:ilvl w:val="0"/>
+          <w:numId w:val="25"/>
+        </w:numPr>
+        <w:jc w:val="both"/>
+        <w:rPr>
+          <w:rFonts w:ascii="Times New Roman" w:hAnsi="Times New Roman" w:cs="Times New Roman"/>
+          <w:sz w:val="26"/>
+          <w:szCs w:val="26"/>
+        </w:rPr>
+      </w:pPr>
+      <w:r>
+        <w:rPr>
+          <w:rFonts w:ascii="Times New Roman" w:hAnsi="Times New Roman" w:cs="Times New Roman"/>
+          <w:sz w:val="26"/>
+          <w:szCs w:val="26"/>
+        </w:rPr>
+        <w:t>Quản trị viên: Có các chức năng như người dùng, nhưng có thêm chức năng quản lý người dùng.</w:t>
       </w:r>
       <w:bookmarkStart w:id="0" w:name="_GoBack"/>
       <w:bookmarkEnd w:id="0"/>
@@ -2409,14 +2683,6 @@
           <w:szCs w:val="26"/>
         </w:rPr>
       </w:pPr>
-      <w:r>
-        <w:rPr>
-          <w:rFonts w:ascii="Times New Roman" w:hAnsi="Times New Roman" w:cs="Times New Roman"/>
-          <w:sz w:val="26"/>
-          <w:szCs w:val="26"/>
-        </w:rPr>
-        <w:t xml:space="preserve"> </w:t>
-      </w:r>
     </w:p>
     <w:sectPr>
       <w:pgSz w:w="12240" w:h="15840"/>
@@ -2431,95 +2697,6 @@
 <file path=word/numbering.xml><?xml version="1.0" encoding="utf-8"?>
 <w:numbering xmlns:wpc="http://schemas.microsoft.com/office/word/2010/wordprocessingCanvas" xmlns:cx="http://schemas.microsoft.com/office/drawing/2014/chartex" xmlns:mc="http://schemas.openxmlformats.org/markup-compatibility/2006" xmlns:o="urn:schemas-microsoft-com:office:office" xmlns:r="http://schemas.openxmlformats.org/officeDocument/2006/relationships" xmlns:m="http://schemas.openxmlformats.org/officeDocument/2006/math" xmlns:v="urn:schemas-microsoft-com:vml" xmlns:wp14="http://schemas.microsoft.com/office/word/2010/wordprocessingDrawing" xmlns:wp="http://schemas.openxmlformats.org/drawingml/2006/wordprocessingDrawing" xmlns:w10="urn:schemas-microsoft-com:office:word" xmlns:w="http://schemas.openxmlformats.org/wordprocessingml/2006/main" xmlns:w14="http://schemas.microsoft.com/office/word/2010/wordml" xmlns:w15="http://schemas.microsoft.com/office/word/2012/wordml" xmlns:w16se="http://schemas.microsoft.com/office/word/2015/wordml/symex" xmlns:wpg="http://schemas.microsoft.com/office/word/2010/wordprocessingGroup" xmlns:wpi="http://schemas.microsoft.com/office/word/2010/wordprocessingInk" xmlns:wne="http://schemas.microsoft.com/office/word/2006/wordml" xmlns:wps="http://schemas.microsoft.com/office/word/2010/wordprocessingShape" mc:Ignorable="w14 w15 w16se wp14">
   <w:abstractNum w:abstractNumId="0" w15:restartNumberingAfterBreak="0">
-    <w:nsid w:val="04C51612"/>
-    <w:multiLevelType w:val="hybridMultilevel"/>
-    <w:tmpl w:val="A5D2E91E"/>
-    <w:lvl w:ilvl="0" w:tplc="4A2866BE">
-      <w:start w:val="1"/>
-      <w:numFmt w:val="decimal"/>
-      <w:lvlText w:val="%1."/>
-      <w:lvlJc w:val="left"/>
-      <w:pPr>
-        <w:ind w:left="720" w:hanging="360"/>
-      </w:pPr>
-      <w:rPr>
-        <w:rFonts w:hint="default"/>
-      </w:rPr>
-    </w:lvl>
-    <w:lvl w:ilvl="1" w:tplc="04090019" w:tentative="1">
-      <w:start w:val="1"/>
-      <w:numFmt w:val="lowerLetter"/>
-      <w:lvlText w:val="%2."/>
-      <w:lvlJc w:val="left"/>
-      <w:pPr>
-        <w:ind w:left="1440" w:hanging="360"/>
-      </w:pPr>
-    </w:lvl>
-    <w:lvl w:ilvl="2" w:tplc="0409001B" w:tentative="1">
-      <w:start w:val="1"/>
-      <w:numFmt w:val="lowerRoman"/>
-      <w:lvlText w:val="%3."/>
-      <w:lvlJc w:val="right"/>
-      <w:pPr>
-        <w:ind w:left="2160" w:hanging="180"/>
-      </w:pPr>
-    </w:lvl>
-    <w:lvl w:ilvl="3" w:tplc="0409000F" w:tentative="1">
-      <w:start w:val="1"/>
-      <w:numFmt w:val="decimal"/>
-      <w:lvlText w:val="%4."/>
-      <w:lvlJc w:val="left"/>
-      <w:pPr>
-        <w:ind w:left="2880" w:hanging="360"/>
-      </w:pPr>
-    </w:lvl>
-    <w:lvl w:ilvl="4" w:tplc="04090019" w:tentative="1">
-      <w:start w:val="1"/>
-      <w:numFmt w:val="lowerLetter"/>
-      <w:lvlText w:val="%5."/>
-      <w:lvlJc w:val="left"/>
-      <w:pPr>
-        <w:ind w:left="3600" w:hanging="360"/>
-      </w:pPr>
-    </w:lvl>
-    <w:lvl w:ilvl="5" w:tplc="0409001B" w:tentative="1">
-      <w:start w:val="1"/>
-      <w:numFmt w:val="lowerRoman"/>
-      <w:lvlText w:val="%6."/>
-      <w:lvlJc w:val="right"/>
-      <w:pPr>
-        <w:ind w:left="4320" w:hanging="180"/>
-      </w:pPr>
-    </w:lvl>
-    <w:lvl w:ilvl="6" w:tplc="0409000F" w:tentative="1">
-      <w:start w:val="1"/>
-      <w:numFmt w:val="decimal"/>
-      <w:lvlText w:val="%7."/>
-      <w:lvlJc w:val="left"/>
-      <w:pPr>
-        <w:ind w:left="5040" w:hanging="360"/>
-      </w:pPr>
-    </w:lvl>
-    <w:lvl w:ilvl="7" w:tplc="04090019" w:tentative="1">
-      <w:start w:val="1"/>
-      <w:numFmt w:val="lowerLetter"/>
-      <w:lvlText w:val="%8."/>
-      <w:lvlJc w:val="left"/>
-      <w:pPr>
-        <w:ind w:left="5760" w:hanging="360"/>
-      </w:pPr>
-    </w:lvl>
-    <w:lvl w:ilvl="8" w:tplc="0409001B" w:tentative="1">
-      <w:start w:val="1"/>
-      <w:numFmt w:val="lowerRoman"/>
-      <w:lvlText w:val="%9."/>
-      <w:lvlJc w:val="right"/>
-      <w:pPr>
-        <w:ind w:left="6480" w:hanging="180"/>
-      </w:pPr>
-    </w:lvl>
-  </w:abstractNum>
-  <w:abstractNum w:abstractNumId="1" w15:restartNumberingAfterBreak="0">
     <w:nsid w:val="05652AF8"/>
     <w:multiLevelType w:val="multilevel"/>
     <w:tmpl w:val="0409001F"/>
@@ -2606,7 +2783,7 @@
       </w:pPr>
     </w:lvl>
   </w:abstractNum>
-  <w:abstractNum w:abstractNumId="2" w15:restartNumberingAfterBreak="0">
+  <w:abstractNum w:abstractNumId="1" w15:restartNumberingAfterBreak="0">
     <w:nsid w:val="085E3E7C"/>
     <w:multiLevelType w:val="hybridMultilevel"/>
     <w:tmpl w:val="C4A6C6E4"/>
@@ -2719,233 +2896,7 @@
       </w:rPr>
     </w:lvl>
   </w:abstractNum>
-  <w:abstractNum w:abstractNumId="3" w15:restartNumberingAfterBreak="0">
-    <w:nsid w:val="097B773A"/>
-    <w:multiLevelType w:val="multilevel"/>
-    <w:tmpl w:val="7AF6D36A"/>
-    <w:lvl w:ilvl="0">
-      <w:start w:val="3"/>
-      <w:numFmt w:val="decimal"/>
-      <w:lvlText w:val="%1."/>
-      <w:lvlJc w:val="left"/>
-      <w:pPr>
-        <w:ind w:left="360" w:hanging="360"/>
-      </w:pPr>
-      <w:rPr>
-        <w:rFonts w:hint="default"/>
-      </w:rPr>
-    </w:lvl>
-    <w:lvl w:ilvl="1">
-      <w:start w:val="1"/>
-      <w:numFmt w:val="decimal"/>
-      <w:lvlText w:val="%1.%2."/>
-      <w:lvlJc w:val="left"/>
-      <w:pPr>
-        <w:ind w:left="792" w:hanging="432"/>
-      </w:pPr>
-      <w:rPr>
-        <w:rFonts w:hint="default"/>
-      </w:rPr>
-    </w:lvl>
-    <w:lvl w:ilvl="2">
-      <w:start w:val="1"/>
-      <w:numFmt w:val="decimal"/>
-      <w:lvlText w:val="%1.%2.%3."/>
-      <w:lvlJc w:val="left"/>
-      <w:pPr>
-        <w:ind w:left="1224" w:hanging="504"/>
-      </w:pPr>
-      <w:rPr>
-        <w:rFonts w:hint="default"/>
-      </w:rPr>
-    </w:lvl>
-    <w:lvl w:ilvl="3">
-      <w:start w:val="1"/>
-      <w:numFmt w:val="decimal"/>
-      <w:lvlText w:val="%1.%2.%3.%4."/>
-      <w:lvlJc w:val="left"/>
-      <w:pPr>
-        <w:ind w:left="1728" w:hanging="648"/>
-      </w:pPr>
-      <w:rPr>
-        <w:rFonts w:hint="default"/>
-      </w:rPr>
-    </w:lvl>
-    <w:lvl w:ilvl="4">
-      <w:start w:val="1"/>
-      <w:numFmt w:val="decimal"/>
-      <w:lvlText w:val="%1.%2.%3.%4.%5."/>
-      <w:lvlJc w:val="left"/>
-      <w:pPr>
-        <w:ind w:left="2232" w:hanging="792"/>
-      </w:pPr>
-      <w:rPr>
-        <w:rFonts w:hint="default"/>
-      </w:rPr>
-    </w:lvl>
-    <w:lvl w:ilvl="5">
-      <w:start w:val="1"/>
-      <w:numFmt w:val="decimal"/>
-      <w:lvlText w:val="%1.%2.%3.%4.%5.%6."/>
-      <w:lvlJc w:val="left"/>
-      <w:pPr>
-        <w:ind w:left="2736" w:hanging="936"/>
-      </w:pPr>
-      <w:rPr>
-        <w:rFonts w:hint="default"/>
-      </w:rPr>
-    </w:lvl>
-    <w:lvl w:ilvl="6">
-      <w:start w:val="1"/>
-      <w:numFmt w:val="decimal"/>
-      <w:lvlText w:val="%1.%2.%3.%4.%5.%6.%7."/>
-      <w:lvlJc w:val="left"/>
-      <w:pPr>
-        <w:ind w:left="3240" w:hanging="1080"/>
-      </w:pPr>
-      <w:rPr>
-        <w:rFonts w:hint="default"/>
-      </w:rPr>
-    </w:lvl>
-    <w:lvl w:ilvl="7">
-      <w:start w:val="1"/>
-      <w:numFmt w:val="decimal"/>
-      <w:lvlText w:val="%1.%2.%3.%4.%5.%6.%7.%8."/>
-      <w:lvlJc w:val="left"/>
-      <w:pPr>
-        <w:ind w:left="3744" w:hanging="1224"/>
-      </w:pPr>
-      <w:rPr>
-        <w:rFonts w:hint="default"/>
-      </w:rPr>
-    </w:lvl>
-    <w:lvl w:ilvl="8">
-      <w:start w:val="1"/>
-      <w:numFmt w:val="decimal"/>
-      <w:lvlText w:val="%1.%2.%3.%4.%5.%6.%7.%8.%9."/>
-      <w:lvlJc w:val="left"/>
-      <w:pPr>
-        <w:ind w:left="4320" w:hanging="1440"/>
-      </w:pPr>
-      <w:rPr>
-        <w:rFonts w:hint="default"/>
-      </w:rPr>
-    </w:lvl>
-  </w:abstractNum>
-  <w:abstractNum w:abstractNumId="4" w15:restartNumberingAfterBreak="0">
-    <w:nsid w:val="0B09784F"/>
-    <w:multiLevelType w:val="hybridMultilevel"/>
-    <w:tmpl w:val="D1622200"/>
-    <w:lvl w:ilvl="0" w:tplc="04090001">
-      <w:start w:val="1"/>
-      <w:numFmt w:val="bullet"/>
-      <w:lvlText w:val=""/>
-      <w:lvlJc w:val="left"/>
-      <w:pPr>
-        <w:ind w:left="720" w:hanging="360"/>
-      </w:pPr>
-      <w:rPr>
-        <w:rFonts w:ascii="Symbol" w:hAnsi="Symbol" w:hint="default"/>
-      </w:rPr>
-    </w:lvl>
-    <w:lvl w:ilvl="1" w:tplc="04090003" w:tentative="1">
-      <w:start w:val="1"/>
-      <w:numFmt w:val="bullet"/>
-      <w:lvlText w:val="o"/>
-      <w:lvlJc w:val="left"/>
-      <w:pPr>
-        <w:ind w:left="1440" w:hanging="360"/>
-      </w:pPr>
-      <w:rPr>
-        <w:rFonts w:ascii="Courier New" w:hAnsi="Courier New" w:cs="Courier New" w:hint="default"/>
-      </w:rPr>
-    </w:lvl>
-    <w:lvl w:ilvl="2" w:tplc="04090005" w:tentative="1">
-      <w:start w:val="1"/>
-      <w:numFmt w:val="bullet"/>
-      <w:lvlText w:val=""/>
-      <w:lvlJc w:val="left"/>
-      <w:pPr>
-        <w:ind w:left="2160" w:hanging="360"/>
-      </w:pPr>
-      <w:rPr>
-        <w:rFonts w:ascii="Wingdings" w:hAnsi="Wingdings" w:hint="default"/>
-      </w:rPr>
-    </w:lvl>
-    <w:lvl w:ilvl="3" w:tplc="04090001" w:tentative="1">
-      <w:start w:val="1"/>
-      <w:numFmt w:val="bullet"/>
-      <w:lvlText w:val=""/>
-      <w:lvlJc w:val="left"/>
-      <w:pPr>
-        <w:ind w:left="2880" w:hanging="360"/>
-      </w:pPr>
-      <w:rPr>
-        <w:rFonts w:ascii="Symbol" w:hAnsi="Symbol" w:hint="default"/>
-      </w:rPr>
-    </w:lvl>
-    <w:lvl w:ilvl="4" w:tplc="04090003" w:tentative="1">
-      <w:start w:val="1"/>
-      <w:numFmt w:val="bullet"/>
-      <w:lvlText w:val="o"/>
-      <w:lvlJc w:val="left"/>
-      <w:pPr>
-        <w:ind w:left="3600" w:hanging="360"/>
-      </w:pPr>
-      <w:rPr>
-        <w:rFonts w:ascii="Courier New" w:hAnsi="Courier New" w:cs="Courier New" w:hint="default"/>
-      </w:rPr>
-    </w:lvl>
-    <w:lvl w:ilvl="5" w:tplc="04090005" w:tentative="1">
-      <w:start w:val="1"/>
-      <w:numFmt w:val="bullet"/>
-      <w:lvlText w:val=""/>
-      <w:lvlJc w:val="left"/>
-      <w:pPr>
-        <w:ind w:left="4320" w:hanging="360"/>
-      </w:pPr>
-      <w:rPr>
-        <w:rFonts w:ascii="Wingdings" w:hAnsi="Wingdings" w:hint="default"/>
-      </w:rPr>
-    </w:lvl>
-    <w:lvl w:ilvl="6" w:tplc="04090001" w:tentative="1">
-      <w:start w:val="1"/>
-      <w:numFmt w:val="bullet"/>
-      <w:lvlText w:val=""/>
-      <w:lvlJc w:val="left"/>
-      <w:pPr>
-        <w:ind w:left="5040" w:hanging="360"/>
-      </w:pPr>
-      <w:rPr>
-        <w:rFonts w:ascii="Symbol" w:hAnsi="Symbol" w:hint="default"/>
-      </w:rPr>
-    </w:lvl>
-    <w:lvl w:ilvl="7" w:tplc="04090003" w:tentative="1">
-      <w:start w:val="1"/>
-      <w:numFmt w:val="bullet"/>
-      <w:lvlText w:val="o"/>
-      <w:lvlJc w:val="left"/>
-      <w:pPr>
-        <w:ind w:left="5760" w:hanging="360"/>
-      </w:pPr>
-      <w:rPr>
-        <w:rFonts w:ascii="Courier New" w:hAnsi="Courier New" w:cs="Courier New" w:hint="default"/>
-      </w:rPr>
-    </w:lvl>
-    <w:lvl w:ilvl="8" w:tplc="04090005" w:tentative="1">
-      <w:start w:val="1"/>
-      <w:numFmt w:val="bullet"/>
-      <w:lvlText w:val=""/>
-      <w:lvlJc w:val="left"/>
-      <w:pPr>
-        <w:ind w:left="6480" w:hanging="360"/>
-      </w:pPr>
-      <w:rPr>
-        <w:rFonts w:ascii="Wingdings" w:hAnsi="Wingdings" w:hint="default"/>
-      </w:rPr>
-    </w:lvl>
-  </w:abstractNum>
-  <w:abstractNum w:abstractNumId="5" w15:restartNumberingAfterBreak="0">
+  <w:abstractNum w:abstractNumId="2" w15:restartNumberingAfterBreak="0">
     <w:nsid w:val="0CA70B32"/>
     <w:multiLevelType w:val="hybridMultilevel"/>
     <w:tmpl w:val="D166C2B0"/>
@@ -3034,96 +2985,123 @@
       </w:pPr>
     </w:lvl>
   </w:abstractNum>
-  <w:abstractNum w:abstractNumId="6" w15:restartNumberingAfterBreak="0">
-    <w:nsid w:val="0E144B12"/>
-    <w:multiLevelType w:val="multilevel"/>
-    <w:tmpl w:val="0409001F"/>
-    <w:lvl w:ilvl="0">
-      <w:start w:val="1"/>
-      <w:numFmt w:val="decimal"/>
-      <w:lvlText w:val="%1."/>
-      <w:lvlJc w:val="left"/>
-      <w:pPr>
-        <w:ind w:left="360" w:hanging="360"/>
-      </w:pPr>
-    </w:lvl>
-    <w:lvl w:ilvl="1">
-      <w:start w:val="1"/>
-      <w:numFmt w:val="decimal"/>
-      <w:lvlText w:val="%1.%2."/>
-      <w:lvlJc w:val="left"/>
-      <w:pPr>
-        <w:ind w:left="792" w:hanging="432"/>
-      </w:pPr>
-    </w:lvl>
-    <w:lvl w:ilvl="2">
-      <w:start w:val="1"/>
-      <w:numFmt w:val="decimal"/>
-      <w:lvlText w:val="%1.%2.%3."/>
-      <w:lvlJc w:val="left"/>
-      <w:pPr>
-        <w:ind w:left="1224" w:hanging="504"/>
-      </w:pPr>
-    </w:lvl>
-    <w:lvl w:ilvl="3">
-      <w:start w:val="1"/>
-      <w:numFmt w:val="decimal"/>
-      <w:lvlText w:val="%1.%2.%3.%4."/>
-      <w:lvlJc w:val="left"/>
-      <w:pPr>
-        <w:ind w:left="1728" w:hanging="648"/>
-      </w:pPr>
-    </w:lvl>
-    <w:lvl w:ilvl="4">
-      <w:start w:val="1"/>
-      <w:numFmt w:val="decimal"/>
-      <w:lvlText w:val="%1.%2.%3.%4.%5."/>
-      <w:lvlJc w:val="left"/>
-      <w:pPr>
-        <w:ind w:left="2232" w:hanging="792"/>
-      </w:pPr>
-    </w:lvl>
-    <w:lvl w:ilvl="5">
-      <w:start w:val="1"/>
-      <w:numFmt w:val="decimal"/>
-      <w:lvlText w:val="%1.%2.%3.%4.%5.%6."/>
-      <w:lvlJc w:val="left"/>
-      <w:pPr>
-        <w:ind w:left="2736" w:hanging="936"/>
-      </w:pPr>
-    </w:lvl>
-    <w:lvl w:ilvl="6">
-      <w:start w:val="1"/>
-      <w:numFmt w:val="decimal"/>
-      <w:lvlText w:val="%1.%2.%3.%4.%5.%6.%7."/>
-      <w:lvlJc w:val="left"/>
-      <w:pPr>
-        <w:ind w:left="3240" w:hanging="1080"/>
-      </w:pPr>
-    </w:lvl>
-    <w:lvl w:ilvl="7">
-      <w:start w:val="1"/>
-      <w:numFmt w:val="decimal"/>
-      <w:lvlText w:val="%1.%2.%3.%4.%5.%6.%7.%8."/>
-      <w:lvlJc w:val="left"/>
-      <w:pPr>
-        <w:ind w:left="3744" w:hanging="1224"/>
-      </w:pPr>
-    </w:lvl>
-    <w:lvl w:ilvl="8">
-      <w:start w:val="1"/>
-      <w:numFmt w:val="decimal"/>
-      <w:lvlText w:val="%1.%2.%3.%4.%5.%6.%7.%8.%9."/>
-      <w:lvlJc w:val="left"/>
-      <w:pPr>
-        <w:ind w:left="4320" w:hanging="1440"/>
-      </w:pPr>
+  <w:abstractNum w:abstractNumId="3" w15:restartNumberingAfterBreak="0">
+    <w:nsid w:val="0CEA0CB4"/>
+    <w:multiLevelType w:val="hybridMultilevel"/>
+    <w:tmpl w:val="145EC97E"/>
+    <w:lvl w:ilvl="0" w:tplc="04090001">
+      <w:start w:val="1"/>
+      <w:numFmt w:val="bullet"/>
+      <w:lvlText w:val=""/>
+      <w:lvlJc w:val="left"/>
+      <w:pPr>
+        <w:ind w:left="720" w:hanging="360"/>
+      </w:pPr>
+      <w:rPr>
+        <w:rFonts w:ascii="Symbol" w:hAnsi="Symbol" w:hint="default"/>
+      </w:rPr>
+    </w:lvl>
+    <w:lvl w:ilvl="1" w:tplc="04090003" w:tentative="1">
+      <w:start w:val="1"/>
+      <w:numFmt w:val="bullet"/>
+      <w:lvlText w:val="o"/>
+      <w:lvlJc w:val="left"/>
+      <w:pPr>
+        <w:ind w:left="1440" w:hanging="360"/>
+      </w:pPr>
+      <w:rPr>
+        <w:rFonts w:ascii="Courier New" w:hAnsi="Courier New" w:cs="Courier New" w:hint="default"/>
+      </w:rPr>
+    </w:lvl>
+    <w:lvl w:ilvl="2" w:tplc="04090005" w:tentative="1">
+      <w:start w:val="1"/>
+      <w:numFmt w:val="bullet"/>
+      <w:lvlText w:val=""/>
+      <w:lvlJc w:val="left"/>
+      <w:pPr>
+        <w:ind w:left="2160" w:hanging="360"/>
+      </w:pPr>
+      <w:rPr>
+        <w:rFonts w:ascii="Wingdings" w:hAnsi="Wingdings" w:hint="default"/>
+      </w:rPr>
+    </w:lvl>
+    <w:lvl w:ilvl="3" w:tplc="04090001" w:tentative="1">
+      <w:start w:val="1"/>
+      <w:numFmt w:val="bullet"/>
+      <w:lvlText w:val=""/>
+      <w:lvlJc w:val="left"/>
+      <w:pPr>
+        <w:ind w:left="2880" w:hanging="360"/>
+      </w:pPr>
+      <w:rPr>
+        <w:rFonts w:ascii="Symbol" w:hAnsi="Symbol" w:hint="default"/>
+      </w:rPr>
+    </w:lvl>
+    <w:lvl w:ilvl="4" w:tplc="04090003" w:tentative="1">
+      <w:start w:val="1"/>
+      <w:numFmt w:val="bullet"/>
+      <w:lvlText w:val="o"/>
+      <w:lvlJc w:val="left"/>
+      <w:pPr>
+        <w:ind w:left="3600" w:hanging="360"/>
+      </w:pPr>
+      <w:rPr>
+        <w:rFonts w:ascii="Courier New" w:hAnsi="Courier New" w:cs="Courier New" w:hint="default"/>
+      </w:rPr>
+    </w:lvl>
+    <w:lvl w:ilvl="5" w:tplc="04090005" w:tentative="1">
+      <w:start w:val="1"/>
+      <w:numFmt w:val="bullet"/>
+      <w:lvlText w:val=""/>
+      <w:lvlJc w:val="left"/>
+      <w:pPr>
+        <w:ind w:left="4320" w:hanging="360"/>
+      </w:pPr>
+      <w:rPr>
+        <w:rFonts w:ascii="Wingdings" w:hAnsi="Wingdings" w:hint="default"/>
+      </w:rPr>
+    </w:lvl>
+    <w:lvl w:ilvl="6" w:tplc="04090001" w:tentative="1">
+      <w:start w:val="1"/>
+      <w:numFmt w:val="bullet"/>
+      <w:lvlText w:val=""/>
+      <w:lvlJc w:val="left"/>
+      <w:pPr>
+        <w:ind w:left="5040" w:hanging="360"/>
+      </w:pPr>
+      <w:rPr>
+        <w:rFonts w:ascii="Symbol" w:hAnsi="Symbol" w:hint="default"/>
+      </w:rPr>
+    </w:lvl>
+    <w:lvl w:ilvl="7" w:tplc="04090003" w:tentative="1">
+      <w:start w:val="1"/>
+      <w:numFmt w:val="bullet"/>
+      <w:lvlText w:val="o"/>
+      <w:lvlJc w:val="left"/>
+      <w:pPr>
+        <w:ind w:left="5760" w:hanging="360"/>
+      </w:pPr>
+      <w:rPr>
+        <w:rFonts w:ascii="Courier New" w:hAnsi="Courier New" w:cs="Courier New" w:hint="default"/>
+      </w:rPr>
+    </w:lvl>
+    <w:lvl w:ilvl="8" w:tplc="04090005" w:tentative="1">
+      <w:start w:val="1"/>
+      <w:numFmt w:val="bullet"/>
+      <w:lvlText w:val=""/>
+      <w:lvlJc w:val="left"/>
+      <w:pPr>
+        <w:ind w:left="6480" w:hanging="360"/>
+      </w:pPr>
+      <w:rPr>
+        <w:rFonts w:ascii="Wingdings" w:hAnsi="Wingdings" w:hint="default"/>
+      </w:rPr>
     </w:lvl>
   </w:abstractNum>
-  <w:abstractNum w:abstractNumId="7" w15:restartNumberingAfterBreak="0">
+  <w:abstractNum w:abstractNumId="4" w15:restartNumberingAfterBreak="0">
     <w:nsid w:val="0F3E7C5E"/>
     <w:multiLevelType w:val="hybridMultilevel"/>
-    <w:tmpl w:val="D4A0A664"/>
+    <w:tmpl w:val="E7984E8C"/>
     <w:lvl w:ilvl="0" w:tplc="0409000F">
       <w:start w:val="1"/>
       <w:numFmt w:val="decimal"/>
@@ -3206,7 +3184,7 @@
       </w:pPr>
     </w:lvl>
   </w:abstractNum>
-  <w:abstractNum w:abstractNumId="8" w15:restartNumberingAfterBreak="0">
+  <w:abstractNum w:abstractNumId="5" w15:restartNumberingAfterBreak="0">
     <w:nsid w:val="1413501E"/>
     <w:multiLevelType w:val="multilevel"/>
     <w:tmpl w:val="0409001F"/>
@@ -3320,7 +3298,7 @@
       </w:rPr>
     </w:lvl>
   </w:abstractNum>
-  <w:abstractNum w:abstractNumId="9" w15:restartNumberingAfterBreak="0">
+  <w:abstractNum w:abstractNumId="6" w15:restartNumberingAfterBreak="0">
     <w:nsid w:val="181928C9"/>
     <w:multiLevelType w:val="hybridMultilevel"/>
     <w:tmpl w:val="7CF064D8"/>
@@ -3433,13 +3411,7 @@
       </w:rPr>
     </w:lvl>
   </w:abstractNum>
-  <w:abstractNum w:abstractNumId="10" w15:restartNumberingAfterBreak="0">
-    <w:nsid w:val="1AE62A22"/>
-    <w:multiLevelType w:val="multilevel"/>
-    <w:tmpl w:val="0409001F"/>
-    <w:numStyleLink w:val="Style1"/>
-  </w:abstractNum>
-  <w:abstractNum w:abstractNumId="11" w15:restartNumberingAfterBreak="0">
+  <w:abstractNum w:abstractNumId="7" w15:restartNumberingAfterBreak="0">
     <w:nsid w:val="1B9E4400"/>
     <w:multiLevelType w:val="multilevel"/>
     <w:tmpl w:val="0409001F"/>
@@ -3529,96 +3501,7 @@
       </w:pPr>
     </w:lvl>
   </w:abstractNum>
-  <w:abstractNum w:abstractNumId="12" w15:restartNumberingAfterBreak="0">
-    <w:nsid w:val="1C175C71"/>
-    <w:multiLevelType w:val="hybridMultilevel"/>
-    <w:tmpl w:val="59F8FD6C"/>
-    <w:lvl w:ilvl="0" w:tplc="94529BDA">
-      <w:start w:val="1"/>
-      <w:numFmt w:val="decimal"/>
-      <w:lvlText w:val="%1."/>
-      <w:lvlJc w:val="left"/>
-      <w:pPr>
-        <w:ind w:left="720" w:hanging="360"/>
-      </w:pPr>
-      <w:rPr>
-        <w:rFonts w:hint="default"/>
-      </w:rPr>
-    </w:lvl>
-    <w:lvl w:ilvl="1" w:tplc="04090019" w:tentative="1">
-      <w:start w:val="1"/>
-      <w:numFmt w:val="lowerLetter"/>
-      <w:lvlText w:val="%2."/>
-      <w:lvlJc w:val="left"/>
-      <w:pPr>
-        <w:ind w:left="1440" w:hanging="360"/>
-      </w:pPr>
-    </w:lvl>
-    <w:lvl w:ilvl="2" w:tplc="0409001B" w:tentative="1">
-      <w:start w:val="1"/>
-      <w:numFmt w:val="lowerRoman"/>
-      <w:lvlText w:val="%3."/>
-      <w:lvlJc w:val="right"/>
-      <w:pPr>
-        <w:ind w:left="2160" w:hanging="180"/>
-      </w:pPr>
-    </w:lvl>
-    <w:lvl w:ilvl="3" w:tplc="0409000F" w:tentative="1">
-      <w:start w:val="1"/>
-      <w:numFmt w:val="decimal"/>
-      <w:lvlText w:val="%4."/>
-      <w:lvlJc w:val="left"/>
-      <w:pPr>
-        <w:ind w:left="2880" w:hanging="360"/>
-      </w:pPr>
-    </w:lvl>
-    <w:lvl w:ilvl="4" w:tplc="04090019" w:tentative="1">
-      <w:start w:val="1"/>
-      <w:numFmt w:val="lowerLetter"/>
-      <w:lvlText w:val="%5."/>
-      <w:lvlJc w:val="left"/>
-      <w:pPr>
-        <w:ind w:left="3600" w:hanging="360"/>
-      </w:pPr>
-    </w:lvl>
-    <w:lvl w:ilvl="5" w:tplc="0409001B" w:tentative="1">
-      <w:start w:val="1"/>
-      <w:numFmt w:val="lowerRoman"/>
-      <w:lvlText w:val="%6."/>
-      <w:lvlJc w:val="right"/>
-      <w:pPr>
-        <w:ind w:left="4320" w:hanging="180"/>
-      </w:pPr>
-    </w:lvl>
-    <w:lvl w:ilvl="6" w:tplc="0409000F" w:tentative="1">
-      <w:start w:val="1"/>
-      <w:numFmt w:val="decimal"/>
-      <w:lvlText w:val="%7."/>
-      <w:lvlJc w:val="left"/>
-      <w:pPr>
-        <w:ind w:left="5040" w:hanging="360"/>
-      </w:pPr>
-    </w:lvl>
-    <w:lvl w:ilvl="7" w:tplc="04090019" w:tentative="1">
-      <w:start w:val="1"/>
-      <w:numFmt w:val="lowerLetter"/>
-      <w:lvlText w:val="%8."/>
-      <w:lvlJc w:val="left"/>
-      <w:pPr>
-        <w:ind w:left="5760" w:hanging="360"/>
-      </w:pPr>
-    </w:lvl>
-    <w:lvl w:ilvl="8" w:tplc="0409001B" w:tentative="1">
-      <w:start w:val="1"/>
-      <w:numFmt w:val="lowerRoman"/>
-      <w:lvlText w:val="%9."/>
-      <w:lvlJc w:val="right"/>
-      <w:pPr>
-        <w:ind w:left="6480" w:hanging="180"/>
-      </w:pPr>
-    </w:lvl>
-  </w:abstractNum>
-  <w:abstractNum w:abstractNumId="13" w15:restartNumberingAfterBreak="0">
+  <w:abstractNum w:abstractNumId="8" w15:restartNumberingAfterBreak="0">
     <w:nsid w:val="1DF85CB4"/>
     <w:multiLevelType w:val="hybridMultilevel"/>
     <w:tmpl w:val="6AA2216E"/>
@@ -3731,494 +3614,7 @@
       </w:rPr>
     </w:lvl>
   </w:abstractNum>
-  <w:abstractNum w:abstractNumId="14" w15:restartNumberingAfterBreak="0">
-    <w:nsid w:val="1E6E0F76"/>
-    <w:multiLevelType w:val="hybridMultilevel"/>
-    <w:tmpl w:val="1E9C8944"/>
-    <w:lvl w:ilvl="0" w:tplc="04090017">
-      <w:start w:val="1"/>
-      <w:numFmt w:val="lowerLetter"/>
-      <w:lvlText w:val="%1)"/>
-      <w:lvlJc w:val="left"/>
-      <w:pPr>
-        <w:ind w:left="720" w:hanging="360"/>
-      </w:pPr>
-    </w:lvl>
-    <w:lvl w:ilvl="1" w:tplc="04090019" w:tentative="1">
-      <w:start w:val="1"/>
-      <w:numFmt w:val="lowerLetter"/>
-      <w:lvlText w:val="%2."/>
-      <w:lvlJc w:val="left"/>
-      <w:pPr>
-        <w:ind w:left="1440" w:hanging="360"/>
-      </w:pPr>
-    </w:lvl>
-    <w:lvl w:ilvl="2" w:tplc="0409001B" w:tentative="1">
-      <w:start w:val="1"/>
-      <w:numFmt w:val="lowerRoman"/>
-      <w:lvlText w:val="%3."/>
-      <w:lvlJc w:val="right"/>
-      <w:pPr>
-        <w:ind w:left="2160" w:hanging="180"/>
-      </w:pPr>
-    </w:lvl>
-    <w:lvl w:ilvl="3" w:tplc="0409000F" w:tentative="1">
-      <w:start w:val="1"/>
-      <w:numFmt w:val="decimal"/>
-      <w:lvlText w:val="%4."/>
-      <w:lvlJc w:val="left"/>
-      <w:pPr>
-        <w:ind w:left="2880" w:hanging="360"/>
-      </w:pPr>
-    </w:lvl>
-    <w:lvl w:ilvl="4" w:tplc="04090019" w:tentative="1">
-      <w:start w:val="1"/>
-      <w:numFmt w:val="lowerLetter"/>
-      <w:lvlText w:val="%5."/>
-      <w:lvlJc w:val="left"/>
-      <w:pPr>
-        <w:ind w:left="3600" w:hanging="360"/>
-      </w:pPr>
-    </w:lvl>
-    <w:lvl w:ilvl="5" w:tplc="0409001B" w:tentative="1">
-      <w:start w:val="1"/>
-      <w:numFmt w:val="lowerRoman"/>
-      <w:lvlText w:val="%6."/>
-      <w:lvlJc w:val="right"/>
-      <w:pPr>
-        <w:ind w:left="4320" w:hanging="180"/>
-      </w:pPr>
-    </w:lvl>
-    <w:lvl w:ilvl="6" w:tplc="0409000F" w:tentative="1">
-      <w:start w:val="1"/>
-      <w:numFmt w:val="decimal"/>
-      <w:lvlText w:val="%7."/>
-      <w:lvlJc w:val="left"/>
-      <w:pPr>
-        <w:ind w:left="5040" w:hanging="360"/>
-      </w:pPr>
-    </w:lvl>
-    <w:lvl w:ilvl="7" w:tplc="04090019" w:tentative="1">
-      <w:start w:val="1"/>
-      <w:numFmt w:val="lowerLetter"/>
-      <w:lvlText w:val="%8."/>
-      <w:lvlJc w:val="left"/>
-      <w:pPr>
-        <w:ind w:left="5760" w:hanging="360"/>
-      </w:pPr>
-    </w:lvl>
-    <w:lvl w:ilvl="8" w:tplc="0409001B" w:tentative="1">
-      <w:start w:val="1"/>
-      <w:numFmt w:val="lowerRoman"/>
-      <w:lvlText w:val="%9."/>
-      <w:lvlJc w:val="right"/>
-      <w:pPr>
-        <w:ind w:left="6480" w:hanging="180"/>
-      </w:pPr>
-    </w:lvl>
-  </w:abstractNum>
-  <w:abstractNum w:abstractNumId="15" w15:restartNumberingAfterBreak="0">
-    <w:nsid w:val="1FA64DA8"/>
-    <w:multiLevelType w:val="hybridMultilevel"/>
-    <w:tmpl w:val="396A20E4"/>
-    <w:lvl w:ilvl="0" w:tplc="04090013">
-      <w:start w:val="1"/>
-      <w:numFmt w:val="upperRoman"/>
-      <w:lvlText w:val="%1."/>
-      <w:lvlJc w:val="right"/>
-      <w:pPr>
-        <w:ind w:left="720" w:hanging="360"/>
-      </w:pPr>
-    </w:lvl>
-    <w:lvl w:ilvl="1" w:tplc="04090019" w:tentative="1">
-      <w:start w:val="1"/>
-      <w:numFmt w:val="lowerLetter"/>
-      <w:lvlText w:val="%2."/>
-      <w:lvlJc w:val="left"/>
-      <w:pPr>
-        <w:ind w:left="1440" w:hanging="360"/>
-      </w:pPr>
-    </w:lvl>
-    <w:lvl w:ilvl="2" w:tplc="0409001B" w:tentative="1">
-      <w:start w:val="1"/>
-      <w:numFmt w:val="lowerRoman"/>
-      <w:lvlText w:val="%3."/>
-      <w:lvlJc w:val="right"/>
-      <w:pPr>
-        <w:ind w:left="2160" w:hanging="180"/>
-      </w:pPr>
-    </w:lvl>
-    <w:lvl w:ilvl="3" w:tplc="0409000F" w:tentative="1">
-      <w:start w:val="1"/>
-      <w:numFmt w:val="decimal"/>
-      <w:lvlText w:val="%4."/>
-      <w:lvlJc w:val="left"/>
-      <w:pPr>
-        <w:ind w:left="2880" w:hanging="360"/>
-      </w:pPr>
-    </w:lvl>
-    <w:lvl w:ilvl="4" w:tplc="04090019" w:tentative="1">
-      <w:start w:val="1"/>
-      <w:numFmt w:val="lowerLetter"/>
-      <w:lvlText w:val="%5."/>
-      <w:lvlJc w:val="left"/>
-      <w:pPr>
-        <w:ind w:left="3600" w:hanging="360"/>
-      </w:pPr>
-    </w:lvl>
-    <w:lvl w:ilvl="5" w:tplc="0409001B" w:tentative="1">
-      <w:start w:val="1"/>
-      <w:numFmt w:val="lowerRoman"/>
-      <w:lvlText w:val="%6."/>
-      <w:lvlJc w:val="right"/>
-      <w:pPr>
-        <w:ind w:left="4320" w:hanging="180"/>
-      </w:pPr>
-    </w:lvl>
-    <w:lvl w:ilvl="6" w:tplc="0409000F" w:tentative="1">
-      <w:start w:val="1"/>
-      <w:numFmt w:val="decimal"/>
-      <w:lvlText w:val="%7."/>
-      <w:lvlJc w:val="left"/>
-      <w:pPr>
-        <w:ind w:left="5040" w:hanging="360"/>
-      </w:pPr>
-    </w:lvl>
-    <w:lvl w:ilvl="7" w:tplc="04090019" w:tentative="1">
-      <w:start w:val="1"/>
-      <w:numFmt w:val="lowerLetter"/>
-      <w:lvlText w:val="%8."/>
-      <w:lvlJc w:val="left"/>
-      <w:pPr>
-        <w:ind w:left="5760" w:hanging="360"/>
-      </w:pPr>
-    </w:lvl>
-    <w:lvl w:ilvl="8" w:tplc="0409001B" w:tentative="1">
-      <w:start w:val="1"/>
-      <w:numFmt w:val="lowerRoman"/>
-      <w:lvlText w:val="%9."/>
-      <w:lvlJc w:val="right"/>
-      <w:pPr>
-        <w:ind w:left="6480" w:hanging="180"/>
-      </w:pPr>
-    </w:lvl>
-  </w:abstractNum>
-  <w:abstractNum w:abstractNumId="16" w15:restartNumberingAfterBreak="0">
-    <w:nsid w:val="22E55852"/>
-    <w:multiLevelType w:val="multilevel"/>
-    <w:tmpl w:val="A2369B88"/>
-    <w:lvl w:ilvl="0">
-      <w:start w:val="1"/>
-      <w:numFmt w:val="decimal"/>
-      <w:lvlText w:val="%1."/>
-      <w:lvlJc w:val="left"/>
-      <w:pPr>
-        <w:ind w:left="360" w:hanging="360"/>
-      </w:pPr>
-      <w:rPr>
-        <w:rFonts w:hint="default"/>
-      </w:rPr>
-    </w:lvl>
-    <w:lvl w:ilvl="1">
-      <w:start w:val="1"/>
-      <w:numFmt w:val="decimal"/>
-      <w:lvlText w:val="%1.%2."/>
-      <w:lvlJc w:val="left"/>
-      <w:pPr>
-        <w:ind w:left="792" w:hanging="432"/>
-      </w:pPr>
-      <w:rPr>
-        <w:rFonts w:hint="default"/>
-      </w:rPr>
-    </w:lvl>
-    <w:lvl w:ilvl="2">
-      <w:start w:val="1"/>
-      <w:numFmt w:val="decimal"/>
-      <w:lvlText w:val="%1.%2.%3."/>
-      <w:lvlJc w:val="left"/>
-      <w:pPr>
-        <w:ind w:left="1224" w:hanging="504"/>
-      </w:pPr>
-      <w:rPr>
-        <w:rFonts w:hint="default"/>
-      </w:rPr>
-    </w:lvl>
-    <w:lvl w:ilvl="3">
-      <w:start w:val="1"/>
-      <w:numFmt w:val="decimal"/>
-      <w:lvlText w:val="%1.%2.%3.%4."/>
-      <w:lvlJc w:val="left"/>
-      <w:pPr>
-        <w:ind w:left="1728" w:hanging="648"/>
-      </w:pPr>
-      <w:rPr>
-        <w:rFonts w:hint="default"/>
-      </w:rPr>
-    </w:lvl>
-    <w:lvl w:ilvl="4">
-      <w:start w:val="1"/>
-      <w:numFmt w:val="decimal"/>
-      <w:lvlText w:val="%1.%2.%3.%4.%5."/>
-      <w:lvlJc w:val="left"/>
-      <w:pPr>
-        <w:ind w:left="2232" w:hanging="792"/>
-      </w:pPr>
-      <w:rPr>
-        <w:rFonts w:hint="default"/>
-      </w:rPr>
-    </w:lvl>
-    <w:lvl w:ilvl="5">
-      <w:start w:val="1"/>
-      <w:numFmt w:val="decimal"/>
-      <w:lvlText w:val="%1.%2.%3.%4.%5.%6."/>
-      <w:lvlJc w:val="left"/>
-      <w:pPr>
-        <w:ind w:left="2736" w:hanging="936"/>
-      </w:pPr>
-      <w:rPr>
-        <w:rFonts w:hint="default"/>
-      </w:rPr>
-    </w:lvl>
-    <w:lvl w:ilvl="6">
-      <w:start w:val="1"/>
-      <w:numFmt w:val="decimal"/>
-      <w:lvlText w:val="%1.%2.%3.%4.%5.%6.%7."/>
-      <w:lvlJc w:val="left"/>
-      <w:pPr>
-        <w:ind w:left="3240" w:hanging="1080"/>
-      </w:pPr>
-      <w:rPr>
-        <w:rFonts w:hint="default"/>
-      </w:rPr>
-    </w:lvl>
-    <w:lvl w:ilvl="7">
-      <w:start w:val="1"/>
-      <w:numFmt w:val="decimal"/>
-      <w:lvlText w:val="%1.%2.%3.%4.%5.%6.%7.%8."/>
-      <w:lvlJc w:val="left"/>
-      <w:pPr>
-        <w:ind w:left="3744" w:hanging="1224"/>
-      </w:pPr>
-      <w:rPr>
-        <w:rFonts w:hint="default"/>
-      </w:rPr>
-    </w:lvl>
-    <w:lvl w:ilvl="8">
-      <w:start w:val="1"/>
-      <w:numFmt w:val="decimal"/>
-      <w:lvlText w:val="%1.%2.%3.%4.%5.%6.%7.%8.%9."/>
-      <w:lvlJc w:val="left"/>
-      <w:pPr>
-        <w:ind w:left="4320" w:hanging="1440"/>
-      </w:pPr>
-      <w:rPr>
-        <w:rFonts w:hint="default"/>
-      </w:rPr>
-    </w:lvl>
-  </w:abstractNum>
-  <w:abstractNum w:abstractNumId="17" w15:restartNumberingAfterBreak="0">
-    <w:nsid w:val="24F80A29"/>
-    <w:multiLevelType w:val="hybridMultilevel"/>
-    <w:tmpl w:val="131462BA"/>
-    <w:lvl w:ilvl="0" w:tplc="04090001">
-      <w:start w:val="1"/>
-      <w:numFmt w:val="bullet"/>
-      <w:lvlText w:val=""/>
-      <w:lvlJc w:val="left"/>
-      <w:pPr>
-        <w:ind w:left="720" w:hanging="360"/>
-      </w:pPr>
-      <w:rPr>
-        <w:rFonts w:ascii="Symbol" w:hAnsi="Symbol" w:hint="default"/>
-      </w:rPr>
-    </w:lvl>
-    <w:lvl w:ilvl="1" w:tplc="04090003" w:tentative="1">
-      <w:start w:val="1"/>
-      <w:numFmt w:val="bullet"/>
-      <w:lvlText w:val="o"/>
-      <w:lvlJc w:val="left"/>
-      <w:pPr>
-        <w:ind w:left="1440" w:hanging="360"/>
-      </w:pPr>
-      <w:rPr>
-        <w:rFonts w:ascii="Courier New" w:hAnsi="Courier New" w:cs="Courier New" w:hint="default"/>
-      </w:rPr>
-    </w:lvl>
-    <w:lvl w:ilvl="2" w:tplc="04090005" w:tentative="1">
-      <w:start w:val="1"/>
-      <w:numFmt w:val="bullet"/>
-      <w:lvlText w:val=""/>
-      <w:lvlJc w:val="left"/>
-      <w:pPr>
-        <w:ind w:left="2160" w:hanging="360"/>
-      </w:pPr>
-      <w:rPr>
-        <w:rFonts w:ascii="Wingdings" w:hAnsi="Wingdings" w:hint="default"/>
-      </w:rPr>
-    </w:lvl>
-    <w:lvl w:ilvl="3" w:tplc="04090001" w:tentative="1">
-      <w:start w:val="1"/>
-      <w:numFmt w:val="bullet"/>
-      <w:lvlText w:val=""/>
-      <w:lvlJc w:val="left"/>
-      <w:pPr>
-        <w:ind w:left="2880" w:hanging="360"/>
-      </w:pPr>
-      <w:rPr>
-        <w:rFonts w:ascii="Symbol" w:hAnsi="Symbol" w:hint="default"/>
-      </w:rPr>
-    </w:lvl>
-    <w:lvl w:ilvl="4" w:tplc="04090003" w:tentative="1">
-      <w:start w:val="1"/>
-      <w:numFmt w:val="bullet"/>
-      <w:lvlText w:val="o"/>
-      <w:lvlJc w:val="left"/>
-      <w:pPr>
-        <w:ind w:left="3600" w:hanging="360"/>
-      </w:pPr>
-      <w:rPr>
-        <w:rFonts w:ascii="Courier New" w:hAnsi="Courier New" w:cs="Courier New" w:hint="default"/>
-      </w:rPr>
-    </w:lvl>
-    <w:lvl w:ilvl="5" w:tplc="04090005" w:tentative="1">
-      <w:start w:val="1"/>
-      <w:numFmt w:val="bullet"/>
-      <w:lvlText w:val=""/>
-      <w:lvlJc w:val="left"/>
-      <w:pPr>
-        <w:ind w:left="4320" w:hanging="360"/>
-      </w:pPr>
-      <w:rPr>
-        <w:rFonts w:ascii="Wingdings" w:hAnsi="Wingdings" w:hint="default"/>
-      </w:rPr>
-    </w:lvl>
-    <w:lvl w:ilvl="6" w:tplc="04090001" w:tentative="1">
-      <w:start w:val="1"/>
-      <w:numFmt w:val="bullet"/>
-      <w:lvlText w:val=""/>
-      <w:lvlJc w:val="left"/>
-      <w:pPr>
-        <w:ind w:left="5040" w:hanging="360"/>
-      </w:pPr>
-      <w:rPr>
-        <w:rFonts w:ascii="Symbol" w:hAnsi="Symbol" w:hint="default"/>
-      </w:rPr>
-    </w:lvl>
-    <w:lvl w:ilvl="7" w:tplc="04090003" w:tentative="1">
-      <w:start w:val="1"/>
-      <w:numFmt w:val="bullet"/>
-      <w:lvlText w:val="o"/>
-      <w:lvlJc w:val="left"/>
-      <w:pPr>
-        <w:ind w:left="5760" w:hanging="360"/>
-      </w:pPr>
-      <w:rPr>
-        <w:rFonts w:ascii="Courier New" w:hAnsi="Courier New" w:cs="Courier New" w:hint="default"/>
-      </w:rPr>
-    </w:lvl>
-    <w:lvl w:ilvl="8" w:tplc="04090005" w:tentative="1">
-      <w:start w:val="1"/>
-      <w:numFmt w:val="bullet"/>
-      <w:lvlText w:val=""/>
-      <w:lvlJc w:val="left"/>
-      <w:pPr>
-        <w:ind w:left="6480" w:hanging="360"/>
-      </w:pPr>
-      <w:rPr>
-        <w:rFonts w:ascii="Wingdings" w:hAnsi="Wingdings" w:hint="default"/>
-      </w:rPr>
-    </w:lvl>
-  </w:abstractNum>
-  <w:abstractNum w:abstractNumId="18" w15:restartNumberingAfterBreak="0">
-    <w:nsid w:val="25501F34"/>
-    <w:multiLevelType w:val="hybridMultilevel"/>
-    <w:tmpl w:val="98C41190"/>
-    <w:lvl w:ilvl="0" w:tplc="94529BDA">
-      <w:start w:val="1"/>
-      <w:numFmt w:val="decimal"/>
-      <w:lvlText w:val="%1."/>
-      <w:lvlJc w:val="left"/>
-      <w:pPr>
-        <w:ind w:left="720" w:hanging="360"/>
-      </w:pPr>
-      <w:rPr>
-        <w:rFonts w:hint="default"/>
-      </w:rPr>
-    </w:lvl>
-    <w:lvl w:ilvl="1" w:tplc="04090019" w:tentative="1">
-      <w:start w:val="1"/>
-      <w:numFmt w:val="lowerLetter"/>
-      <w:lvlText w:val="%2."/>
-      <w:lvlJc w:val="left"/>
-      <w:pPr>
-        <w:ind w:left="1440" w:hanging="360"/>
-      </w:pPr>
-    </w:lvl>
-    <w:lvl w:ilvl="2" w:tplc="0409001B" w:tentative="1">
-      <w:start w:val="1"/>
-      <w:numFmt w:val="lowerRoman"/>
-      <w:lvlText w:val="%3."/>
-      <w:lvlJc w:val="right"/>
-      <w:pPr>
-        <w:ind w:left="2160" w:hanging="180"/>
-      </w:pPr>
-    </w:lvl>
-    <w:lvl w:ilvl="3" w:tplc="0409000F" w:tentative="1">
-      <w:start w:val="1"/>
-      <w:numFmt w:val="decimal"/>
-      <w:lvlText w:val="%4."/>
-      <w:lvlJc w:val="left"/>
-      <w:pPr>
-        <w:ind w:left="2880" w:hanging="360"/>
-      </w:pPr>
-    </w:lvl>
-    <w:lvl w:ilvl="4" w:tplc="04090019" w:tentative="1">
-      <w:start w:val="1"/>
-      <w:numFmt w:val="lowerLetter"/>
-      <w:lvlText w:val="%5."/>
-      <w:lvlJc w:val="left"/>
-      <w:pPr>
-        <w:ind w:left="3600" w:hanging="360"/>
-      </w:pPr>
-    </w:lvl>
-    <w:lvl w:ilvl="5" w:tplc="0409001B" w:tentative="1">
-      <w:start w:val="1"/>
-      <w:numFmt w:val="lowerRoman"/>
-      <w:lvlText w:val="%6."/>
-      <w:lvlJc w:val="right"/>
-      <w:pPr>
-        <w:ind w:left="4320" w:hanging="180"/>
-      </w:pPr>
-    </w:lvl>
-    <w:lvl w:ilvl="6" w:tplc="0409000F" w:tentative="1">
-      <w:start w:val="1"/>
-      <w:numFmt w:val="decimal"/>
-      <w:lvlText w:val="%7."/>
-      <w:lvlJc w:val="left"/>
-      <w:pPr>
-        <w:ind w:left="5040" w:hanging="360"/>
-      </w:pPr>
-    </w:lvl>
-    <w:lvl w:ilvl="7" w:tplc="04090019" w:tentative="1">
-      <w:start w:val="1"/>
-      <w:numFmt w:val="lowerLetter"/>
-      <w:lvlText w:val="%8."/>
-      <w:lvlJc w:val="left"/>
-      <w:pPr>
-        <w:ind w:left="5760" w:hanging="360"/>
-      </w:pPr>
-    </w:lvl>
-    <w:lvl w:ilvl="8" w:tplc="0409001B" w:tentative="1">
-      <w:start w:val="1"/>
-      <w:numFmt w:val="lowerRoman"/>
-      <w:lvlText w:val="%9."/>
-      <w:lvlJc w:val="right"/>
-      <w:pPr>
-        <w:ind w:left="6480" w:hanging="180"/>
-      </w:pPr>
-    </w:lvl>
-  </w:abstractNum>
-  <w:abstractNum w:abstractNumId="19" w15:restartNumberingAfterBreak="0">
+  <w:abstractNum w:abstractNumId="9" w15:restartNumberingAfterBreak="0">
     <w:nsid w:val="28057949"/>
     <w:multiLevelType w:val="multilevel"/>
     <w:tmpl w:val="9468EB50"/>
@@ -4331,120 +3727,7 @@
       </w:rPr>
     </w:lvl>
   </w:abstractNum>
-  <w:abstractNum w:abstractNumId="20" w15:restartNumberingAfterBreak="0">
-    <w:nsid w:val="2E1F0ABD"/>
-    <w:multiLevelType w:val="hybridMultilevel"/>
-    <w:tmpl w:val="A5809296"/>
-    <w:lvl w:ilvl="0" w:tplc="04090001">
-      <w:start w:val="1"/>
-      <w:numFmt w:val="bullet"/>
-      <w:lvlText w:val=""/>
-      <w:lvlJc w:val="left"/>
-      <w:pPr>
-        <w:ind w:left="1080" w:hanging="360"/>
-      </w:pPr>
-      <w:rPr>
-        <w:rFonts w:ascii="Symbol" w:hAnsi="Symbol" w:hint="default"/>
-      </w:rPr>
-    </w:lvl>
-    <w:lvl w:ilvl="1" w:tplc="04090003" w:tentative="1">
-      <w:start w:val="1"/>
-      <w:numFmt w:val="bullet"/>
-      <w:lvlText w:val="o"/>
-      <w:lvlJc w:val="left"/>
-      <w:pPr>
-        <w:ind w:left="1800" w:hanging="360"/>
-      </w:pPr>
-      <w:rPr>
-        <w:rFonts w:ascii="Courier New" w:hAnsi="Courier New" w:cs="Courier New" w:hint="default"/>
-      </w:rPr>
-    </w:lvl>
-    <w:lvl w:ilvl="2" w:tplc="04090005" w:tentative="1">
-      <w:start w:val="1"/>
-      <w:numFmt w:val="bullet"/>
-      <w:lvlText w:val=""/>
-      <w:lvlJc w:val="left"/>
-      <w:pPr>
-        <w:ind w:left="2520" w:hanging="360"/>
-      </w:pPr>
-      <w:rPr>
-        <w:rFonts w:ascii="Wingdings" w:hAnsi="Wingdings" w:hint="default"/>
-      </w:rPr>
-    </w:lvl>
-    <w:lvl w:ilvl="3" w:tplc="04090001" w:tentative="1">
-      <w:start w:val="1"/>
-      <w:numFmt w:val="bullet"/>
-      <w:lvlText w:val=""/>
-      <w:lvlJc w:val="left"/>
-      <w:pPr>
-        <w:ind w:left="3240" w:hanging="360"/>
-      </w:pPr>
-      <w:rPr>
-        <w:rFonts w:ascii="Symbol" w:hAnsi="Symbol" w:hint="default"/>
-      </w:rPr>
-    </w:lvl>
-    <w:lvl w:ilvl="4" w:tplc="04090003" w:tentative="1">
-      <w:start w:val="1"/>
-      <w:numFmt w:val="bullet"/>
-      <w:lvlText w:val="o"/>
-      <w:lvlJc w:val="left"/>
-      <w:pPr>
-        <w:ind w:left="3960" w:hanging="360"/>
-      </w:pPr>
-      <w:rPr>
-        <w:rFonts w:ascii="Courier New" w:hAnsi="Courier New" w:cs="Courier New" w:hint="default"/>
-      </w:rPr>
-    </w:lvl>
-    <w:lvl w:ilvl="5" w:tplc="04090005" w:tentative="1">
-      <w:start w:val="1"/>
-      <w:numFmt w:val="bullet"/>
-      <w:lvlText w:val=""/>
-      <w:lvlJc w:val="left"/>
-      <w:pPr>
-        <w:ind w:left="4680" w:hanging="360"/>
-      </w:pPr>
-      <w:rPr>
-        <w:rFonts w:ascii="Wingdings" w:hAnsi="Wingdings" w:hint="default"/>
-      </w:rPr>
-    </w:lvl>
-    <w:lvl w:ilvl="6" w:tplc="04090001" w:tentative="1">
-      <w:start w:val="1"/>
-      <w:numFmt w:val="bullet"/>
-      <w:lvlText w:val=""/>
-      <w:lvlJc w:val="left"/>
-      <w:pPr>
-        <w:ind w:left="5400" w:hanging="360"/>
-      </w:pPr>
-      <w:rPr>
-        <w:rFonts w:ascii="Symbol" w:hAnsi="Symbol" w:hint="default"/>
-      </w:rPr>
-    </w:lvl>
-    <w:lvl w:ilvl="7" w:tplc="04090003" w:tentative="1">
-      <w:start w:val="1"/>
-      <w:numFmt w:val="bullet"/>
-      <w:lvlText w:val="o"/>
-      <w:lvlJc w:val="left"/>
-      <w:pPr>
-        <w:ind w:left="6120" w:hanging="360"/>
-      </w:pPr>
-      <w:rPr>
-        <w:rFonts w:ascii="Courier New" w:hAnsi="Courier New" w:cs="Courier New" w:hint="default"/>
-      </w:rPr>
-    </w:lvl>
-    <w:lvl w:ilvl="8" w:tplc="04090005" w:tentative="1">
-      <w:start w:val="1"/>
-      <w:numFmt w:val="bullet"/>
-      <w:lvlText w:val=""/>
-      <w:lvlJc w:val="left"/>
-      <w:pPr>
-        <w:ind w:left="6840" w:hanging="360"/>
-      </w:pPr>
-      <w:rPr>
-        <w:rFonts w:ascii="Wingdings" w:hAnsi="Wingdings" w:hint="default"/>
-      </w:rPr>
-    </w:lvl>
-  </w:abstractNum>
-  <w:abstractNum w:abstractNumId="21" w15:restartNumberingAfterBreak="0">
+  <w:abstractNum w:abstractNumId="10" w15:restartNumberingAfterBreak="0">
     <w:nsid w:val="325B0E93"/>
     <w:multiLevelType w:val="multilevel"/>
     <w:tmpl w:val="0409001F"/>
@@ -4531,7 +3814,120 @@
       </w:pPr>
     </w:lvl>
   </w:abstractNum>
-  <w:abstractNum w:abstractNumId="22" w15:restartNumberingAfterBreak="0">
+  <w:abstractNum w:abstractNumId="11" w15:restartNumberingAfterBreak="0">
+    <w:nsid w:val="333E1329"/>
+    <w:multiLevelType w:val="hybridMultilevel"/>
+    <w:tmpl w:val="8C923BB8"/>
+    <w:lvl w:ilvl="0" w:tplc="04090001">
+      <w:start w:val="1"/>
+      <w:numFmt w:val="bullet"/>
+      <w:lvlText w:val=""/>
+      <w:lvlJc w:val="left"/>
+      <w:pPr>
+        <w:ind w:left="720" w:hanging="360"/>
+      </w:pPr>
+      <w:rPr>
+        <w:rFonts w:ascii="Symbol" w:hAnsi="Symbol" w:hint="default"/>
+      </w:rPr>
+    </w:lvl>
+    <w:lvl w:ilvl="1" w:tplc="04090003" w:tentative="1">
+      <w:start w:val="1"/>
+      <w:numFmt w:val="bullet"/>
+      <w:lvlText w:val="o"/>
+      <w:lvlJc w:val="left"/>
+      <w:pPr>
+        <w:ind w:left="1440" w:hanging="360"/>
+      </w:pPr>
+      <w:rPr>
+        <w:rFonts w:ascii="Courier New" w:hAnsi="Courier New" w:cs="Courier New" w:hint="default"/>
+      </w:rPr>
+    </w:lvl>
+    <w:lvl w:ilvl="2" w:tplc="04090005" w:tentative="1">
+      <w:start w:val="1"/>
+      <w:numFmt w:val="bullet"/>
+      <w:lvlText w:val=""/>
+      <w:lvlJc w:val="left"/>
+      <w:pPr>
+        <w:ind w:left="2160" w:hanging="360"/>
+      </w:pPr>
+      <w:rPr>
+        <w:rFonts w:ascii="Wingdings" w:hAnsi="Wingdings" w:hint="default"/>
+      </w:rPr>
+    </w:lvl>
+    <w:lvl w:ilvl="3" w:tplc="04090001" w:tentative="1">
+      <w:start w:val="1"/>
+      <w:numFmt w:val="bullet"/>
+      <w:lvlText w:val=""/>
+      <w:lvlJc w:val="left"/>
+      <w:pPr>
+        <w:ind w:left="2880" w:hanging="360"/>
+      </w:pPr>
+      <w:rPr>
+        <w:rFonts w:ascii="Symbol" w:hAnsi="Symbol" w:hint="default"/>
+      </w:rPr>
+    </w:lvl>
+    <w:lvl w:ilvl="4" w:tplc="04090003" w:tentative="1">
+      <w:start w:val="1"/>
+      <w:numFmt w:val="bullet"/>
+      <w:lvlText w:val="o"/>
+      <w:lvlJc w:val="left"/>
+      <w:pPr>
+        <w:ind w:left="3600" w:hanging="360"/>
+      </w:pPr>
+      <w:rPr>
+        <w:rFonts w:ascii="Courier New" w:hAnsi="Courier New" w:cs="Courier New" w:hint="default"/>
+      </w:rPr>
+    </w:lvl>
+    <w:lvl w:ilvl="5" w:tplc="04090005" w:tentative="1">
+      <w:start w:val="1"/>
+      <w:numFmt w:val="bullet"/>
+      <w:lvlText w:val=""/>
+      <w:lvlJc w:val="left"/>
+      <w:pPr>
+        <w:ind w:left="4320" w:hanging="360"/>
+      </w:pPr>
+      <w:rPr>
+        <w:rFonts w:ascii="Wingdings" w:hAnsi="Wingdings" w:hint="default"/>
+      </w:rPr>
+    </w:lvl>
+    <w:lvl w:ilvl="6" w:tplc="04090001" w:tentative="1">
+      <w:start w:val="1"/>
+      <w:numFmt w:val="bullet"/>
+      <w:lvlText w:val=""/>
+      <w:lvlJc w:val="left"/>
+      <w:pPr>
+        <w:ind w:left="5040" w:hanging="360"/>
+      </w:pPr>
+      <w:rPr>
+        <w:rFonts w:ascii="Symbol" w:hAnsi="Symbol" w:hint="default"/>
+      </w:rPr>
+    </w:lvl>
+    <w:lvl w:ilvl="7" w:tplc="04090003" w:tentative="1">
+      <w:start w:val="1"/>
+      <w:numFmt w:val="bullet"/>
+      <w:lvlText w:val="o"/>
+      <w:lvlJc w:val="left"/>
+      <w:pPr>
+        <w:ind w:left="5760" w:hanging="360"/>
+      </w:pPr>
+      <w:rPr>
+        <w:rFonts w:ascii="Courier New" w:hAnsi="Courier New" w:cs="Courier New" w:hint="default"/>
+      </w:rPr>
+    </w:lvl>
+    <w:lvl w:ilvl="8" w:tplc="04090005" w:tentative="1">
+      <w:start w:val="1"/>
+      <w:numFmt w:val="bullet"/>
+      <w:lvlText w:val=""/>
+      <w:lvlJc w:val="left"/>
+      <w:pPr>
+        <w:ind w:left="6480" w:hanging="360"/>
+      </w:pPr>
+      <w:rPr>
+        <w:rFonts w:ascii="Wingdings" w:hAnsi="Wingdings" w:hint="default"/>
+      </w:rPr>
+    </w:lvl>
+  </w:abstractNum>
+  <w:abstractNum w:abstractNumId="12" w15:restartNumberingAfterBreak="0">
     <w:nsid w:val="33686767"/>
     <w:multiLevelType w:val="hybridMultilevel"/>
     <w:tmpl w:val="708AEF3E"/>
@@ -4644,298 +4040,7 @@
       </w:rPr>
     </w:lvl>
   </w:abstractNum>
-  <w:abstractNum w:abstractNumId="23" w15:restartNumberingAfterBreak="0">
-    <w:nsid w:val="3D2A4127"/>
-    <w:multiLevelType w:val="hybridMultilevel"/>
-    <w:tmpl w:val="89E247FC"/>
-    <w:lvl w:ilvl="0" w:tplc="04090017">
-      <w:start w:val="1"/>
-      <w:numFmt w:val="lowerLetter"/>
-      <w:lvlText w:val="%1)"/>
-      <w:lvlJc w:val="left"/>
-      <w:pPr>
-        <w:ind w:left="720" w:hanging="360"/>
-      </w:pPr>
-    </w:lvl>
-    <w:lvl w:ilvl="1" w:tplc="04090019" w:tentative="1">
-      <w:start w:val="1"/>
-      <w:numFmt w:val="lowerLetter"/>
-      <w:lvlText w:val="%2."/>
-      <w:lvlJc w:val="left"/>
-      <w:pPr>
-        <w:ind w:left="1440" w:hanging="360"/>
-      </w:pPr>
-    </w:lvl>
-    <w:lvl w:ilvl="2" w:tplc="0409001B" w:tentative="1">
-      <w:start w:val="1"/>
-      <w:numFmt w:val="lowerRoman"/>
-      <w:lvlText w:val="%3."/>
-      <w:lvlJc w:val="right"/>
-      <w:pPr>
-        <w:ind w:left="2160" w:hanging="180"/>
-      </w:pPr>
-    </w:lvl>
-    <w:lvl w:ilvl="3" w:tplc="0409000F" w:tentative="1">
-      <w:start w:val="1"/>
-      <w:numFmt w:val="decimal"/>
-      <w:lvlText w:val="%4."/>
-      <w:lvlJc w:val="left"/>
-      <w:pPr>
-        <w:ind w:left="2880" w:hanging="360"/>
-      </w:pPr>
-    </w:lvl>
-    <w:lvl w:ilvl="4" w:tplc="04090019" w:tentative="1">
-      <w:start w:val="1"/>
-      <w:numFmt w:val="lowerLetter"/>
-      <w:lvlText w:val="%5."/>
-      <w:lvlJc w:val="left"/>
-      <w:pPr>
-        <w:ind w:left="3600" w:hanging="360"/>
-      </w:pPr>
-    </w:lvl>
-    <w:lvl w:ilvl="5" w:tplc="0409001B" w:tentative="1">
-      <w:start w:val="1"/>
-      <w:numFmt w:val="lowerRoman"/>
-      <w:lvlText w:val="%6."/>
-      <w:lvlJc w:val="right"/>
-      <w:pPr>
-        <w:ind w:left="4320" w:hanging="180"/>
-      </w:pPr>
-    </w:lvl>
-    <w:lvl w:ilvl="6" w:tplc="0409000F" w:tentative="1">
-      <w:start w:val="1"/>
-      <w:numFmt w:val="decimal"/>
-      <w:lvlText w:val="%7."/>
-      <w:lvlJc w:val="left"/>
-      <w:pPr>
-        <w:ind w:left="5040" w:hanging="360"/>
-      </w:pPr>
-    </w:lvl>
-    <w:lvl w:ilvl="7" w:tplc="04090019" w:tentative="1">
-      <w:start w:val="1"/>
-      <w:numFmt w:val="lowerLetter"/>
-      <w:lvlText w:val="%8."/>
-      <w:lvlJc w:val="left"/>
-      <w:pPr>
-        <w:ind w:left="5760" w:hanging="360"/>
-      </w:pPr>
-    </w:lvl>
-    <w:lvl w:ilvl="8" w:tplc="0409001B" w:tentative="1">
-      <w:start w:val="1"/>
-      <w:numFmt w:val="lowerRoman"/>
-      <w:lvlText w:val="%9."/>
-      <w:lvlJc w:val="right"/>
-      <w:pPr>
-        <w:ind w:left="6480" w:hanging="180"/>
-      </w:pPr>
-    </w:lvl>
-  </w:abstractNum>
-  <w:abstractNum w:abstractNumId="24" w15:restartNumberingAfterBreak="0">
-    <w:nsid w:val="3DCC7550"/>
-    <w:multiLevelType w:val="hybridMultilevel"/>
-    <w:tmpl w:val="A6465334"/>
-    <w:lvl w:ilvl="0" w:tplc="04090001">
-      <w:start w:val="1"/>
-      <w:numFmt w:val="bullet"/>
-      <w:lvlText w:val=""/>
-      <w:lvlJc w:val="left"/>
-      <w:pPr>
-        <w:ind w:left="720" w:hanging="360"/>
-      </w:pPr>
-      <w:rPr>
-        <w:rFonts w:ascii="Symbol" w:hAnsi="Symbol" w:hint="default"/>
-      </w:rPr>
-    </w:lvl>
-    <w:lvl w:ilvl="1" w:tplc="04090003" w:tentative="1">
-      <w:start w:val="1"/>
-      <w:numFmt w:val="bullet"/>
-      <w:lvlText w:val="o"/>
-      <w:lvlJc w:val="left"/>
-      <w:pPr>
-        <w:ind w:left="1440" w:hanging="360"/>
-      </w:pPr>
-      <w:rPr>
-        <w:rFonts w:ascii="Courier New" w:hAnsi="Courier New" w:cs="Courier New" w:hint="default"/>
-      </w:rPr>
-    </w:lvl>
-    <w:lvl w:ilvl="2" w:tplc="04090005" w:tentative="1">
-      <w:start w:val="1"/>
-      <w:numFmt w:val="bullet"/>
-      <w:lvlText w:val=""/>
-      <w:lvlJc w:val="left"/>
-      <w:pPr>
-        <w:ind w:left="2160" w:hanging="360"/>
-      </w:pPr>
-      <w:rPr>
-        <w:rFonts w:ascii="Wingdings" w:hAnsi="Wingdings" w:hint="default"/>
-      </w:rPr>
-    </w:lvl>
-    <w:lvl w:ilvl="3" w:tplc="04090001" w:tentative="1">
-      <w:start w:val="1"/>
-      <w:numFmt w:val="bullet"/>
-      <w:lvlText w:val=""/>
-      <w:lvlJc w:val="left"/>
-      <w:pPr>
-        <w:ind w:left="2880" w:hanging="360"/>
-      </w:pPr>
-      <w:rPr>
-        <w:rFonts w:ascii="Symbol" w:hAnsi="Symbol" w:hint="default"/>
-      </w:rPr>
-    </w:lvl>
-    <w:lvl w:ilvl="4" w:tplc="04090003" w:tentative="1">
-      <w:start w:val="1"/>
-      <w:numFmt w:val="bullet"/>
-      <w:lvlText w:val="o"/>
-      <w:lvlJc w:val="left"/>
-      <w:pPr>
-        <w:ind w:left="3600" w:hanging="360"/>
-      </w:pPr>
-      <w:rPr>
-        <w:rFonts w:ascii="Courier New" w:hAnsi="Courier New" w:cs="Courier New" w:hint="default"/>
-      </w:rPr>
-    </w:lvl>
-    <w:lvl w:ilvl="5" w:tplc="04090005" w:tentative="1">
-      <w:start w:val="1"/>
-      <w:numFmt w:val="bullet"/>
-      <w:lvlText w:val=""/>
-      <w:lvlJc w:val="left"/>
-      <w:pPr>
-        <w:ind w:left="4320" w:hanging="360"/>
-      </w:pPr>
-      <w:rPr>
-        <w:rFonts w:ascii="Wingdings" w:hAnsi="Wingdings" w:hint="default"/>
-      </w:rPr>
-    </w:lvl>
-    <w:lvl w:ilvl="6" w:tplc="04090001" w:tentative="1">
-      <w:start w:val="1"/>
-      <w:numFmt w:val="bullet"/>
-      <w:lvlText w:val=""/>
-      <w:lvlJc w:val="left"/>
-      <w:pPr>
-        <w:ind w:left="5040" w:hanging="360"/>
-      </w:pPr>
-      <w:rPr>
-        <w:rFonts w:ascii="Symbol" w:hAnsi="Symbol" w:hint="default"/>
-      </w:rPr>
-    </w:lvl>
-    <w:lvl w:ilvl="7" w:tplc="04090003" w:tentative="1">
-      <w:start w:val="1"/>
-      <w:numFmt w:val="bullet"/>
-      <w:lvlText w:val="o"/>
-      <w:lvlJc w:val="left"/>
-      <w:pPr>
-        <w:ind w:left="5760" w:hanging="360"/>
-      </w:pPr>
-      <w:rPr>
-        <w:rFonts w:ascii="Courier New" w:hAnsi="Courier New" w:cs="Courier New" w:hint="default"/>
-      </w:rPr>
-    </w:lvl>
-    <w:lvl w:ilvl="8" w:tplc="04090005" w:tentative="1">
-      <w:start w:val="1"/>
-      <w:numFmt w:val="bullet"/>
-      <w:lvlText w:val=""/>
-      <w:lvlJc w:val="left"/>
-      <w:pPr>
-        <w:ind w:left="6480" w:hanging="360"/>
-      </w:pPr>
-      <w:rPr>
-        <w:rFonts w:ascii="Wingdings" w:hAnsi="Wingdings" w:hint="default"/>
-      </w:rPr>
-    </w:lvl>
-  </w:abstractNum>
-  <w:abstractNum w:abstractNumId="25" w15:restartNumberingAfterBreak="0">
-    <w:nsid w:val="3FF738E6"/>
-    <w:multiLevelType w:val="multilevel"/>
-    <w:tmpl w:val="0409001F"/>
-    <w:numStyleLink w:val="Style2"/>
-  </w:abstractNum>
-  <w:abstractNum w:abstractNumId="26" w15:restartNumberingAfterBreak="0">
-    <w:nsid w:val="41E00251"/>
-    <w:multiLevelType w:val="multilevel"/>
-    <w:tmpl w:val="0409001F"/>
-    <w:lvl w:ilvl="0">
-      <w:start w:val="1"/>
-      <w:numFmt w:val="decimal"/>
-      <w:lvlText w:val="%1."/>
-      <w:lvlJc w:val="left"/>
-      <w:pPr>
-        <w:ind w:left="360" w:hanging="360"/>
-      </w:pPr>
-    </w:lvl>
-    <w:lvl w:ilvl="1">
-      <w:start w:val="1"/>
-      <w:numFmt w:val="decimal"/>
-      <w:lvlText w:val="%1.%2."/>
-      <w:lvlJc w:val="left"/>
-      <w:pPr>
-        <w:ind w:left="792" w:hanging="432"/>
-      </w:pPr>
-    </w:lvl>
-    <w:lvl w:ilvl="2">
-      <w:start w:val="1"/>
-      <w:numFmt w:val="decimal"/>
-      <w:lvlText w:val="%1.%2.%3."/>
-      <w:lvlJc w:val="left"/>
-      <w:pPr>
-        <w:ind w:left="1224" w:hanging="504"/>
-      </w:pPr>
-    </w:lvl>
-    <w:lvl w:ilvl="3">
-      <w:start w:val="1"/>
-      <w:numFmt w:val="decimal"/>
-      <w:lvlText w:val="%1.%2.%3.%4."/>
-      <w:lvlJc w:val="left"/>
-      <w:pPr>
-        <w:ind w:left="1728" w:hanging="648"/>
-      </w:pPr>
-    </w:lvl>
-    <w:lvl w:ilvl="4">
-      <w:start w:val="1"/>
-      <w:numFmt w:val="decimal"/>
-      <w:lvlText w:val="%1.%2.%3.%4.%5."/>
-      <w:lvlJc w:val="left"/>
-      <w:pPr>
-        <w:ind w:left="2232" w:hanging="792"/>
-      </w:pPr>
-    </w:lvl>
-    <w:lvl w:ilvl="5">
-      <w:start w:val="1"/>
-      <w:numFmt w:val="decimal"/>
-      <w:lvlText w:val="%1.%2.%3.%4.%5.%6."/>
-      <w:lvlJc w:val="left"/>
-      <w:pPr>
-        <w:ind w:left="2736" w:hanging="936"/>
-      </w:pPr>
-    </w:lvl>
-    <w:lvl w:ilvl="6">
-      <w:start w:val="1"/>
-      <w:numFmt w:val="decimal"/>
-      <w:lvlText w:val="%1.%2.%3.%4.%5.%6.%7."/>
-      <w:lvlJc w:val="left"/>
-      <w:pPr>
-        <w:ind w:left="3240" w:hanging="1080"/>
-      </w:pPr>
-    </w:lvl>
-    <w:lvl w:ilvl="7">
-      <w:start w:val="1"/>
-      <w:numFmt w:val="decimal"/>
-      <w:lvlText w:val="%1.%2.%3.%4.%5.%6.%7.%8."/>
-      <w:lvlJc w:val="left"/>
-      <w:pPr>
-        <w:ind w:left="3744" w:hanging="1224"/>
-      </w:pPr>
-    </w:lvl>
-    <w:lvl w:ilvl="8">
-      <w:start w:val="1"/>
-      <w:numFmt w:val="decimal"/>
-      <w:lvlText w:val="%1.%2.%3.%4.%5.%6.%7.%8.%9."/>
-      <w:lvlJc w:val="left"/>
-      <w:pPr>
-        <w:ind w:left="4320" w:hanging="1440"/>
-      </w:pPr>
-    </w:lvl>
-  </w:abstractNum>
-  <w:abstractNum w:abstractNumId="27" w15:restartNumberingAfterBreak="0">
+  <w:abstractNum w:abstractNumId="13" w15:restartNumberingAfterBreak="0">
     <w:nsid w:val="42D3690C"/>
     <w:multiLevelType w:val="hybridMultilevel"/>
     <w:tmpl w:val="07385942"/>
@@ -5048,93 +4153,7 @@
       </w:rPr>
     </w:lvl>
   </w:abstractNum>
-  <w:abstractNum w:abstractNumId="28" w15:restartNumberingAfterBreak="0">
-    <w:nsid w:val="47316EBE"/>
-    <w:multiLevelType w:val="multilevel"/>
-    <w:tmpl w:val="0409001D"/>
-    <w:lvl w:ilvl="0">
-      <w:start w:val="1"/>
-      <w:numFmt w:val="decimal"/>
-      <w:lvlText w:val="%1)"/>
-      <w:lvlJc w:val="left"/>
-      <w:pPr>
-        <w:ind w:left="360" w:hanging="360"/>
-      </w:pPr>
-    </w:lvl>
-    <w:lvl w:ilvl="1">
-      <w:start w:val="1"/>
-      <w:numFmt w:val="lowerLetter"/>
-      <w:lvlText w:val="%2)"/>
-      <w:lvlJc w:val="left"/>
-      <w:pPr>
-        <w:ind w:left="720" w:hanging="360"/>
-      </w:pPr>
-    </w:lvl>
-    <w:lvl w:ilvl="2">
-      <w:start w:val="1"/>
-      <w:numFmt w:val="lowerRoman"/>
-      <w:lvlText w:val="%3)"/>
-      <w:lvlJc w:val="left"/>
-      <w:pPr>
-        <w:ind w:left="1080" w:hanging="360"/>
-      </w:pPr>
-    </w:lvl>
-    <w:lvl w:ilvl="3">
-      <w:start w:val="1"/>
-      <w:numFmt w:val="decimal"/>
-      <w:lvlText w:val="(%4)"/>
-      <w:lvlJc w:val="left"/>
-      <w:pPr>
-        <w:ind w:left="1440" w:hanging="360"/>
-      </w:pPr>
-    </w:lvl>
-    <w:lvl w:ilvl="4">
-      <w:start w:val="1"/>
-      <w:numFmt w:val="lowerLetter"/>
-      <w:lvlText w:val="(%5)"/>
-      <w:lvlJc w:val="left"/>
-      <w:pPr>
-        <w:ind w:left="1800" w:hanging="360"/>
-      </w:pPr>
-    </w:lvl>
-    <w:lvl w:ilvl="5">
-      <w:start w:val="1"/>
-      <w:numFmt w:val="lowerRoman"/>
-      <w:lvlText w:val="(%6)"/>
-      <w:lvlJc w:val="left"/>
-      <w:pPr>
-        <w:ind w:left="2160" w:hanging="360"/>
-      </w:pPr>
-    </w:lvl>
-    <w:lvl w:ilvl="6">
-      <w:start w:val="1"/>
-      <w:numFmt w:val="decimal"/>
-      <w:lvlText w:val="%7."/>
-      <w:lvlJc w:val="left"/>
-      <w:pPr>
-        <w:ind w:left="2520" w:hanging="360"/>
-      </w:pPr>
-    </w:lvl>
-    <w:lvl w:ilvl="7">
-      <w:start w:val="1"/>
-      <w:numFmt w:val="lowerLetter"/>
-      <w:lvlText w:val="%8."/>
-      <w:lvlJc w:val="left"/>
-      <w:pPr>
-        <w:ind w:left="2880" w:hanging="360"/>
-      </w:pPr>
-    </w:lvl>
-    <w:lvl w:ilvl="8">
-      <w:start w:val="1"/>
-      <w:numFmt w:val="lowerRoman"/>
-      <w:lvlText w:val="%9."/>
-      <w:lvlJc w:val="left"/>
-      <w:pPr>
-        <w:ind w:left="3240" w:hanging="360"/>
-      </w:pPr>
-    </w:lvl>
-  </w:abstractNum>
-  <w:abstractNum w:abstractNumId="29" w15:restartNumberingAfterBreak="0">
+  <w:abstractNum w:abstractNumId="14" w15:restartNumberingAfterBreak="0">
     <w:nsid w:val="49C1469C"/>
     <w:multiLevelType w:val="multilevel"/>
     <w:tmpl w:val="5664BD0C"/>
@@ -5247,102 +4266,7 @@
       </w:rPr>
     </w:lvl>
   </w:abstractNum>
-  <w:abstractNum w:abstractNumId="30" w15:restartNumberingAfterBreak="0">
-    <w:nsid w:val="503005C0"/>
-    <w:multiLevelType w:val="multilevel"/>
-    <w:tmpl w:val="0409001D"/>
-    <w:numStyleLink w:val="Stan"/>
-  </w:abstractNum>
-  <w:abstractNum w:abstractNumId="31" w15:restartNumberingAfterBreak="0">
-    <w:nsid w:val="53AC2385"/>
-    <w:multiLevelType w:val="hybridMultilevel"/>
-    <w:tmpl w:val="C2302D1E"/>
-    <w:lvl w:ilvl="0" w:tplc="94529BDA">
-      <w:start w:val="1"/>
-      <w:numFmt w:val="decimal"/>
-      <w:lvlText w:val="%1."/>
-      <w:lvlJc w:val="left"/>
-      <w:pPr>
-        <w:ind w:left="720" w:hanging="360"/>
-      </w:pPr>
-      <w:rPr>
-        <w:rFonts w:hint="default"/>
-      </w:rPr>
-    </w:lvl>
-    <w:lvl w:ilvl="1" w:tplc="04090019" w:tentative="1">
-      <w:start w:val="1"/>
-      <w:numFmt w:val="lowerLetter"/>
-      <w:lvlText w:val="%2."/>
-      <w:lvlJc w:val="left"/>
-      <w:pPr>
-        <w:ind w:left="1440" w:hanging="360"/>
-      </w:pPr>
-    </w:lvl>
-    <w:lvl w:ilvl="2" w:tplc="0409001B" w:tentative="1">
-      <w:start w:val="1"/>
-      <w:numFmt w:val="lowerRoman"/>
-      <w:lvlText w:val="%3."/>
-      <w:lvlJc w:val="right"/>
-      <w:pPr>
-        <w:ind w:left="2160" w:hanging="180"/>
-      </w:pPr>
-    </w:lvl>
-    <w:lvl w:ilvl="3" w:tplc="0409000F" w:tentative="1">
-      <w:start w:val="1"/>
-      <w:numFmt w:val="decimal"/>
-      <w:lvlText w:val="%4."/>
-      <w:lvlJc w:val="left"/>
-      <w:pPr>
-        <w:ind w:left="2880" w:hanging="360"/>
-      </w:pPr>
-    </w:lvl>
-    <w:lvl w:ilvl="4" w:tplc="04090019" w:tentative="1">
-      <w:start w:val="1"/>
-      <w:numFmt w:val="lowerLetter"/>
-      <w:lvlText w:val="%5."/>
-      <w:lvlJc w:val="left"/>
-      <w:pPr>
-        <w:ind w:left="3600" w:hanging="360"/>
-      </w:pPr>
-    </w:lvl>
-    <w:lvl w:ilvl="5" w:tplc="0409001B" w:tentative="1">
-      <w:start w:val="1"/>
-      <w:numFmt w:val="lowerRoman"/>
-      <w:lvlText w:val="%6."/>
-      <w:lvlJc w:val="right"/>
-      <w:pPr>
-        <w:ind w:left="4320" w:hanging="180"/>
-      </w:pPr>
-    </w:lvl>
-    <w:lvl w:ilvl="6" w:tplc="0409000F" w:tentative="1">
-      <w:start w:val="1"/>
-      <w:numFmt w:val="decimal"/>
-      <w:lvlText w:val="%7."/>
-      <w:lvlJc w:val="left"/>
-      <w:pPr>
-        <w:ind w:left="5040" w:hanging="360"/>
-      </w:pPr>
-    </w:lvl>
-    <w:lvl w:ilvl="7" w:tplc="04090019" w:tentative="1">
-      <w:start w:val="1"/>
-      <w:numFmt w:val="lowerLetter"/>
-      <w:lvlText w:val="%8."/>
-      <w:lvlJc w:val="left"/>
-      <w:pPr>
-        <w:ind w:left="5760" w:hanging="360"/>
-      </w:pPr>
-    </w:lvl>
-    <w:lvl w:ilvl="8" w:tplc="0409001B" w:tentative="1">
-      <w:start w:val="1"/>
-      <w:numFmt w:val="lowerRoman"/>
-      <w:lvlText w:val="%9."/>
-      <w:lvlJc w:val="right"/>
-      <w:pPr>
-        <w:ind w:left="6480" w:hanging="180"/>
-      </w:pPr>
-    </w:lvl>
-  </w:abstractNum>
-  <w:abstractNum w:abstractNumId="32" w15:restartNumberingAfterBreak="0">
+  <w:abstractNum w:abstractNumId="15" w15:restartNumberingAfterBreak="0">
     <w:nsid w:val="54712F6D"/>
     <w:multiLevelType w:val="hybridMultilevel"/>
     <w:tmpl w:val="60A05DE2"/>
@@ -5431,7 +4355,7 @@
       </w:pPr>
     </w:lvl>
   </w:abstractNum>
-  <w:abstractNum w:abstractNumId="33" w15:restartNumberingAfterBreak="0">
+  <w:abstractNum w:abstractNumId="16" w15:restartNumberingAfterBreak="0">
     <w:nsid w:val="5A105865"/>
     <w:multiLevelType w:val="hybridMultilevel"/>
     <w:tmpl w:val="3E4C55E6"/>
@@ -5517,182 +4441,7 @@
       </w:pPr>
     </w:lvl>
   </w:abstractNum>
-  <w:abstractNum w:abstractNumId="34" w15:restartNumberingAfterBreak="0">
-    <w:nsid w:val="5A930F83"/>
-    <w:multiLevelType w:val="hybridMultilevel"/>
-    <w:tmpl w:val="761CB1C0"/>
-    <w:lvl w:ilvl="0" w:tplc="F5E61F1C">
-      <w:start w:val="2"/>
-      <w:numFmt w:val="decimal"/>
-      <w:lvlText w:val="%1."/>
-      <w:lvlJc w:val="left"/>
-      <w:pPr>
-        <w:ind w:left="720" w:hanging="360"/>
-      </w:pPr>
-      <w:rPr>
-        <w:rFonts w:hint="default"/>
-      </w:rPr>
-    </w:lvl>
-    <w:lvl w:ilvl="1" w:tplc="04090019" w:tentative="1">
-      <w:start w:val="1"/>
-      <w:numFmt w:val="lowerLetter"/>
-      <w:lvlText w:val="%2."/>
-      <w:lvlJc w:val="left"/>
-      <w:pPr>
-        <w:ind w:left="1440" w:hanging="360"/>
-      </w:pPr>
-    </w:lvl>
-    <w:lvl w:ilvl="2" w:tplc="0409001B" w:tentative="1">
-      <w:start w:val="1"/>
-      <w:numFmt w:val="lowerRoman"/>
-      <w:lvlText w:val="%3."/>
-      <w:lvlJc w:val="right"/>
-      <w:pPr>
-        <w:ind w:left="2160" w:hanging="180"/>
-      </w:pPr>
-    </w:lvl>
-    <w:lvl w:ilvl="3" w:tplc="0409000F" w:tentative="1">
-      <w:start w:val="1"/>
-      <w:numFmt w:val="decimal"/>
-      <w:lvlText w:val="%4."/>
-      <w:lvlJc w:val="left"/>
-      <w:pPr>
-        <w:ind w:left="2880" w:hanging="360"/>
-      </w:pPr>
-    </w:lvl>
-    <w:lvl w:ilvl="4" w:tplc="04090019" w:tentative="1">
-      <w:start w:val="1"/>
-      <w:numFmt w:val="lowerLetter"/>
-      <w:lvlText w:val="%5."/>
-      <w:lvlJc w:val="left"/>
-      <w:pPr>
-        <w:ind w:left="3600" w:hanging="360"/>
-      </w:pPr>
-    </w:lvl>
-    <w:lvl w:ilvl="5" w:tplc="0409001B" w:tentative="1">
-      <w:start w:val="1"/>
-      <w:numFmt w:val="lowerRoman"/>
-      <w:lvlText w:val="%6."/>
-      <w:lvlJc w:val="right"/>
-      <w:pPr>
-        <w:ind w:left="4320" w:hanging="180"/>
-      </w:pPr>
-    </w:lvl>
-    <w:lvl w:ilvl="6" w:tplc="0409000F" w:tentative="1">
-      <w:start w:val="1"/>
-      <w:numFmt w:val="decimal"/>
-      <w:lvlText w:val="%7."/>
-      <w:lvlJc w:val="left"/>
-      <w:pPr>
-        <w:ind w:left="5040" w:hanging="360"/>
-      </w:pPr>
-    </w:lvl>
-    <w:lvl w:ilvl="7" w:tplc="04090019" w:tentative="1">
-      <w:start w:val="1"/>
-      <w:numFmt w:val="lowerLetter"/>
-      <w:lvlText w:val="%8."/>
-      <w:lvlJc w:val="left"/>
-      <w:pPr>
-        <w:ind w:left="5760" w:hanging="360"/>
-      </w:pPr>
-    </w:lvl>
-    <w:lvl w:ilvl="8" w:tplc="0409001B" w:tentative="1">
-      <w:start w:val="1"/>
-      <w:numFmt w:val="lowerRoman"/>
-      <w:lvlText w:val="%9."/>
-      <w:lvlJc w:val="right"/>
-      <w:pPr>
-        <w:ind w:left="6480" w:hanging="180"/>
-      </w:pPr>
-    </w:lvl>
-  </w:abstractNum>
-  <w:abstractNum w:abstractNumId="35" w15:restartNumberingAfterBreak="0">
-    <w:nsid w:val="5D70497E"/>
-    <w:multiLevelType w:val="multilevel"/>
-    <w:tmpl w:val="0409001F"/>
-    <w:lvl w:ilvl="0">
-      <w:start w:val="1"/>
-      <w:numFmt w:val="decimal"/>
-      <w:lvlText w:val="%1."/>
-      <w:lvlJc w:val="left"/>
-      <w:pPr>
-        <w:ind w:left="360" w:hanging="360"/>
-      </w:pPr>
-    </w:lvl>
-    <w:lvl w:ilvl="1">
-      <w:start w:val="1"/>
-      <w:numFmt w:val="decimal"/>
-      <w:lvlText w:val="%1.%2."/>
-      <w:lvlJc w:val="left"/>
-      <w:pPr>
-        <w:ind w:left="792" w:hanging="432"/>
-      </w:pPr>
-    </w:lvl>
-    <w:lvl w:ilvl="2">
-      <w:start w:val="1"/>
-      <w:numFmt w:val="decimal"/>
-      <w:lvlText w:val="%1.%2.%3."/>
-      <w:lvlJc w:val="left"/>
-      <w:pPr>
-        <w:ind w:left="1224" w:hanging="504"/>
-      </w:pPr>
-    </w:lvl>
-    <w:lvl w:ilvl="3">
-      <w:start w:val="1"/>
-      <w:numFmt w:val="decimal"/>
-      <w:lvlText w:val="%1.%2.%3.%4."/>
-      <w:lvlJc w:val="left"/>
-      <w:pPr>
-        <w:ind w:left="1728" w:hanging="648"/>
-      </w:pPr>
-    </w:lvl>
-    <w:lvl w:ilvl="4">
-      <w:start w:val="1"/>
-      <w:numFmt w:val="decimal"/>
-      <w:lvlText w:val="%1.%2.%3.%4.%5."/>
-      <w:lvlJc w:val="left"/>
-      <w:pPr>
-        <w:ind w:left="2232" w:hanging="792"/>
-      </w:pPr>
-    </w:lvl>
-    <w:lvl w:ilvl="5">
-      <w:start w:val="1"/>
-      <w:numFmt w:val="decimal"/>
-      <w:lvlText w:val="%1.%2.%3.%4.%5.%6."/>
-      <w:lvlJc w:val="left"/>
-      <w:pPr>
-        <w:ind w:left="2736" w:hanging="936"/>
-      </w:pPr>
-    </w:lvl>
-    <w:lvl w:ilvl="6">
-      <w:start w:val="1"/>
-      <w:numFmt w:val="decimal"/>
-      <w:lvlText w:val="%1.%2.%3.%4.%5.%6.%7."/>
-      <w:lvlJc w:val="left"/>
-      <w:pPr>
-        <w:ind w:left="3240" w:hanging="1080"/>
-      </w:pPr>
-    </w:lvl>
-    <w:lvl w:ilvl="7">
-      <w:start w:val="1"/>
-      <w:numFmt w:val="decimal"/>
-      <w:lvlText w:val="%1.%2.%3.%4.%5.%6.%7.%8."/>
-      <w:lvlJc w:val="left"/>
-      <w:pPr>
-        <w:ind w:left="3744" w:hanging="1224"/>
-      </w:pPr>
-    </w:lvl>
-    <w:lvl w:ilvl="8">
-      <w:start w:val="1"/>
-      <w:numFmt w:val="decimal"/>
-      <w:lvlText w:val="%1.%2.%3.%4.%5.%6.%7.%8.%9."/>
-      <w:lvlJc w:val="left"/>
-      <w:pPr>
-        <w:ind w:left="4320" w:hanging="1440"/>
-      </w:pPr>
-    </w:lvl>
-  </w:abstractNum>
-  <w:abstractNum w:abstractNumId="36" w15:restartNumberingAfterBreak="0">
+  <w:abstractNum w:abstractNumId="17" w15:restartNumberingAfterBreak="0">
     <w:nsid w:val="60E21309"/>
     <w:multiLevelType w:val="hybridMultilevel"/>
     <w:tmpl w:val="E4BA5EDA"/>
@@ -5805,7 +4554,7 @@
       </w:rPr>
     </w:lvl>
   </w:abstractNum>
-  <w:abstractNum w:abstractNumId="37" w15:restartNumberingAfterBreak="0">
+  <w:abstractNum w:abstractNumId="18" w15:restartNumberingAfterBreak="0">
     <w:nsid w:val="611109CC"/>
     <w:multiLevelType w:val="hybridMultilevel"/>
     <w:tmpl w:val="AE36D1E6"/>
@@ -5918,13 +4667,7 @@
       </w:rPr>
     </w:lvl>
   </w:abstractNum>
-  <w:abstractNum w:abstractNumId="38" w15:restartNumberingAfterBreak="0">
-    <w:nsid w:val="635446C9"/>
-    <w:multiLevelType w:val="multilevel"/>
-    <w:tmpl w:val="0409001F"/>
-    <w:numStyleLink w:val="Style6"/>
-  </w:abstractNum>
-  <w:abstractNum w:abstractNumId="39" w15:restartNumberingAfterBreak="0">
+  <w:abstractNum w:abstractNumId="19" w15:restartNumberingAfterBreak="0">
     <w:nsid w:val="65217D39"/>
     <w:multiLevelType w:val="hybridMultilevel"/>
     <w:tmpl w:val="AC083A6E"/>
@@ -6013,93 +4756,7 @@
       </w:pPr>
     </w:lvl>
   </w:abstractNum>
-  <w:abstractNum w:abstractNumId="40" w15:restartNumberingAfterBreak="0">
-    <w:nsid w:val="6A3E0B04"/>
-    <w:multiLevelType w:val="multilevel"/>
-    <w:tmpl w:val="0409001F"/>
-    <w:lvl w:ilvl="0">
-      <w:start w:val="1"/>
-      <w:numFmt w:val="decimal"/>
-      <w:lvlText w:val="%1."/>
-      <w:lvlJc w:val="left"/>
-      <w:pPr>
-        <w:ind w:left="360" w:hanging="360"/>
-      </w:pPr>
-    </w:lvl>
-    <w:lvl w:ilvl="1">
-      <w:start w:val="1"/>
-      <w:numFmt w:val="decimal"/>
-      <w:lvlText w:val="%1.%2."/>
-      <w:lvlJc w:val="left"/>
-      <w:pPr>
-        <w:ind w:left="792" w:hanging="432"/>
-      </w:pPr>
-    </w:lvl>
-    <w:lvl w:ilvl="2">
-      <w:start w:val="1"/>
-      <w:numFmt w:val="decimal"/>
-      <w:lvlText w:val="%1.%2.%3."/>
-      <w:lvlJc w:val="left"/>
-      <w:pPr>
-        <w:ind w:left="1224" w:hanging="504"/>
-      </w:pPr>
-    </w:lvl>
-    <w:lvl w:ilvl="3">
-      <w:start w:val="1"/>
-      <w:numFmt w:val="decimal"/>
-      <w:lvlText w:val="%1.%2.%3.%4."/>
-      <w:lvlJc w:val="left"/>
-      <w:pPr>
-        <w:ind w:left="1728" w:hanging="648"/>
-      </w:pPr>
-    </w:lvl>
-    <w:lvl w:ilvl="4">
-      <w:start w:val="1"/>
-      <w:numFmt w:val="decimal"/>
-      <w:lvlText w:val="%1.%2.%3.%4.%5."/>
-      <w:lvlJc w:val="left"/>
-      <w:pPr>
-        <w:ind w:left="2232" w:hanging="792"/>
-      </w:pPr>
-    </w:lvl>
-    <w:lvl w:ilvl="5">
-      <w:start w:val="1"/>
-      <w:numFmt w:val="decimal"/>
-      <w:lvlText w:val="%1.%2.%3.%4.%5.%6."/>
-      <w:lvlJc w:val="left"/>
-      <w:pPr>
-        <w:ind w:left="2736" w:hanging="936"/>
-      </w:pPr>
-    </w:lvl>
-    <w:lvl w:ilvl="6">
-      <w:start w:val="1"/>
-      <w:numFmt w:val="decimal"/>
-      <w:lvlText w:val="%1.%2.%3.%4.%5.%6.%7."/>
-      <w:lvlJc w:val="left"/>
-      <w:pPr>
-        <w:ind w:left="3240" w:hanging="1080"/>
-      </w:pPr>
-    </w:lvl>
-    <w:lvl w:ilvl="7">
-      <w:start w:val="1"/>
-      <w:numFmt w:val="decimal"/>
-      <w:lvlText w:val="%1.%2.%3.%4.%5.%6.%7.%8."/>
-      <w:lvlJc w:val="left"/>
-      <w:pPr>
-        <w:ind w:left="3744" w:hanging="1224"/>
-      </w:pPr>
-    </w:lvl>
-    <w:lvl w:ilvl="8">
-      <w:start w:val="1"/>
-      <w:numFmt w:val="decimal"/>
-      <w:lvlText w:val="%1.%2.%3.%4.%5.%6.%7.%8.%9."/>
-      <w:lvlJc w:val="left"/>
-      <w:pPr>
-        <w:ind w:left="4320" w:hanging="1440"/>
-      </w:pPr>
-    </w:lvl>
-  </w:abstractNum>
-  <w:abstractNum w:abstractNumId="41" w15:restartNumberingAfterBreak="0">
+  <w:abstractNum w:abstractNumId="20" w15:restartNumberingAfterBreak="0">
     <w:nsid w:val="713B2F23"/>
     <w:multiLevelType w:val="multilevel"/>
     <w:tmpl w:val="0409001D"/>
@@ -6186,99 +4843,7 @@
       </w:pPr>
     </w:lvl>
   </w:abstractNum>
-  <w:abstractNum w:abstractNumId="42" w15:restartNumberingAfterBreak="0">
-    <w:nsid w:val="719527FC"/>
-    <w:multiLevelType w:val="multilevel"/>
-    <w:tmpl w:val="0409001F"/>
-    <w:numStyleLink w:val="Style4"/>
-  </w:abstractNum>
-  <w:abstractNum w:abstractNumId="43" w15:restartNumberingAfterBreak="0">
-    <w:nsid w:val="71D82ABA"/>
-    <w:multiLevelType w:val="hybridMultilevel"/>
-    <w:tmpl w:val="C9F2CF56"/>
-    <w:lvl w:ilvl="0" w:tplc="4409000F">
-      <w:start w:val="1"/>
-      <w:numFmt w:val="decimal"/>
-      <w:lvlText w:val="%1."/>
-      <w:lvlJc w:val="left"/>
-      <w:pPr>
-        <w:ind w:left="360" w:hanging="360"/>
-      </w:pPr>
-    </w:lvl>
-    <w:lvl w:ilvl="1" w:tplc="44090019" w:tentative="1">
-      <w:start w:val="1"/>
-      <w:numFmt w:val="lowerLetter"/>
-      <w:lvlText w:val="%2."/>
-      <w:lvlJc w:val="left"/>
-      <w:pPr>
-        <w:ind w:left="1080" w:hanging="360"/>
-      </w:pPr>
-    </w:lvl>
-    <w:lvl w:ilvl="2" w:tplc="4409001B" w:tentative="1">
-      <w:start w:val="1"/>
-      <w:numFmt w:val="lowerRoman"/>
-      <w:lvlText w:val="%3."/>
-      <w:lvlJc w:val="right"/>
-      <w:pPr>
-        <w:ind w:left="1800" w:hanging="180"/>
-      </w:pPr>
-    </w:lvl>
-    <w:lvl w:ilvl="3" w:tplc="4409000F" w:tentative="1">
-      <w:start w:val="1"/>
-      <w:numFmt w:val="decimal"/>
-      <w:lvlText w:val="%4."/>
-      <w:lvlJc w:val="left"/>
-      <w:pPr>
-        <w:ind w:left="2520" w:hanging="360"/>
-      </w:pPr>
-    </w:lvl>
-    <w:lvl w:ilvl="4" w:tplc="44090019" w:tentative="1">
-      <w:start w:val="1"/>
-      <w:numFmt w:val="lowerLetter"/>
-      <w:lvlText w:val="%5."/>
-      <w:lvlJc w:val="left"/>
-      <w:pPr>
-        <w:ind w:left="3240" w:hanging="360"/>
-      </w:pPr>
-    </w:lvl>
-    <w:lvl w:ilvl="5" w:tplc="4409001B" w:tentative="1">
-      <w:start w:val="1"/>
-      <w:numFmt w:val="lowerRoman"/>
-      <w:lvlText w:val="%6."/>
-      <w:lvlJc w:val="right"/>
-      <w:pPr>
-        <w:ind w:left="3960" w:hanging="180"/>
-      </w:pPr>
-    </w:lvl>
-    <w:lvl w:ilvl="6" w:tplc="4409000F" w:tentative="1">
-      <w:start w:val="1"/>
-      <w:numFmt w:val="decimal"/>
-      <w:lvlText w:val="%7."/>
-      <w:lvlJc w:val="left"/>
-      <w:pPr>
-        <w:ind w:left="4680" w:hanging="360"/>
-      </w:pPr>
-    </w:lvl>
-    <w:lvl w:ilvl="7" w:tplc="44090019" w:tentative="1">
-      <w:start w:val="1"/>
-      <w:numFmt w:val="lowerLetter"/>
-      <w:lvlText w:val="%8."/>
-      <w:lvlJc w:val="left"/>
-      <w:pPr>
-        <w:ind w:left="5400" w:hanging="360"/>
-      </w:pPr>
-    </w:lvl>
-    <w:lvl w:ilvl="8" w:tplc="4409001B" w:tentative="1">
-      <w:start w:val="1"/>
-      <w:numFmt w:val="lowerRoman"/>
-      <w:lvlText w:val="%9."/>
-      <w:lvlJc w:val="right"/>
-      <w:pPr>
-        <w:ind w:left="6120" w:hanging="180"/>
-      </w:pPr>
-    </w:lvl>
-  </w:abstractNum>
-  <w:abstractNum w:abstractNumId="44" w15:restartNumberingAfterBreak="0">
+  <w:abstractNum w:abstractNumId="21" w15:restartNumberingAfterBreak="0">
     <w:nsid w:val="73957282"/>
     <w:multiLevelType w:val="multilevel"/>
     <w:tmpl w:val="0409001F"/>
@@ -6365,18 +4930,21 @@
       </w:pPr>
     </w:lvl>
   </w:abstractNum>
-  <w:abstractNum w:abstractNumId="45" w15:restartNumberingAfterBreak="0">
-    <w:nsid w:val="739F73D1"/>
+  <w:abstractNum w:abstractNumId="22" w15:restartNumberingAfterBreak="0">
+    <w:nsid w:val="757F6C9B"/>
     <w:multiLevelType w:val="hybridMultilevel"/>
-    <w:tmpl w:val="D0A6EC22"/>
-    <w:lvl w:ilvl="0" w:tplc="0409000F">
-      <w:start w:val="1"/>
+    <w:tmpl w:val="37DE8AE8"/>
+    <w:lvl w:ilvl="0" w:tplc="06A428EA">
+      <w:start w:val="5"/>
       <w:numFmt w:val="decimal"/>
       <w:lvlText w:val="%1."/>
       <w:lvlJc w:val="left"/>
       <w:pPr>
         <w:ind w:left="720" w:hanging="360"/>
       </w:pPr>
+      <w:rPr>
+        <w:rFonts w:hint="default"/>
+      </w:rPr>
     </w:lvl>
     <w:lvl w:ilvl="1" w:tplc="04090019" w:tentative="1">
       <w:start w:val="1"/>
@@ -6451,93 +5019,7 @@
       </w:pPr>
     </w:lvl>
   </w:abstractNum>
-  <w:abstractNum w:abstractNumId="46" w15:restartNumberingAfterBreak="0">
-    <w:nsid w:val="73A37FB7"/>
-    <w:multiLevelType w:val="multilevel"/>
-    <w:tmpl w:val="0409001D"/>
-    <w:lvl w:ilvl="0">
-      <w:start w:val="1"/>
-      <w:numFmt w:val="decimal"/>
-      <w:lvlText w:val="%1)"/>
-      <w:lvlJc w:val="left"/>
-      <w:pPr>
-        <w:ind w:left="360" w:hanging="360"/>
-      </w:pPr>
-    </w:lvl>
-    <w:lvl w:ilvl="1">
-      <w:start w:val="1"/>
-      <w:numFmt w:val="lowerLetter"/>
-      <w:lvlText w:val="%2)"/>
-      <w:lvlJc w:val="left"/>
-      <w:pPr>
-        <w:ind w:left="720" w:hanging="360"/>
-      </w:pPr>
-    </w:lvl>
-    <w:lvl w:ilvl="2">
-      <w:start w:val="1"/>
-      <w:numFmt w:val="lowerRoman"/>
-      <w:lvlText w:val="%3)"/>
-      <w:lvlJc w:val="left"/>
-      <w:pPr>
-        <w:ind w:left="1080" w:hanging="360"/>
-      </w:pPr>
-    </w:lvl>
-    <w:lvl w:ilvl="3">
-      <w:start w:val="1"/>
-      <w:numFmt w:val="decimal"/>
-      <w:lvlText w:val="(%4)"/>
-      <w:lvlJc w:val="left"/>
-      <w:pPr>
-        <w:ind w:left="1440" w:hanging="360"/>
-      </w:pPr>
-    </w:lvl>
-    <w:lvl w:ilvl="4">
-      <w:start w:val="1"/>
-      <w:numFmt w:val="lowerLetter"/>
-      <w:lvlText w:val="(%5)"/>
-      <w:lvlJc w:val="left"/>
-      <w:pPr>
-        <w:ind w:left="1800" w:hanging="360"/>
-      </w:pPr>
-    </w:lvl>
-    <w:lvl w:ilvl="5">
-      <w:start w:val="1"/>
-      <w:numFmt w:val="lowerRoman"/>
-      <w:lvlText w:val="(%6)"/>
-      <w:lvlJc w:val="left"/>
-      <w:pPr>
-        <w:ind w:left="2160" w:hanging="360"/>
-      </w:pPr>
-    </w:lvl>
-    <w:lvl w:ilvl="6">
-      <w:start w:val="1"/>
-      <w:numFmt w:val="decimal"/>
-      <w:lvlText w:val="%7."/>
-      <w:lvlJc w:val="left"/>
-      <w:pPr>
-        <w:ind w:left="2520" w:hanging="360"/>
-      </w:pPr>
-    </w:lvl>
-    <w:lvl w:ilvl="7">
-      <w:start w:val="1"/>
-      <w:numFmt w:val="lowerLetter"/>
-      <w:lvlText w:val="%8."/>
-      <w:lvlJc w:val="left"/>
-      <w:pPr>
-        <w:ind w:left="2880" w:hanging="360"/>
-      </w:pPr>
-    </w:lvl>
-    <w:lvl w:ilvl="8">
-      <w:start w:val="1"/>
-      <w:numFmt w:val="lowerRoman"/>
-      <w:lvlText w:val="%9."/>
-      <w:lvlJc w:val="left"/>
-      <w:pPr>
-        <w:ind w:left="3240" w:hanging="360"/>
-      </w:pPr>
-    </w:lvl>
-  </w:abstractNum>
-  <w:abstractNum w:abstractNumId="47" w15:restartNumberingAfterBreak="0">
+  <w:abstractNum w:abstractNumId="23" w15:restartNumberingAfterBreak="0">
     <w:nsid w:val="79D530B0"/>
     <w:multiLevelType w:val="hybridMultilevel"/>
     <w:tmpl w:val="6B38B3B2"/>
@@ -6650,96 +5132,7 @@
       </w:rPr>
     </w:lvl>
   </w:abstractNum>
-  <w:abstractNum w:abstractNumId="48" w15:restartNumberingAfterBreak="0">
-    <w:nsid w:val="7AAB37E3"/>
-    <w:multiLevelType w:val="multilevel"/>
-    <w:tmpl w:val="0409001F"/>
-    <w:lvl w:ilvl="0">
-      <w:start w:val="1"/>
-      <w:numFmt w:val="decimal"/>
-      <w:lvlText w:val="%1."/>
-      <w:lvlJc w:val="left"/>
-      <w:pPr>
-        <w:ind w:left="360" w:hanging="360"/>
-      </w:pPr>
-      <w:rPr>
-        <w:rFonts w:hint="default"/>
-      </w:rPr>
-    </w:lvl>
-    <w:lvl w:ilvl="1">
-      <w:start w:val="1"/>
-      <w:numFmt w:val="decimal"/>
-      <w:lvlText w:val="%1.%2."/>
-      <w:lvlJc w:val="left"/>
-      <w:pPr>
-        <w:ind w:left="792" w:hanging="432"/>
-      </w:pPr>
-    </w:lvl>
-    <w:lvl w:ilvl="2">
-      <w:start w:val="1"/>
-      <w:numFmt w:val="decimal"/>
-      <w:lvlText w:val="%1.%2.%3."/>
-      <w:lvlJc w:val="left"/>
-      <w:pPr>
-        <w:ind w:left="1224" w:hanging="504"/>
-      </w:pPr>
-    </w:lvl>
-    <w:lvl w:ilvl="3">
-      <w:start w:val="1"/>
-      <w:numFmt w:val="decimal"/>
-      <w:lvlText w:val="%1.%2.%3.%4."/>
-      <w:lvlJc w:val="left"/>
-      <w:pPr>
-        <w:ind w:left="1728" w:hanging="648"/>
-      </w:pPr>
-    </w:lvl>
-    <w:lvl w:ilvl="4">
-      <w:start w:val="1"/>
-      <w:numFmt w:val="decimal"/>
-      <w:lvlText w:val="%1.%2.%3.%4.%5."/>
-      <w:lvlJc w:val="left"/>
-      <w:pPr>
-        <w:ind w:left="2232" w:hanging="792"/>
-      </w:pPr>
-    </w:lvl>
-    <w:lvl w:ilvl="5">
-      <w:start w:val="1"/>
-      <w:numFmt w:val="decimal"/>
-      <w:lvlText w:val="%1.%2.%3.%4.%5.%6."/>
-      <w:lvlJc w:val="left"/>
-      <w:pPr>
-        <w:ind w:left="2736" w:hanging="936"/>
-      </w:pPr>
-    </w:lvl>
-    <w:lvl w:ilvl="6">
-      <w:start w:val="1"/>
-      <w:numFmt w:val="decimal"/>
-      <w:lvlText w:val="%1.%2.%3.%4.%5.%6.%7."/>
-      <w:lvlJc w:val="left"/>
-      <w:pPr>
-        <w:ind w:left="3240" w:hanging="1080"/>
-      </w:pPr>
-    </w:lvl>
-    <w:lvl w:ilvl="7">
-      <w:start w:val="1"/>
-      <w:numFmt w:val="decimal"/>
-      <w:lvlText w:val="%1.%2.%3.%4.%5.%6.%7.%8."/>
-      <w:lvlJc w:val="left"/>
-      <w:pPr>
-        <w:ind w:left="3744" w:hanging="1224"/>
-      </w:pPr>
-    </w:lvl>
-    <w:lvl w:ilvl="8">
-      <w:start w:val="1"/>
-      <w:numFmt w:val="decimal"/>
-      <w:lvlText w:val="%1.%2.%3.%4.%5.%6.%7.%8.%9."/>
-      <w:lvlJc w:val="left"/>
-      <w:pPr>
-        <w:ind w:left="4320" w:hanging="1440"/>
-      </w:pPr>
-    </w:lvl>
-  </w:abstractNum>
-  <w:abstractNum w:abstractNumId="49" w15:restartNumberingAfterBreak="0">
+  <w:abstractNum w:abstractNumId="24" w15:restartNumberingAfterBreak="0">
     <w:nsid w:val="7D57504B"/>
     <w:multiLevelType w:val="multilevel"/>
     <w:tmpl w:val="7AF6D36A"/>
@@ -6854,155 +5247,81 @@
     </w:lvl>
   </w:abstractNum>
   <w:num w:numId="1">
+    <w:abstractNumId w:val="20"/>
+  </w:num>
+  <w:num w:numId="2">
+    <w:abstractNumId w:val="16"/>
+  </w:num>
+  <w:num w:numId="3">
+    <w:abstractNumId w:val="12"/>
+  </w:num>
+  <w:num w:numId="4">
+    <w:abstractNumId w:val="8"/>
+  </w:num>
+  <w:num w:numId="5">
+    <w:abstractNumId w:val="17"/>
+  </w:num>
+  <w:num w:numId="6">
+    <w:abstractNumId w:val="9"/>
+  </w:num>
+  <w:num w:numId="7">
+    <w:abstractNumId w:val="10"/>
+  </w:num>
+  <w:num w:numId="8">
+    <w:abstractNumId w:val="19"/>
+  </w:num>
+  <w:num w:numId="9">
+    <w:abstractNumId w:val="21"/>
+  </w:num>
+  <w:num w:numId="10">
+    <w:abstractNumId w:val="1"/>
+  </w:num>
+  <w:num w:numId="11">
+    <w:abstractNumId w:val="23"/>
+  </w:num>
+  <w:num w:numId="12">
+    <w:abstractNumId w:val="0"/>
+  </w:num>
+  <w:num w:numId="13">
+    <w:abstractNumId w:val="7"/>
+  </w:num>
+  <w:num w:numId="14">
+    <w:abstractNumId w:val="24"/>
+  </w:num>
+  <w:num w:numId="15">
+    <w:abstractNumId w:val="5"/>
+  </w:num>
+  <w:num w:numId="16">
+    <w:abstractNumId w:val="14"/>
+  </w:num>
+  <w:num w:numId="17">
+    <w:abstractNumId w:val="6"/>
+  </w:num>
+  <w:num w:numId="18">
+    <w:abstractNumId w:val="4"/>
+  </w:num>
+  <w:num w:numId="19">
     <w:abstractNumId w:val="15"/>
   </w:num>
-  <w:num w:numId="2">
-    <w:abstractNumId w:val="41"/>
+  <w:num w:numId="20">
+    <w:abstractNumId w:val="18"/>
   </w:num>
-  <w:num w:numId="3">
-    <w:abstractNumId w:val="6"/>
+  <w:num w:numId="21">
+    <w:abstractNumId w:val="2"/>
   </w:num>
-  <w:num w:numId="4">
-    <w:abstractNumId w:val="17"/>
+  <w:num w:numId="22">
+    <w:abstractNumId w:val="13"/>
   </w:num>
-  <w:num w:numId="5">
-    <w:abstractNumId w:val="24"/>
-  </w:num>
-  <w:num w:numId="6">
-    <w:abstractNumId w:val="4"/>
-  </w:num>
-  <w:num w:numId="7">
-    <w:abstractNumId w:val="30"/>
-  </w:num>
-  <w:num w:numId="8">
-    <w:abstractNumId w:val="16"/>
-  </w:num>
-  <w:num w:numId="9">
-    <w:abstractNumId w:val="45"/>
-  </w:num>
-  <w:num w:numId="10">
-    <w:abstractNumId w:val="33"/>
-  </w:num>
-  <w:num w:numId="11">
+  <w:num w:numId="23">
     <w:abstractNumId w:val="22"/>
   </w:num>
-  <w:num w:numId="12">
-    <w:abstractNumId w:val="13"/>
-  </w:num>
-  <w:num w:numId="13">
-    <w:abstractNumId w:val="36"/>
-  </w:num>
-  <w:num w:numId="14">
-    <w:abstractNumId w:val="31"/>
-  </w:num>
-  <w:num w:numId="15">
-    <w:abstractNumId w:val="43"/>
-  </w:num>
-  <w:num w:numId="16">
-    <w:abstractNumId w:val="18"/>
-  </w:num>
-  <w:num w:numId="17">
-    <w:abstractNumId w:val="12"/>
-  </w:num>
-  <w:num w:numId="18">
-    <w:abstractNumId w:val="23"/>
-  </w:num>
-  <w:num w:numId="19">
-    <w:abstractNumId w:val="0"/>
-  </w:num>
-  <w:num w:numId="20">
-    <w:abstractNumId w:val="14"/>
-  </w:num>
-  <w:num w:numId="21">
-    <w:abstractNumId w:val="34"/>
-  </w:num>
-  <w:num w:numId="22">
-    <w:abstractNumId w:val="19"/>
-  </w:num>
-  <w:num w:numId="23">
-    <w:abstractNumId w:val="35"/>
-  </w:num>
   <w:num w:numId="24">
-    <w:abstractNumId w:val="21"/>
+    <w:abstractNumId w:val="11"/>
   </w:num>
   <w:num w:numId="25">
-    <w:abstractNumId w:val="40"/>
-  </w:num>
-  <w:num w:numId="26">
-    <w:abstractNumId w:val="26"/>
-  </w:num>
-  <w:num w:numId="27">
-    <w:abstractNumId w:val="10"/>
-  </w:num>
-  <w:num w:numId="28">
-    <w:abstractNumId w:val="39"/>
-  </w:num>
-  <w:num w:numId="29">
-    <w:abstractNumId w:val="25"/>
-  </w:num>
-  <w:num w:numId="30">
-    <w:abstractNumId w:val="44"/>
-  </w:num>
-  <w:num w:numId="31">
-    <w:abstractNumId w:val="48"/>
-  </w:num>
-  <w:num w:numId="32">
-    <w:abstractNumId w:val="20"/>
-  </w:num>
-  <w:num w:numId="33">
-    <w:abstractNumId w:val="2"/>
-  </w:num>
-  <w:num w:numId="34">
-    <w:abstractNumId w:val="47"/>
-  </w:num>
-  <w:num w:numId="35">
-    <w:abstractNumId w:val="1"/>
-  </w:num>
-  <w:num w:numId="36">
-    <w:abstractNumId w:val="28"/>
-  </w:num>
-  <w:num w:numId="37">
-    <w:abstractNumId w:val="11"/>
-  </w:num>
-  <w:num w:numId="38">
-    <w:abstractNumId w:val="42"/>
-  </w:num>
-  <w:num w:numId="39">
     <w:abstractNumId w:val="3"/>
   </w:num>
-  <w:num w:numId="40">
-    <w:abstractNumId w:val="46"/>
-  </w:num>
-  <w:num w:numId="41">
-    <w:abstractNumId w:val="38"/>
-  </w:num>
-  <w:num w:numId="42">
-    <w:abstractNumId w:val="49"/>
-  </w:num>
-  <w:num w:numId="43">
-    <w:abstractNumId w:val="8"/>
-  </w:num>
-  <w:num w:numId="44">
-    <w:abstractNumId w:val="29"/>
-  </w:num>
-  <w:num w:numId="45">
-    <w:abstractNumId w:val="9"/>
-  </w:num>
-  <w:num w:numId="46">
-    <w:abstractNumId w:val="7"/>
-  </w:num>
-  <w:num w:numId="47">
-    <w:abstractNumId w:val="32"/>
-  </w:num>
-  <w:num w:numId="48">
-    <w:abstractNumId w:val="37"/>
-  </w:num>
-  <w:num w:numId="49">
-    <w:abstractNumId w:val="5"/>
-  </w:num>
-  <w:num w:numId="50">
-    <w:abstractNumId w:val="27"/>
-  </w:num>
+  <w:numIdMacAtCleanup w:val="25"/>
 </w:numbering>
 </file>
 
@@ -7463,7 +5782,7 @@
     <w:rsid w:val="00011D7E"/>
     <w:pPr>
       <w:numPr>
-        <w:numId w:val="2"/>
+        <w:numId w:val="1"/>
       </w:numPr>
     </w:pPr>
   </w:style>
@@ -7473,7 +5792,7 @@
     <w:rsid w:val="00A53EE0"/>
     <w:pPr>
       <w:numPr>
-        <w:numId w:val="24"/>
+        <w:numId w:val="7"/>
       </w:numPr>
     </w:pPr>
   </w:style>
@@ -7483,7 +5802,7 @@
     <w:rsid w:val="00A53EE0"/>
     <w:pPr>
       <w:numPr>
-        <w:numId w:val="30"/>
+        <w:numId w:val="9"/>
       </w:numPr>
     </w:pPr>
   </w:style>
@@ -7493,7 +5812,7 @@
     <w:rsid w:val="00CF4B32"/>
     <w:pPr>
       <w:numPr>
-        <w:numId w:val="35"/>
+        <w:numId w:val="12"/>
       </w:numPr>
     </w:pPr>
   </w:style>
@@ -7503,7 +5822,7 @@
     <w:rsid w:val="00CF4B32"/>
     <w:pPr>
       <w:numPr>
-        <w:numId w:val="37"/>
+        <w:numId w:val="13"/>
       </w:numPr>
     </w:pPr>
   </w:style>
@@ -7513,7 +5832,7 @@
     <w:rsid w:val="00CF4B32"/>
     <w:pPr>
       <w:numPr>
-        <w:numId w:val="42"/>
+        <w:numId w:val="14"/>
       </w:numPr>
     </w:pPr>
   </w:style>
@@ -7523,7 +5842,7 @@
     <w:rsid w:val="00CF4B32"/>
     <w:pPr>
       <w:numPr>
-        <w:numId w:val="43"/>
+        <w:numId w:val="15"/>
       </w:numPr>
     </w:pPr>
   </w:style>

</xml_diff>

<commit_message>
Đã làm phần đặc tả, vẽ usercase và activity diagram cho đặt vé xe.
</commit_message>
<xml_diff>
--- a/Software-Requirement-Specification-Of-Book-Ticket.docx
+++ b/Software-Requirement-Specification-Of-Book-Ticket.docx
@@ -2671,18 +2671,1265 @@
         </w:rPr>
         <w:t>Quản trị viên: Có các chức năng như người dùng, nhưng có thêm chức năng quản lý người dùng.</w:t>
       </w:r>
+    </w:p>
+    <w:p>
+      <w:pPr>
+        <w:jc w:val="both"/>
+        <w:rPr>
+          <w:rFonts w:ascii="Times New Roman" w:hAnsi="Times New Roman" w:cs="Times New Roman"/>
+          <w:sz w:val="26"/>
+          <w:szCs w:val="26"/>
+        </w:rPr>
+      </w:pPr>
+    </w:p>
+    <w:p>
+      <w:pPr>
+        <w:rPr>
+          <w:rFonts w:ascii="Times New Roman" w:hAnsi="Times New Roman" w:cs="Times New Roman"/>
+          <w:sz w:val="26"/>
+          <w:szCs w:val="26"/>
+        </w:rPr>
+      </w:pPr>
+      <w:r>
+        <w:rPr>
+          <w:rFonts w:ascii="Times New Roman" w:hAnsi="Times New Roman" w:cs="Times New Roman"/>
+          <w:sz w:val="26"/>
+          <w:szCs w:val="26"/>
+        </w:rPr>
+        <w:br w:type="page"/>
+      </w:r>
+    </w:p>
+    <w:p>
+      <w:pPr>
+        <w:pStyle w:val="ListParagraph"/>
+        <w:numPr>
+          <w:ilvl w:val="0"/>
+          <w:numId w:val="2"/>
+        </w:numPr>
+        <w:jc w:val="both"/>
+        <w:rPr>
+          <w:rFonts w:ascii="Times New Roman" w:hAnsi="Times New Roman" w:cs="Times New Roman"/>
+          <w:sz w:val="26"/>
+          <w:szCs w:val="26"/>
+        </w:rPr>
+      </w:pPr>
+      <w:r>
+        <w:rPr>
+          <w:rFonts w:ascii="Times New Roman" w:hAnsi="Times New Roman" w:cs="Times New Roman"/>
+          <w:sz w:val="26"/>
+          <w:szCs w:val="26"/>
+        </w:rPr>
+        <w:lastRenderedPageBreak/>
+        <w:t>Mô hình hóa yêu cầu:</w:t>
+      </w:r>
+    </w:p>
+    <w:p>
+      <w:pPr>
+        <w:pStyle w:val="ListParagraph"/>
+        <w:numPr>
+          <w:ilvl w:val="0"/>
+          <w:numId w:val="26"/>
+        </w:numPr>
+        <w:jc w:val="both"/>
+        <w:rPr>
+          <w:rFonts w:ascii="Times New Roman" w:hAnsi="Times New Roman" w:cs="Times New Roman"/>
+          <w:sz w:val="26"/>
+          <w:szCs w:val="26"/>
+        </w:rPr>
+      </w:pPr>
+      <w:r>
+        <w:rPr>
+          <w:rFonts w:ascii="Times New Roman" w:hAnsi="Times New Roman" w:cs="Times New Roman"/>
+          <w:sz w:val="26"/>
+          <w:szCs w:val="26"/>
+        </w:rPr>
+        <w:t>Mô hình hóa usercase:</w:t>
+      </w:r>
+    </w:p>
+    <w:p>
+      <w:pPr>
+        <w:jc w:val="both"/>
+        <w:rPr>
+          <w:rFonts w:ascii="Times New Roman" w:hAnsi="Times New Roman" w:cs="Times New Roman"/>
+          <w:sz w:val="26"/>
+          <w:szCs w:val="26"/>
+        </w:rPr>
+      </w:pPr>
+    </w:p>
+    <w:p>
+      <w:pPr>
+        <w:jc w:val="both"/>
+        <w:rPr>
+          <w:rFonts w:ascii="Times New Roman" w:hAnsi="Times New Roman" w:cs="Times New Roman"/>
+          <w:sz w:val="26"/>
+          <w:szCs w:val="26"/>
+        </w:rPr>
+      </w:pPr>
+      <w:r>
+        <w:rPr>
+          <w:rFonts w:ascii="Times New Roman" w:hAnsi="Times New Roman" w:cs="Times New Roman"/>
+          <w:noProof/>
+          <w:sz w:val="26"/>
+          <w:szCs w:val="26"/>
+        </w:rPr>
+        <w:drawing>
+          <wp:inline distT="0" distB="0" distL="0" distR="0">
+            <wp:extent cx="5972175" cy="3616325"/>
+            <wp:effectExtent l="0" t="0" r="9525" b="3175"/>
+            <wp:docPr id="1" name="Picture 1"/>
+            <wp:cNvGraphicFramePr>
+              <a:graphicFrameLocks xmlns:a="http://schemas.openxmlformats.org/drawingml/2006/main" noChangeAspect="1"/>
+            </wp:cNvGraphicFramePr>
+            <a:graphic xmlns:a="http://schemas.openxmlformats.org/drawingml/2006/main">
+              <a:graphicData uri="http://schemas.openxmlformats.org/drawingml/2006/picture">
+                <pic:pic xmlns:pic="http://schemas.openxmlformats.org/drawingml/2006/picture">
+                  <pic:nvPicPr>
+                    <pic:cNvPr id="1" name="usercase.png"/>
+                    <pic:cNvPicPr/>
+                  </pic:nvPicPr>
+                  <pic:blipFill>
+                    <a:blip r:embed="rId5">
+                      <a:extLst>
+                        <a:ext uri="{28A0092B-C50C-407E-A947-70E740481C1C}">
+                          <a14:useLocalDpi xmlns:a14="http://schemas.microsoft.com/office/drawing/2010/main" val="0"/>
+                        </a:ext>
+                      </a:extLst>
+                    </a:blip>
+                    <a:stretch>
+                      <a:fillRect/>
+                    </a:stretch>
+                  </pic:blipFill>
+                  <pic:spPr>
+                    <a:xfrm>
+                      <a:off x="0" y="0"/>
+                      <a:ext cx="5972175" cy="3616325"/>
+                    </a:xfrm>
+                    <a:prstGeom prst="rect">
+                      <a:avLst/>
+                    </a:prstGeom>
+                  </pic:spPr>
+                </pic:pic>
+              </a:graphicData>
+            </a:graphic>
+          </wp:inline>
+        </w:drawing>
+      </w:r>
+    </w:p>
+    <w:p>
+      <w:pPr>
+        <w:jc w:val="both"/>
+        <w:rPr>
+          <w:rFonts w:ascii="Times New Roman" w:hAnsi="Times New Roman" w:cs="Times New Roman"/>
+          <w:sz w:val="26"/>
+          <w:szCs w:val="26"/>
+        </w:rPr>
+      </w:pPr>
+    </w:p>
+    <w:p>
+      <w:pPr>
+        <w:pStyle w:val="ListParagraph"/>
+        <w:numPr>
+          <w:ilvl w:val="0"/>
+          <w:numId w:val="26"/>
+        </w:numPr>
+        <w:jc w:val="both"/>
+        <w:rPr>
+          <w:rFonts w:ascii="Times New Roman" w:hAnsi="Times New Roman" w:cs="Times New Roman"/>
+          <w:sz w:val="26"/>
+          <w:szCs w:val="26"/>
+        </w:rPr>
+      </w:pPr>
+      <w:r>
+        <w:rPr>
+          <w:rFonts w:ascii="Times New Roman" w:hAnsi="Times New Roman" w:cs="Times New Roman"/>
+          <w:sz w:val="26"/>
+          <w:szCs w:val="26"/>
+        </w:rPr>
+        <w:t>Sơ đồ activity cho từng usercase:</w:t>
+      </w:r>
+    </w:p>
+    <w:p>
+      <w:pPr>
+        <w:pStyle w:val="ListParagraph"/>
+        <w:numPr>
+          <w:ilvl w:val="0"/>
+          <w:numId w:val="27"/>
+        </w:numPr>
+        <w:jc w:val="both"/>
+        <w:rPr>
+          <w:rFonts w:ascii="Times New Roman" w:hAnsi="Times New Roman" w:cs="Times New Roman"/>
+          <w:sz w:val="26"/>
+          <w:szCs w:val="26"/>
+        </w:rPr>
+      </w:pPr>
+      <w:r>
+        <w:rPr>
+          <w:rFonts w:ascii="Times New Roman" w:hAnsi="Times New Roman" w:cs="Times New Roman"/>
+          <w:sz w:val="26"/>
+          <w:szCs w:val="26"/>
+        </w:rPr>
+        <w:t>Đặt vé xe:</w:t>
+      </w:r>
+    </w:p>
+    <w:p>
+      <w:pPr>
+        <w:pStyle w:val="ListParagraph"/>
+        <w:numPr>
+          <w:ilvl w:val="0"/>
+          <w:numId w:val="28"/>
+        </w:numPr>
+        <w:jc w:val="both"/>
+        <w:rPr>
+          <w:rFonts w:ascii="Times New Roman" w:hAnsi="Times New Roman" w:cs="Times New Roman"/>
+          <w:sz w:val="26"/>
+          <w:szCs w:val="26"/>
+        </w:rPr>
+      </w:pPr>
+      <w:r>
+        <w:rPr>
+          <w:rFonts w:ascii="Times New Roman" w:hAnsi="Times New Roman" w:cs="Times New Roman"/>
+          <w:sz w:val="26"/>
+          <w:szCs w:val="26"/>
+        </w:rPr>
+        <w:t>Đặc tả:</w:t>
+      </w:r>
+    </w:p>
+    <w:tbl>
+      <w:tblPr>
+        <w:tblStyle w:val="TableGrid"/>
+        <w:tblW w:w="0" w:type="auto"/>
+        <w:tblLook w:val="04A0" w:firstRow="1" w:lastRow="0" w:firstColumn="1" w:lastColumn="0" w:noHBand="0" w:noVBand="1"/>
+      </w:tblPr>
+      <w:tblGrid>
+        <w:gridCol w:w="4697"/>
+        <w:gridCol w:w="4698"/>
+      </w:tblGrid>
+      <w:tr>
+        <w:tc>
+          <w:tcPr>
+            <w:tcW w:w="4697" w:type="dxa"/>
+          </w:tcPr>
+          <w:p>
+            <w:pPr>
+              <w:jc w:val="both"/>
+              <w:rPr>
+                <w:rFonts w:ascii="Times New Roman" w:hAnsi="Times New Roman" w:cs="Times New Roman"/>
+                <w:sz w:val="26"/>
+                <w:szCs w:val="26"/>
+              </w:rPr>
+            </w:pPr>
+            <w:r>
+              <w:rPr>
+                <w:rFonts w:ascii="Times New Roman" w:hAnsi="Times New Roman" w:cs="Times New Roman"/>
+                <w:sz w:val="26"/>
+                <w:szCs w:val="26"/>
+              </w:rPr>
+              <w:t>Name</w:t>
+            </w:r>
+          </w:p>
+        </w:tc>
+        <w:tc>
+          <w:tcPr>
+            <w:tcW w:w="4698" w:type="dxa"/>
+          </w:tcPr>
+          <w:p>
+            <w:pPr>
+              <w:jc w:val="both"/>
+              <w:rPr>
+                <w:rFonts w:ascii="Times New Roman" w:hAnsi="Times New Roman" w:cs="Times New Roman"/>
+                <w:sz w:val="26"/>
+                <w:szCs w:val="26"/>
+              </w:rPr>
+            </w:pPr>
+            <w:r>
+              <w:rPr>
+                <w:rFonts w:ascii="Times New Roman" w:hAnsi="Times New Roman" w:cs="Times New Roman"/>
+                <w:sz w:val="26"/>
+                <w:szCs w:val="26"/>
+              </w:rPr>
+              <w:t>Đặt vé xe</w:t>
+            </w:r>
+          </w:p>
+        </w:tc>
+      </w:tr>
+      <w:tr>
+        <w:tc>
+          <w:tcPr>
+            <w:tcW w:w="4697" w:type="dxa"/>
+          </w:tcPr>
+          <w:p>
+            <w:pPr>
+              <w:jc w:val="both"/>
+              <w:rPr>
+                <w:rFonts w:ascii="Times New Roman" w:hAnsi="Times New Roman" w:cs="Times New Roman"/>
+                <w:sz w:val="26"/>
+                <w:szCs w:val="26"/>
+              </w:rPr>
+            </w:pPr>
+            <w:r>
+              <w:rPr>
+                <w:rFonts w:ascii="Times New Roman" w:hAnsi="Times New Roman" w:cs="Times New Roman"/>
+                <w:sz w:val="26"/>
+                <w:szCs w:val="26"/>
+              </w:rPr>
+              <w:t>Actors</w:t>
+            </w:r>
+          </w:p>
+        </w:tc>
+        <w:tc>
+          <w:tcPr>
+            <w:tcW w:w="4698" w:type="dxa"/>
+          </w:tcPr>
+          <w:p>
+            <w:pPr>
+              <w:jc w:val="both"/>
+              <w:rPr>
+                <w:rFonts w:ascii="Times New Roman" w:hAnsi="Times New Roman" w:cs="Times New Roman"/>
+                <w:sz w:val="26"/>
+                <w:szCs w:val="26"/>
+              </w:rPr>
+            </w:pPr>
+            <w:r>
+              <w:rPr>
+                <w:rFonts w:ascii="Times New Roman" w:hAnsi="Times New Roman" w:cs="Times New Roman"/>
+                <w:sz w:val="26"/>
+                <w:szCs w:val="26"/>
+              </w:rPr>
+              <w:t>Khách hàng</w:t>
+            </w:r>
+          </w:p>
+        </w:tc>
+      </w:tr>
+      <w:tr>
+        <w:tc>
+          <w:tcPr>
+            <w:tcW w:w="4697" w:type="dxa"/>
+          </w:tcPr>
+          <w:p>
+            <w:pPr>
+              <w:jc w:val="both"/>
+              <w:rPr>
+                <w:rFonts w:ascii="Times New Roman" w:hAnsi="Times New Roman" w:cs="Times New Roman"/>
+                <w:sz w:val="26"/>
+                <w:szCs w:val="26"/>
+              </w:rPr>
+            </w:pPr>
+            <w:r>
+              <w:rPr>
+                <w:rFonts w:ascii="Times New Roman" w:hAnsi="Times New Roman" w:cs="Times New Roman"/>
+                <w:sz w:val="26"/>
+                <w:szCs w:val="26"/>
+              </w:rPr>
+              <w:t>Brief description</w:t>
+            </w:r>
+          </w:p>
+        </w:tc>
+        <w:tc>
+          <w:tcPr>
+            <w:tcW w:w="4698" w:type="dxa"/>
+          </w:tcPr>
+          <w:p>
+            <w:pPr>
+              <w:jc w:val="both"/>
+              <w:rPr>
+                <w:rFonts w:ascii="Times New Roman" w:hAnsi="Times New Roman" w:cs="Times New Roman"/>
+                <w:sz w:val="26"/>
+                <w:szCs w:val="26"/>
+              </w:rPr>
+            </w:pPr>
+            <w:r>
+              <w:rPr>
+                <w:rFonts w:ascii="Times New Roman" w:hAnsi="Times New Roman" w:cs="Times New Roman"/>
+                <w:sz w:val="26"/>
+                <w:szCs w:val="26"/>
+              </w:rPr>
+              <w:t>Usercase này cho phép 1 khách hàng đã đăng ký tài khoản người dùng đặt vé xe.</w:t>
+            </w:r>
+          </w:p>
+        </w:tc>
+      </w:tr>
+      <w:tr>
+        <w:tc>
+          <w:tcPr>
+            <w:tcW w:w="4697" w:type="dxa"/>
+          </w:tcPr>
+          <w:p>
+            <w:pPr>
+              <w:jc w:val="both"/>
+              <w:rPr>
+                <w:rFonts w:ascii="Times New Roman" w:hAnsi="Times New Roman" w:cs="Times New Roman"/>
+                <w:sz w:val="26"/>
+                <w:szCs w:val="26"/>
+              </w:rPr>
+            </w:pPr>
+            <w:r>
+              <w:rPr>
+                <w:rFonts w:ascii="Times New Roman" w:hAnsi="Times New Roman" w:cs="Times New Roman"/>
+                <w:sz w:val="26"/>
+                <w:szCs w:val="26"/>
+              </w:rPr>
+              <w:t>Pre-condition</w:t>
+            </w:r>
+          </w:p>
+        </w:tc>
+        <w:tc>
+          <w:tcPr>
+            <w:tcW w:w="4698" w:type="dxa"/>
+          </w:tcPr>
+          <w:p>
+            <w:pPr>
+              <w:jc w:val="both"/>
+              <w:rPr>
+                <w:rFonts w:ascii="Times New Roman" w:hAnsi="Times New Roman" w:cs="Times New Roman"/>
+                <w:sz w:val="26"/>
+                <w:szCs w:val="26"/>
+              </w:rPr>
+            </w:pPr>
+            <w:r>
+              <w:rPr>
+                <w:rFonts w:ascii="Times New Roman" w:hAnsi="Times New Roman" w:cs="Times New Roman"/>
+                <w:sz w:val="26"/>
+                <w:szCs w:val="26"/>
+              </w:rPr>
+              <w:t>Khách hàng đã đăng nhập tài khoản ngườ</w:t>
+            </w:r>
+            <w:r>
+              <w:rPr>
+                <w:rFonts w:ascii="Times New Roman" w:hAnsi="Times New Roman" w:cs="Times New Roman"/>
+                <w:sz w:val="26"/>
+                <w:szCs w:val="26"/>
+              </w:rPr>
+              <w:t>i dùng, các trường thông tin để đặt vé không được bỏ trống</w:t>
+            </w:r>
+          </w:p>
+        </w:tc>
+      </w:tr>
+      <w:tr>
+        <w:tc>
+          <w:tcPr>
+            <w:tcW w:w="4697" w:type="dxa"/>
+          </w:tcPr>
+          <w:p>
+            <w:pPr>
+              <w:jc w:val="both"/>
+              <w:rPr>
+                <w:rFonts w:ascii="Times New Roman" w:hAnsi="Times New Roman" w:cs="Times New Roman"/>
+                <w:sz w:val="26"/>
+                <w:szCs w:val="26"/>
+              </w:rPr>
+            </w:pPr>
+            <w:r>
+              <w:rPr>
+                <w:rFonts w:ascii="Times New Roman" w:hAnsi="Times New Roman" w:cs="Times New Roman"/>
+                <w:sz w:val="26"/>
+                <w:szCs w:val="26"/>
+              </w:rPr>
+              <w:t>Trigger</w:t>
+            </w:r>
+          </w:p>
+        </w:tc>
+        <w:tc>
+          <w:tcPr>
+            <w:tcW w:w="4698" w:type="dxa"/>
+          </w:tcPr>
+          <w:p>
+            <w:pPr>
+              <w:jc w:val="both"/>
+              <w:rPr>
+                <w:rFonts w:ascii="Times New Roman" w:hAnsi="Times New Roman" w:cs="Times New Roman"/>
+                <w:sz w:val="26"/>
+                <w:szCs w:val="26"/>
+              </w:rPr>
+            </w:pPr>
+            <w:r>
+              <w:rPr>
+                <w:rFonts w:ascii="Times New Roman" w:hAnsi="Times New Roman" w:cs="Times New Roman"/>
+                <w:sz w:val="26"/>
+                <w:szCs w:val="26"/>
+              </w:rPr>
+              <w:t>Usercase này bắt đầu sau khi một khách hàng chọn mục đặt vé xe.</w:t>
+            </w:r>
+          </w:p>
+        </w:tc>
+      </w:tr>
+      <w:tr>
+        <w:tc>
+          <w:tcPr>
+            <w:tcW w:w="4697" w:type="dxa"/>
+          </w:tcPr>
+          <w:p>
+            <w:pPr>
+              <w:jc w:val="both"/>
+              <w:rPr>
+                <w:rFonts w:ascii="Times New Roman" w:hAnsi="Times New Roman" w:cs="Times New Roman"/>
+                <w:sz w:val="26"/>
+                <w:szCs w:val="26"/>
+              </w:rPr>
+            </w:pPr>
+            <w:r>
+              <w:rPr>
+                <w:rFonts w:ascii="Times New Roman" w:hAnsi="Times New Roman" w:cs="Times New Roman"/>
+                <w:sz w:val="26"/>
+                <w:szCs w:val="26"/>
+              </w:rPr>
+              <w:t>Post-condition</w:t>
+            </w:r>
+          </w:p>
+        </w:tc>
+        <w:tc>
+          <w:tcPr>
+            <w:tcW w:w="4698" w:type="dxa"/>
+          </w:tcPr>
+          <w:p>
+            <w:pPr>
+              <w:jc w:val="both"/>
+              <w:rPr>
+                <w:rFonts w:ascii="Times New Roman" w:hAnsi="Times New Roman" w:cs="Times New Roman"/>
+                <w:sz w:val="26"/>
+                <w:szCs w:val="26"/>
+              </w:rPr>
+            </w:pPr>
+            <w:r>
+              <w:rPr>
+                <w:rFonts w:ascii="Times New Roman" w:hAnsi="Times New Roman" w:cs="Times New Roman"/>
+                <w:sz w:val="26"/>
+                <w:szCs w:val="26"/>
+              </w:rPr>
+              <w:t xml:space="preserve">Nếu usercase thành công, </w:t>
+            </w:r>
+            <w:r>
+              <w:rPr>
+                <w:rFonts w:ascii="Times New Roman" w:hAnsi="Times New Roman" w:cs="Times New Roman"/>
+                <w:sz w:val="26"/>
+                <w:szCs w:val="26"/>
+              </w:rPr>
+              <w:t>hệ thống sẽ cập nhật lại lịch trình cho khách hàng</w:t>
+            </w:r>
+            <w:r>
+              <w:rPr>
+                <w:rFonts w:ascii="Times New Roman" w:hAnsi="Times New Roman" w:cs="Times New Roman"/>
+                <w:sz w:val="26"/>
+                <w:szCs w:val="26"/>
+              </w:rPr>
+              <w:t xml:space="preserve">, đồng thời có thể hủy đơn đặt vé trong vòng 24h nếu chưa </w:t>
+            </w:r>
+            <w:r>
+              <w:rPr>
+                <w:rFonts w:ascii="Times New Roman" w:hAnsi="Times New Roman" w:cs="Times New Roman"/>
+                <w:sz w:val="26"/>
+                <w:szCs w:val="26"/>
+              </w:rPr>
+              <w:t>thanh toán.</w:t>
+            </w:r>
+          </w:p>
+        </w:tc>
+      </w:tr>
+      <w:tr>
+        <w:tc>
+          <w:tcPr>
+            <w:tcW w:w="4697" w:type="dxa"/>
+          </w:tcPr>
+          <w:p>
+            <w:pPr>
+              <w:jc w:val="both"/>
+              <w:rPr>
+                <w:rFonts w:ascii="Times New Roman" w:hAnsi="Times New Roman" w:cs="Times New Roman"/>
+                <w:sz w:val="26"/>
+                <w:szCs w:val="26"/>
+              </w:rPr>
+            </w:pPr>
+            <w:r>
+              <w:rPr>
+                <w:rFonts w:ascii="Times New Roman" w:hAnsi="Times New Roman" w:cs="Times New Roman"/>
+                <w:sz w:val="26"/>
+                <w:szCs w:val="26"/>
+              </w:rPr>
+              <w:lastRenderedPageBreak/>
+              <w:t>Flow of event</w:t>
+            </w:r>
+          </w:p>
+        </w:tc>
+        <w:tc>
+          <w:tcPr>
+            <w:tcW w:w="4698" w:type="dxa"/>
+          </w:tcPr>
+          <w:p>
+            <w:pPr>
+              <w:pStyle w:val="ListParagraph"/>
+              <w:numPr>
+                <w:ilvl w:val="0"/>
+                <w:numId w:val="29"/>
+              </w:numPr>
+              <w:jc w:val="both"/>
+              <w:rPr>
+                <w:rFonts w:ascii="Times New Roman" w:hAnsi="Times New Roman" w:cs="Times New Roman"/>
+                <w:sz w:val="26"/>
+                <w:szCs w:val="26"/>
+              </w:rPr>
+            </w:pPr>
+            <w:r>
+              <w:rPr>
+                <w:rFonts w:ascii="Times New Roman" w:hAnsi="Times New Roman" w:cs="Times New Roman"/>
+                <w:sz w:val="26"/>
+                <w:szCs w:val="26"/>
+              </w:rPr>
+              <w:t>Sau khi đã chọn chức năng là đặt vé, thì khách hàng sẽ đươc chuyển tới giao diện đặt vé.</w:t>
+            </w:r>
+          </w:p>
+          <w:p>
+            <w:pPr>
+              <w:pStyle w:val="ListParagraph"/>
+              <w:numPr>
+                <w:ilvl w:val="0"/>
+                <w:numId w:val="29"/>
+              </w:numPr>
+              <w:jc w:val="both"/>
+              <w:rPr>
+                <w:rFonts w:ascii="Times New Roman" w:hAnsi="Times New Roman" w:cs="Times New Roman"/>
+                <w:sz w:val="26"/>
+                <w:szCs w:val="26"/>
+              </w:rPr>
+            </w:pPr>
+            <w:r>
+              <w:rPr>
+                <w:rFonts w:ascii="Times New Roman" w:hAnsi="Times New Roman" w:cs="Times New Roman"/>
+                <w:sz w:val="26"/>
+                <w:szCs w:val="26"/>
+              </w:rPr>
+              <w:t>Chọn các thông tin:</w:t>
+            </w:r>
+          </w:p>
+          <w:p>
+            <w:pPr>
+              <w:ind w:left="360"/>
+              <w:jc w:val="both"/>
+              <w:rPr>
+                <w:rFonts w:ascii="Times New Roman" w:hAnsi="Times New Roman" w:cs="Times New Roman"/>
+                <w:sz w:val="26"/>
+                <w:szCs w:val="26"/>
+              </w:rPr>
+            </w:pPr>
+            <w:r>
+              <w:rPr>
+                <w:rFonts w:ascii="Times New Roman" w:hAnsi="Times New Roman" w:cs="Times New Roman"/>
+                <w:sz w:val="26"/>
+                <w:szCs w:val="26"/>
+              </w:rPr>
+              <w:t>-Chọn thời điểm khởi hành</w:t>
+            </w:r>
+          </w:p>
+          <w:p>
+            <w:pPr>
+              <w:ind w:left="360"/>
+              <w:jc w:val="both"/>
+              <w:rPr>
+                <w:rFonts w:ascii="Times New Roman" w:hAnsi="Times New Roman" w:cs="Times New Roman"/>
+                <w:sz w:val="26"/>
+                <w:szCs w:val="26"/>
+              </w:rPr>
+            </w:pPr>
+            <w:r>
+              <w:rPr>
+                <w:rFonts w:ascii="Times New Roman" w:hAnsi="Times New Roman" w:cs="Times New Roman"/>
+                <w:sz w:val="26"/>
+                <w:szCs w:val="26"/>
+              </w:rPr>
+              <w:t>-Chọn điểm kết thúc</w:t>
+            </w:r>
+          </w:p>
+          <w:p>
+            <w:pPr>
+              <w:ind w:left="360"/>
+              <w:jc w:val="both"/>
+              <w:rPr>
+                <w:rFonts w:ascii="Times New Roman" w:hAnsi="Times New Roman" w:cs="Times New Roman"/>
+                <w:sz w:val="26"/>
+                <w:szCs w:val="26"/>
+              </w:rPr>
+            </w:pPr>
+            <w:r>
+              <w:rPr>
+                <w:rFonts w:ascii="Times New Roman" w:hAnsi="Times New Roman" w:cs="Times New Roman"/>
+                <w:sz w:val="26"/>
+                <w:szCs w:val="26"/>
+              </w:rPr>
+              <w:t>-Chọn ngày khởi hành</w:t>
+            </w:r>
+          </w:p>
+          <w:p>
+            <w:pPr>
+              <w:ind w:left="360"/>
+              <w:jc w:val="both"/>
+              <w:rPr>
+                <w:rFonts w:ascii="Times New Roman" w:hAnsi="Times New Roman" w:cs="Times New Roman"/>
+                <w:sz w:val="26"/>
+                <w:szCs w:val="26"/>
+              </w:rPr>
+            </w:pPr>
+            <w:r>
+              <w:rPr>
+                <w:rFonts w:ascii="Times New Roman" w:hAnsi="Times New Roman" w:cs="Times New Roman"/>
+                <w:sz w:val="26"/>
+                <w:szCs w:val="26"/>
+              </w:rPr>
+              <w:t>-Chọn số lượng vé</w:t>
+            </w:r>
+          </w:p>
+          <w:p>
+            <w:pPr>
+              <w:pStyle w:val="ListParagraph"/>
+              <w:numPr>
+                <w:ilvl w:val="0"/>
+                <w:numId w:val="29"/>
+              </w:numPr>
+              <w:jc w:val="both"/>
+              <w:rPr>
+                <w:rFonts w:ascii="Times New Roman" w:hAnsi="Times New Roman" w:cs="Times New Roman"/>
+                <w:sz w:val="26"/>
+                <w:szCs w:val="26"/>
+              </w:rPr>
+            </w:pPr>
+            <w:r>
+              <w:rPr>
+                <w:rFonts w:ascii="Times New Roman" w:hAnsi="Times New Roman" w:cs="Times New Roman"/>
+                <w:sz w:val="26"/>
+                <w:szCs w:val="26"/>
+              </w:rPr>
+              <w:t>Có 2 tùy chọn:</w:t>
+            </w:r>
+          </w:p>
+          <w:p>
+            <w:pPr>
+              <w:ind w:left="360"/>
+              <w:jc w:val="both"/>
+              <w:rPr>
+                <w:rFonts w:ascii="Times New Roman" w:hAnsi="Times New Roman" w:cs="Times New Roman"/>
+                <w:sz w:val="26"/>
+                <w:szCs w:val="26"/>
+              </w:rPr>
+            </w:pPr>
+            <w:r>
+              <w:rPr>
+                <w:rFonts w:ascii="Times New Roman" w:hAnsi="Times New Roman" w:cs="Times New Roman"/>
+                <w:sz w:val="26"/>
+                <w:szCs w:val="26"/>
+              </w:rPr>
+              <w:t>-Nếu chọn hủy thì quay lại giao diện chính.</w:t>
+            </w:r>
+          </w:p>
+          <w:p>
+            <w:pPr>
+              <w:ind w:left="360"/>
+              <w:jc w:val="both"/>
+              <w:rPr>
+                <w:rFonts w:ascii="Times New Roman" w:hAnsi="Times New Roman" w:cs="Times New Roman"/>
+                <w:sz w:val="26"/>
+                <w:szCs w:val="26"/>
+              </w:rPr>
+            </w:pPr>
+            <w:r>
+              <w:rPr>
+                <w:rFonts w:ascii="Times New Roman" w:hAnsi="Times New Roman" w:cs="Times New Roman"/>
+                <w:sz w:val="26"/>
+                <w:szCs w:val="26"/>
+              </w:rPr>
+              <w:t>-Nếu chọn tiếp tục thì hệ thống sẽ hiển thi sơ đồ ghế ngồi ngày đó(bao gồm ghế trống, ghế đã đặt)</w:t>
+            </w:r>
+          </w:p>
+          <w:p>
+            <w:pPr>
+              <w:pStyle w:val="ListParagraph"/>
+              <w:numPr>
+                <w:ilvl w:val="0"/>
+                <w:numId w:val="29"/>
+              </w:numPr>
+              <w:jc w:val="both"/>
+              <w:rPr>
+                <w:rFonts w:ascii="Times New Roman" w:hAnsi="Times New Roman" w:cs="Times New Roman"/>
+                <w:sz w:val="26"/>
+                <w:szCs w:val="26"/>
+              </w:rPr>
+            </w:pPr>
+            <w:r>
+              <w:rPr>
+                <w:rFonts w:ascii="Times New Roman" w:hAnsi="Times New Roman" w:cs="Times New Roman"/>
+                <w:sz w:val="26"/>
+                <w:szCs w:val="26"/>
+              </w:rPr>
+              <w:t>Hiển thị sơ đồ ghế ngồi</w:t>
+            </w:r>
+          </w:p>
+          <w:p>
+            <w:pPr>
+              <w:pStyle w:val="ListParagraph"/>
+              <w:numPr>
+                <w:ilvl w:val="0"/>
+                <w:numId w:val="29"/>
+              </w:numPr>
+              <w:jc w:val="both"/>
+              <w:rPr>
+                <w:rFonts w:ascii="Times New Roman" w:hAnsi="Times New Roman" w:cs="Times New Roman"/>
+                <w:sz w:val="26"/>
+                <w:szCs w:val="26"/>
+              </w:rPr>
+            </w:pPr>
+            <w:r>
+              <w:rPr>
+                <w:rFonts w:ascii="Times New Roman" w:hAnsi="Times New Roman" w:cs="Times New Roman"/>
+                <w:sz w:val="26"/>
+                <w:szCs w:val="26"/>
+              </w:rPr>
+              <w:t>Chọn các thông tin:</w:t>
+            </w:r>
+          </w:p>
+          <w:p>
+            <w:pPr>
+              <w:ind w:left="360"/>
+              <w:jc w:val="both"/>
+              <w:rPr>
+                <w:rFonts w:ascii="Times New Roman" w:hAnsi="Times New Roman" w:cs="Times New Roman"/>
+                <w:sz w:val="26"/>
+                <w:szCs w:val="26"/>
+              </w:rPr>
+            </w:pPr>
+            <w:r>
+              <w:rPr>
+                <w:rFonts w:ascii="Times New Roman" w:hAnsi="Times New Roman" w:cs="Times New Roman"/>
+                <w:sz w:val="26"/>
+                <w:szCs w:val="26"/>
+              </w:rPr>
+              <w:t>-Chọn giờ khởi hành</w:t>
+            </w:r>
+          </w:p>
+          <w:p>
+            <w:pPr>
+              <w:ind w:left="360"/>
+              <w:jc w:val="both"/>
+              <w:rPr>
+                <w:rFonts w:ascii="Times New Roman" w:hAnsi="Times New Roman" w:cs="Times New Roman"/>
+                <w:sz w:val="26"/>
+                <w:szCs w:val="26"/>
+              </w:rPr>
+            </w:pPr>
+            <w:r>
+              <w:rPr>
+                <w:rFonts w:ascii="Times New Roman" w:hAnsi="Times New Roman" w:cs="Times New Roman"/>
+                <w:sz w:val="26"/>
+                <w:szCs w:val="26"/>
+              </w:rPr>
+              <w:t>-Chọn điểm lên xe</w:t>
+            </w:r>
+          </w:p>
+          <w:p>
+            <w:pPr>
+              <w:ind w:left="360"/>
+              <w:jc w:val="both"/>
+              <w:rPr>
+                <w:rFonts w:ascii="Times New Roman" w:hAnsi="Times New Roman" w:cs="Times New Roman"/>
+                <w:sz w:val="26"/>
+                <w:szCs w:val="26"/>
+              </w:rPr>
+            </w:pPr>
+            <w:r>
+              <w:rPr>
+                <w:rFonts w:ascii="Times New Roman" w:hAnsi="Times New Roman" w:cs="Times New Roman"/>
+                <w:sz w:val="26"/>
+                <w:szCs w:val="26"/>
+              </w:rPr>
+              <w:t>-Chọn vị trí ngồi</w:t>
+            </w:r>
+          </w:p>
+          <w:p>
+            <w:pPr>
+              <w:pStyle w:val="ListParagraph"/>
+              <w:numPr>
+                <w:ilvl w:val="0"/>
+                <w:numId w:val="29"/>
+              </w:numPr>
+              <w:jc w:val="both"/>
+              <w:rPr>
+                <w:rFonts w:ascii="Times New Roman" w:hAnsi="Times New Roman" w:cs="Times New Roman"/>
+                <w:sz w:val="26"/>
+                <w:szCs w:val="26"/>
+              </w:rPr>
+            </w:pPr>
+            <w:r>
+              <w:rPr>
+                <w:rFonts w:ascii="Times New Roman" w:hAnsi="Times New Roman" w:cs="Times New Roman"/>
+                <w:sz w:val="26"/>
+                <w:szCs w:val="26"/>
+              </w:rPr>
+              <w:t>Có 2 tùy chọn:</w:t>
+            </w:r>
+          </w:p>
+          <w:p>
+            <w:pPr>
+              <w:ind w:left="360"/>
+              <w:jc w:val="both"/>
+              <w:rPr>
+                <w:rFonts w:ascii="Times New Roman" w:hAnsi="Times New Roman" w:cs="Times New Roman"/>
+                <w:sz w:val="26"/>
+                <w:szCs w:val="26"/>
+              </w:rPr>
+            </w:pPr>
+            <w:r>
+              <w:rPr>
+                <w:rFonts w:ascii="Times New Roman" w:hAnsi="Times New Roman" w:cs="Times New Roman"/>
+                <w:sz w:val="26"/>
+                <w:szCs w:val="26"/>
+              </w:rPr>
+              <w:t>-Nếu chọn quay lại, thì sẽ quay lại giao diện đặt vé ở bước 1 đồng thời các thông tin được chọn ở bước 2 vần được giữ lại không bị mất.</w:t>
+            </w:r>
+          </w:p>
+          <w:p>
+            <w:pPr>
+              <w:ind w:left="360"/>
+              <w:jc w:val="both"/>
+              <w:rPr>
+                <w:rFonts w:ascii="Times New Roman" w:hAnsi="Times New Roman" w:cs="Times New Roman"/>
+                <w:sz w:val="26"/>
+                <w:szCs w:val="26"/>
+              </w:rPr>
+            </w:pPr>
+            <w:r>
+              <w:rPr>
+                <w:rFonts w:ascii="Times New Roman" w:hAnsi="Times New Roman" w:cs="Times New Roman"/>
+                <w:sz w:val="26"/>
+                <w:szCs w:val="26"/>
+              </w:rPr>
+              <w:t>-Nếu chọn tiếp tục, thì sẽ hiển thị thông tin khách hàng.</w:t>
+            </w:r>
+          </w:p>
+          <w:p>
+            <w:pPr>
+              <w:pStyle w:val="ListParagraph"/>
+              <w:numPr>
+                <w:ilvl w:val="0"/>
+                <w:numId w:val="29"/>
+              </w:numPr>
+              <w:jc w:val="both"/>
+              <w:rPr>
+                <w:rFonts w:ascii="Times New Roman" w:hAnsi="Times New Roman" w:cs="Times New Roman"/>
+                <w:sz w:val="26"/>
+                <w:szCs w:val="26"/>
+              </w:rPr>
+            </w:pPr>
+            <w:r>
+              <w:rPr>
+                <w:rFonts w:ascii="Times New Roman" w:hAnsi="Times New Roman" w:cs="Times New Roman"/>
+                <w:sz w:val="26"/>
+                <w:szCs w:val="26"/>
+              </w:rPr>
+              <w:t>Hiển thị thông tin khách hàng, bao gồm địa chỉ, tên,... thông tin vé đặt.</w:t>
+            </w:r>
+          </w:p>
+          <w:p>
+            <w:pPr>
+              <w:pStyle w:val="ListParagraph"/>
+              <w:numPr>
+                <w:ilvl w:val="0"/>
+                <w:numId w:val="29"/>
+              </w:numPr>
+              <w:jc w:val="both"/>
+              <w:rPr>
+                <w:rFonts w:ascii="Times New Roman" w:hAnsi="Times New Roman" w:cs="Times New Roman"/>
+                <w:sz w:val="26"/>
+                <w:szCs w:val="26"/>
+              </w:rPr>
+            </w:pPr>
+            <w:r>
+              <w:rPr>
+                <w:rFonts w:ascii="Times New Roman" w:hAnsi="Times New Roman" w:cs="Times New Roman"/>
+                <w:sz w:val="26"/>
+                <w:szCs w:val="26"/>
+              </w:rPr>
+              <w:t>Có 2 tùy chọn:</w:t>
+            </w:r>
+          </w:p>
+          <w:p>
+            <w:pPr>
+              <w:ind w:left="360"/>
+              <w:jc w:val="both"/>
+              <w:rPr>
+                <w:rFonts w:ascii="Times New Roman" w:hAnsi="Times New Roman" w:cs="Times New Roman"/>
+                <w:sz w:val="26"/>
+                <w:szCs w:val="26"/>
+              </w:rPr>
+            </w:pPr>
+            <w:r>
+              <w:rPr>
+                <w:rFonts w:ascii="Times New Roman" w:hAnsi="Times New Roman" w:cs="Times New Roman"/>
+                <w:sz w:val="26"/>
+                <w:szCs w:val="26"/>
+              </w:rPr>
+              <w:t>-Nếu chọn hủy, hệ thống sẽ quay về màn hình chính(màn hình tùy chọn)</w:t>
+            </w:r>
+          </w:p>
+          <w:p>
+            <w:pPr>
+              <w:ind w:left="360"/>
+              <w:jc w:val="both"/>
+              <w:rPr>
+                <w:rFonts w:ascii="Times New Roman" w:hAnsi="Times New Roman" w:cs="Times New Roman"/>
+                <w:sz w:val="26"/>
+                <w:szCs w:val="26"/>
+              </w:rPr>
+            </w:pPr>
+            <w:r>
+              <w:rPr>
+                <w:rFonts w:ascii="Times New Roman" w:hAnsi="Times New Roman" w:cs="Times New Roman"/>
+                <w:sz w:val="26"/>
+                <w:szCs w:val="26"/>
+              </w:rPr>
+              <w:t>-Nếu chọn thanh toán, thì sẽ đi tới màn hình thanh toán(sẽ được đặt tả riêng cho chức năng này).</w:t>
+            </w:r>
+          </w:p>
+        </w:tc>
+      </w:tr>
+    </w:tbl>
+    <w:p>
+      <w:pPr>
+        <w:jc w:val="both"/>
+        <w:rPr>
+          <w:rFonts w:ascii="Times New Roman" w:hAnsi="Times New Roman" w:cs="Times New Roman"/>
+          <w:sz w:val="26"/>
+          <w:szCs w:val="26"/>
+        </w:rPr>
+      </w:pPr>
+    </w:p>
+    <w:p>
+      <w:pPr>
+        <w:rPr>
+          <w:rFonts w:ascii="Times New Roman" w:hAnsi="Times New Roman" w:cs="Times New Roman"/>
+          <w:sz w:val="26"/>
+          <w:szCs w:val="26"/>
+        </w:rPr>
+      </w:pPr>
+      <w:r>
+        <w:rPr>
+          <w:rFonts w:ascii="Times New Roman" w:hAnsi="Times New Roman" w:cs="Times New Roman"/>
+          <w:sz w:val="26"/>
+          <w:szCs w:val="26"/>
+        </w:rPr>
+        <w:br w:type="page"/>
+      </w:r>
+    </w:p>
+    <w:p>
+      <w:pPr>
+        <w:pStyle w:val="ListParagraph"/>
+        <w:numPr>
+          <w:ilvl w:val="0"/>
+          <w:numId w:val="34"/>
+        </w:numPr>
+        <w:jc w:val="both"/>
+        <w:rPr>
+          <w:rFonts w:ascii="Times New Roman" w:hAnsi="Times New Roman" w:cs="Times New Roman"/>
+          <w:sz w:val="26"/>
+          <w:szCs w:val="26"/>
+        </w:rPr>
+      </w:pPr>
+      <w:r>
+        <w:rPr>
+          <w:rFonts w:ascii="Times New Roman" w:hAnsi="Times New Roman" w:cs="Times New Roman"/>
+          <w:sz w:val="26"/>
+          <w:szCs w:val="26"/>
+        </w:rPr>
+        <w:lastRenderedPageBreak/>
+        <w:t>Usercase:</w:t>
+      </w:r>
+    </w:p>
+    <w:p>
+      <w:pPr>
+        <w:jc w:val="both"/>
+        <w:rPr>
+          <w:rFonts w:ascii="Times New Roman" w:hAnsi="Times New Roman" w:cs="Times New Roman"/>
+          <w:sz w:val="26"/>
+          <w:szCs w:val="26"/>
+        </w:rPr>
+      </w:pPr>
+    </w:p>
+    <w:p>
+      <w:pPr>
+        <w:jc w:val="center"/>
+        <w:rPr>
+          <w:rFonts w:ascii="Times New Roman" w:hAnsi="Times New Roman" w:cs="Times New Roman"/>
+          <w:sz w:val="26"/>
+          <w:szCs w:val="26"/>
+        </w:rPr>
+      </w:pPr>
+      <w:r>
+        <w:rPr>
+          <w:rFonts w:ascii="Times New Roman" w:hAnsi="Times New Roman" w:cs="Times New Roman"/>
+          <w:noProof/>
+          <w:sz w:val="26"/>
+          <w:szCs w:val="26"/>
+        </w:rPr>
+        <w:drawing>
+          <wp:inline distT="0" distB="0" distL="0" distR="0" wp14:anchorId="09677B6C" wp14:editId="61F6A6D7">
+            <wp:extent cx="2466962" cy="2134870"/>
+            <wp:effectExtent l="0" t="0" r="0" b="0"/>
+            <wp:docPr id="3" name="Picture 3"/>
+            <wp:cNvGraphicFramePr>
+              <a:graphicFrameLocks xmlns:a="http://schemas.openxmlformats.org/drawingml/2006/main" noChangeAspect="1"/>
+            </wp:cNvGraphicFramePr>
+            <a:graphic xmlns:a="http://schemas.openxmlformats.org/drawingml/2006/main">
+              <a:graphicData uri="http://schemas.openxmlformats.org/drawingml/2006/picture">
+                <pic:pic xmlns:pic="http://schemas.openxmlformats.org/drawingml/2006/picture">
+                  <pic:nvPicPr>
+                    <pic:cNvPr id="3" name="datvexeUsercase.png"/>
+                    <pic:cNvPicPr/>
+                  </pic:nvPicPr>
+                  <pic:blipFill>
+                    <a:blip r:embed="rId6">
+                      <a:extLst>
+                        <a:ext uri="{28A0092B-C50C-407E-A947-70E740481C1C}">
+                          <a14:useLocalDpi xmlns:a14="http://schemas.microsoft.com/office/drawing/2010/main" val="0"/>
+                        </a:ext>
+                      </a:extLst>
+                    </a:blip>
+                    <a:stretch>
+                      <a:fillRect/>
+                    </a:stretch>
+                  </pic:blipFill>
+                  <pic:spPr>
+                    <a:xfrm>
+                      <a:off x="0" y="0"/>
+                      <a:ext cx="2567085" cy="2221515"/>
+                    </a:xfrm>
+                    <a:prstGeom prst="rect">
+                      <a:avLst/>
+                    </a:prstGeom>
+                  </pic:spPr>
+                </pic:pic>
+              </a:graphicData>
+            </a:graphic>
+          </wp:inline>
+        </w:drawing>
+      </w:r>
+    </w:p>
+    <w:p>
+      <w:pPr>
+        <w:jc w:val="both"/>
+        <w:rPr>
+          <w:rFonts w:ascii="Times New Roman" w:hAnsi="Times New Roman" w:cs="Times New Roman"/>
+          <w:sz w:val="26"/>
+          <w:szCs w:val="26"/>
+        </w:rPr>
+      </w:pPr>
+    </w:p>
+    <w:p>
+      <w:pPr>
+        <w:jc w:val="both"/>
+        <w:rPr>
+          <w:rFonts w:ascii="Times New Roman" w:hAnsi="Times New Roman" w:cs="Times New Roman"/>
+          <w:sz w:val="26"/>
+          <w:szCs w:val="26"/>
+        </w:rPr>
+      </w:pPr>
+    </w:p>
+    <w:p>
+      <w:pPr>
+        <w:pStyle w:val="ListParagraph"/>
+        <w:numPr>
+          <w:ilvl w:val="0"/>
+          <w:numId w:val="34"/>
+        </w:numPr>
+        <w:jc w:val="both"/>
+        <w:rPr>
+          <w:rFonts w:ascii="Times New Roman" w:hAnsi="Times New Roman" w:cs="Times New Roman"/>
+          <w:sz w:val="26"/>
+          <w:szCs w:val="26"/>
+        </w:rPr>
+      </w:pPr>
+      <w:r>
+        <w:rPr>
+          <w:rFonts w:ascii="Times New Roman" w:hAnsi="Times New Roman" w:cs="Times New Roman"/>
+          <w:sz w:val="26"/>
+          <w:szCs w:val="26"/>
+        </w:rPr>
+        <w:t>Activity diagram:</w:t>
+      </w:r>
+    </w:p>
+    <w:p>
+      <w:pPr>
+        <w:jc w:val="both"/>
+        <w:rPr>
+          <w:rFonts w:ascii="Times New Roman" w:hAnsi="Times New Roman" w:cs="Times New Roman"/>
+          <w:sz w:val="26"/>
+          <w:szCs w:val="26"/>
+        </w:rPr>
+      </w:pPr>
+    </w:p>
+    <w:p>
+      <w:pPr>
+        <w:jc w:val="both"/>
+        <w:rPr>
+          <w:rFonts w:ascii="Times New Roman" w:hAnsi="Times New Roman" w:cs="Times New Roman"/>
+          <w:sz w:val="26"/>
+          <w:szCs w:val="26"/>
+        </w:rPr>
+      </w:pPr>
+      <w:r>
+        <w:rPr>
+          <w:rFonts w:ascii="Times New Roman" w:hAnsi="Times New Roman" w:cs="Times New Roman"/>
+          <w:noProof/>
+          <w:sz w:val="26"/>
+          <w:szCs w:val="26"/>
+        </w:rPr>
+        <w:drawing>
+          <wp:inline distT="0" distB="0" distL="0" distR="0">
+            <wp:extent cx="5972175" cy="3241675"/>
+            <wp:effectExtent l="0" t="0" r="9525" b="0"/>
+            <wp:docPr id="2" name="Picture 2"/>
+            <wp:cNvGraphicFramePr>
+              <a:graphicFrameLocks xmlns:a="http://schemas.openxmlformats.org/drawingml/2006/main" noChangeAspect="1"/>
+            </wp:cNvGraphicFramePr>
+            <a:graphic xmlns:a="http://schemas.openxmlformats.org/drawingml/2006/main">
+              <a:graphicData uri="http://schemas.openxmlformats.org/drawingml/2006/picture">
+                <pic:pic xmlns:pic="http://schemas.openxmlformats.org/drawingml/2006/picture">
+                  <pic:nvPicPr>
+                    <pic:cNvPr id="2" name="datvexeActivity.png"/>
+                    <pic:cNvPicPr/>
+                  </pic:nvPicPr>
+                  <pic:blipFill>
+                    <a:blip r:embed="rId7">
+                      <a:extLst>
+                        <a:ext uri="{28A0092B-C50C-407E-A947-70E740481C1C}">
+                          <a14:useLocalDpi xmlns:a14="http://schemas.microsoft.com/office/drawing/2010/main" val="0"/>
+                        </a:ext>
+                      </a:extLst>
+                    </a:blip>
+                    <a:stretch>
+                      <a:fillRect/>
+                    </a:stretch>
+                  </pic:blipFill>
+                  <pic:spPr>
+                    <a:xfrm>
+                      <a:off x="0" y="0"/>
+                      <a:ext cx="5972175" cy="3241675"/>
+                    </a:xfrm>
+                    <a:prstGeom prst="rect">
+                      <a:avLst/>
+                    </a:prstGeom>
+                  </pic:spPr>
+                </pic:pic>
+              </a:graphicData>
+            </a:graphic>
+          </wp:inline>
+        </w:drawing>
+      </w:r>
+    </w:p>
+    <w:p>
+      <w:pPr>
+        <w:jc w:val="both"/>
+        <w:rPr>
+          <w:rFonts w:ascii="Times New Roman" w:hAnsi="Times New Roman" w:cs="Times New Roman"/>
+          <w:sz w:val="26"/>
+          <w:szCs w:val="26"/>
+        </w:rPr>
+      </w:pPr>
       <w:bookmarkStart w:id="0" w:name="_GoBack"/>
       <w:bookmarkEnd w:id="0"/>
-    </w:p>
-    <w:p>
-      <w:pPr>
-        <w:jc w:val="both"/>
-        <w:rPr>
-          <w:rFonts w:ascii="Times New Roman" w:hAnsi="Times New Roman" w:cs="Times New Roman"/>
-          <w:sz w:val="26"/>
-          <w:szCs w:val="26"/>
-        </w:rPr>
-      </w:pPr>
     </w:p>
     <w:sectPr>
       <w:pgSz w:w="12240" w:h="15840"/>
@@ -2697,6 +3944,184 @@
 <file path=word/numbering.xml><?xml version="1.0" encoding="utf-8"?>
 <w:numbering xmlns:wpc="http://schemas.microsoft.com/office/word/2010/wordprocessingCanvas" xmlns:cx="http://schemas.microsoft.com/office/drawing/2014/chartex" xmlns:mc="http://schemas.openxmlformats.org/markup-compatibility/2006" xmlns:o="urn:schemas-microsoft-com:office:office" xmlns:r="http://schemas.openxmlformats.org/officeDocument/2006/relationships" xmlns:m="http://schemas.openxmlformats.org/officeDocument/2006/math" xmlns:v="urn:schemas-microsoft-com:vml" xmlns:wp14="http://schemas.microsoft.com/office/word/2010/wordprocessingDrawing" xmlns:wp="http://schemas.openxmlformats.org/drawingml/2006/wordprocessingDrawing" xmlns:w10="urn:schemas-microsoft-com:office:word" xmlns:w="http://schemas.openxmlformats.org/wordprocessingml/2006/main" xmlns:w14="http://schemas.microsoft.com/office/word/2010/wordml" xmlns:w15="http://schemas.microsoft.com/office/word/2012/wordml" xmlns:w16se="http://schemas.microsoft.com/office/word/2015/wordml/symex" xmlns:wpg="http://schemas.microsoft.com/office/word/2010/wordprocessingGroup" xmlns:wpi="http://schemas.microsoft.com/office/word/2010/wordprocessingInk" xmlns:wne="http://schemas.microsoft.com/office/word/2006/wordml" xmlns:wps="http://schemas.microsoft.com/office/word/2010/wordprocessingShape" mc:Ignorable="w14 w15 w16se wp14">
   <w:abstractNum w:abstractNumId="0" w15:restartNumberingAfterBreak="0">
+    <w:nsid w:val="03591AF6"/>
+    <w:multiLevelType w:val="hybridMultilevel"/>
+    <w:tmpl w:val="FDE85E86"/>
+    <w:lvl w:ilvl="0" w:tplc="8B12BCF6">
+      <w:start w:val="1"/>
+      <w:numFmt w:val="decimal"/>
+      <w:lvlText w:val="%1."/>
+      <w:lvlJc w:val="left"/>
+      <w:pPr>
+        <w:ind w:left="1080" w:hanging="360"/>
+      </w:pPr>
+      <w:rPr>
+        <w:rFonts w:hint="default"/>
+      </w:rPr>
+    </w:lvl>
+    <w:lvl w:ilvl="1" w:tplc="04090019" w:tentative="1">
+      <w:start w:val="1"/>
+      <w:numFmt w:val="lowerLetter"/>
+      <w:lvlText w:val="%2."/>
+      <w:lvlJc w:val="left"/>
+      <w:pPr>
+        <w:ind w:left="1800" w:hanging="360"/>
+      </w:pPr>
+    </w:lvl>
+    <w:lvl w:ilvl="2" w:tplc="0409001B" w:tentative="1">
+      <w:start w:val="1"/>
+      <w:numFmt w:val="lowerRoman"/>
+      <w:lvlText w:val="%3."/>
+      <w:lvlJc w:val="right"/>
+      <w:pPr>
+        <w:ind w:left="2520" w:hanging="180"/>
+      </w:pPr>
+    </w:lvl>
+    <w:lvl w:ilvl="3" w:tplc="0409000F" w:tentative="1">
+      <w:start w:val="1"/>
+      <w:numFmt w:val="decimal"/>
+      <w:lvlText w:val="%4."/>
+      <w:lvlJc w:val="left"/>
+      <w:pPr>
+        <w:ind w:left="3240" w:hanging="360"/>
+      </w:pPr>
+    </w:lvl>
+    <w:lvl w:ilvl="4" w:tplc="04090019" w:tentative="1">
+      <w:start w:val="1"/>
+      <w:numFmt w:val="lowerLetter"/>
+      <w:lvlText w:val="%5."/>
+      <w:lvlJc w:val="left"/>
+      <w:pPr>
+        <w:ind w:left="3960" w:hanging="360"/>
+      </w:pPr>
+    </w:lvl>
+    <w:lvl w:ilvl="5" w:tplc="0409001B" w:tentative="1">
+      <w:start w:val="1"/>
+      <w:numFmt w:val="lowerRoman"/>
+      <w:lvlText w:val="%6."/>
+      <w:lvlJc w:val="right"/>
+      <w:pPr>
+        <w:ind w:left="4680" w:hanging="180"/>
+      </w:pPr>
+    </w:lvl>
+    <w:lvl w:ilvl="6" w:tplc="0409000F" w:tentative="1">
+      <w:start w:val="1"/>
+      <w:numFmt w:val="decimal"/>
+      <w:lvlText w:val="%7."/>
+      <w:lvlJc w:val="left"/>
+      <w:pPr>
+        <w:ind w:left="5400" w:hanging="360"/>
+      </w:pPr>
+    </w:lvl>
+    <w:lvl w:ilvl="7" w:tplc="04090019" w:tentative="1">
+      <w:start w:val="1"/>
+      <w:numFmt w:val="lowerLetter"/>
+      <w:lvlText w:val="%8."/>
+      <w:lvlJc w:val="left"/>
+      <w:pPr>
+        <w:ind w:left="6120" w:hanging="360"/>
+      </w:pPr>
+    </w:lvl>
+    <w:lvl w:ilvl="8" w:tplc="0409001B" w:tentative="1">
+      <w:start w:val="1"/>
+      <w:numFmt w:val="lowerRoman"/>
+      <w:lvlText w:val="%9."/>
+      <w:lvlJc w:val="right"/>
+      <w:pPr>
+        <w:ind w:left="6840" w:hanging="180"/>
+      </w:pPr>
+    </w:lvl>
+  </w:abstractNum>
+  <w:abstractNum w:abstractNumId="1" w15:restartNumberingAfterBreak="0">
+    <w:nsid w:val="03A90A1B"/>
+    <w:multiLevelType w:val="hybridMultilevel"/>
+    <w:tmpl w:val="9110AADE"/>
+    <w:lvl w:ilvl="0" w:tplc="D8E43642">
+      <w:start w:val="1"/>
+      <w:numFmt w:val="decimal"/>
+      <w:lvlText w:val="%1."/>
+      <w:lvlJc w:val="left"/>
+      <w:pPr>
+        <w:ind w:left="720" w:hanging="360"/>
+      </w:pPr>
+      <w:rPr>
+        <w:rFonts w:hint="default"/>
+      </w:rPr>
+    </w:lvl>
+    <w:lvl w:ilvl="1" w:tplc="04090019" w:tentative="1">
+      <w:start w:val="1"/>
+      <w:numFmt w:val="lowerLetter"/>
+      <w:lvlText w:val="%2."/>
+      <w:lvlJc w:val="left"/>
+      <w:pPr>
+        <w:ind w:left="1440" w:hanging="360"/>
+      </w:pPr>
+    </w:lvl>
+    <w:lvl w:ilvl="2" w:tplc="0409001B" w:tentative="1">
+      <w:start w:val="1"/>
+      <w:numFmt w:val="lowerRoman"/>
+      <w:lvlText w:val="%3."/>
+      <w:lvlJc w:val="right"/>
+      <w:pPr>
+        <w:ind w:left="2160" w:hanging="180"/>
+      </w:pPr>
+    </w:lvl>
+    <w:lvl w:ilvl="3" w:tplc="0409000F" w:tentative="1">
+      <w:start w:val="1"/>
+      <w:numFmt w:val="decimal"/>
+      <w:lvlText w:val="%4."/>
+      <w:lvlJc w:val="left"/>
+      <w:pPr>
+        <w:ind w:left="2880" w:hanging="360"/>
+      </w:pPr>
+    </w:lvl>
+    <w:lvl w:ilvl="4" w:tplc="04090019" w:tentative="1">
+      <w:start w:val="1"/>
+      <w:numFmt w:val="lowerLetter"/>
+      <w:lvlText w:val="%5."/>
+      <w:lvlJc w:val="left"/>
+      <w:pPr>
+        <w:ind w:left="3600" w:hanging="360"/>
+      </w:pPr>
+    </w:lvl>
+    <w:lvl w:ilvl="5" w:tplc="0409001B" w:tentative="1">
+      <w:start w:val="1"/>
+      <w:numFmt w:val="lowerRoman"/>
+      <w:lvlText w:val="%6."/>
+      <w:lvlJc w:val="right"/>
+      <w:pPr>
+        <w:ind w:left="4320" w:hanging="180"/>
+      </w:pPr>
+    </w:lvl>
+    <w:lvl w:ilvl="6" w:tplc="0409000F" w:tentative="1">
+      <w:start w:val="1"/>
+      <w:numFmt w:val="decimal"/>
+      <w:lvlText w:val="%7."/>
+      <w:lvlJc w:val="left"/>
+      <w:pPr>
+        <w:ind w:left="5040" w:hanging="360"/>
+      </w:pPr>
+    </w:lvl>
+    <w:lvl w:ilvl="7" w:tplc="04090019" w:tentative="1">
+      <w:start w:val="1"/>
+      <w:numFmt w:val="lowerLetter"/>
+      <w:lvlText w:val="%8."/>
+      <w:lvlJc w:val="left"/>
+      <w:pPr>
+        <w:ind w:left="5760" w:hanging="360"/>
+      </w:pPr>
+    </w:lvl>
+    <w:lvl w:ilvl="8" w:tplc="0409001B" w:tentative="1">
+      <w:start w:val="1"/>
+      <w:numFmt w:val="lowerRoman"/>
+      <w:lvlText w:val="%9."/>
+      <w:lvlJc w:val="right"/>
+      <w:pPr>
+        <w:ind w:left="6480" w:hanging="180"/>
+      </w:pPr>
+    </w:lvl>
+  </w:abstractNum>
+  <w:abstractNum w:abstractNumId="2" w15:restartNumberingAfterBreak="0">
     <w:nsid w:val="05652AF8"/>
     <w:multiLevelType w:val="multilevel"/>
     <w:tmpl w:val="0409001F"/>
@@ -2783,7 +4208,7 @@
       </w:pPr>
     </w:lvl>
   </w:abstractNum>
-  <w:abstractNum w:abstractNumId="1" w15:restartNumberingAfterBreak="0">
+  <w:abstractNum w:abstractNumId="3" w15:restartNumberingAfterBreak="0">
     <w:nsid w:val="085E3E7C"/>
     <w:multiLevelType w:val="hybridMultilevel"/>
     <w:tmpl w:val="C4A6C6E4"/>
@@ -2896,7 +4321,120 @@
       </w:rPr>
     </w:lvl>
   </w:abstractNum>
-  <w:abstractNum w:abstractNumId="2" w15:restartNumberingAfterBreak="0">
+  <w:abstractNum w:abstractNumId="4" w15:restartNumberingAfterBreak="0">
+    <w:nsid w:val="0AC5485C"/>
+    <w:multiLevelType w:val="hybridMultilevel"/>
+    <w:tmpl w:val="9962C26A"/>
+    <w:lvl w:ilvl="0" w:tplc="8A3A53DC">
+      <w:start w:val="6"/>
+      <w:numFmt w:val="bullet"/>
+      <w:lvlText w:val="-"/>
+      <w:lvlJc w:val="left"/>
+      <w:pPr>
+        <w:ind w:left="720" w:hanging="360"/>
+      </w:pPr>
+      <w:rPr>
+        <w:rFonts w:ascii="Times New Roman" w:eastAsiaTheme="minorHAnsi" w:hAnsi="Times New Roman" w:cs="Times New Roman" w:hint="default"/>
+      </w:rPr>
+    </w:lvl>
+    <w:lvl w:ilvl="1" w:tplc="04090003" w:tentative="1">
+      <w:start w:val="1"/>
+      <w:numFmt w:val="bullet"/>
+      <w:lvlText w:val="o"/>
+      <w:lvlJc w:val="left"/>
+      <w:pPr>
+        <w:ind w:left="1440" w:hanging="360"/>
+      </w:pPr>
+      <w:rPr>
+        <w:rFonts w:ascii="Courier New" w:hAnsi="Courier New" w:cs="Courier New" w:hint="default"/>
+      </w:rPr>
+    </w:lvl>
+    <w:lvl w:ilvl="2" w:tplc="04090005" w:tentative="1">
+      <w:start w:val="1"/>
+      <w:numFmt w:val="bullet"/>
+      <w:lvlText w:val=""/>
+      <w:lvlJc w:val="left"/>
+      <w:pPr>
+        <w:ind w:left="2160" w:hanging="360"/>
+      </w:pPr>
+      <w:rPr>
+        <w:rFonts w:ascii="Wingdings" w:hAnsi="Wingdings" w:hint="default"/>
+      </w:rPr>
+    </w:lvl>
+    <w:lvl w:ilvl="3" w:tplc="04090001" w:tentative="1">
+      <w:start w:val="1"/>
+      <w:numFmt w:val="bullet"/>
+      <w:lvlText w:val=""/>
+      <w:lvlJc w:val="left"/>
+      <w:pPr>
+        <w:ind w:left="2880" w:hanging="360"/>
+      </w:pPr>
+      <w:rPr>
+        <w:rFonts w:ascii="Symbol" w:hAnsi="Symbol" w:hint="default"/>
+      </w:rPr>
+    </w:lvl>
+    <w:lvl w:ilvl="4" w:tplc="04090003" w:tentative="1">
+      <w:start w:val="1"/>
+      <w:numFmt w:val="bullet"/>
+      <w:lvlText w:val="o"/>
+      <w:lvlJc w:val="left"/>
+      <w:pPr>
+        <w:ind w:left="3600" w:hanging="360"/>
+      </w:pPr>
+      <w:rPr>
+        <w:rFonts w:ascii="Courier New" w:hAnsi="Courier New" w:cs="Courier New" w:hint="default"/>
+      </w:rPr>
+    </w:lvl>
+    <w:lvl w:ilvl="5" w:tplc="04090005" w:tentative="1">
+      <w:start w:val="1"/>
+      <w:numFmt w:val="bullet"/>
+      <w:lvlText w:val=""/>
+      <w:lvlJc w:val="left"/>
+      <w:pPr>
+        <w:ind w:left="4320" w:hanging="360"/>
+      </w:pPr>
+      <w:rPr>
+        <w:rFonts w:ascii="Wingdings" w:hAnsi="Wingdings" w:hint="default"/>
+      </w:rPr>
+    </w:lvl>
+    <w:lvl w:ilvl="6" w:tplc="04090001" w:tentative="1">
+      <w:start w:val="1"/>
+      <w:numFmt w:val="bullet"/>
+      <w:lvlText w:val=""/>
+      <w:lvlJc w:val="left"/>
+      <w:pPr>
+        <w:ind w:left="5040" w:hanging="360"/>
+      </w:pPr>
+      <w:rPr>
+        <w:rFonts w:ascii="Symbol" w:hAnsi="Symbol" w:hint="default"/>
+      </w:rPr>
+    </w:lvl>
+    <w:lvl w:ilvl="7" w:tplc="04090003" w:tentative="1">
+      <w:start w:val="1"/>
+      <w:numFmt w:val="bullet"/>
+      <w:lvlText w:val="o"/>
+      <w:lvlJc w:val="left"/>
+      <w:pPr>
+        <w:ind w:left="5760" w:hanging="360"/>
+      </w:pPr>
+      <w:rPr>
+        <w:rFonts w:ascii="Courier New" w:hAnsi="Courier New" w:cs="Courier New" w:hint="default"/>
+      </w:rPr>
+    </w:lvl>
+    <w:lvl w:ilvl="8" w:tplc="04090005" w:tentative="1">
+      <w:start w:val="1"/>
+      <w:numFmt w:val="bullet"/>
+      <w:lvlText w:val=""/>
+      <w:lvlJc w:val="left"/>
+      <w:pPr>
+        <w:ind w:left="6480" w:hanging="360"/>
+      </w:pPr>
+      <w:rPr>
+        <w:rFonts w:ascii="Wingdings" w:hAnsi="Wingdings" w:hint="default"/>
+      </w:rPr>
+    </w:lvl>
+  </w:abstractNum>
+  <w:abstractNum w:abstractNumId="5" w15:restartNumberingAfterBreak="0">
     <w:nsid w:val="0CA70B32"/>
     <w:multiLevelType w:val="hybridMultilevel"/>
     <w:tmpl w:val="D166C2B0"/>
@@ -2985,7 +4523,7 @@
       </w:pPr>
     </w:lvl>
   </w:abstractNum>
-  <w:abstractNum w:abstractNumId="3" w15:restartNumberingAfterBreak="0">
+  <w:abstractNum w:abstractNumId="6" w15:restartNumberingAfterBreak="0">
     <w:nsid w:val="0CEA0CB4"/>
     <w:multiLevelType w:val="hybridMultilevel"/>
     <w:tmpl w:val="145EC97E"/>
@@ -3098,10 +4636,10 @@
       </w:rPr>
     </w:lvl>
   </w:abstractNum>
-  <w:abstractNum w:abstractNumId="4" w15:restartNumberingAfterBreak="0">
+  <w:abstractNum w:abstractNumId="7" w15:restartNumberingAfterBreak="0">
     <w:nsid w:val="0F3E7C5E"/>
     <w:multiLevelType w:val="hybridMultilevel"/>
-    <w:tmpl w:val="E7984E8C"/>
+    <w:tmpl w:val="7C402C9E"/>
     <w:lvl w:ilvl="0" w:tplc="0409000F">
       <w:start w:val="1"/>
       <w:numFmt w:val="decimal"/>
@@ -3184,7 +4722,7 @@
       </w:pPr>
     </w:lvl>
   </w:abstractNum>
-  <w:abstractNum w:abstractNumId="5" w15:restartNumberingAfterBreak="0">
+  <w:abstractNum w:abstractNumId="8" w15:restartNumberingAfterBreak="0">
     <w:nsid w:val="1413501E"/>
     <w:multiLevelType w:val="multilevel"/>
     <w:tmpl w:val="0409001F"/>
@@ -3298,7 +4836,7 @@
       </w:rPr>
     </w:lvl>
   </w:abstractNum>
-  <w:abstractNum w:abstractNumId="6" w15:restartNumberingAfterBreak="0">
+  <w:abstractNum w:abstractNumId="9" w15:restartNumberingAfterBreak="0">
     <w:nsid w:val="181928C9"/>
     <w:multiLevelType w:val="hybridMultilevel"/>
     <w:tmpl w:val="7CF064D8"/>
@@ -3411,7 +4949,7 @@
       </w:rPr>
     </w:lvl>
   </w:abstractNum>
-  <w:abstractNum w:abstractNumId="7" w15:restartNumberingAfterBreak="0">
+  <w:abstractNum w:abstractNumId="10" w15:restartNumberingAfterBreak="0">
     <w:nsid w:val="1B9E4400"/>
     <w:multiLevelType w:val="multilevel"/>
     <w:tmpl w:val="0409001F"/>
@@ -3501,7 +5039,7 @@
       </w:pPr>
     </w:lvl>
   </w:abstractNum>
-  <w:abstractNum w:abstractNumId="8" w15:restartNumberingAfterBreak="0">
+  <w:abstractNum w:abstractNumId="11" w15:restartNumberingAfterBreak="0">
     <w:nsid w:val="1DF85CB4"/>
     <w:multiLevelType w:val="hybridMultilevel"/>
     <w:tmpl w:val="6AA2216E"/>
@@ -3614,7 +5152,120 @@
       </w:rPr>
     </w:lvl>
   </w:abstractNum>
-  <w:abstractNum w:abstractNumId="9" w15:restartNumberingAfterBreak="0">
+  <w:abstractNum w:abstractNumId="12" w15:restartNumberingAfterBreak="0">
+    <w:nsid w:val="1E5604DA"/>
+    <w:multiLevelType w:val="hybridMultilevel"/>
+    <w:tmpl w:val="C76854CA"/>
+    <w:lvl w:ilvl="0" w:tplc="04090001">
+      <w:start w:val="1"/>
+      <w:numFmt w:val="bullet"/>
+      <w:lvlText w:val=""/>
+      <w:lvlJc w:val="left"/>
+      <w:pPr>
+        <w:ind w:left="720" w:hanging="360"/>
+      </w:pPr>
+      <w:rPr>
+        <w:rFonts w:ascii="Symbol" w:hAnsi="Symbol" w:hint="default"/>
+      </w:rPr>
+    </w:lvl>
+    <w:lvl w:ilvl="1" w:tplc="04090003" w:tentative="1">
+      <w:start w:val="1"/>
+      <w:numFmt w:val="bullet"/>
+      <w:lvlText w:val="o"/>
+      <w:lvlJc w:val="left"/>
+      <w:pPr>
+        <w:ind w:left="1440" w:hanging="360"/>
+      </w:pPr>
+      <w:rPr>
+        <w:rFonts w:ascii="Courier New" w:hAnsi="Courier New" w:cs="Courier New" w:hint="default"/>
+      </w:rPr>
+    </w:lvl>
+    <w:lvl w:ilvl="2" w:tplc="04090005" w:tentative="1">
+      <w:start w:val="1"/>
+      <w:numFmt w:val="bullet"/>
+      <w:lvlText w:val=""/>
+      <w:lvlJc w:val="left"/>
+      <w:pPr>
+        <w:ind w:left="2160" w:hanging="360"/>
+      </w:pPr>
+      <w:rPr>
+        <w:rFonts w:ascii="Wingdings" w:hAnsi="Wingdings" w:hint="default"/>
+      </w:rPr>
+    </w:lvl>
+    <w:lvl w:ilvl="3" w:tplc="04090001" w:tentative="1">
+      <w:start w:val="1"/>
+      <w:numFmt w:val="bullet"/>
+      <w:lvlText w:val=""/>
+      <w:lvlJc w:val="left"/>
+      <w:pPr>
+        <w:ind w:left="2880" w:hanging="360"/>
+      </w:pPr>
+      <w:rPr>
+        <w:rFonts w:ascii="Symbol" w:hAnsi="Symbol" w:hint="default"/>
+      </w:rPr>
+    </w:lvl>
+    <w:lvl w:ilvl="4" w:tplc="04090003" w:tentative="1">
+      <w:start w:val="1"/>
+      <w:numFmt w:val="bullet"/>
+      <w:lvlText w:val="o"/>
+      <w:lvlJc w:val="left"/>
+      <w:pPr>
+        <w:ind w:left="3600" w:hanging="360"/>
+      </w:pPr>
+      <w:rPr>
+        <w:rFonts w:ascii="Courier New" w:hAnsi="Courier New" w:cs="Courier New" w:hint="default"/>
+      </w:rPr>
+    </w:lvl>
+    <w:lvl w:ilvl="5" w:tplc="04090005" w:tentative="1">
+      <w:start w:val="1"/>
+      <w:numFmt w:val="bullet"/>
+      <w:lvlText w:val=""/>
+      <w:lvlJc w:val="left"/>
+      <w:pPr>
+        <w:ind w:left="4320" w:hanging="360"/>
+      </w:pPr>
+      <w:rPr>
+        <w:rFonts w:ascii="Wingdings" w:hAnsi="Wingdings" w:hint="default"/>
+      </w:rPr>
+    </w:lvl>
+    <w:lvl w:ilvl="6" w:tplc="04090001" w:tentative="1">
+      <w:start w:val="1"/>
+      <w:numFmt w:val="bullet"/>
+      <w:lvlText w:val=""/>
+      <w:lvlJc w:val="left"/>
+      <w:pPr>
+        <w:ind w:left="5040" w:hanging="360"/>
+      </w:pPr>
+      <w:rPr>
+        <w:rFonts w:ascii="Symbol" w:hAnsi="Symbol" w:hint="default"/>
+      </w:rPr>
+    </w:lvl>
+    <w:lvl w:ilvl="7" w:tplc="04090003" w:tentative="1">
+      <w:start w:val="1"/>
+      <w:numFmt w:val="bullet"/>
+      <w:lvlText w:val="o"/>
+      <w:lvlJc w:val="left"/>
+      <w:pPr>
+        <w:ind w:left="5760" w:hanging="360"/>
+      </w:pPr>
+      <w:rPr>
+        <w:rFonts w:ascii="Courier New" w:hAnsi="Courier New" w:cs="Courier New" w:hint="default"/>
+      </w:rPr>
+    </w:lvl>
+    <w:lvl w:ilvl="8" w:tplc="04090005" w:tentative="1">
+      <w:start w:val="1"/>
+      <w:numFmt w:val="bullet"/>
+      <w:lvlText w:val=""/>
+      <w:lvlJc w:val="left"/>
+      <w:pPr>
+        <w:ind w:left="6480" w:hanging="360"/>
+      </w:pPr>
+      <w:rPr>
+        <w:rFonts w:ascii="Wingdings" w:hAnsi="Wingdings" w:hint="default"/>
+      </w:rPr>
+    </w:lvl>
+  </w:abstractNum>
+  <w:abstractNum w:abstractNumId="13" w15:restartNumberingAfterBreak="0">
     <w:nsid w:val="28057949"/>
     <w:multiLevelType w:val="multilevel"/>
     <w:tmpl w:val="9468EB50"/>
@@ -3727,7 +5378,7 @@
       </w:rPr>
     </w:lvl>
   </w:abstractNum>
-  <w:abstractNum w:abstractNumId="10" w15:restartNumberingAfterBreak="0">
+  <w:abstractNum w:abstractNumId="14" w15:restartNumberingAfterBreak="0">
     <w:nsid w:val="325B0E93"/>
     <w:multiLevelType w:val="multilevel"/>
     <w:tmpl w:val="0409001F"/>
@@ -3814,7 +5465,7 @@
       </w:pPr>
     </w:lvl>
   </w:abstractNum>
-  <w:abstractNum w:abstractNumId="11" w15:restartNumberingAfterBreak="0">
+  <w:abstractNum w:abstractNumId="15" w15:restartNumberingAfterBreak="0">
     <w:nsid w:val="333E1329"/>
     <w:multiLevelType w:val="hybridMultilevel"/>
     <w:tmpl w:val="8C923BB8"/>
@@ -3927,7 +5578,7 @@
       </w:rPr>
     </w:lvl>
   </w:abstractNum>
-  <w:abstractNum w:abstractNumId="12" w15:restartNumberingAfterBreak="0">
+  <w:abstractNum w:abstractNumId="16" w15:restartNumberingAfterBreak="0">
     <w:nsid w:val="33686767"/>
     <w:multiLevelType w:val="hybridMultilevel"/>
     <w:tmpl w:val="708AEF3E"/>
@@ -4040,7 +5691,209 @@
       </w:rPr>
     </w:lvl>
   </w:abstractNum>
-  <w:abstractNum w:abstractNumId="13" w15:restartNumberingAfterBreak="0">
+  <w:abstractNum w:abstractNumId="17" w15:restartNumberingAfterBreak="0">
+    <w:nsid w:val="3F41697E"/>
+    <w:multiLevelType w:val="hybridMultilevel"/>
+    <w:tmpl w:val="96E66DDC"/>
+    <w:lvl w:ilvl="0" w:tplc="B164CACE">
+      <w:start w:val="1"/>
+      <w:numFmt w:val="decimal"/>
+      <w:lvlText w:val="%1."/>
+      <w:lvlJc w:val="left"/>
+      <w:pPr>
+        <w:ind w:left="720" w:hanging="360"/>
+      </w:pPr>
+      <w:rPr>
+        <w:rFonts w:hint="default"/>
+      </w:rPr>
+    </w:lvl>
+    <w:lvl w:ilvl="1" w:tplc="04090019" w:tentative="1">
+      <w:start w:val="1"/>
+      <w:numFmt w:val="lowerLetter"/>
+      <w:lvlText w:val="%2."/>
+      <w:lvlJc w:val="left"/>
+      <w:pPr>
+        <w:ind w:left="1440" w:hanging="360"/>
+      </w:pPr>
+    </w:lvl>
+    <w:lvl w:ilvl="2" w:tplc="0409001B" w:tentative="1">
+      <w:start w:val="1"/>
+      <w:numFmt w:val="lowerRoman"/>
+      <w:lvlText w:val="%3."/>
+      <w:lvlJc w:val="right"/>
+      <w:pPr>
+        <w:ind w:left="2160" w:hanging="180"/>
+      </w:pPr>
+    </w:lvl>
+    <w:lvl w:ilvl="3" w:tplc="0409000F" w:tentative="1">
+      <w:start w:val="1"/>
+      <w:numFmt w:val="decimal"/>
+      <w:lvlText w:val="%4."/>
+      <w:lvlJc w:val="left"/>
+      <w:pPr>
+        <w:ind w:left="2880" w:hanging="360"/>
+      </w:pPr>
+    </w:lvl>
+    <w:lvl w:ilvl="4" w:tplc="04090019" w:tentative="1">
+      <w:start w:val="1"/>
+      <w:numFmt w:val="lowerLetter"/>
+      <w:lvlText w:val="%5."/>
+      <w:lvlJc w:val="left"/>
+      <w:pPr>
+        <w:ind w:left="3600" w:hanging="360"/>
+      </w:pPr>
+    </w:lvl>
+    <w:lvl w:ilvl="5" w:tplc="0409001B" w:tentative="1">
+      <w:start w:val="1"/>
+      <w:numFmt w:val="lowerRoman"/>
+      <w:lvlText w:val="%6."/>
+      <w:lvlJc w:val="right"/>
+      <w:pPr>
+        <w:ind w:left="4320" w:hanging="180"/>
+      </w:pPr>
+    </w:lvl>
+    <w:lvl w:ilvl="6" w:tplc="0409000F" w:tentative="1">
+      <w:start w:val="1"/>
+      <w:numFmt w:val="decimal"/>
+      <w:lvlText w:val="%7."/>
+      <w:lvlJc w:val="left"/>
+      <w:pPr>
+        <w:ind w:left="5040" w:hanging="360"/>
+      </w:pPr>
+    </w:lvl>
+    <w:lvl w:ilvl="7" w:tplc="04090019" w:tentative="1">
+      <w:start w:val="1"/>
+      <w:numFmt w:val="lowerLetter"/>
+      <w:lvlText w:val="%8."/>
+      <w:lvlJc w:val="left"/>
+      <w:pPr>
+        <w:ind w:left="5760" w:hanging="360"/>
+      </w:pPr>
+    </w:lvl>
+    <w:lvl w:ilvl="8" w:tplc="0409001B" w:tentative="1">
+      <w:start w:val="1"/>
+      <w:numFmt w:val="lowerRoman"/>
+      <w:lvlText w:val="%9."/>
+      <w:lvlJc w:val="right"/>
+      <w:pPr>
+        <w:ind w:left="6480" w:hanging="180"/>
+      </w:pPr>
+    </w:lvl>
+  </w:abstractNum>
+  <w:abstractNum w:abstractNumId="18" w15:restartNumberingAfterBreak="0">
+    <w:nsid w:val="3FDB6C9E"/>
+    <w:multiLevelType w:val="hybridMultilevel"/>
+    <w:tmpl w:val="8CAE6AE6"/>
+    <w:lvl w:ilvl="0" w:tplc="04090001">
+      <w:start w:val="1"/>
+      <w:numFmt w:val="bullet"/>
+      <w:lvlText w:val=""/>
+      <w:lvlJc w:val="left"/>
+      <w:pPr>
+        <w:ind w:left="720" w:hanging="360"/>
+      </w:pPr>
+      <w:rPr>
+        <w:rFonts w:ascii="Symbol" w:hAnsi="Symbol" w:hint="default"/>
+      </w:rPr>
+    </w:lvl>
+    <w:lvl w:ilvl="1" w:tplc="04090003" w:tentative="1">
+      <w:start w:val="1"/>
+      <w:numFmt w:val="bullet"/>
+      <w:lvlText w:val="o"/>
+      <w:lvlJc w:val="left"/>
+      <w:pPr>
+        <w:ind w:left="1440" w:hanging="360"/>
+      </w:pPr>
+      <w:rPr>
+        <w:rFonts w:ascii="Courier New" w:hAnsi="Courier New" w:cs="Courier New" w:hint="default"/>
+      </w:rPr>
+    </w:lvl>
+    <w:lvl w:ilvl="2" w:tplc="04090005" w:tentative="1">
+      <w:start w:val="1"/>
+      <w:numFmt w:val="bullet"/>
+      <w:lvlText w:val=""/>
+      <w:lvlJc w:val="left"/>
+      <w:pPr>
+        <w:ind w:left="2160" w:hanging="360"/>
+      </w:pPr>
+      <w:rPr>
+        <w:rFonts w:ascii="Wingdings" w:hAnsi="Wingdings" w:hint="default"/>
+      </w:rPr>
+    </w:lvl>
+    <w:lvl w:ilvl="3" w:tplc="04090001" w:tentative="1">
+      <w:start w:val="1"/>
+      <w:numFmt w:val="bullet"/>
+      <w:lvlText w:val=""/>
+      <w:lvlJc w:val="left"/>
+      <w:pPr>
+        <w:ind w:left="2880" w:hanging="360"/>
+      </w:pPr>
+      <w:rPr>
+        <w:rFonts w:ascii="Symbol" w:hAnsi="Symbol" w:hint="default"/>
+      </w:rPr>
+    </w:lvl>
+    <w:lvl w:ilvl="4" w:tplc="04090003" w:tentative="1">
+      <w:start w:val="1"/>
+      <w:numFmt w:val="bullet"/>
+      <w:lvlText w:val="o"/>
+      <w:lvlJc w:val="left"/>
+      <w:pPr>
+        <w:ind w:left="3600" w:hanging="360"/>
+      </w:pPr>
+      <w:rPr>
+        <w:rFonts w:ascii="Courier New" w:hAnsi="Courier New" w:cs="Courier New" w:hint="default"/>
+      </w:rPr>
+    </w:lvl>
+    <w:lvl w:ilvl="5" w:tplc="04090005" w:tentative="1">
+      <w:start w:val="1"/>
+      <w:numFmt w:val="bullet"/>
+      <w:lvlText w:val=""/>
+      <w:lvlJc w:val="left"/>
+      <w:pPr>
+        <w:ind w:left="4320" w:hanging="360"/>
+      </w:pPr>
+      <w:rPr>
+        <w:rFonts w:ascii="Wingdings" w:hAnsi="Wingdings" w:hint="default"/>
+      </w:rPr>
+    </w:lvl>
+    <w:lvl w:ilvl="6" w:tplc="04090001" w:tentative="1">
+      <w:start w:val="1"/>
+      <w:numFmt w:val="bullet"/>
+      <w:lvlText w:val=""/>
+      <w:lvlJc w:val="left"/>
+      <w:pPr>
+        <w:ind w:left="5040" w:hanging="360"/>
+      </w:pPr>
+      <w:rPr>
+        <w:rFonts w:ascii="Symbol" w:hAnsi="Symbol" w:hint="default"/>
+      </w:rPr>
+    </w:lvl>
+    <w:lvl w:ilvl="7" w:tplc="04090003" w:tentative="1">
+      <w:start w:val="1"/>
+      <w:numFmt w:val="bullet"/>
+      <w:lvlText w:val="o"/>
+      <w:lvlJc w:val="left"/>
+      <w:pPr>
+        <w:ind w:left="5760" w:hanging="360"/>
+      </w:pPr>
+      <w:rPr>
+        <w:rFonts w:ascii="Courier New" w:hAnsi="Courier New" w:cs="Courier New" w:hint="default"/>
+      </w:rPr>
+    </w:lvl>
+    <w:lvl w:ilvl="8" w:tplc="04090005" w:tentative="1">
+      <w:start w:val="1"/>
+      <w:numFmt w:val="bullet"/>
+      <w:lvlText w:val=""/>
+      <w:lvlJc w:val="left"/>
+      <w:pPr>
+        <w:ind w:left="6480" w:hanging="360"/>
+      </w:pPr>
+      <w:rPr>
+        <w:rFonts w:ascii="Wingdings" w:hAnsi="Wingdings" w:hint="default"/>
+      </w:rPr>
+    </w:lvl>
+  </w:abstractNum>
+  <w:abstractNum w:abstractNumId="19" w15:restartNumberingAfterBreak="0">
     <w:nsid w:val="42D3690C"/>
     <w:multiLevelType w:val="hybridMultilevel"/>
     <w:tmpl w:val="07385942"/>
@@ -4153,7 +6006,7 @@
       </w:rPr>
     </w:lvl>
   </w:abstractNum>
-  <w:abstractNum w:abstractNumId="14" w15:restartNumberingAfterBreak="0">
+  <w:abstractNum w:abstractNumId="20" w15:restartNumberingAfterBreak="0">
     <w:nsid w:val="49C1469C"/>
     <w:multiLevelType w:val="multilevel"/>
     <w:tmpl w:val="5664BD0C"/>
@@ -4266,7 +6119,7 @@
       </w:rPr>
     </w:lvl>
   </w:abstractNum>
-  <w:abstractNum w:abstractNumId="15" w15:restartNumberingAfterBreak="0">
+  <w:abstractNum w:abstractNumId="21" w15:restartNumberingAfterBreak="0">
     <w:nsid w:val="54712F6D"/>
     <w:multiLevelType w:val="hybridMultilevel"/>
     <w:tmpl w:val="60A05DE2"/>
@@ -4355,10 +6208,10 @@
       </w:pPr>
     </w:lvl>
   </w:abstractNum>
-  <w:abstractNum w:abstractNumId="16" w15:restartNumberingAfterBreak="0">
+  <w:abstractNum w:abstractNumId="22" w15:restartNumberingAfterBreak="0">
     <w:nsid w:val="5A105865"/>
     <w:multiLevelType w:val="hybridMultilevel"/>
-    <w:tmpl w:val="3E4C55E6"/>
+    <w:tmpl w:val="0B341042"/>
     <w:lvl w:ilvl="0" w:tplc="04090013">
       <w:start w:val="1"/>
       <w:numFmt w:val="upperRoman"/>
@@ -4441,7 +6294,96 @@
       </w:pPr>
     </w:lvl>
   </w:abstractNum>
-  <w:abstractNum w:abstractNumId="17" w15:restartNumberingAfterBreak="0">
+  <w:abstractNum w:abstractNumId="23" w15:restartNumberingAfterBreak="0">
+    <w:nsid w:val="5E9709FC"/>
+    <w:multiLevelType w:val="hybridMultilevel"/>
+    <w:tmpl w:val="1CAEA124"/>
+    <w:lvl w:ilvl="0" w:tplc="DC44B774">
+      <w:start w:val="1"/>
+      <w:numFmt w:val="decimal"/>
+      <w:lvlText w:val="%1."/>
+      <w:lvlJc w:val="left"/>
+      <w:pPr>
+        <w:ind w:left="720" w:hanging="360"/>
+      </w:pPr>
+      <w:rPr>
+        <w:rFonts w:hint="default"/>
+      </w:rPr>
+    </w:lvl>
+    <w:lvl w:ilvl="1" w:tplc="04090019" w:tentative="1">
+      <w:start w:val="1"/>
+      <w:numFmt w:val="lowerLetter"/>
+      <w:lvlText w:val="%2."/>
+      <w:lvlJc w:val="left"/>
+      <w:pPr>
+        <w:ind w:left="1440" w:hanging="360"/>
+      </w:pPr>
+    </w:lvl>
+    <w:lvl w:ilvl="2" w:tplc="0409001B" w:tentative="1">
+      <w:start w:val="1"/>
+      <w:numFmt w:val="lowerRoman"/>
+      <w:lvlText w:val="%3."/>
+      <w:lvlJc w:val="right"/>
+      <w:pPr>
+        <w:ind w:left="2160" w:hanging="180"/>
+      </w:pPr>
+    </w:lvl>
+    <w:lvl w:ilvl="3" w:tplc="0409000F" w:tentative="1">
+      <w:start w:val="1"/>
+      <w:numFmt w:val="decimal"/>
+      <w:lvlText w:val="%4."/>
+      <w:lvlJc w:val="left"/>
+      <w:pPr>
+        <w:ind w:left="2880" w:hanging="360"/>
+      </w:pPr>
+    </w:lvl>
+    <w:lvl w:ilvl="4" w:tplc="04090019" w:tentative="1">
+      <w:start w:val="1"/>
+      <w:numFmt w:val="lowerLetter"/>
+      <w:lvlText w:val="%5."/>
+      <w:lvlJc w:val="left"/>
+      <w:pPr>
+        <w:ind w:left="3600" w:hanging="360"/>
+      </w:pPr>
+    </w:lvl>
+    <w:lvl w:ilvl="5" w:tplc="0409001B" w:tentative="1">
+      <w:start w:val="1"/>
+      <w:numFmt w:val="lowerRoman"/>
+      <w:lvlText w:val="%6."/>
+      <w:lvlJc w:val="right"/>
+      <w:pPr>
+        <w:ind w:left="4320" w:hanging="180"/>
+      </w:pPr>
+    </w:lvl>
+    <w:lvl w:ilvl="6" w:tplc="0409000F" w:tentative="1">
+      <w:start w:val="1"/>
+      <w:numFmt w:val="decimal"/>
+      <w:lvlText w:val="%7."/>
+      <w:lvlJc w:val="left"/>
+      <w:pPr>
+        <w:ind w:left="5040" w:hanging="360"/>
+      </w:pPr>
+    </w:lvl>
+    <w:lvl w:ilvl="7" w:tplc="04090019" w:tentative="1">
+      <w:start w:val="1"/>
+      <w:numFmt w:val="lowerLetter"/>
+      <w:lvlText w:val="%8."/>
+      <w:lvlJc w:val="left"/>
+      <w:pPr>
+        <w:ind w:left="5760" w:hanging="360"/>
+      </w:pPr>
+    </w:lvl>
+    <w:lvl w:ilvl="8" w:tplc="0409001B" w:tentative="1">
+      <w:start w:val="1"/>
+      <w:numFmt w:val="lowerRoman"/>
+      <w:lvlText w:val="%9."/>
+      <w:lvlJc w:val="right"/>
+      <w:pPr>
+        <w:ind w:left="6480" w:hanging="180"/>
+      </w:pPr>
+    </w:lvl>
+  </w:abstractNum>
+  <w:abstractNum w:abstractNumId="24" w15:restartNumberingAfterBreak="0">
     <w:nsid w:val="60E21309"/>
     <w:multiLevelType w:val="hybridMultilevel"/>
     <w:tmpl w:val="E4BA5EDA"/>
@@ -4554,7 +6496,7 @@
       </w:rPr>
     </w:lvl>
   </w:abstractNum>
-  <w:abstractNum w:abstractNumId="18" w15:restartNumberingAfterBreak="0">
+  <w:abstractNum w:abstractNumId="25" w15:restartNumberingAfterBreak="0">
     <w:nsid w:val="611109CC"/>
     <w:multiLevelType w:val="hybridMultilevel"/>
     <w:tmpl w:val="AE36D1E6"/>
@@ -4667,7 +6609,96 @@
       </w:rPr>
     </w:lvl>
   </w:abstractNum>
-  <w:abstractNum w:abstractNumId="19" w15:restartNumberingAfterBreak="0">
+  <w:abstractNum w:abstractNumId="26" w15:restartNumberingAfterBreak="0">
+    <w:nsid w:val="640848A9"/>
+    <w:multiLevelType w:val="hybridMultilevel"/>
+    <w:tmpl w:val="5D2EFFCE"/>
+    <w:lvl w:ilvl="0" w:tplc="8B12BCF6">
+      <w:start w:val="1"/>
+      <w:numFmt w:val="decimal"/>
+      <w:lvlText w:val="%1."/>
+      <w:lvlJc w:val="left"/>
+      <w:pPr>
+        <w:ind w:left="720" w:hanging="360"/>
+      </w:pPr>
+      <w:rPr>
+        <w:rFonts w:hint="default"/>
+      </w:rPr>
+    </w:lvl>
+    <w:lvl w:ilvl="1" w:tplc="04090019" w:tentative="1">
+      <w:start w:val="1"/>
+      <w:numFmt w:val="lowerLetter"/>
+      <w:lvlText w:val="%2."/>
+      <w:lvlJc w:val="left"/>
+      <w:pPr>
+        <w:ind w:left="1440" w:hanging="360"/>
+      </w:pPr>
+    </w:lvl>
+    <w:lvl w:ilvl="2" w:tplc="0409001B" w:tentative="1">
+      <w:start w:val="1"/>
+      <w:numFmt w:val="lowerRoman"/>
+      <w:lvlText w:val="%3."/>
+      <w:lvlJc w:val="right"/>
+      <w:pPr>
+        <w:ind w:left="2160" w:hanging="180"/>
+      </w:pPr>
+    </w:lvl>
+    <w:lvl w:ilvl="3" w:tplc="0409000F" w:tentative="1">
+      <w:start w:val="1"/>
+      <w:numFmt w:val="decimal"/>
+      <w:lvlText w:val="%4."/>
+      <w:lvlJc w:val="left"/>
+      <w:pPr>
+        <w:ind w:left="2880" w:hanging="360"/>
+      </w:pPr>
+    </w:lvl>
+    <w:lvl w:ilvl="4" w:tplc="04090019" w:tentative="1">
+      <w:start w:val="1"/>
+      <w:numFmt w:val="lowerLetter"/>
+      <w:lvlText w:val="%5."/>
+      <w:lvlJc w:val="left"/>
+      <w:pPr>
+        <w:ind w:left="3600" w:hanging="360"/>
+      </w:pPr>
+    </w:lvl>
+    <w:lvl w:ilvl="5" w:tplc="0409001B" w:tentative="1">
+      <w:start w:val="1"/>
+      <w:numFmt w:val="lowerRoman"/>
+      <w:lvlText w:val="%6."/>
+      <w:lvlJc w:val="right"/>
+      <w:pPr>
+        <w:ind w:left="4320" w:hanging="180"/>
+      </w:pPr>
+    </w:lvl>
+    <w:lvl w:ilvl="6" w:tplc="0409000F" w:tentative="1">
+      <w:start w:val="1"/>
+      <w:numFmt w:val="decimal"/>
+      <w:lvlText w:val="%7."/>
+      <w:lvlJc w:val="left"/>
+      <w:pPr>
+        <w:ind w:left="5040" w:hanging="360"/>
+      </w:pPr>
+    </w:lvl>
+    <w:lvl w:ilvl="7" w:tplc="04090019" w:tentative="1">
+      <w:start w:val="1"/>
+      <w:numFmt w:val="lowerLetter"/>
+      <w:lvlText w:val="%8."/>
+      <w:lvlJc w:val="left"/>
+      <w:pPr>
+        <w:ind w:left="5760" w:hanging="360"/>
+      </w:pPr>
+    </w:lvl>
+    <w:lvl w:ilvl="8" w:tplc="0409001B" w:tentative="1">
+      <w:start w:val="1"/>
+      <w:numFmt w:val="lowerRoman"/>
+      <w:lvlText w:val="%9."/>
+      <w:lvlJc w:val="right"/>
+      <w:pPr>
+        <w:ind w:left="6480" w:hanging="180"/>
+      </w:pPr>
+    </w:lvl>
+  </w:abstractNum>
+  <w:abstractNum w:abstractNumId="27" w15:restartNumberingAfterBreak="0">
     <w:nsid w:val="65217D39"/>
     <w:multiLevelType w:val="hybridMultilevel"/>
     <w:tmpl w:val="AC083A6E"/>
@@ -4756,7 +6787,93 @@
       </w:pPr>
     </w:lvl>
   </w:abstractNum>
-  <w:abstractNum w:abstractNumId="20" w15:restartNumberingAfterBreak="0">
+  <w:abstractNum w:abstractNumId="28" w15:restartNumberingAfterBreak="0">
+    <w:nsid w:val="6A9A52F0"/>
+    <w:multiLevelType w:val="hybridMultilevel"/>
+    <w:tmpl w:val="FD2038FE"/>
+    <w:lvl w:ilvl="0" w:tplc="04090019">
+      <w:start w:val="1"/>
+      <w:numFmt w:val="lowerLetter"/>
+      <w:lvlText w:val="%1."/>
+      <w:lvlJc w:val="left"/>
+      <w:pPr>
+        <w:ind w:left="720" w:hanging="360"/>
+      </w:pPr>
+    </w:lvl>
+    <w:lvl w:ilvl="1" w:tplc="04090019" w:tentative="1">
+      <w:start w:val="1"/>
+      <w:numFmt w:val="lowerLetter"/>
+      <w:lvlText w:val="%2."/>
+      <w:lvlJc w:val="left"/>
+      <w:pPr>
+        <w:ind w:left="1440" w:hanging="360"/>
+      </w:pPr>
+    </w:lvl>
+    <w:lvl w:ilvl="2" w:tplc="0409001B" w:tentative="1">
+      <w:start w:val="1"/>
+      <w:numFmt w:val="lowerRoman"/>
+      <w:lvlText w:val="%3."/>
+      <w:lvlJc w:val="right"/>
+      <w:pPr>
+        <w:ind w:left="2160" w:hanging="180"/>
+      </w:pPr>
+    </w:lvl>
+    <w:lvl w:ilvl="3" w:tplc="0409000F" w:tentative="1">
+      <w:start w:val="1"/>
+      <w:numFmt w:val="decimal"/>
+      <w:lvlText w:val="%4."/>
+      <w:lvlJc w:val="left"/>
+      <w:pPr>
+        <w:ind w:left="2880" w:hanging="360"/>
+      </w:pPr>
+    </w:lvl>
+    <w:lvl w:ilvl="4" w:tplc="04090019" w:tentative="1">
+      <w:start w:val="1"/>
+      <w:numFmt w:val="lowerLetter"/>
+      <w:lvlText w:val="%5."/>
+      <w:lvlJc w:val="left"/>
+      <w:pPr>
+        <w:ind w:left="3600" w:hanging="360"/>
+      </w:pPr>
+    </w:lvl>
+    <w:lvl w:ilvl="5" w:tplc="0409001B" w:tentative="1">
+      <w:start w:val="1"/>
+      <w:numFmt w:val="lowerRoman"/>
+      <w:lvlText w:val="%6."/>
+      <w:lvlJc w:val="right"/>
+      <w:pPr>
+        <w:ind w:left="4320" w:hanging="180"/>
+      </w:pPr>
+    </w:lvl>
+    <w:lvl w:ilvl="6" w:tplc="0409000F" w:tentative="1">
+      <w:start w:val="1"/>
+      <w:numFmt w:val="decimal"/>
+      <w:lvlText w:val="%7."/>
+      <w:lvlJc w:val="left"/>
+      <w:pPr>
+        <w:ind w:left="5040" w:hanging="360"/>
+      </w:pPr>
+    </w:lvl>
+    <w:lvl w:ilvl="7" w:tplc="04090019" w:tentative="1">
+      <w:start w:val="1"/>
+      <w:numFmt w:val="lowerLetter"/>
+      <w:lvlText w:val="%8."/>
+      <w:lvlJc w:val="left"/>
+      <w:pPr>
+        <w:ind w:left="5760" w:hanging="360"/>
+      </w:pPr>
+    </w:lvl>
+    <w:lvl w:ilvl="8" w:tplc="0409001B" w:tentative="1">
+      <w:start w:val="1"/>
+      <w:numFmt w:val="lowerRoman"/>
+      <w:lvlText w:val="%9."/>
+      <w:lvlJc w:val="right"/>
+      <w:pPr>
+        <w:ind w:left="6480" w:hanging="180"/>
+      </w:pPr>
+    </w:lvl>
+  </w:abstractNum>
+  <w:abstractNum w:abstractNumId="29" w15:restartNumberingAfterBreak="0">
     <w:nsid w:val="713B2F23"/>
     <w:multiLevelType w:val="multilevel"/>
     <w:tmpl w:val="0409001D"/>
@@ -4843,7 +6960,7 @@
       </w:pPr>
     </w:lvl>
   </w:abstractNum>
-  <w:abstractNum w:abstractNumId="21" w15:restartNumberingAfterBreak="0">
+  <w:abstractNum w:abstractNumId="30" w15:restartNumberingAfterBreak="0">
     <w:nsid w:val="73957282"/>
     <w:multiLevelType w:val="multilevel"/>
     <w:tmpl w:val="0409001F"/>
@@ -4930,7 +7047,7 @@
       </w:pPr>
     </w:lvl>
   </w:abstractNum>
-  <w:abstractNum w:abstractNumId="22" w15:restartNumberingAfterBreak="0">
+  <w:abstractNum w:abstractNumId="31" w15:restartNumberingAfterBreak="0">
     <w:nsid w:val="757F6C9B"/>
     <w:multiLevelType w:val="hybridMultilevel"/>
     <w:tmpl w:val="37DE8AE8"/>
@@ -5019,7 +7136,7 @@
       </w:pPr>
     </w:lvl>
   </w:abstractNum>
-  <w:abstractNum w:abstractNumId="23" w15:restartNumberingAfterBreak="0">
+  <w:abstractNum w:abstractNumId="32" w15:restartNumberingAfterBreak="0">
     <w:nsid w:val="79D530B0"/>
     <w:multiLevelType w:val="hybridMultilevel"/>
     <w:tmpl w:val="6B38B3B2"/>
@@ -5132,7 +7249,7 @@
       </w:rPr>
     </w:lvl>
   </w:abstractNum>
-  <w:abstractNum w:abstractNumId="24" w15:restartNumberingAfterBreak="0">
+  <w:abstractNum w:abstractNumId="33" w15:restartNumberingAfterBreak="0">
     <w:nsid w:val="7D57504B"/>
     <w:multiLevelType w:val="multilevel"/>
     <w:tmpl w:val="7AF6D36A"/>
@@ -5247,79 +7364,106 @@
     </w:lvl>
   </w:abstractNum>
   <w:num w:numId="1">
+    <w:abstractNumId w:val="29"/>
+  </w:num>
+  <w:num w:numId="2">
+    <w:abstractNumId w:val="22"/>
+  </w:num>
+  <w:num w:numId="3">
+    <w:abstractNumId w:val="16"/>
+  </w:num>
+  <w:num w:numId="4">
+    <w:abstractNumId w:val="11"/>
+  </w:num>
+  <w:num w:numId="5">
+    <w:abstractNumId w:val="24"/>
+  </w:num>
+  <w:num w:numId="6">
+    <w:abstractNumId w:val="13"/>
+  </w:num>
+  <w:num w:numId="7">
+    <w:abstractNumId w:val="14"/>
+  </w:num>
+  <w:num w:numId="8">
+    <w:abstractNumId w:val="27"/>
+  </w:num>
+  <w:num w:numId="9">
+    <w:abstractNumId w:val="30"/>
+  </w:num>
+  <w:num w:numId="10">
+    <w:abstractNumId w:val="3"/>
+  </w:num>
+  <w:num w:numId="11">
+    <w:abstractNumId w:val="32"/>
+  </w:num>
+  <w:num w:numId="12">
+    <w:abstractNumId w:val="2"/>
+  </w:num>
+  <w:num w:numId="13">
+    <w:abstractNumId w:val="10"/>
+  </w:num>
+  <w:num w:numId="14">
+    <w:abstractNumId w:val="33"/>
+  </w:num>
+  <w:num w:numId="15">
+    <w:abstractNumId w:val="8"/>
+  </w:num>
+  <w:num w:numId="16">
     <w:abstractNumId w:val="20"/>
   </w:num>
-  <w:num w:numId="2">
-    <w:abstractNumId w:val="16"/>
+  <w:num w:numId="17">
+    <w:abstractNumId w:val="9"/>
   </w:num>
-  <w:num w:numId="3">
-    <w:abstractNumId w:val="12"/>
+  <w:num w:numId="18">
+    <w:abstractNumId w:val="7"/>
   </w:num>
-  <w:num w:numId="4">
-    <w:abstractNumId w:val="8"/>
+  <w:num w:numId="19">
+    <w:abstractNumId w:val="21"/>
   </w:num>
-  <w:num w:numId="5">
+  <w:num w:numId="20">
+    <w:abstractNumId w:val="25"/>
+  </w:num>
+  <w:num w:numId="21">
+    <w:abstractNumId w:val="5"/>
+  </w:num>
+  <w:num w:numId="22">
+    <w:abstractNumId w:val="19"/>
+  </w:num>
+  <w:num w:numId="23">
+    <w:abstractNumId w:val="31"/>
+  </w:num>
+  <w:num w:numId="24">
+    <w:abstractNumId w:val="15"/>
+  </w:num>
+  <w:num w:numId="25">
+    <w:abstractNumId w:val="6"/>
+  </w:num>
+  <w:num w:numId="26">
+    <w:abstractNumId w:val="1"/>
+  </w:num>
+  <w:num w:numId="27">
+    <w:abstractNumId w:val="28"/>
+  </w:num>
+  <w:num w:numId="28">
+    <w:abstractNumId w:val="18"/>
+  </w:num>
+  <w:num w:numId="29">
+    <w:abstractNumId w:val="23"/>
+  </w:num>
+  <w:num w:numId="30">
+    <w:abstractNumId w:val="0"/>
+  </w:num>
+  <w:num w:numId="31">
+    <w:abstractNumId w:val="26"/>
+  </w:num>
+  <w:num w:numId="32">
     <w:abstractNumId w:val="17"/>
   </w:num>
-  <w:num w:numId="6">
-    <w:abstractNumId w:val="9"/>
-  </w:num>
-  <w:num w:numId="7">
-    <w:abstractNumId w:val="10"/>
-  </w:num>
-  <w:num w:numId="8">
-    <w:abstractNumId w:val="19"/>
-  </w:num>
-  <w:num w:numId="9">
-    <w:abstractNumId w:val="21"/>
-  </w:num>
-  <w:num w:numId="10">
-    <w:abstractNumId w:val="1"/>
-  </w:num>
-  <w:num w:numId="11">
-    <w:abstractNumId w:val="23"/>
-  </w:num>
-  <w:num w:numId="12">
-    <w:abstractNumId w:val="0"/>
-  </w:num>
-  <w:num w:numId="13">
-    <w:abstractNumId w:val="7"/>
-  </w:num>
-  <w:num w:numId="14">
-    <w:abstractNumId w:val="24"/>
-  </w:num>
-  <w:num w:numId="15">
-    <w:abstractNumId w:val="5"/>
-  </w:num>
-  <w:num w:numId="16">
-    <w:abstractNumId w:val="14"/>
-  </w:num>
-  <w:num w:numId="17">
-    <w:abstractNumId w:val="6"/>
-  </w:num>
-  <w:num w:numId="18">
+  <w:num w:numId="33">
     <w:abstractNumId w:val="4"/>
   </w:num>
-  <w:num w:numId="19">
-    <w:abstractNumId w:val="15"/>
-  </w:num>
-  <w:num w:numId="20">
-    <w:abstractNumId w:val="18"/>
-  </w:num>
-  <w:num w:numId="21">
-    <w:abstractNumId w:val="2"/>
-  </w:num>
-  <w:num w:numId="22">
-    <w:abstractNumId w:val="13"/>
-  </w:num>
-  <w:num w:numId="23">
-    <w:abstractNumId w:val="22"/>
-  </w:num>
-  <w:num w:numId="24">
-    <w:abstractNumId w:val="11"/>
-  </w:num>
-  <w:num w:numId="25">
-    <w:abstractNumId w:val="3"/>
+  <w:num w:numId="34">
+    <w:abstractNumId w:val="12"/>
   </w:num>
   <w:numIdMacAtCleanup w:val="25"/>
 </w:numbering>

</xml_diff>

<commit_message>
I am doing user managerment usercase.
</commit_message>
<xml_diff>
--- a/Software-Requirement-Specification-Of-Book-Ticket.docx
+++ b/Software-Requirement-Specification-Of-Book-Ticket.docx
@@ -1501,12 +1501,7 @@
         <w:jc w:val="both"/>
       </w:pPr>
       <w:r>
-        <w:t xml:space="preserve">Chọn địa điểm lên xe, chọn </w:t>
-      </w:r>
-      <w:bookmarkStart w:id="0" w:name="_GoBack"/>
-      <w:bookmarkEnd w:id="0"/>
-      <w:r>
-        <w:t>ghế ngồi.</w:t>
+        <w:t>Chọn địa điểm lên xe, chọn ghế ngồi.</w:t>
       </w:r>
     </w:p>
     <w:p>
@@ -6843,6 +6838,226 @@
         </w:drawing>
       </w:r>
     </w:p>
+    <w:p>
+      <w:r>
+        <w:br w:type="page"/>
+      </w:r>
+    </w:p>
+    <w:p>
+      <w:pPr>
+        <w:pStyle w:val="Heading3"/>
+      </w:pPr>
+      <w:r>
+        <w:lastRenderedPageBreak/>
+        <w:t>Quản lý tài khoản người dùng:</w:t>
+      </w:r>
+    </w:p>
+    <w:p/>
+    <w:p>
+      <w:pPr>
+        <w:pStyle w:val="Heading4"/>
+      </w:pPr>
+      <w:r>
+        <w:t>Đặc tả:</w:t>
+      </w:r>
+    </w:p>
+    <w:p>
+      <w:pPr>
+        <w:pStyle w:val="ListParagraph"/>
+        <w:numPr>
+          <w:ilvl w:val="0"/>
+          <w:numId w:val="26"/>
+        </w:numPr>
+      </w:pPr>
+      <w:r>
+        <w:t>Mục đích: Cho quản trị viên biết danh sách người dùng từ các chức năng mà hệ thống cung cấp</w:t>
+      </w:r>
+    </w:p>
+    <w:p>
+      <w:pPr>
+        <w:pStyle w:val="ListParagraph"/>
+        <w:numPr>
+          <w:ilvl w:val="0"/>
+          <w:numId w:val="26"/>
+        </w:numPr>
+      </w:pPr>
+      <w:r>
+        <w:t>Tác nhân: Admin, nhân viên</w:t>
+      </w:r>
+    </w:p>
+    <w:p>
+      <w:pPr>
+        <w:pStyle w:val="ListParagraph"/>
+        <w:numPr>
+          <w:ilvl w:val="0"/>
+          <w:numId w:val="26"/>
+        </w:numPr>
+      </w:pPr>
+      <w:r>
+        <w:t>Mô tả chung: Cho phép các tác nhân quản lý người dùng bao gồm: xem danh sách, thêm/sửa/xóa thông tin từng đối tượng.</w:t>
+      </w:r>
+    </w:p>
+    <w:p>
+      <w:pPr>
+        <w:pStyle w:val="ListParagraph"/>
+        <w:numPr>
+          <w:ilvl w:val="0"/>
+          <w:numId w:val="26"/>
+        </w:numPr>
+      </w:pPr>
+      <w:r>
+        <w:t>Luồng sự kiện chính:</w:t>
+      </w:r>
+    </w:p>
+    <w:tbl>
+      <w:tblPr>
+        <w:tblStyle w:val="TableGrid"/>
+        <w:tblW w:w="0" w:type="auto"/>
+        <w:tblInd w:w="360" w:type="dxa"/>
+        <w:tblLook w:val="04A0" w:firstRow="1" w:lastRow="0" w:firstColumn="1" w:lastColumn="0" w:noHBand="0" w:noVBand="1"/>
+      </w:tblPr>
+      <w:tblGrid>
+        <w:gridCol w:w="4324"/>
+        <w:gridCol w:w="4377"/>
+      </w:tblGrid>
+      <w:tr>
+        <w:tc>
+          <w:tcPr>
+            <w:tcW w:w="4530" w:type="dxa"/>
+          </w:tcPr>
+          <w:p>
+            <w:r>
+              <w:t>Hành động của tác nhân</w:t>
+            </w:r>
+          </w:p>
+        </w:tc>
+        <w:tc>
+          <w:tcPr>
+            <w:tcW w:w="4531" w:type="dxa"/>
+          </w:tcPr>
+          <w:p>
+            <w:r>
+              <w:t>Phản ứng của hệ thống</w:t>
+            </w:r>
+          </w:p>
+        </w:tc>
+      </w:tr>
+      <w:tr>
+        <w:tc>
+          <w:tcPr>
+            <w:tcW w:w="4530" w:type="dxa"/>
+          </w:tcPr>
+          <w:p>
+            <w:pPr>
+              <w:pStyle w:val="ListParagraph"/>
+              <w:numPr>
+                <w:ilvl w:val="0"/>
+                <w:numId w:val="27"/>
+              </w:numPr>
+            </w:pPr>
+            <w:r>
+              <w:t>Đăng nhập bằng tài khoản admin hoặc nhân viên</w:t>
+            </w:r>
+          </w:p>
+        </w:tc>
+        <w:tc>
+          <w:tcPr>
+            <w:tcW w:w="4531" w:type="dxa"/>
+          </w:tcPr>
+          <w:p>
+            <w:pPr>
+              <w:pStyle w:val="ListParagraph"/>
+              <w:numPr>
+                <w:ilvl w:val="0"/>
+                <w:numId w:val="27"/>
+              </w:numPr>
+            </w:pPr>
+            <w:r>
+              <w:t>Xác nhận thông tin đăng nhập</w:t>
+            </w:r>
+          </w:p>
+        </w:tc>
+      </w:tr>
+      <w:tr>
+        <w:tc>
+          <w:tcPr>
+            <w:tcW w:w="4530" w:type="dxa"/>
+          </w:tcPr>
+          <w:p>
+            <w:pPr>
+              <w:pStyle w:val="ListParagraph"/>
+              <w:numPr>
+                <w:ilvl w:val="0"/>
+                <w:numId w:val="27"/>
+              </w:numPr>
+            </w:pPr>
+            <w:r>
+              <w:t>Chọn chức năng quản lý người dùng</w:t>
+            </w:r>
+          </w:p>
+        </w:tc>
+        <w:tc>
+          <w:tcPr>
+            <w:tcW w:w="4531" w:type="dxa"/>
+          </w:tcPr>
+          <w:p>
+            <w:pPr>
+              <w:pStyle w:val="ListParagraph"/>
+              <w:numPr>
+                <w:ilvl w:val="0"/>
+                <w:numId w:val="27"/>
+              </w:numPr>
+            </w:pPr>
+            <w:r>
+              <w:t>Hiển thị giao diện quản lý gồm các chức năng thêm/sửa/xóa người dùng ra khỏi danh sách</w:t>
+            </w:r>
+          </w:p>
+        </w:tc>
+      </w:tr>
+      <w:tr>
+        <w:tc>
+          <w:tcPr>
+            <w:tcW w:w="4530" w:type="dxa"/>
+          </w:tcPr>
+          <w:p>
+            <w:pPr>
+              <w:pStyle w:val="ListParagraph"/>
+              <w:numPr>
+                <w:ilvl w:val="0"/>
+                <w:numId w:val="27"/>
+              </w:numPr>
+            </w:pPr>
+            <w:r>
+              <w:t>Chọn chức năng cần thao tác</w:t>
+            </w:r>
+          </w:p>
+        </w:tc>
+        <w:tc>
+          <w:tcPr>
+            <w:tcW w:w="4531" w:type="dxa"/>
+          </w:tcPr>
+          <w:p>
+            <w:pPr>
+              <w:pStyle w:val="ListParagraph"/>
+              <w:numPr>
+                <w:ilvl w:val="0"/>
+                <w:numId w:val="27"/>
+              </w:numPr>
+            </w:pPr>
+            <w:r>
+              <w:t>Hệ thống sẽ tương tác với tác nhân tương ứng.</w:t>
+            </w:r>
+          </w:p>
+        </w:tc>
+      </w:tr>
+    </w:tbl>
+    <w:p>
+      <w:pPr>
+        <w:ind w:left="360"/>
+      </w:pPr>
+      <w:bookmarkStart w:id="0" w:name="_GoBack"/>
+      <w:bookmarkEnd w:id="0"/>
+    </w:p>
     <w:sectPr>
       <w:pgSz w:w="11906" w:h="16838" w:code="9"/>
       <w:pgMar w:top="1418" w:right="1134" w:bottom="1418" w:left="1701" w:header="720" w:footer="720" w:gutter="0"/>
@@ -6876,7 +7091,7 @@
         <v:path o:extrusionok="f" gradientshapeok="t" o:connecttype="rect"/>
         <o:lock v:ext="edit" aspectratio="t"/>
       </v:shapetype>
-      <v:shape id="_x0000_i1043" type="#_x0000_t75" style="width:11.25pt;height:11.25pt" o:bullet="t">
+      <v:shape id="_x0000_i1040" type="#_x0000_t75" style="width:11.25pt;height:11.25pt" o:bullet="t">
         <v:imagedata r:id="rId1" o:title="msoA36C"/>
       </v:shape>
     </w:pict>
@@ -7599,6 +7814,118 @@
     </w:lvl>
   </w:abstractNum>
   <w:abstractNum w:abstractNumId="7" w15:restartNumberingAfterBreak="0">
+    <w:nsid w:val="18453716"/>
+    <w:multiLevelType w:val="hybridMultilevel"/>
+    <w:tmpl w:val="919201DE"/>
+    <w:lvl w:ilvl="0" w:tplc="230E1270">
+      <w:numFmt w:val="bullet"/>
+      <w:lvlText w:val="-"/>
+      <w:lvlJc w:val="left"/>
+      <w:pPr>
+        <w:ind w:left="720" w:hanging="360"/>
+      </w:pPr>
+      <w:rPr>
+        <w:rFonts w:ascii="Times New Roman" w:eastAsiaTheme="minorHAnsi" w:hAnsi="Times New Roman" w:cs="Times New Roman" w:hint="default"/>
+      </w:rPr>
+    </w:lvl>
+    <w:lvl w:ilvl="1" w:tplc="04090003" w:tentative="1">
+      <w:start w:val="1"/>
+      <w:numFmt w:val="bullet"/>
+      <w:lvlText w:val="o"/>
+      <w:lvlJc w:val="left"/>
+      <w:pPr>
+        <w:ind w:left="1440" w:hanging="360"/>
+      </w:pPr>
+      <w:rPr>
+        <w:rFonts w:ascii="Courier New" w:hAnsi="Courier New" w:cs="Courier New" w:hint="default"/>
+      </w:rPr>
+    </w:lvl>
+    <w:lvl w:ilvl="2" w:tplc="04090005" w:tentative="1">
+      <w:start w:val="1"/>
+      <w:numFmt w:val="bullet"/>
+      <w:lvlText w:val=""/>
+      <w:lvlJc w:val="left"/>
+      <w:pPr>
+        <w:ind w:left="2160" w:hanging="360"/>
+      </w:pPr>
+      <w:rPr>
+        <w:rFonts w:ascii="Wingdings" w:hAnsi="Wingdings" w:hint="default"/>
+      </w:rPr>
+    </w:lvl>
+    <w:lvl w:ilvl="3" w:tplc="04090001" w:tentative="1">
+      <w:start w:val="1"/>
+      <w:numFmt w:val="bullet"/>
+      <w:lvlText w:val=""/>
+      <w:lvlJc w:val="left"/>
+      <w:pPr>
+        <w:ind w:left="2880" w:hanging="360"/>
+      </w:pPr>
+      <w:rPr>
+        <w:rFonts w:ascii="Symbol" w:hAnsi="Symbol" w:hint="default"/>
+      </w:rPr>
+    </w:lvl>
+    <w:lvl w:ilvl="4" w:tplc="04090003" w:tentative="1">
+      <w:start w:val="1"/>
+      <w:numFmt w:val="bullet"/>
+      <w:lvlText w:val="o"/>
+      <w:lvlJc w:val="left"/>
+      <w:pPr>
+        <w:ind w:left="3600" w:hanging="360"/>
+      </w:pPr>
+      <w:rPr>
+        <w:rFonts w:ascii="Courier New" w:hAnsi="Courier New" w:cs="Courier New" w:hint="default"/>
+      </w:rPr>
+    </w:lvl>
+    <w:lvl w:ilvl="5" w:tplc="04090005" w:tentative="1">
+      <w:start w:val="1"/>
+      <w:numFmt w:val="bullet"/>
+      <w:lvlText w:val=""/>
+      <w:lvlJc w:val="left"/>
+      <w:pPr>
+        <w:ind w:left="4320" w:hanging="360"/>
+      </w:pPr>
+      <w:rPr>
+        <w:rFonts w:ascii="Wingdings" w:hAnsi="Wingdings" w:hint="default"/>
+      </w:rPr>
+    </w:lvl>
+    <w:lvl w:ilvl="6" w:tplc="04090001" w:tentative="1">
+      <w:start w:val="1"/>
+      <w:numFmt w:val="bullet"/>
+      <w:lvlText w:val=""/>
+      <w:lvlJc w:val="left"/>
+      <w:pPr>
+        <w:ind w:left="5040" w:hanging="360"/>
+      </w:pPr>
+      <w:rPr>
+        <w:rFonts w:ascii="Symbol" w:hAnsi="Symbol" w:hint="default"/>
+      </w:rPr>
+    </w:lvl>
+    <w:lvl w:ilvl="7" w:tplc="04090003" w:tentative="1">
+      <w:start w:val="1"/>
+      <w:numFmt w:val="bullet"/>
+      <w:lvlText w:val="o"/>
+      <w:lvlJc w:val="left"/>
+      <w:pPr>
+        <w:ind w:left="5760" w:hanging="360"/>
+      </w:pPr>
+      <w:rPr>
+        <w:rFonts w:ascii="Courier New" w:hAnsi="Courier New" w:cs="Courier New" w:hint="default"/>
+      </w:rPr>
+    </w:lvl>
+    <w:lvl w:ilvl="8" w:tplc="04090005" w:tentative="1">
+      <w:start w:val="1"/>
+      <w:numFmt w:val="bullet"/>
+      <w:lvlText w:val=""/>
+      <w:lvlJc w:val="left"/>
+      <w:pPr>
+        <w:ind w:left="6480" w:hanging="360"/>
+      </w:pPr>
+      <w:rPr>
+        <w:rFonts w:ascii="Wingdings" w:hAnsi="Wingdings" w:hint="default"/>
+      </w:rPr>
+    </w:lvl>
+  </w:abstractNum>
+  <w:abstractNum w:abstractNumId="8" w15:restartNumberingAfterBreak="0">
     <w:nsid w:val="1B9E4400"/>
     <w:multiLevelType w:val="multilevel"/>
     <w:tmpl w:val="0409001F"/>
@@ -7688,7 +8015,7 @@
       </w:pPr>
     </w:lvl>
   </w:abstractNum>
-  <w:abstractNum w:abstractNumId="8" w15:restartNumberingAfterBreak="0">
+  <w:abstractNum w:abstractNumId="9" w15:restartNumberingAfterBreak="0">
     <w:nsid w:val="1D2E246B"/>
     <w:multiLevelType w:val="multilevel"/>
     <w:tmpl w:val="419E99E2"/>
@@ -7825,7 +8152,7 @@
       </w:rPr>
     </w:lvl>
   </w:abstractNum>
-  <w:abstractNum w:abstractNumId="9" w15:restartNumberingAfterBreak="0">
+  <w:abstractNum w:abstractNumId="10" w15:restartNumberingAfterBreak="0">
     <w:nsid w:val="200642E1"/>
     <w:multiLevelType w:val="hybridMultilevel"/>
     <w:tmpl w:val="EE20D6A2"/>
@@ -7939,7 +8266,7 @@
       </w:rPr>
     </w:lvl>
   </w:abstractNum>
-  <w:abstractNum w:abstractNumId="10" w15:restartNumberingAfterBreak="0">
+  <w:abstractNum w:abstractNumId="11" w15:restartNumberingAfterBreak="0">
     <w:nsid w:val="270D55FE"/>
     <w:multiLevelType w:val="hybridMultilevel"/>
     <w:tmpl w:val="66F4FD80"/>
@@ -8053,7 +8380,7 @@
       </w:rPr>
     </w:lvl>
   </w:abstractNum>
-  <w:abstractNum w:abstractNumId="11" w15:restartNumberingAfterBreak="0">
+  <w:abstractNum w:abstractNumId="12" w15:restartNumberingAfterBreak="0">
     <w:nsid w:val="276F04FA"/>
     <w:multiLevelType w:val="hybridMultilevel"/>
     <w:tmpl w:val="4F888BBA"/>
@@ -8167,7 +8494,7 @@
       </w:rPr>
     </w:lvl>
   </w:abstractNum>
-  <w:abstractNum w:abstractNumId="12" w15:restartNumberingAfterBreak="0">
+  <w:abstractNum w:abstractNumId="13" w15:restartNumberingAfterBreak="0">
     <w:nsid w:val="325B0E93"/>
     <w:multiLevelType w:val="multilevel"/>
     <w:tmpl w:val="0409001F"/>
@@ -8254,7 +8581,7 @@
       </w:pPr>
     </w:lvl>
   </w:abstractNum>
-  <w:abstractNum w:abstractNumId="13" w15:restartNumberingAfterBreak="0">
+  <w:abstractNum w:abstractNumId="14" w15:restartNumberingAfterBreak="0">
     <w:nsid w:val="3CD5770F"/>
     <w:multiLevelType w:val="hybridMultilevel"/>
     <w:tmpl w:val="94121386"/>
@@ -8368,7 +8695,7 @@
       </w:rPr>
     </w:lvl>
   </w:abstractNum>
-  <w:abstractNum w:abstractNumId="14" w15:restartNumberingAfterBreak="0">
+  <w:abstractNum w:abstractNumId="15" w15:restartNumberingAfterBreak="0">
     <w:nsid w:val="3FDB6C9E"/>
     <w:multiLevelType w:val="hybridMultilevel"/>
     <w:tmpl w:val="81FAD490"/>
@@ -8484,7 +8811,7 @@
       </w:rPr>
     </w:lvl>
   </w:abstractNum>
-  <w:abstractNum w:abstractNumId="15" w15:restartNumberingAfterBreak="0">
+  <w:abstractNum w:abstractNumId="16" w15:restartNumberingAfterBreak="0">
     <w:nsid w:val="41A47EB3"/>
     <w:multiLevelType w:val="hybridMultilevel"/>
     <w:tmpl w:val="FDF413DA"/>
@@ -8573,7 +8900,7 @@
       </w:pPr>
     </w:lvl>
   </w:abstractNum>
-  <w:abstractNum w:abstractNumId="16" w15:restartNumberingAfterBreak="0">
+  <w:abstractNum w:abstractNumId="17" w15:restartNumberingAfterBreak="0">
     <w:nsid w:val="4D0757AE"/>
     <w:multiLevelType w:val="hybridMultilevel"/>
     <w:tmpl w:val="5616DE8E"/>
@@ -8686,7 +9013,7 @@
       </w:rPr>
     </w:lvl>
   </w:abstractNum>
-  <w:abstractNum w:abstractNumId="17" w15:restartNumberingAfterBreak="0">
+  <w:abstractNum w:abstractNumId="18" w15:restartNumberingAfterBreak="0">
     <w:nsid w:val="542D10E0"/>
     <w:multiLevelType w:val="hybridMultilevel"/>
     <w:tmpl w:val="BDAC1DA6"/>
@@ -8800,7 +9127,7 @@
       </w:rPr>
     </w:lvl>
   </w:abstractNum>
-  <w:abstractNum w:abstractNumId="18" w15:restartNumberingAfterBreak="0">
+  <w:abstractNum w:abstractNumId="19" w15:restartNumberingAfterBreak="0">
     <w:nsid w:val="5B202060"/>
     <w:multiLevelType w:val="hybridMultilevel"/>
     <w:tmpl w:val="86247632"/>
@@ -8889,7 +9216,7 @@
       </w:pPr>
     </w:lvl>
   </w:abstractNum>
-  <w:abstractNum w:abstractNumId="19" w15:restartNumberingAfterBreak="0">
+  <w:abstractNum w:abstractNumId="20" w15:restartNumberingAfterBreak="0">
     <w:nsid w:val="5E9709FC"/>
     <w:multiLevelType w:val="hybridMultilevel"/>
     <w:tmpl w:val="1CAEA124"/>
@@ -8978,7 +9305,96 @@
       </w:pPr>
     </w:lvl>
   </w:abstractNum>
-  <w:abstractNum w:abstractNumId="20" w15:restartNumberingAfterBreak="0">
+  <w:abstractNum w:abstractNumId="21" w15:restartNumberingAfterBreak="0">
+    <w:nsid w:val="6C972108"/>
+    <w:multiLevelType w:val="hybridMultilevel"/>
+    <w:tmpl w:val="B5B469B2"/>
+    <w:lvl w:ilvl="0" w:tplc="0409000F">
+      <w:start w:val="1"/>
+      <w:numFmt w:val="decimal"/>
+      <w:lvlText w:val="%1."/>
+      <w:lvlJc w:val="left"/>
+      <w:pPr>
+        <w:ind w:left="720" w:hanging="360"/>
+      </w:pPr>
+      <w:rPr>
+        <w:rFonts w:hint="default"/>
+      </w:rPr>
+    </w:lvl>
+    <w:lvl w:ilvl="1" w:tplc="04090019" w:tentative="1">
+      <w:start w:val="1"/>
+      <w:numFmt w:val="lowerLetter"/>
+      <w:lvlText w:val="%2."/>
+      <w:lvlJc w:val="left"/>
+      <w:pPr>
+        <w:ind w:left="1440" w:hanging="360"/>
+      </w:pPr>
+    </w:lvl>
+    <w:lvl w:ilvl="2" w:tplc="0409001B" w:tentative="1">
+      <w:start w:val="1"/>
+      <w:numFmt w:val="lowerRoman"/>
+      <w:lvlText w:val="%3."/>
+      <w:lvlJc w:val="right"/>
+      <w:pPr>
+        <w:ind w:left="2160" w:hanging="180"/>
+      </w:pPr>
+    </w:lvl>
+    <w:lvl w:ilvl="3" w:tplc="0409000F" w:tentative="1">
+      <w:start w:val="1"/>
+      <w:numFmt w:val="decimal"/>
+      <w:lvlText w:val="%4."/>
+      <w:lvlJc w:val="left"/>
+      <w:pPr>
+        <w:ind w:left="2880" w:hanging="360"/>
+      </w:pPr>
+    </w:lvl>
+    <w:lvl w:ilvl="4" w:tplc="04090019" w:tentative="1">
+      <w:start w:val="1"/>
+      <w:numFmt w:val="lowerLetter"/>
+      <w:lvlText w:val="%5."/>
+      <w:lvlJc w:val="left"/>
+      <w:pPr>
+        <w:ind w:left="3600" w:hanging="360"/>
+      </w:pPr>
+    </w:lvl>
+    <w:lvl w:ilvl="5" w:tplc="0409001B" w:tentative="1">
+      <w:start w:val="1"/>
+      <w:numFmt w:val="lowerRoman"/>
+      <w:lvlText w:val="%6."/>
+      <w:lvlJc w:val="right"/>
+      <w:pPr>
+        <w:ind w:left="4320" w:hanging="180"/>
+      </w:pPr>
+    </w:lvl>
+    <w:lvl w:ilvl="6" w:tplc="0409000F" w:tentative="1">
+      <w:start w:val="1"/>
+      <w:numFmt w:val="decimal"/>
+      <w:lvlText w:val="%7."/>
+      <w:lvlJc w:val="left"/>
+      <w:pPr>
+        <w:ind w:left="5040" w:hanging="360"/>
+      </w:pPr>
+    </w:lvl>
+    <w:lvl w:ilvl="7" w:tplc="04090019" w:tentative="1">
+      <w:start w:val="1"/>
+      <w:numFmt w:val="lowerLetter"/>
+      <w:lvlText w:val="%8."/>
+      <w:lvlJc w:val="left"/>
+      <w:pPr>
+        <w:ind w:left="5760" w:hanging="360"/>
+      </w:pPr>
+    </w:lvl>
+    <w:lvl w:ilvl="8" w:tplc="0409001B" w:tentative="1">
+      <w:start w:val="1"/>
+      <w:numFmt w:val="lowerRoman"/>
+      <w:lvlText w:val="%9."/>
+      <w:lvlJc w:val="right"/>
+      <w:pPr>
+        <w:ind w:left="6480" w:hanging="180"/>
+      </w:pPr>
+    </w:lvl>
+  </w:abstractNum>
+  <w:abstractNum w:abstractNumId="22" w15:restartNumberingAfterBreak="0">
     <w:nsid w:val="713B2F23"/>
     <w:multiLevelType w:val="multilevel"/>
     <w:tmpl w:val="0409001D"/>
@@ -9065,7 +9481,119 @@
       </w:pPr>
     </w:lvl>
   </w:abstractNum>
-  <w:abstractNum w:abstractNumId="21" w15:restartNumberingAfterBreak="0">
+  <w:abstractNum w:abstractNumId="23" w15:restartNumberingAfterBreak="0">
+    <w:nsid w:val="71CB43A0"/>
+    <w:multiLevelType w:val="hybridMultilevel"/>
+    <w:tmpl w:val="32A65904"/>
+    <w:lvl w:ilvl="0" w:tplc="D020DA2A">
+      <w:numFmt w:val="bullet"/>
+      <w:lvlText w:val="-"/>
+      <w:lvlJc w:val="left"/>
+      <w:pPr>
+        <w:ind w:left="720" w:hanging="360"/>
+      </w:pPr>
+      <w:rPr>
+        <w:rFonts w:ascii="Times New Roman" w:eastAsiaTheme="minorHAnsi" w:hAnsi="Times New Roman" w:cs="Times New Roman" w:hint="default"/>
+      </w:rPr>
+    </w:lvl>
+    <w:lvl w:ilvl="1" w:tplc="04090003" w:tentative="1">
+      <w:start w:val="1"/>
+      <w:numFmt w:val="bullet"/>
+      <w:lvlText w:val="o"/>
+      <w:lvlJc w:val="left"/>
+      <w:pPr>
+        <w:ind w:left="1440" w:hanging="360"/>
+      </w:pPr>
+      <w:rPr>
+        <w:rFonts w:ascii="Courier New" w:hAnsi="Courier New" w:cs="Courier New" w:hint="default"/>
+      </w:rPr>
+    </w:lvl>
+    <w:lvl w:ilvl="2" w:tplc="04090005" w:tentative="1">
+      <w:start w:val="1"/>
+      <w:numFmt w:val="bullet"/>
+      <w:lvlText w:val=""/>
+      <w:lvlJc w:val="left"/>
+      <w:pPr>
+        <w:ind w:left="2160" w:hanging="360"/>
+      </w:pPr>
+      <w:rPr>
+        <w:rFonts w:ascii="Wingdings" w:hAnsi="Wingdings" w:hint="default"/>
+      </w:rPr>
+    </w:lvl>
+    <w:lvl w:ilvl="3" w:tplc="04090001" w:tentative="1">
+      <w:start w:val="1"/>
+      <w:numFmt w:val="bullet"/>
+      <w:lvlText w:val=""/>
+      <w:lvlJc w:val="left"/>
+      <w:pPr>
+        <w:ind w:left="2880" w:hanging="360"/>
+      </w:pPr>
+      <w:rPr>
+        <w:rFonts w:ascii="Symbol" w:hAnsi="Symbol" w:hint="default"/>
+      </w:rPr>
+    </w:lvl>
+    <w:lvl w:ilvl="4" w:tplc="04090003" w:tentative="1">
+      <w:start w:val="1"/>
+      <w:numFmt w:val="bullet"/>
+      <w:lvlText w:val="o"/>
+      <w:lvlJc w:val="left"/>
+      <w:pPr>
+        <w:ind w:left="3600" w:hanging="360"/>
+      </w:pPr>
+      <w:rPr>
+        <w:rFonts w:ascii="Courier New" w:hAnsi="Courier New" w:cs="Courier New" w:hint="default"/>
+      </w:rPr>
+    </w:lvl>
+    <w:lvl w:ilvl="5" w:tplc="04090005" w:tentative="1">
+      <w:start w:val="1"/>
+      <w:numFmt w:val="bullet"/>
+      <w:lvlText w:val=""/>
+      <w:lvlJc w:val="left"/>
+      <w:pPr>
+        <w:ind w:left="4320" w:hanging="360"/>
+      </w:pPr>
+      <w:rPr>
+        <w:rFonts w:ascii="Wingdings" w:hAnsi="Wingdings" w:hint="default"/>
+      </w:rPr>
+    </w:lvl>
+    <w:lvl w:ilvl="6" w:tplc="04090001" w:tentative="1">
+      <w:start w:val="1"/>
+      <w:numFmt w:val="bullet"/>
+      <w:lvlText w:val=""/>
+      <w:lvlJc w:val="left"/>
+      <w:pPr>
+        <w:ind w:left="5040" w:hanging="360"/>
+      </w:pPr>
+      <w:rPr>
+        <w:rFonts w:ascii="Symbol" w:hAnsi="Symbol" w:hint="default"/>
+      </w:rPr>
+    </w:lvl>
+    <w:lvl w:ilvl="7" w:tplc="04090003" w:tentative="1">
+      <w:start w:val="1"/>
+      <w:numFmt w:val="bullet"/>
+      <w:lvlText w:val="o"/>
+      <w:lvlJc w:val="left"/>
+      <w:pPr>
+        <w:ind w:left="5760" w:hanging="360"/>
+      </w:pPr>
+      <w:rPr>
+        <w:rFonts w:ascii="Courier New" w:hAnsi="Courier New" w:cs="Courier New" w:hint="default"/>
+      </w:rPr>
+    </w:lvl>
+    <w:lvl w:ilvl="8" w:tplc="04090005" w:tentative="1">
+      <w:start w:val="1"/>
+      <w:numFmt w:val="bullet"/>
+      <w:lvlText w:val=""/>
+      <w:lvlJc w:val="left"/>
+      <w:pPr>
+        <w:ind w:left="6480" w:hanging="360"/>
+      </w:pPr>
+      <w:rPr>
+        <w:rFonts w:ascii="Wingdings" w:hAnsi="Wingdings" w:hint="default"/>
+      </w:rPr>
+    </w:lvl>
+  </w:abstractNum>
+  <w:abstractNum w:abstractNumId="24" w15:restartNumberingAfterBreak="0">
     <w:nsid w:val="73957282"/>
     <w:multiLevelType w:val="multilevel"/>
     <w:tmpl w:val="0409001F"/>
@@ -9152,7 +9680,7 @@
       </w:pPr>
     </w:lvl>
   </w:abstractNum>
-  <w:abstractNum w:abstractNumId="22" w15:restartNumberingAfterBreak="0">
+  <w:abstractNum w:abstractNumId="25" w15:restartNumberingAfterBreak="0">
     <w:nsid w:val="7D57504B"/>
     <w:multiLevelType w:val="multilevel"/>
     <w:tmpl w:val="7AF6D36A"/>
@@ -9267,31 +9795,31 @@
     </w:lvl>
   </w:abstractNum>
   <w:num w:numId="1">
-    <w:abstractNumId w:val="20"/>
+    <w:abstractNumId w:val="22"/>
   </w:num>
   <w:num w:numId="2">
-    <w:abstractNumId w:val="12"/>
+    <w:abstractNumId w:val="13"/>
   </w:num>
   <w:num w:numId="3">
-    <w:abstractNumId w:val="21"/>
+    <w:abstractNumId w:val="24"/>
   </w:num>
   <w:num w:numId="4">
     <w:abstractNumId w:val="2"/>
   </w:num>
   <w:num w:numId="5">
-    <w:abstractNumId w:val="7"/>
+    <w:abstractNumId w:val="8"/>
   </w:num>
   <w:num w:numId="6">
-    <w:abstractNumId w:val="22"/>
+    <w:abstractNumId w:val="25"/>
   </w:num>
   <w:num w:numId="7">
     <w:abstractNumId w:val="5"/>
   </w:num>
   <w:num w:numId="8">
-    <w:abstractNumId w:val="14"/>
+    <w:abstractNumId w:val="15"/>
   </w:num>
   <w:num w:numId="9">
-    <w:abstractNumId w:val="19"/>
+    <w:abstractNumId w:val="20"/>
   </w:num>
   <w:num w:numId="10">
     <w:abstractNumId w:val="6"/>
@@ -9322,7 +9850,7 @@
     </w:lvlOverride>
   </w:num>
   <w:num w:numId="11">
-    <w:abstractNumId w:val="18"/>
+    <w:abstractNumId w:val="19"/>
     <w:lvlOverride w:ilvl="0"/>
     <w:lvlOverride w:ilvl="1">
       <w:startOverride w:val="1"/>
@@ -9350,34 +9878,34 @@
     </w:lvlOverride>
   </w:num>
   <w:num w:numId="12">
-    <w:abstractNumId w:val="8"/>
+    <w:abstractNumId w:val="9"/>
   </w:num>
   <w:num w:numId="13">
-    <w:abstractNumId w:val="17"/>
+    <w:abstractNumId w:val="18"/>
   </w:num>
   <w:num w:numId="14">
-    <w:abstractNumId w:val="10"/>
+    <w:abstractNumId w:val="11"/>
   </w:num>
   <w:num w:numId="15">
-    <w:abstractNumId w:val="9"/>
+    <w:abstractNumId w:val="10"/>
   </w:num>
   <w:num w:numId="16">
     <w:abstractNumId w:val="4"/>
   </w:num>
   <w:num w:numId="17">
-    <w:abstractNumId w:val="13"/>
+    <w:abstractNumId w:val="14"/>
   </w:num>
   <w:num w:numId="18">
     <w:abstractNumId w:val="1"/>
   </w:num>
   <w:num w:numId="19">
-    <w:abstractNumId w:val="11"/>
+    <w:abstractNumId w:val="12"/>
   </w:num>
   <w:num w:numId="20">
     <w:abstractNumId w:val="3"/>
   </w:num>
   <w:num w:numId="21">
-    <w:abstractNumId w:val="15"/>
+    <w:abstractNumId w:val="16"/>
   </w:num>
   <w:num w:numId="22">
     <w:abstractNumId w:val="6"/>
@@ -9386,7 +9914,16 @@
     <w:abstractNumId w:val="0"/>
   </w:num>
   <w:num w:numId="24">
-    <w:abstractNumId w:val="16"/>
+    <w:abstractNumId w:val="17"/>
+  </w:num>
+  <w:num w:numId="25">
+    <w:abstractNumId w:val="7"/>
+  </w:num>
+  <w:num w:numId="26">
+    <w:abstractNumId w:val="23"/>
+  </w:num>
+  <w:num w:numId="27">
+    <w:abstractNumId w:val="21"/>
   </w:num>
   <w:numIdMacAtCleanup w:val="20"/>
 </w:numbering>
@@ -10015,6 +10552,7 @@
   <w:style w:type="character" w:default="1" w:styleId="DefaultParagraphFont">
     <w:name w:val="Default Paragraph Font"/>
     <w:uiPriority w:val="1"/>
+    <w:semiHidden/>
     <w:unhideWhenUsed/>
   </w:style>
   <w:style w:type="table" w:default="1" w:styleId="TableNormal">
@@ -10546,7 +11084,7 @@
 </file>
 
 <file path=customXml/itemProps1.xml><?xml version="1.0" encoding="utf-8"?>
-<ds:datastoreItem xmlns:ds="http://schemas.openxmlformats.org/officeDocument/2006/customXml" ds:itemID="{8C0D82B8-32C9-473B-894D-B694BE6F03D5}">
+<ds:datastoreItem xmlns:ds="http://schemas.openxmlformats.org/officeDocument/2006/customXml" ds:itemID="{CAD80B73-92A9-4F1F-BCAD-86333CB5C868}">
   <ds:schemaRefs>
     <ds:schemaRef ds:uri="http://schemas.openxmlformats.org/officeDocument/2006/bibliography"/>
   </ds:schemaRefs>

</xml_diff>

<commit_message>
Completed user managerment usercase
</commit_message>
<xml_diff>
--- a/Software-Requirement-Specification-Of-Book-Ticket.docx
+++ b/Software-Requirement-Specification-Of-Book-Ticket.docx
@@ -1740,6 +1740,7 @@
       <w:pPr>
         <w:pStyle w:val="Heading1"/>
         <w:spacing w:before="0" w:line="360" w:lineRule="auto"/>
+        <w:jc w:val="both"/>
         <w:rPr>
           <w:rFonts w:cs="Times New Roman"/>
         </w:rPr>
@@ -1755,6 +1756,7 @@
       <w:pPr>
         <w:pStyle w:val="Heading2"/>
         <w:spacing w:before="0" w:line="360" w:lineRule="auto"/>
+        <w:jc w:val="both"/>
         <w:rPr>
           <w:rFonts w:cs="Times New Roman"/>
         </w:rPr>
@@ -1834,6 +1836,7 @@
       <w:pPr>
         <w:pStyle w:val="Heading2"/>
         <w:spacing w:before="0" w:line="360" w:lineRule="auto"/>
+        <w:jc w:val="both"/>
         <w:rPr>
           <w:rFonts w:cs="Times New Roman"/>
         </w:rPr>
@@ -1849,6 +1852,7 @@
       <w:pPr>
         <w:pStyle w:val="Heading3"/>
         <w:spacing w:before="0" w:line="360" w:lineRule="auto"/>
+        <w:jc w:val="both"/>
         <w:rPr>
           <w:rFonts w:cs="Times New Roman"/>
         </w:rPr>
@@ -1868,6 +1872,7 @@
           <w:numId w:val="13"/>
         </w:numPr>
         <w:spacing w:after="0" w:line="360" w:lineRule="auto"/>
+        <w:jc w:val="both"/>
         <w:rPr>
           <w:b/>
         </w:rPr>
@@ -2476,6 +2481,7 @@
           <w:numId w:val="13"/>
         </w:numPr>
         <w:spacing w:after="0" w:line="360" w:lineRule="auto"/>
+        <w:jc w:val="both"/>
         <w:rPr>
           <w:b/>
         </w:rPr>
@@ -2550,6 +2556,7 @@
       <w:pPr>
         <w:pStyle w:val="Heading3"/>
         <w:spacing w:before="0" w:line="360" w:lineRule="auto"/>
+        <w:jc w:val="both"/>
         <w:rPr>
           <w:rFonts w:cs="Times New Roman"/>
         </w:rPr>
@@ -2575,6 +2582,7 @@
           <w:numId w:val="13"/>
         </w:numPr>
         <w:spacing w:after="0" w:line="360" w:lineRule="auto"/>
+        <w:jc w:val="both"/>
         <w:rPr>
           <w:b/>
         </w:rPr>
@@ -3425,11 +3433,18 @@
     </w:tbl>
     <w:p>
       <w:pPr>
-        <w:spacing w:after="0" w:line="360" w:lineRule="auto"/>
-        <w:ind w:firstLine="720"/>
+        <w:pStyle w:val="Heading4"/>
+        <w:numPr>
+          <w:ilvl w:val="0"/>
+          <w:numId w:val="0"/>
+        </w:numPr>
+        <w:ind w:left="360"/>
         <w:rPr>
           <w:rStyle w:val="fontstyle01"/>
           <w:rFonts w:ascii="Times New Roman" w:hAnsi="Times New Roman"/>
+          <w:b/>
+          <w:bCs w:val="0"/>
+          <w:color w:val="auto"/>
           <w:sz w:val="26"/>
           <w:szCs w:val="26"/>
         </w:rPr>
@@ -3438,6 +3453,9 @@
         <w:rPr>
           <w:rStyle w:val="fontstyle01"/>
           <w:rFonts w:ascii="Times New Roman" w:hAnsi="Times New Roman"/>
+          <w:b/>
+          <w:bCs w:val="0"/>
+          <w:color w:val="auto"/>
           <w:sz w:val="26"/>
           <w:szCs w:val="26"/>
         </w:rPr>
@@ -3484,6 +3502,7 @@
           <w:numId w:val="13"/>
         </w:numPr>
         <w:spacing w:after="0" w:line="360" w:lineRule="auto"/>
+        <w:jc w:val="both"/>
         <w:rPr>
           <w:b/>
         </w:rPr>
@@ -3550,6 +3569,7 @@
       <w:pPr>
         <w:pStyle w:val="Heading3"/>
         <w:spacing w:before="0" w:line="360" w:lineRule="auto"/>
+        <w:jc w:val="both"/>
         <w:rPr>
           <w:rFonts w:cs="Times New Roman"/>
         </w:rPr>
@@ -3581,6 +3601,7 @@
           <w:numId w:val="13"/>
         </w:numPr>
         <w:spacing w:after="0" w:line="360" w:lineRule="auto"/>
+        <w:jc w:val="both"/>
         <w:rPr>
           <w:b/>
         </w:rPr>
@@ -3923,6 +3944,7 @@
       <w:pPr>
         <w:spacing w:after="0" w:line="360" w:lineRule="auto"/>
         <w:ind w:firstLine="720"/>
+        <w:jc w:val="both"/>
       </w:pPr>
       <w:r>
         <w:rPr>
@@ -4776,6 +4798,7 @@
       <w:pPr>
         <w:pStyle w:val="Heading3"/>
         <w:spacing w:before="0" w:line="360" w:lineRule="auto"/>
+        <w:jc w:val="both"/>
         <w:rPr>
           <w:rFonts w:cs="Times New Roman"/>
         </w:rPr>
@@ -4795,6 +4818,7 @@
           <w:numId w:val="13"/>
         </w:numPr>
         <w:spacing w:after="0" w:line="360" w:lineRule="auto"/>
+        <w:jc w:val="both"/>
         <w:rPr>
           <w:b/>
         </w:rPr>
@@ -5118,6 +5142,7 @@
       <w:pPr>
         <w:spacing w:after="0" w:line="360" w:lineRule="auto"/>
         <w:ind w:firstLine="720"/>
+        <w:jc w:val="both"/>
       </w:pPr>
       <w:r>
         <w:rPr>
@@ -6257,6 +6282,7 @@
           <w:numId w:val="13"/>
         </w:numPr>
         <w:spacing w:after="0" w:line="360" w:lineRule="auto"/>
+        <w:jc w:val="both"/>
         <w:rPr>
           <w:b/>
         </w:rPr>
@@ -6350,6 +6376,7 @@
     <w:p>
       <w:pPr>
         <w:pStyle w:val="Heading3"/>
+        <w:jc w:val="both"/>
       </w:pPr>
       <w:r>
         <w:lastRenderedPageBreak/>
@@ -6846,6 +6873,7 @@
     <w:p>
       <w:pPr>
         <w:pStyle w:val="Heading3"/>
+        <w:jc w:val="both"/>
       </w:pPr>
       <w:r>
         <w:lastRenderedPageBreak/>
@@ -6868,6 +6896,7 @@
           <w:ilvl w:val="0"/>
           <w:numId w:val="26"/>
         </w:numPr>
+        <w:jc w:val="both"/>
       </w:pPr>
       <w:r>
         <w:t>Mục đích: Cho quản trị viên biết danh sách người dùng từ các chức năng mà hệ thống cung cấp</w:t>
@@ -6880,6 +6909,7 @@
           <w:ilvl w:val="0"/>
           <w:numId w:val="26"/>
         </w:numPr>
+        <w:jc w:val="both"/>
       </w:pPr>
       <w:r>
         <w:t>Tác nhân: Admin, nhân viên</w:t>
@@ -6892,6 +6922,7 @@
           <w:ilvl w:val="0"/>
           <w:numId w:val="26"/>
         </w:numPr>
+        <w:jc w:val="both"/>
       </w:pPr>
       <w:r>
         <w:t>Mô tả chung: Cho phép các tác nhân quản lý người dùng bao gồm: xem danh sách, thêm/sửa/xóa thông tin từng đối tượng.</w:t>
@@ -6904,6 +6935,7 @@
           <w:ilvl w:val="0"/>
           <w:numId w:val="26"/>
         </w:numPr>
+        <w:jc w:val="both"/>
       </w:pPr>
       <w:r>
         <w:t>Luồng sự kiện chính:</w:t>
@@ -6954,6 +6986,7 @@
                 <w:ilvl w:val="0"/>
                 <w:numId w:val="27"/>
               </w:numPr>
+              <w:jc w:val="both"/>
             </w:pPr>
             <w:r>
               <w:t>Đăng nhập bằng tài khoản admin hoặc nhân viên</w:t>
@@ -7007,6 +7040,7 @@
                 <w:ilvl w:val="0"/>
                 <w:numId w:val="27"/>
               </w:numPr>
+              <w:jc w:val="both"/>
             </w:pPr>
             <w:r>
               <w:t>Hiển thị giao diện quản lý gồm các chức năng thêm/sửa/xóa người dùng ra khỏi danh sách</w:t>
@@ -7026,6 +7060,7 @@
                 <w:ilvl w:val="0"/>
                 <w:numId w:val="27"/>
               </w:numPr>
+              <w:jc w:val="both"/>
             </w:pPr>
             <w:r>
               <w:t>Chọn chức năng cần thao tác</w:t>
@@ -7043,6 +7078,7 @@
                 <w:ilvl w:val="0"/>
                 <w:numId w:val="27"/>
               </w:numPr>
+              <w:jc w:val="both"/>
             </w:pPr>
             <w:r>
               <w:t>Hệ thống sẽ tương tác với tác nhân tương ứng.</w:t>
@@ -7055,7 +7091,222 @@
       <w:pPr>
         <w:ind w:left="360"/>
       </w:pPr>
+    </w:p>
+    <w:p>
+      <w:pPr>
+        <w:pStyle w:val="ListParagraph"/>
+        <w:numPr>
+          <w:ilvl w:val="0"/>
+          <w:numId w:val="26"/>
+        </w:numPr>
+        <w:jc w:val="both"/>
+      </w:pPr>
+      <w:r>
+        <w:t>Luồng sự kiện thay thế: Sau những lần nhấn nút thêm, cập nhật, xóa đều có một thao tác hủy bỏ nếu tác nhân không muốn thực hiện nữa và sau đó là kết thúc.</w:t>
+      </w:r>
+    </w:p>
+    <w:p>
+      <w:pPr>
+        <w:pStyle w:val="ListParagraph"/>
+        <w:numPr>
+          <w:ilvl w:val="0"/>
+          <w:numId w:val="26"/>
+        </w:numPr>
+        <w:jc w:val="both"/>
+      </w:pPr>
+      <w:r>
+        <w:t>Yêu cầu cụ thể:</w:t>
+      </w:r>
+    </w:p>
+    <w:p>
+      <w:pPr>
+        <w:ind w:left="360"/>
+        <w:jc w:val="both"/>
+      </w:pPr>
+      <w:r>
+        <w:t xml:space="preserve">+ </w:t>
+      </w:r>
+      <w:r>
+        <w:tab/>
+        <w:t>Thêm: Phải nhập các thông tin cần thiết của người dùng vào. Nếu không thì không thể nhấn nút thêm vào.</w:t>
+      </w:r>
+    </w:p>
+    <w:p>
+      <w:pPr>
+        <w:ind w:left="360"/>
+        <w:jc w:val="both"/>
+      </w:pPr>
+      <w:r>
+        <w:t>+</w:t>
+      </w:r>
+      <w:r>
+        <w:tab/>
+        <w:t xml:space="preserve">Cập nhật: Nếu thông tin cập nhật cho </w:t>
+      </w:r>
+      <w:r>
+        <w:t>người dùng</w:t>
+      </w:r>
+      <w:r>
+        <w:t xml:space="preserve"> trùng với </w:t>
+      </w:r>
+      <w:r>
+        <w:t>người dùng</w:t>
+      </w:r>
+      <w:r>
+        <w:t xml:space="preserve"> trong danh sách có sẵn thì cập nhật không thành công.</w:t>
+      </w:r>
+    </w:p>
+    <w:p>
+      <w:pPr>
+        <w:pStyle w:val="ListParagraph"/>
+        <w:numPr>
+          <w:ilvl w:val="0"/>
+          <w:numId w:val="26"/>
+        </w:numPr>
+        <w:jc w:val="both"/>
+      </w:pPr>
+      <w:r>
+        <w:t>Điều kiện trước: Dữ liệu các trường cần thiết không được bỏ trống.</w:t>
+      </w:r>
+    </w:p>
+    <w:p>
+      <w:pPr>
+        <w:pStyle w:val="ListParagraph"/>
+        <w:numPr>
+          <w:ilvl w:val="0"/>
+          <w:numId w:val="26"/>
+        </w:numPr>
+        <w:jc w:val="both"/>
+      </w:pPr>
+      <w:r>
+        <w:t>Điều kiện sau: Phải hiển thị thông báo sau khi nhấn nút thêm, sử</w:t>
+      </w:r>
+      <w:r>
+        <w:t>a, hoặc xóa. Để biết thao tác thanh công hay thất bại.</w:t>
+      </w:r>
+    </w:p>
+    <w:p>
+      <w:pPr>
+        <w:jc w:val="both"/>
+      </w:pPr>
+    </w:p>
+    <w:p>
+      <w:pPr>
+        <w:pStyle w:val="Heading4"/>
+      </w:pPr>
+      <w:r>
+        <w:t>Usercase:</w:t>
+      </w:r>
+    </w:p>
+    <w:p>
+      <w:pPr>
+        <w:jc w:val="center"/>
+      </w:pPr>
+      <w:r>
+        <w:rPr>
+          <w:noProof/>
+        </w:rPr>
+        <w:drawing>
+          <wp:inline distT="0" distB="0" distL="0" distR="0" wp14:anchorId="28203A34" wp14:editId="7765B1DB">
+            <wp:extent cx="2493370" cy="1781175"/>
+            <wp:effectExtent l="0" t="0" r="2540" b="0"/>
+            <wp:docPr id="9" name="Picture 9"/>
+            <wp:cNvGraphicFramePr>
+              <a:graphicFrameLocks xmlns:a="http://schemas.openxmlformats.org/drawingml/2006/main" noChangeAspect="1"/>
+            </wp:cNvGraphicFramePr>
+            <a:graphic xmlns:a="http://schemas.openxmlformats.org/drawingml/2006/main">
+              <a:graphicData uri="http://schemas.openxmlformats.org/drawingml/2006/picture">
+                <pic:pic xmlns:pic="http://schemas.openxmlformats.org/drawingml/2006/picture">
+                  <pic:nvPicPr>
+                    <pic:cNvPr id="9" name="quanLyTaiKhoanNguoiDungUsercase.png"/>
+                    <pic:cNvPicPr/>
+                  </pic:nvPicPr>
+                  <pic:blipFill>
+                    <a:blip r:embed="rId14">
+                      <a:extLst>
+                        <a:ext uri="{28A0092B-C50C-407E-A947-70E740481C1C}">
+                          <a14:useLocalDpi xmlns:a14="http://schemas.microsoft.com/office/drawing/2010/main" val="0"/>
+                        </a:ext>
+                      </a:extLst>
+                    </a:blip>
+                    <a:stretch>
+                      <a:fillRect/>
+                    </a:stretch>
+                  </pic:blipFill>
+                  <pic:spPr>
+                    <a:xfrm>
+                      <a:off x="0" y="0"/>
+                      <a:ext cx="2556759" cy="1826458"/>
+                    </a:xfrm>
+                    <a:prstGeom prst="rect">
+                      <a:avLst/>
+                    </a:prstGeom>
+                  </pic:spPr>
+                </pic:pic>
+              </a:graphicData>
+            </a:graphic>
+          </wp:inline>
+        </w:drawing>
+      </w:r>
+    </w:p>
+    <w:p>
+      <w:pPr>
+        <w:pStyle w:val="Heading4"/>
+      </w:pPr>
+      <w:r>
+        <w:lastRenderedPageBreak/>
+        <w:t>Activity diagram:</w:t>
+      </w:r>
+    </w:p>
+    <w:p/>
+    <w:p>
       <w:bookmarkStart w:id="0" w:name="_GoBack"/>
+      <w:r>
+        <w:rPr>
+          <w:noProof/>
+        </w:rPr>
+        <w:drawing>
+          <wp:inline distT="0" distB="0" distL="0" distR="0">
+            <wp:extent cx="5760085" cy="5491480"/>
+            <wp:effectExtent l="0" t="0" r="0" b="0"/>
+            <wp:docPr id="10" name="Picture 10"/>
+            <wp:cNvGraphicFramePr>
+              <a:graphicFrameLocks xmlns:a="http://schemas.openxmlformats.org/drawingml/2006/main" noChangeAspect="1"/>
+            </wp:cNvGraphicFramePr>
+            <a:graphic xmlns:a="http://schemas.openxmlformats.org/drawingml/2006/main">
+              <a:graphicData uri="http://schemas.openxmlformats.org/drawingml/2006/picture">
+                <pic:pic xmlns:pic="http://schemas.openxmlformats.org/drawingml/2006/picture">
+                  <pic:nvPicPr>
+                    <pic:cNvPr id="10" name="quanLyTaiKhoanNguoiDungActivity.png"/>
+                    <pic:cNvPicPr/>
+                  </pic:nvPicPr>
+                  <pic:blipFill>
+                    <a:blip r:embed="rId15">
+                      <a:extLst>
+                        <a:ext uri="{28A0092B-C50C-407E-A947-70E740481C1C}">
+                          <a14:useLocalDpi xmlns:a14="http://schemas.microsoft.com/office/drawing/2010/main" val="0"/>
+                        </a:ext>
+                      </a:extLst>
+                    </a:blip>
+                    <a:stretch>
+                      <a:fillRect/>
+                    </a:stretch>
+                  </pic:blipFill>
+                  <pic:spPr>
+                    <a:xfrm>
+                      <a:off x="0" y="0"/>
+                      <a:ext cx="5760085" cy="5491480"/>
+                    </a:xfrm>
+                    <a:prstGeom prst="rect">
+                      <a:avLst/>
+                    </a:prstGeom>
+                  </pic:spPr>
+                </pic:pic>
+              </a:graphicData>
+            </a:graphic>
+          </wp:inline>
+        </w:drawing>
+      </w:r>
       <w:bookmarkEnd w:id="0"/>
     </w:p>
     <w:sectPr>
@@ -7091,7 +7342,7 @@
         <v:path o:extrusionok="f" gradientshapeok="t" o:connecttype="rect"/>
         <o:lock v:ext="edit" aspectratio="t"/>
       </v:shapetype>
-      <v:shape id="_x0000_i1040" type="#_x0000_t75" style="width:11.25pt;height:11.25pt" o:bullet="t">
+      <v:shape id="_x0000_i1046" type="#_x0000_t75" style="width:11.25pt;height:11.25pt" o:bullet="t">
         <v:imagedata r:id="rId1" o:title="msoA36C"/>
       </v:shape>
     </w:pict>
@@ -11084,7 +11335,7 @@
 </file>
 
 <file path=customXml/itemProps1.xml><?xml version="1.0" encoding="utf-8"?>
-<ds:datastoreItem xmlns:ds="http://schemas.openxmlformats.org/officeDocument/2006/customXml" ds:itemID="{CAD80B73-92A9-4F1F-BCAD-86333CB5C868}">
+<ds:datastoreItem xmlns:ds="http://schemas.openxmlformats.org/officeDocument/2006/customXml" ds:itemID="{B0A3BBEF-6773-4550-BDD4-395BBA43F69D}">
   <ds:schemaRefs>
     <ds:schemaRef ds:uri="http://schemas.openxmlformats.org/officeDocument/2006/bibliography"/>
   </ds:schemaRefs>

</xml_diff>

<commit_message>
I haven't finished mockup screens yet
</commit_message>
<xml_diff>
--- a/Software-Requirement-Specification-Of-Book-Ticket.docx
+++ b/Software-Requirement-Specification-Of-Book-Ticket.docx
@@ -7264,6 +7264,775 @@
         </w:drawing>
       </w:r>
     </w:p>
+    <w:p>
+      <w:pPr>
+        <w:pStyle w:val="Heading3"/>
+      </w:pPr>
+      <w:r>
+        <w:t>Quản lý nhân viên:</w:t>
+      </w:r>
+    </w:p>
+    <w:p/>
+    <w:p>
+      <w:pPr>
+        <w:pStyle w:val="Heading4"/>
+      </w:pPr>
+      <w:r>
+        <w:t>Đặc tả:</w:t>
+      </w:r>
+    </w:p>
+    <w:tbl>
+      <w:tblPr>
+        <w:tblStyle w:val="TableGrid"/>
+        <w:tblpPr w:leftFromText="180" w:rightFromText="180" w:vertAnchor="text" w:tblpXSpec="center" w:tblpY="1"/>
+        <w:tblOverlap w:val="never"/>
+        <w:tblW w:w="0" w:type="auto"/>
+        <w:tblLook w:val="04A0" w:firstRow="1" w:lastRow="0" w:firstColumn="1" w:lastColumn="0" w:noHBand="0" w:noVBand="1"/>
+      </w:tblPr>
+      <w:tblGrid>
+        <w:gridCol w:w="3860"/>
+        <w:gridCol w:w="5201"/>
+      </w:tblGrid>
+      <w:tr>
+        <w:tc>
+          <w:tcPr>
+            <w:tcW w:w="4091" w:type="dxa"/>
+          </w:tcPr>
+          <w:p>
+            <w:pPr>
+              <w:pStyle w:val="ListParagraph"/>
+              <w:spacing w:line="360" w:lineRule="auto"/>
+              <w:ind w:left="0"/>
+              <w:jc w:val="center"/>
+              <w:rPr>
+                <w:b/>
+              </w:rPr>
+            </w:pPr>
+            <w:r>
+              <w:rPr>
+                <w:b/>
+              </w:rPr>
+              <w:t>Name</w:t>
+            </w:r>
+          </w:p>
+        </w:tc>
+        <w:tc>
+          <w:tcPr>
+            <w:tcW w:w="5543" w:type="dxa"/>
+          </w:tcPr>
+          <w:p>
+            <w:pPr>
+              <w:pStyle w:val="ListParagraph"/>
+              <w:spacing w:line="360" w:lineRule="auto"/>
+              <w:ind w:left="0"/>
+              <w:jc w:val="both"/>
+            </w:pPr>
+            <w:r>
+              <w:t>Quản lí nhân viên</w:t>
+            </w:r>
+          </w:p>
+        </w:tc>
+      </w:tr>
+      <w:tr>
+        <w:tc>
+          <w:tcPr>
+            <w:tcW w:w="4091" w:type="dxa"/>
+          </w:tcPr>
+          <w:p>
+            <w:pPr>
+              <w:pStyle w:val="ListParagraph"/>
+              <w:spacing w:line="360" w:lineRule="auto"/>
+              <w:ind w:left="0"/>
+              <w:jc w:val="center"/>
+              <w:rPr>
+                <w:b/>
+              </w:rPr>
+            </w:pPr>
+            <w:r>
+              <w:rPr>
+                <w:b/>
+              </w:rPr>
+              <w:t>Actor</w:t>
+            </w:r>
+          </w:p>
+        </w:tc>
+        <w:tc>
+          <w:tcPr>
+            <w:tcW w:w="5543" w:type="dxa"/>
+          </w:tcPr>
+          <w:p>
+            <w:pPr>
+              <w:pStyle w:val="ListParagraph"/>
+              <w:spacing w:line="360" w:lineRule="auto"/>
+              <w:ind w:left="0"/>
+              <w:jc w:val="both"/>
+            </w:pPr>
+            <w:r>
+              <w:t>Administrator</w:t>
+            </w:r>
+          </w:p>
+        </w:tc>
+      </w:tr>
+      <w:tr>
+        <w:tc>
+          <w:tcPr>
+            <w:tcW w:w="4091" w:type="dxa"/>
+          </w:tcPr>
+          <w:p>
+            <w:pPr>
+              <w:pStyle w:val="ListParagraph"/>
+              <w:spacing w:line="360" w:lineRule="auto"/>
+              <w:ind w:left="0"/>
+              <w:jc w:val="center"/>
+              <w:rPr>
+                <w:b/>
+              </w:rPr>
+            </w:pPr>
+            <w:r>
+              <w:rPr>
+                <w:b/>
+                <w:bCs/>
+                <w:color w:val="000000"/>
+              </w:rPr>
+              <w:t>Brief desription</w:t>
+            </w:r>
+          </w:p>
+        </w:tc>
+        <w:tc>
+          <w:tcPr>
+            <w:tcW w:w="5543" w:type="dxa"/>
+          </w:tcPr>
+          <w:p>
+            <w:pPr>
+              <w:pStyle w:val="ListParagraph"/>
+              <w:spacing w:line="360" w:lineRule="auto"/>
+              <w:ind w:left="0"/>
+              <w:jc w:val="both"/>
+            </w:pPr>
+            <w:r>
+              <w:t>Use case này cho phép actors quản lí nhân viên bao gồm: Thêm, sửa, xóa 1 nhân viên.</w:t>
+            </w:r>
+          </w:p>
+        </w:tc>
+      </w:tr>
+      <w:tr>
+        <w:tc>
+          <w:tcPr>
+            <w:tcW w:w="4091" w:type="dxa"/>
+            <w:vAlign w:val="center"/>
+          </w:tcPr>
+          <w:p>
+            <w:pPr>
+              <w:spacing w:line="360" w:lineRule="auto"/>
+              <w:jc w:val="center"/>
+              <w:rPr>
+                <w:b/>
+                <w:bCs/>
+                <w:color w:val="000000"/>
+              </w:rPr>
+            </w:pPr>
+            <w:r>
+              <w:rPr>
+                <w:b/>
+                <w:bCs/>
+                <w:color w:val="000000"/>
+              </w:rPr>
+              <w:t>Pre-condition</w:t>
+            </w:r>
+          </w:p>
+        </w:tc>
+        <w:tc>
+          <w:tcPr>
+            <w:tcW w:w="5543" w:type="dxa"/>
+          </w:tcPr>
+          <w:p>
+            <w:pPr>
+              <w:pStyle w:val="ListParagraph"/>
+              <w:spacing w:line="360" w:lineRule="auto"/>
+              <w:ind w:left="0"/>
+              <w:jc w:val="both"/>
+            </w:pPr>
+            <w:r>
+              <w:t>Người dùng phải đăng nhập vào hệ thống với quyền là quản trị viên.</w:t>
+            </w:r>
+          </w:p>
+        </w:tc>
+      </w:tr>
+      <w:tr>
+        <w:tc>
+          <w:tcPr>
+            <w:tcW w:w="4091" w:type="dxa"/>
+          </w:tcPr>
+          <w:p>
+            <w:pPr>
+              <w:pStyle w:val="ListParagraph"/>
+              <w:spacing w:line="360" w:lineRule="auto"/>
+              <w:ind w:left="0"/>
+              <w:jc w:val="center"/>
+              <w:rPr>
+                <w:b/>
+              </w:rPr>
+            </w:pPr>
+            <w:r>
+              <w:rPr>
+                <w:b/>
+                <w:bCs/>
+                <w:color w:val="000000"/>
+              </w:rPr>
+              <w:lastRenderedPageBreak/>
+              <w:t>Trigger</w:t>
+            </w:r>
+          </w:p>
+        </w:tc>
+        <w:tc>
+          <w:tcPr>
+            <w:tcW w:w="5543" w:type="dxa"/>
+          </w:tcPr>
+          <w:p>
+            <w:pPr>
+              <w:pStyle w:val="ListParagraph"/>
+              <w:spacing w:line="360" w:lineRule="auto"/>
+              <w:ind w:left="0"/>
+              <w:jc w:val="both"/>
+            </w:pPr>
+            <w:r>
+              <w:t>Use case này bắt đầu khi Administrator muốn thêm nhân viên mới, thay đổi thông tin nhân viên, xóa nhân viên khỏi hệ thống.</w:t>
+            </w:r>
+          </w:p>
+        </w:tc>
+      </w:tr>
+      <w:tr>
+        <w:tc>
+          <w:tcPr>
+            <w:tcW w:w="4091" w:type="dxa"/>
+            <w:vAlign w:val="center"/>
+          </w:tcPr>
+          <w:p>
+            <w:pPr>
+              <w:spacing w:line="360" w:lineRule="auto"/>
+              <w:jc w:val="center"/>
+              <w:rPr>
+                <w:b/>
+                <w:bCs/>
+                <w:color w:val="000000"/>
+              </w:rPr>
+            </w:pPr>
+            <w:r>
+              <w:rPr>
+                <w:b/>
+                <w:bCs/>
+                <w:color w:val="000000"/>
+              </w:rPr>
+              <w:t>Post-condition</w:t>
+            </w:r>
+          </w:p>
+        </w:tc>
+        <w:tc>
+          <w:tcPr>
+            <w:tcW w:w="5543" w:type="dxa"/>
+          </w:tcPr>
+          <w:p>
+            <w:pPr>
+              <w:pStyle w:val="ListParagraph"/>
+              <w:spacing w:line="360" w:lineRule="auto"/>
+              <w:ind w:left="0"/>
+              <w:jc w:val="both"/>
+            </w:pPr>
+            <w:r>
+              <w:t>Nếu use case thành công, nhân viên sẽ được thêm hoặc thay đổi thông tin, hoặc bị xóa khỏi hệ thống nhân sự.</w:t>
+            </w:r>
+          </w:p>
+        </w:tc>
+      </w:tr>
+      <w:tr>
+        <w:tc>
+          <w:tcPr>
+            <w:tcW w:w="4091" w:type="dxa"/>
+            <w:vAlign w:val="center"/>
+          </w:tcPr>
+          <w:p>
+            <w:pPr>
+              <w:spacing w:line="360" w:lineRule="auto"/>
+              <w:jc w:val="center"/>
+              <w:rPr>
+                <w:b/>
+                <w:bCs/>
+                <w:color w:val="000000"/>
+              </w:rPr>
+            </w:pPr>
+            <w:r>
+              <w:rPr>
+                <w:b/>
+                <w:bCs/>
+                <w:color w:val="000000"/>
+              </w:rPr>
+              <w:t>Normal flow</w:t>
+            </w:r>
+          </w:p>
+        </w:tc>
+        <w:tc>
+          <w:tcPr>
+            <w:tcW w:w="5543" w:type="dxa"/>
+          </w:tcPr>
+          <w:p>
+            <w:pPr>
+              <w:pStyle w:val="ListParagraph"/>
+              <w:spacing w:line="360" w:lineRule="auto"/>
+              <w:ind w:left="0"/>
+              <w:jc w:val="both"/>
+            </w:pPr>
+            <w:r>
+              <w:t>1. Tại giao diện admin, chọn quản lí nhân viên. Hệ thống yêu cầu administrator chọn chức năng muốn thực hiện: Thêm nhân viên, Sửa thông tin nhân viên, Xóa nhân viên khỏi hệ thống.</w:t>
+            </w:r>
+          </w:p>
+          <w:p>
+            <w:pPr>
+              <w:pStyle w:val="ListParagraph"/>
+              <w:spacing w:line="360" w:lineRule="auto"/>
+              <w:ind w:left="0"/>
+              <w:jc w:val="both"/>
+            </w:pPr>
+            <w:r>
+              <w:t>2. Nếu administrator chọn “Thêm nhân viên”, luồng phụ Thêm nhân viên được thực hiện.</w:t>
+            </w:r>
+          </w:p>
+          <w:p>
+            <w:pPr>
+              <w:pStyle w:val="ListParagraph"/>
+              <w:spacing w:line="360" w:lineRule="auto"/>
+              <w:ind w:left="0"/>
+              <w:jc w:val="both"/>
+            </w:pPr>
+            <w:r>
+              <w:t>Nếu administrator chọn “Sửa”, luồng phụ Sửa thông tin nhân viên được thực hiện.</w:t>
+            </w:r>
+          </w:p>
+          <w:p>
+            <w:pPr>
+              <w:pStyle w:val="ListParagraph"/>
+              <w:spacing w:line="360" w:lineRule="auto"/>
+              <w:ind w:left="0"/>
+              <w:jc w:val="both"/>
+            </w:pPr>
+            <w:r>
+              <w:t>Nếu administrator  chọn “Xóa nhân viên”, luồng phụ  xóa Nhân viên được thực hiện.</w:t>
+            </w:r>
+          </w:p>
+        </w:tc>
+      </w:tr>
+      <w:tr>
+        <w:tc>
+          <w:tcPr>
+            <w:tcW w:w="4091" w:type="dxa"/>
+            <w:vAlign w:val="center"/>
+          </w:tcPr>
+          <w:p>
+            <w:pPr>
+              <w:spacing w:line="360" w:lineRule="auto"/>
+              <w:jc w:val="center"/>
+              <w:rPr>
+                <w:b/>
+                <w:bCs/>
+                <w:color w:val="000000"/>
+              </w:rPr>
+            </w:pPr>
+            <w:r>
+              <w:rPr>
+                <w:b/>
+                <w:bCs/>
+                <w:color w:val="000000"/>
+              </w:rPr>
+              <w:t>Alternative flow</w:t>
+            </w:r>
+          </w:p>
+        </w:tc>
+        <w:tc>
+          <w:tcPr>
+            <w:tcW w:w="5543" w:type="dxa"/>
+          </w:tcPr>
+          <w:p>
+            <w:pPr>
+              <w:pStyle w:val="ListParagraph"/>
+              <w:numPr>
+                <w:ilvl w:val="0"/>
+                <w:numId w:val="29"/>
+              </w:numPr>
+              <w:spacing w:line="360" w:lineRule="auto"/>
+              <w:jc w:val="both"/>
+              <w:rPr>
+                <w:b/>
+              </w:rPr>
+            </w:pPr>
+            <w:r>
+              <w:rPr>
+                <w:b/>
+              </w:rPr>
+              <w:t>Thêm nhân viên:</w:t>
+            </w:r>
+          </w:p>
+          <w:p>
+            <w:pPr>
+              <w:spacing w:line="360" w:lineRule="auto"/>
+              <w:jc w:val="both"/>
+            </w:pPr>
+            <w:r>
+              <w:t>-chọn nút thêm mới</w:t>
+            </w:r>
+          </w:p>
+          <w:p>
+            <w:pPr>
+              <w:spacing w:line="360" w:lineRule="auto"/>
+              <w:jc w:val="both"/>
+            </w:pPr>
+            <w:r>
+              <w:t>-Hệ thống yêu cầu nhập thông tin nhân viên cần thêm</w:t>
+            </w:r>
+          </w:p>
+          <w:p>
+            <w:pPr>
+              <w:spacing w:line="360" w:lineRule="auto"/>
+              <w:jc w:val="both"/>
+            </w:pPr>
+            <w:r>
+              <w:t>-chọn Lưu</w:t>
+            </w:r>
+          </w:p>
+          <w:p>
+            <w:pPr>
+              <w:spacing w:line="360" w:lineRule="auto"/>
+              <w:jc w:val="both"/>
+            </w:pPr>
+            <w:r>
+              <w:t>-Hệ thống kiểm tra thông tin nhân viên [ngoại lệ 1]</w:t>
+            </w:r>
+          </w:p>
+          <w:p>
+            <w:pPr>
+              <w:spacing w:line="360" w:lineRule="auto"/>
+              <w:jc w:val="both"/>
+            </w:pPr>
+            <w:r>
+              <w:t>-Thông báo thêm thành công, kết thúc luồng, nhân viên mới được thêm vào.</w:t>
+            </w:r>
+          </w:p>
+          <w:p>
+            <w:pPr>
+              <w:pStyle w:val="ListParagraph"/>
+              <w:numPr>
+                <w:ilvl w:val="0"/>
+                <w:numId w:val="29"/>
+              </w:numPr>
+              <w:spacing w:line="360" w:lineRule="auto"/>
+              <w:jc w:val="both"/>
+              <w:rPr>
+                <w:b/>
+              </w:rPr>
+            </w:pPr>
+            <w:r>
+              <w:rPr>
+                <w:b/>
+              </w:rPr>
+              <w:t>Sửa thông tin nhân viên:</w:t>
+            </w:r>
+          </w:p>
+          <w:p>
+            <w:pPr>
+              <w:spacing w:line="360" w:lineRule="auto"/>
+              <w:jc w:val="both"/>
+            </w:pPr>
+            <w:r>
+              <w:t>-Lấy danh sách nhân viên.</w:t>
+            </w:r>
+          </w:p>
+          <w:p>
+            <w:pPr>
+              <w:spacing w:line="360" w:lineRule="auto"/>
+              <w:jc w:val="both"/>
+            </w:pPr>
+            <w:r>
+              <w:t>-Chọn nhân viên cần sửa, chọn nút sửa</w:t>
+            </w:r>
+          </w:p>
+          <w:p>
+            <w:pPr>
+              <w:spacing w:line="360" w:lineRule="auto"/>
+              <w:jc w:val="both"/>
+            </w:pPr>
+            <w:r>
+              <w:t>-Nhập lại thông tin</w:t>
+            </w:r>
+          </w:p>
+          <w:p>
+            <w:pPr>
+              <w:spacing w:line="360" w:lineRule="auto"/>
+              <w:jc w:val="both"/>
+            </w:pPr>
+            <w:r>
+              <w:t>-Kiểm tra thông tin nhân viên [ngoại lệ 2]</w:t>
+            </w:r>
+          </w:p>
+          <w:p>
+            <w:pPr>
+              <w:spacing w:line="360" w:lineRule="auto"/>
+              <w:jc w:val="both"/>
+            </w:pPr>
+            <w:r>
+              <w:t>-Báo sửa thông tin thành công, lưu vào hệ thống.</w:t>
+            </w:r>
+          </w:p>
+          <w:p>
+            <w:pPr>
+              <w:spacing w:line="360" w:lineRule="auto"/>
+              <w:jc w:val="both"/>
+            </w:pPr>
+          </w:p>
+          <w:p>
+            <w:pPr>
+              <w:pStyle w:val="ListParagraph"/>
+              <w:numPr>
+                <w:ilvl w:val="0"/>
+                <w:numId w:val="29"/>
+              </w:numPr>
+              <w:spacing w:line="360" w:lineRule="auto"/>
+              <w:jc w:val="both"/>
+            </w:pPr>
+            <w:r>
+              <w:rPr>
+                <w:b/>
+              </w:rPr>
+              <w:t>Xóa nhân viên</w:t>
+            </w:r>
+            <w:r>
+              <w:t>:</w:t>
+            </w:r>
+          </w:p>
+          <w:p>
+            <w:pPr>
+              <w:spacing w:line="360" w:lineRule="auto"/>
+              <w:jc w:val="both"/>
+            </w:pPr>
+            <w:r>
+              <w:t>-Lấy danh sách nhân viên</w:t>
+            </w:r>
+          </w:p>
+          <w:p>
+            <w:pPr>
+              <w:spacing w:line="360" w:lineRule="auto"/>
+              <w:jc w:val="both"/>
+            </w:pPr>
+            <w:r>
+              <w:t>-Chọn nhân viên cần xóa, chọn nút xóa</w:t>
+            </w:r>
+          </w:p>
+          <w:p>
+            <w:pPr>
+              <w:spacing w:line="360" w:lineRule="auto"/>
+              <w:jc w:val="both"/>
+            </w:pPr>
+            <w:r>
+              <w:t>-Xác nhận xóa[ ngoại lệ 3]</w:t>
+            </w:r>
+          </w:p>
+          <w:p>
+            <w:pPr>
+              <w:spacing w:line="360" w:lineRule="auto"/>
+              <w:jc w:val="both"/>
+            </w:pPr>
+            <w:r>
+              <w:t>-Xóa nhân viên khỏi hệ thống và thông báo thành công</w:t>
+            </w:r>
+          </w:p>
+        </w:tc>
+      </w:tr>
+      <w:tr>
+        <w:tc>
+          <w:tcPr>
+            <w:tcW w:w="4091" w:type="dxa"/>
+            <w:vAlign w:val="center"/>
+          </w:tcPr>
+          <w:p>
+            <w:pPr>
+              <w:spacing w:line="360" w:lineRule="auto"/>
+              <w:jc w:val="center"/>
+              <w:rPr>
+                <w:b/>
+                <w:bCs/>
+                <w:color w:val="000000"/>
+              </w:rPr>
+            </w:pPr>
+          </w:p>
+        </w:tc>
+        <w:tc>
+          <w:tcPr>
+            <w:tcW w:w="5543" w:type="dxa"/>
+          </w:tcPr>
+          <w:p>
+            <w:pPr>
+              <w:pStyle w:val="ListParagraph"/>
+              <w:numPr>
+                <w:ilvl w:val="0"/>
+                <w:numId w:val="29"/>
+              </w:numPr>
+              <w:spacing w:line="360" w:lineRule="auto"/>
+              <w:jc w:val="both"/>
+              <w:rPr>
+                <w:b/>
+              </w:rPr>
+            </w:pPr>
+            <w:r>
+              <w:rPr>
+                <w:b/>
+              </w:rPr>
+              <w:t>Xử lí các ngoại lệ:</w:t>
+            </w:r>
+          </w:p>
+          <w:p>
+            <w:pPr>
+              <w:spacing w:line="360" w:lineRule="auto"/>
+              <w:jc w:val="both"/>
+            </w:pPr>
+            <w:r>
+              <w:t>-Ngoại lệ 1: Thông tin nhân viên không hợp lệ</w:t>
+            </w:r>
+          </w:p>
+          <w:p>
+            <w:pPr>
+              <w:spacing w:line="360" w:lineRule="auto"/>
+              <w:jc w:val="both"/>
+            </w:pPr>
+            <w:r>
+              <w:t>+ Hiện thông báo thông tin nhân viên không hợp lệ</w:t>
+            </w:r>
+          </w:p>
+          <w:p>
+            <w:pPr>
+              <w:spacing w:line="360" w:lineRule="auto"/>
+              <w:jc w:val="both"/>
+            </w:pPr>
+            <w:r>
+              <w:t>+ Quay lại bước nhập mới thông tin</w:t>
+            </w:r>
+          </w:p>
+          <w:p>
+            <w:pPr>
+              <w:spacing w:line="360" w:lineRule="auto"/>
+              <w:jc w:val="both"/>
+            </w:pPr>
+            <w:r>
+              <w:t>-Ngoại lệ 2: Thông tin nhân viên sau khi sửa không hợp lệ</w:t>
+            </w:r>
+          </w:p>
+          <w:p>
+            <w:pPr>
+              <w:spacing w:line="360" w:lineRule="auto"/>
+              <w:jc w:val="both"/>
+            </w:pPr>
+            <w:r>
+              <w:t>+Hiện thông báo thông tin không hợp lệ</w:t>
+            </w:r>
+          </w:p>
+          <w:p>
+            <w:pPr>
+              <w:spacing w:line="360" w:lineRule="auto"/>
+              <w:jc w:val="both"/>
+            </w:pPr>
+            <w:r>
+              <w:t>+Quay lại bước chỉnh sửa thông tin</w:t>
+            </w:r>
+          </w:p>
+          <w:p>
+            <w:pPr>
+              <w:spacing w:line="360" w:lineRule="auto"/>
+              <w:jc w:val="both"/>
+            </w:pPr>
+            <w:r>
+              <w:t>-Ngoại lệ 3: Người dùng không muốn xóa nhân viên:</w:t>
+            </w:r>
+          </w:p>
+          <w:p>
+            <w:pPr>
+              <w:spacing w:line="360" w:lineRule="auto"/>
+              <w:jc w:val="both"/>
+            </w:pPr>
+            <w:r>
+              <w:t>+Xác nhận không muốn xóa</w:t>
+            </w:r>
+          </w:p>
+          <w:p>
+            <w:pPr>
+              <w:spacing w:line="360" w:lineRule="auto"/>
+              <w:jc w:val="both"/>
+            </w:pPr>
+            <w:r>
+              <w:t>+Quay về bước chọn nhân viên muốn xóa</w:t>
+            </w:r>
+          </w:p>
+        </w:tc>
+      </w:tr>
+    </w:tbl>
+    <w:p/>
+    <w:p/>
+    <w:p>
+      <w:pPr>
+        <w:pStyle w:val="Heading4"/>
+      </w:pPr>
+      <w:r>
+        <w:t>Activity diagram:</w:t>
+      </w:r>
+    </w:p>
+    <w:p/>
+    <w:p>
+      <w:pPr>
+        <w:jc w:val="center"/>
+      </w:pPr>
+      <w:r>
+        <w:rPr>
+          <w:noProof/>
+        </w:rPr>
+        <w:lastRenderedPageBreak/>
+        <w:drawing>
+          <wp:inline distT="0" distB="0" distL="0" distR="0">
+            <wp:extent cx="5760085" cy="3888740"/>
+            <wp:effectExtent l="0" t="0" r="0" b="0"/>
+            <wp:docPr id="9" name="Picture 9"/>
+            <wp:cNvGraphicFramePr>
+              <a:graphicFrameLocks xmlns:a="http://schemas.openxmlformats.org/drawingml/2006/main" noChangeAspect="1"/>
+            </wp:cNvGraphicFramePr>
+            <a:graphic xmlns:a="http://schemas.openxmlformats.org/drawingml/2006/main">
+              <a:graphicData uri="http://schemas.openxmlformats.org/drawingml/2006/picture">
+                <pic:pic xmlns:pic="http://schemas.openxmlformats.org/drawingml/2006/picture">
+                  <pic:nvPicPr>
+                    <pic:cNvPr id="9" name="quanLyNhanVienActivity.png"/>
+                    <pic:cNvPicPr/>
+                  </pic:nvPicPr>
+                  <pic:blipFill>
+                    <a:blip r:embed="rId16">
+                      <a:extLst>
+                        <a:ext uri="{28A0092B-C50C-407E-A947-70E740481C1C}">
+                          <a14:useLocalDpi xmlns:a14="http://schemas.microsoft.com/office/drawing/2010/main" val="0"/>
+                        </a:ext>
+                      </a:extLst>
+                    </a:blip>
+                    <a:stretch>
+                      <a:fillRect/>
+                    </a:stretch>
+                  </pic:blipFill>
+                  <pic:spPr>
+                    <a:xfrm>
+                      <a:off x="0" y="0"/>
+                      <a:ext cx="5760085" cy="3888740"/>
+                    </a:xfrm>
+                    <a:prstGeom prst="rect">
+                      <a:avLst/>
+                    </a:prstGeom>
+                  </pic:spPr>
+                </pic:pic>
+              </a:graphicData>
+            </a:graphic>
+          </wp:inline>
+        </w:drawing>
+      </w:r>
+    </w:p>
     <w:p/>
     <w:p>
       <w:pPr>
@@ -7347,8 +8116,8 @@
         <w:tblLook w:val="04A0" w:firstRow="1" w:lastRow="0" w:firstColumn="1" w:lastColumn="0" w:noHBand="0" w:noVBand="1"/>
       </w:tblPr>
       <w:tblGrid>
-        <w:gridCol w:w="4324"/>
-        <w:gridCol w:w="4377"/>
+        <w:gridCol w:w="4345"/>
+        <w:gridCol w:w="4356"/>
       </w:tblGrid>
       <w:tr>
         <w:tc>
@@ -7441,7 +8210,7 @@
               <w:jc w:val="both"/>
             </w:pPr>
             <w:r>
-              <w:t>Hiển thị giao diện quản lý gồm các chức năng thêm/sửa/xóa vé xe ra khỏi danh sách</w:t>
+              <w:t>Hiển thị giao diện quản lý gồm các chức năng sửa/xóa vé xe ra khỏi danh sách</w:t>
             </w:r>
           </w:p>
         </w:tc>
@@ -7531,7 +8300,7 @@
                     <pic:cNvPicPr/>
                   </pic:nvPicPr>
                   <pic:blipFill>
-                    <a:blip r:embed="rId16">
+                    <a:blip r:embed="rId17">
                       <a:extLst>
                         <a:ext uri="{28A0092B-C50C-407E-A947-70E740481C1C}">
                           <a14:useLocalDpi xmlns:a14="http://schemas.microsoft.com/office/drawing/2010/main" val="0"/>
@@ -7566,7 +8335,59 @@
         <w:t>Activity diagram:</w:t>
       </w:r>
     </w:p>
-    <w:p/>
+    <w:p>
+      <w:pPr>
+        <w:jc w:val="center"/>
+      </w:pPr>
+      <w:bookmarkStart w:id="0" w:name="_GoBack"/>
+      <w:bookmarkEnd w:id="0"/>
+      <w:r>
+        <w:rPr>
+          <w:noProof/>
+        </w:rPr>
+        <w:drawing>
+          <wp:inline distT="0" distB="0" distL="0" distR="0">
+            <wp:extent cx="3776061" cy="3609975"/>
+            <wp:effectExtent l="0" t="0" r="0" b="0"/>
+            <wp:docPr id="17" name="Picture 17"/>
+            <wp:cNvGraphicFramePr>
+              <a:graphicFrameLocks xmlns:a="http://schemas.openxmlformats.org/drawingml/2006/main" noChangeAspect="1"/>
+            </wp:cNvGraphicFramePr>
+            <a:graphic xmlns:a="http://schemas.openxmlformats.org/drawingml/2006/main">
+              <a:graphicData uri="http://schemas.openxmlformats.org/drawingml/2006/picture">
+                <pic:pic xmlns:pic="http://schemas.openxmlformats.org/drawingml/2006/picture">
+                  <pic:nvPicPr>
+                    <pic:cNvPr id="17" name="quanLyDatVeXeActivity.png"/>
+                    <pic:cNvPicPr/>
+                  </pic:nvPicPr>
+                  <pic:blipFill>
+                    <a:blip r:embed="rId18">
+                      <a:extLst>
+                        <a:ext uri="{28A0092B-C50C-407E-A947-70E740481C1C}">
+                          <a14:useLocalDpi xmlns:a14="http://schemas.microsoft.com/office/drawing/2010/main" val="0"/>
+                        </a:ext>
+                      </a:extLst>
+                    </a:blip>
+                    <a:stretch>
+                      <a:fillRect/>
+                    </a:stretch>
+                  </pic:blipFill>
+                  <pic:spPr>
+                    <a:xfrm>
+                      <a:off x="0" y="0"/>
+                      <a:ext cx="3811969" cy="3644304"/>
+                    </a:xfrm>
+                    <a:prstGeom prst="rect">
+                      <a:avLst/>
+                    </a:prstGeom>
+                  </pic:spPr>
+                </pic:pic>
+              </a:graphicData>
+            </a:graphic>
+          </wp:inline>
+        </w:drawing>
+      </w:r>
+    </w:p>
     <w:p>
       <w:pPr>
         <w:pStyle w:val="Heading3"/>
@@ -7579,6 +8400,7 @@
         <w:rPr>
           <w:rFonts w:cs="Times New Roman"/>
         </w:rPr>
+        <w:lastRenderedPageBreak/>
         <w:t>Gửi Feedback</w:t>
       </w:r>
     </w:p>
@@ -7990,7 +8812,6 @@
               <w:spacing w:line="360" w:lineRule="auto"/>
             </w:pPr>
             <w:r>
-              <w:lastRenderedPageBreak/>
               <w:t>1</w:t>
             </w:r>
           </w:p>
@@ -8695,7 +9516,7 @@
                     <pic:cNvPicPr/>
                   </pic:nvPicPr>
                   <pic:blipFill>
-                    <a:blip r:embed="rId17">
+                    <a:blip r:embed="rId19">
                       <a:extLst>
                         <a:ext uri="{28A0092B-C50C-407E-A947-70E740481C1C}">
                           <a14:useLocalDpi xmlns:a14="http://schemas.microsoft.com/office/drawing/2010/main" val="0"/>
@@ -9448,7 +10269,7 @@
                     <pic:cNvPicPr/>
                   </pic:nvPicPr>
                   <pic:blipFill>
-                    <a:blip r:embed="rId18">
+                    <a:blip r:embed="rId20">
                       <a:extLst>
                         <a:ext uri="{28A0092B-C50C-407E-A947-70E740481C1C}">
                           <a14:useLocalDpi xmlns:a14="http://schemas.microsoft.com/office/drawing/2010/main" val="0"/>
@@ -10204,7 +11025,7 @@
                     <pic:cNvPicPr/>
                   </pic:nvPicPr>
                   <pic:blipFill>
-                    <a:blip r:embed="rId19">
+                    <a:blip r:embed="rId21">
                       <a:extLst>
                         <a:ext uri="{28A0092B-C50C-407E-A947-70E740481C1C}">
                           <a14:useLocalDpi xmlns:a14="http://schemas.microsoft.com/office/drawing/2010/main" val="0"/>
@@ -10291,1028 +11112,6 @@
                 <pic:pic xmlns:pic="http://schemas.openxmlformats.org/drawingml/2006/picture">
                   <pic:nvPicPr>
                     <pic:cNvPr id="16" name="SC_Login.png"/>
-                    <pic:cNvPicPr/>
-                  </pic:nvPicPr>
-                  <pic:blipFill>
-                    <a:blip r:embed="rId20">
-                      <a:extLst>
-                        <a:ext uri="{28A0092B-C50C-407E-A947-70E740481C1C}">
-                          <a14:useLocalDpi xmlns:a14="http://schemas.microsoft.com/office/drawing/2010/main" val="0"/>
-                        </a:ext>
-                      </a:extLst>
-                    </a:blip>
-                    <a:stretch>
-                      <a:fillRect/>
-                    </a:stretch>
-                  </pic:blipFill>
-                  <pic:spPr>
-                    <a:xfrm>
-                      <a:off x="0" y="0"/>
-                      <a:ext cx="5760085" cy="4436745"/>
-                    </a:xfrm>
-                    <a:prstGeom prst="rect">
-                      <a:avLst/>
-                    </a:prstGeom>
-                  </pic:spPr>
-                </pic:pic>
-              </a:graphicData>
-            </a:graphic>
-          </wp:inline>
-        </w:drawing>
-      </w:r>
-    </w:p>
-    <w:p/>
-    <w:p>
-      <w:pPr>
-        <w:pStyle w:val="Heading3"/>
-      </w:pPr>
-      <w:r>
-        <w:t>T</w:t>
-      </w:r>
-      <w:r>
-        <w:t>rường dữ liệu</w:t>
-      </w:r>
-    </w:p>
-    <w:p/>
-    <w:tbl>
-      <w:tblPr>
-        <w:tblStyle w:val="TableGrid"/>
-        <w:tblW w:w="0" w:type="auto"/>
-        <w:tblLook w:val="04A0" w:firstRow="1" w:lastRow="0" w:firstColumn="1" w:lastColumn="0" w:noHBand="0" w:noVBand="1"/>
-      </w:tblPr>
-      <w:tblGrid>
-        <w:gridCol w:w="704"/>
-        <w:gridCol w:w="2410"/>
-        <w:gridCol w:w="2410"/>
-        <w:gridCol w:w="3537"/>
-      </w:tblGrid>
-      <w:tr>
-        <w:tc>
-          <w:tcPr>
-            <w:tcW w:w="704" w:type="dxa"/>
-          </w:tcPr>
-          <w:p>
-            <w:pPr>
-              <w:jc w:val="center"/>
-            </w:pPr>
-            <w:r>
-              <w:t>STT</w:t>
-            </w:r>
-          </w:p>
-        </w:tc>
-        <w:tc>
-          <w:tcPr>
-            <w:tcW w:w="2410" w:type="dxa"/>
-          </w:tcPr>
-          <w:p>
-            <w:pPr>
-              <w:jc w:val="center"/>
-            </w:pPr>
-            <w:r>
-              <w:t>Mục</w:t>
-            </w:r>
-          </w:p>
-        </w:tc>
-        <w:tc>
-          <w:tcPr>
-            <w:tcW w:w="2410" w:type="dxa"/>
-          </w:tcPr>
-          <w:p>
-            <w:pPr>
-              <w:jc w:val="center"/>
-            </w:pPr>
-            <w:r>
-              <w:t>Kiểu dữ liệu</w:t>
-            </w:r>
-          </w:p>
-        </w:tc>
-        <w:tc>
-          <w:tcPr>
-            <w:tcW w:w="3537" w:type="dxa"/>
-          </w:tcPr>
-          <w:p>
-            <w:pPr>
-              <w:jc w:val="center"/>
-            </w:pPr>
-            <w:r>
-              <w:t>Mô tả</w:t>
-            </w:r>
-            <w:r>
-              <w:t xml:space="preserve"> chi tiết</w:t>
-            </w:r>
-          </w:p>
-        </w:tc>
-      </w:tr>
-      <w:tr>
-        <w:tc>
-          <w:tcPr>
-            <w:tcW w:w="704" w:type="dxa"/>
-          </w:tcPr>
-          <w:p>
-            <w:pPr>
-              <w:jc w:val="center"/>
-            </w:pPr>
-            <w:r>
-              <w:t>1</w:t>
-            </w:r>
-          </w:p>
-        </w:tc>
-        <w:tc>
-          <w:tcPr>
-            <w:tcW w:w="2410" w:type="dxa"/>
-          </w:tcPr>
-          <w:p>
-            <w:pPr>
-              <w:jc w:val="both"/>
-            </w:pPr>
-            <w:r>
-              <w:t>Email</w:t>
-            </w:r>
-          </w:p>
-        </w:tc>
-        <w:tc>
-          <w:tcPr>
-            <w:tcW w:w="2410" w:type="dxa"/>
-          </w:tcPr>
-          <w:p>
-            <w:pPr>
-              <w:jc w:val="both"/>
-            </w:pPr>
-            <w:r>
-              <w:t>Text input</w:t>
-            </w:r>
-          </w:p>
-        </w:tc>
-        <w:tc>
-          <w:tcPr>
-            <w:tcW w:w="3537" w:type="dxa"/>
-          </w:tcPr>
-          <w:p>
-            <w:pPr>
-              <w:jc w:val="both"/>
-            </w:pPr>
-            <w:r>
-              <w:t>Nhậ</w:t>
-            </w:r>
-            <w:r>
-              <w:t xml:space="preserve">p </w:t>
-            </w:r>
-            <w:r>
-              <w:t>email người dùng</w:t>
-            </w:r>
-          </w:p>
-        </w:tc>
-      </w:tr>
-      <w:tr>
-        <w:tc>
-          <w:tcPr>
-            <w:tcW w:w="704" w:type="dxa"/>
-          </w:tcPr>
-          <w:p>
-            <w:pPr>
-              <w:jc w:val="center"/>
-            </w:pPr>
-            <w:r>
-              <w:t>2</w:t>
-            </w:r>
-          </w:p>
-        </w:tc>
-        <w:tc>
-          <w:tcPr>
-            <w:tcW w:w="2410" w:type="dxa"/>
-          </w:tcPr>
-          <w:p>
-            <w:pPr>
-              <w:jc w:val="both"/>
-            </w:pPr>
-            <w:r>
-              <w:t>Mật khẩu</w:t>
-            </w:r>
-          </w:p>
-        </w:tc>
-        <w:tc>
-          <w:tcPr>
-            <w:tcW w:w="2410" w:type="dxa"/>
-          </w:tcPr>
-          <w:p>
-            <w:pPr>
-              <w:jc w:val="both"/>
-            </w:pPr>
-            <w:r>
-              <w:t>Text input</w:t>
-            </w:r>
-          </w:p>
-        </w:tc>
-        <w:tc>
-          <w:tcPr>
-            <w:tcW w:w="3537" w:type="dxa"/>
-          </w:tcPr>
-          <w:p>
-            <w:pPr>
-              <w:jc w:val="both"/>
-            </w:pPr>
-            <w:r>
-              <w:t>Nhập mật khẩu của tài khoản</w:t>
-            </w:r>
-          </w:p>
-        </w:tc>
-      </w:tr>
-      <w:tr>
-        <w:tc>
-          <w:tcPr>
-            <w:tcW w:w="704" w:type="dxa"/>
-          </w:tcPr>
-          <w:p>
-            <w:pPr>
-              <w:jc w:val="center"/>
-            </w:pPr>
-            <w:r>
-              <w:t>3</w:t>
-            </w:r>
-          </w:p>
-        </w:tc>
-        <w:tc>
-          <w:tcPr>
-            <w:tcW w:w="2410" w:type="dxa"/>
-          </w:tcPr>
-          <w:p>
-            <w:pPr>
-              <w:jc w:val="both"/>
-            </w:pPr>
-            <w:r>
-              <w:t>Đăng nhập</w:t>
-            </w:r>
-          </w:p>
-        </w:tc>
-        <w:tc>
-          <w:tcPr>
-            <w:tcW w:w="2410" w:type="dxa"/>
-          </w:tcPr>
-          <w:p>
-            <w:pPr>
-              <w:jc w:val="both"/>
-            </w:pPr>
-            <w:r>
-              <w:t>Button</w:t>
-            </w:r>
-          </w:p>
-        </w:tc>
-        <w:tc>
-          <w:tcPr>
-            <w:tcW w:w="3537" w:type="dxa"/>
-          </w:tcPr>
-          <w:p>
-            <w:pPr>
-              <w:jc w:val="both"/>
-            </w:pPr>
-            <w:r>
-              <w:t>Đăng nhập vào tài khoản</w:t>
-            </w:r>
-          </w:p>
-        </w:tc>
-      </w:tr>
-      <w:tr>
-        <w:tc>
-          <w:tcPr>
-            <w:tcW w:w="704" w:type="dxa"/>
-          </w:tcPr>
-          <w:p>
-            <w:pPr>
-              <w:jc w:val="center"/>
-            </w:pPr>
-            <w:r>
-              <w:t>4</w:t>
-            </w:r>
-          </w:p>
-        </w:tc>
-        <w:tc>
-          <w:tcPr>
-            <w:tcW w:w="2410" w:type="dxa"/>
-          </w:tcPr>
-          <w:p>
-            <w:pPr>
-              <w:jc w:val="both"/>
-            </w:pPr>
-            <w:r>
-              <w:t>Đăng ký</w:t>
-            </w:r>
-          </w:p>
-        </w:tc>
-        <w:tc>
-          <w:tcPr>
-            <w:tcW w:w="2410" w:type="dxa"/>
-          </w:tcPr>
-          <w:p>
-            <w:pPr>
-              <w:jc w:val="both"/>
-            </w:pPr>
-            <w:r>
-              <w:t>Button</w:t>
-            </w:r>
-          </w:p>
-        </w:tc>
-        <w:tc>
-          <w:tcPr>
-            <w:tcW w:w="3537" w:type="dxa"/>
-          </w:tcPr>
-          <w:p>
-            <w:pPr>
-              <w:jc w:val="both"/>
-            </w:pPr>
-            <w:r>
-              <w:t>Chuyển qua màn hình đăng ký nếu chưa có sẵn tài khoản</w:t>
-            </w:r>
-          </w:p>
-        </w:tc>
-      </w:tr>
-      <w:tr>
-        <w:tc>
-          <w:tcPr>
-            <w:tcW w:w="704" w:type="dxa"/>
-          </w:tcPr>
-          <w:p>
-            <w:pPr>
-              <w:jc w:val="center"/>
-            </w:pPr>
-            <w:r>
-              <w:t>5</w:t>
-            </w:r>
-          </w:p>
-        </w:tc>
-        <w:tc>
-          <w:tcPr>
-            <w:tcW w:w="2410" w:type="dxa"/>
-          </w:tcPr>
-          <w:p>
-            <w:pPr>
-              <w:jc w:val="both"/>
-            </w:pPr>
-            <w:r>
-              <w:t>Quên mật khẩu</w:t>
-            </w:r>
-          </w:p>
-        </w:tc>
-        <w:tc>
-          <w:tcPr>
-            <w:tcW w:w="2410" w:type="dxa"/>
-          </w:tcPr>
-          <w:p>
-            <w:pPr>
-              <w:jc w:val="both"/>
-            </w:pPr>
-            <w:r>
-              <w:t>Button</w:t>
-            </w:r>
-          </w:p>
-        </w:tc>
-        <w:tc>
-          <w:tcPr>
-            <w:tcW w:w="3537" w:type="dxa"/>
-          </w:tcPr>
-          <w:p>
-            <w:pPr>
-              <w:jc w:val="both"/>
-            </w:pPr>
-            <w:r>
-              <w:t>Chuyển qua màn hình nhập email để xác nhận với email lấy lại mật khẩu</w:t>
-            </w:r>
-          </w:p>
-        </w:tc>
-      </w:tr>
-    </w:tbl>
-    <w:p/>
-    <w:p>
-      <w:pPr>
-        <w:pStyle w:val="Heading2"/>
-      </w:pPr>
-      <w:r>
-        <w:t>SC02: Đăng ký</w:t>
-      </w:r>
-    </w:p>
-    <w:p/>
-    <w:p>
-      <w:pPr>
-        <w:pStyle w:val="Heading3"/>
-      </w:pPr>
-      <w:r>
-        <w:t>Mockup</w:t>
-      </w:r>
-    </w:p>
-    <w:p/>
-    <w:p>
-      <w:pPr>
-        <w:jc w:val="center"/>
-      </w:pPr>
-      <w:r>
-        <w:rPr>
-          <w:noProof/>
-        </w:rPr>
-        <w:lastRenderedPageBreak/>
-        <w:drawing>
-          <wp:inline distT="0" distB="0" distL="0" distR="0">
-            <wp:extent cx="5760085" cy="4436745"/>
-            <wp:effectExtent l="0" t="0" r="0" b="1905"/>
-            <wp:docPr id="18" name="Picture 18"/>
-            <wp:cNvGraphicFramePr>
-              <a:graphicFrameLocks xmlns:a="http://schemas.openxmlformats.org/drawingml/2006/main" noChangeAspect="1"/>
-            </wp:cNvGraphicFramePr>
-            <a:graphic xmlns:a="http://schemas.openxmlformats.org/drawingml/2006/main">
-              <a:graphicData uri="http://schemas.openxmlformats.org/drawingml/2006/picture">
-                <pic:pic xmlns:pic="http://schemas.openxmlformats.org/drawingml/2006/picture">
-                  <pic:nvPicPr>
-                    <pic:cNvPr id="18" name="SC_SignUp.png"/>
-                    <pic:cNvPicPr/>
-                  </pic:nvPicPr>
-                  <pic:blipFill>
-                    <a:blip r:embed="rId21">
-                      <a:extLst>
-                        <a:ext uri="{28A0092B-C50C-407E-A947-70E740481C1C}">
-                          <a14:useLocalDpi xmlns:a14="http://schemas.microsoft.com/office/drawing/2010/main" val="0"/>
-                        </a:ext>
-                      </a:extLst>
-                    </a:blip>
-                    <a:stretch>
-                      <a:fillRect/>
-                    </a:stretch>
-                  </pic:blipFill>
-                  <pic:spPr>
-                    <a:xfrm>
-                      <a:off x="0" y="0"/>
-                      <a:ext cx="5760085" cy="4436745"/>
-                    </a:xfrm>
-                    <a:prstGeom prst="rect">
-                      <a:avLst/>
-                    </a:prstGeom>
-                  </pic:spPr>
-                </pic:pic>
-              </a:graphicData>
-            </a:graphic>
-          </wp:inline>
-        </w:drawing>
-      </w:r>
-    </w:p>
-    <w:p/>
-    <w:p>
-      <w:pPr>
-        <w:pStyle w:val="Heading3"/>
-      </w:pPr>
-      <w:r>
-        <w:t>Trường dữ liệu</w:t>
-      </w:r>
-    </w:p>
-    <w:p/>
-    <w:tbl>
-      <w:tblPr>
-        <w:tblStyle w:val="TableGrid"/>
-        <w:tblW w:w="0" w:type="auto"/>
-        <w:tblLook w:val="04A0" w:firstRow="1" w:lastRow="0" w:firstColumn="1" w:lastColumn="0" w:noHBand="0" w:noVBand="1"/>
-      </w:tblPr>
-      <w:tblGrid>
-        <w:gridCol w:w="704"/>
-        <w:gridCol w:w="2410"/>
-        <w:gridCol w:w="2410"/>
-        <w:gridCol w:w="3537"/>
-      </w:tblGrid>
-      <w:tr>
-        <w:tc>
-          <w:tcPr>
-            <w:tcW w:w="704" w:type="dxa"/>
-          </w:tcPr>
-          <w:p>
-            <w:pPr>
-              <w:jc w:val="center"/>
-            </w:pPr>
-            <w:r>
-              <w:t>STT</w:t>
-            </w:r>
-          </w:p>
-        </w:tc>
-        <w:tc>
-          <w:tcPr>
-            <w:tcW w:w="2410" w:type="dxa"/>
-          </w:tcPr>
-          <w:p>
-            <w:pPr>
-              <w:jc w:val="center"/>
-            </w:pPr>
-            <w:r>
-              <w:t>Mục</w:t>
-            </w:r>
-          </w:p>
-        </w:tc>
-        <w:tc>
-          <w:tcPr>
-            <w:tcW w:w="2410" w:type="dxa"/>
-          </w:tcPr>
-          <w:p>
-            <w:pPr>
-              <w:jc w:val="center"/>
-            </w:pPr>
-            <w:r>
-              <w:t>Kiểu dữ liệu</w:t>
-            </w:r>
-          </w:p>
-        </w:tc>
-        <w:tc>
-          <w:tcPr>
-            <w:tcW w:w="3537" w:type="dxa"/>
-          </w:tcPr>
-          <w:p>
-            <w:pPr>
-              <w:jc w:val="center"/>
-            </w:pPr>
-            <w:r>
-              <w:t>Mô tả</w:t>
-            </w:r>
-            <w:r>
-              <w:t xml:space="preserve"> chi tiết</w:t>
-            </w:r>
-          </w:p>
-        </w:tc>
-      </w:tr>
-      <w:tr>
-        <w:tc>
-          <w:tcPr>
-            <w:tcW w:w="704" w:type="dxa"/>
-          </w:tcPr>
-          <w:p>
-            <w:pPr>
-              <w:jc w:val="center"/>
-            </w:pPr>
-            <w:r>
-              <w:t>1</w:t>
-            </w:r>
-          </w:p>
-        </w:tc>
-        <w:tc>
-          <w:tcPr>
-            <w:tcW w:w="2410" w:type="dxa"/>
-          </w:tcPr>
-          <w:p>
-            <w:pPr>
-              <w:jc w:val="both"/>
-            </w:pPr>
-            <w:r>
-              <w:t>Họ tên</w:t>
-            </w:r>
-          </w:p>
-        </w:tc>
-        <w:tc>
-          <w:tcPr>
-            <w:tcW w:w="2410" w:type="dxa"/>
-          </w:tcPr>
-          <w:p>
-            <w:pPr>
-              <w:jc w:val="both"/>
-            </w:pPr>
-            <w:r>
-              <w:t>Text input</w:t>
-            </w:r>
-          </w:p>
-        </w:tc>
-        <w:tc>
-          <w:tcPr>
-            <w:tcW w:w="3537" w:type="dxa"/>
-          </w:tcPr>
-          <w:p>
-            <w:pPr>
-              <w:jc w:val="both"/>
-            </w:pPr>
-            <w:r>
-              <w:t xml:space="preserve">Nhập </w:t>
-            </w:r>
-            <w:r>
-              <w:t>họ tên đầy đủ. Trường bắt buộc</w:t>
-            </w:r>
-          </w:p>
-        </w:tc>
-      </w:tr>
-      <w:tr>
-        <w:tc>
-          <w:tcPr>
-            <w:tcW w:w="704" w:type="dxa"/>
-          </w:tcPr>
-          <w:p>
-            <w:pPr>
-              <w:jc w:val="center"/>
-            </w:pPr>
-            <w:r>
-              <w:t>2</w:t>
-            </w:r>
-          </w:p>
-        </w:tc>
-        <w:tc>
-          <w:tcPr>
-            <w:tcW w:w="2410" w:type="dxa"/>
-          </w:tcPr>
-          <w:p>
-            <w:pPr>
-              <w:jc w:val="both"/>
-            </w:pPr>
-            <w:r>
-              <w:t>Email</w:t>
-            </w:r>
-          </w:p>
-        </w:tc>
-        <w:tc>
-          <w:tcPr>
-            <w:tcW w:w="2410" w:type="dxa"/>
-          </w:tcPr>
-          <w:p>
-            <w:pPr>
-              <w:jc w:val="both"/>
-            </w:pPr>
-            <w:r>
-              <w:t>Text input</w:t>
-            </w:r>
-          </w:p>
-        </w:tc>
-        <w:tc>
-          <w:tcPr>
-            <w:tcW w:w="3537" w:type="dxa"/>
-          </w:tcPr>
-          <w:p>
-            <w:pPr>
-              <w:jc w:val="both"/>
-            </w:pPr>
-            <w:r>
-              <w:t>Nhậ</w:t>
-            </w:r>
-            <w:r>
-              <w:t>p email sử dụng. Trường bắt buộc</w:t>
-            </w:r>
-          </w:p>
-        </w:tc>
-      </w:tr>
-      <w:tr>
-        <w:tc>
-          <w:tcPr>
-            <w:tcW w:w="704" w:type="dxa"/>
-          </w:tcPr>
-          <w:p>
-            <w:pPr>
-              <w:jc w:val="center"/>
-            </w:pPr>
-            <w:r>
-              <w:t>3</w:t>
-            </w:r>
-          </w:p>
-        </w:tc>
-        <w:tc>
-          <w:tcPr>
-            <w:tcW w:w="2410" w:type="dxa"/>
-          </w:tcPr>
-          <w:p>
-            <w:pPr>
-              <w:jc w:val="both"/>
-            </w:pPr>
-            <w:r>
-              <w:t>Mật khẩu</w:t>
-            </w:r>
-          </w:p>
-        </w:tc>
-        <w:tc>
-          <w:tcPr>
-            <w:tcW w:w="2410" w:type="dxa"/>
-          </w:tcPr>
-          <w:p>
-            <w:pPr>
-              <w:jc w:val="both"/>
-            </w:pPr>
-            <w:r>
-              <w:t>Text input</w:t>
-            </w:r>
-          </w:p>
-        </w:tc>
-        <w:tc>
-          <w:tcPr>
-            <w:tcW w:w="3537" w:type="dxa"/>
-          </w:tcPr>
-          <w:p>
-            <w:pPr>
-              <w:jc w:val="both"/>
-            </w:pPr>
-            <w:r>
-              <w:t>Nhập mật khẩu để đăng nhập. Yêu cầu 8-32 kí tự. Bao gồm kí tự thường,  chữ số và có ít nhất 1 kí tự viết hoa. Trường bắt buộc</w:t>
-            </w:r>
-          </w:p>
-        </w:tc>
-      </w:tr>
-      <w:tr>
-        <w:tc>
-          <w:tcPr>
-            <w:tcW w:w="704" w:type="dxa"/>
-          </w:tcPr>
-          <w:p>
-            <w:pPr>
-              <w:jc w:val="center"/>
-            </w:pPr>
-            <w:r>
-              <w:t>4</w:t>
-            </w:r>
-          </w:p>
-        </w:tc>
-        <w:tc>
-          <w:tcPr>
-            <w:tcW w:w="2410" w:type="dxa"/>
-          </w:tcPr>
-          <w:p>
-            <w:pPr>
-              <w:jc w:val="both"/>
-            </w:pPr>
-            <w:r>
-              <w:t>Mật khẩu</w:t>
-            </w:r>
-          </w:p>
-        </w:tc>
-        <w:tc>
-          <w:tcPr>
-            <w:tcW w:w="2410" w:type="dxa"/>
-          </w:tcPr>
-          <w:p>
-            <w:pPr>
-              <w:jc w:val="both"/>
-            </w:pPr>
-            <w:r>
-              <w:t>Text input</w:t>
-            </w:r>
-          </w:p>
-        </w:tc>
-        <w:tc>
-          <w:tcPr>
-            <w:tcW w:w="3537" w:type="dxa"/>
-          </w:tcPr>
-          <w:p>
-            <w:pPr>
-              <w:jc w:val="both"/>
-            </w:pPr>
-            <w:r>
-              <w:t>Nhập lại mật khẩu trùng khớp</w:t>
-            </w:r>
-          </w:p>
-        </w:tc>
-      </w:tr>
-      <w:tr>
-        <w:tc>
-          <w:tcPr>
-            <w:tcW w:w="704" w:type="dxa"/>
-          </w:tcPr>
-          <w:p>
-            <w:pPr>
-              <w:jc w:val="center"/>
-            </w:pPr>
-            <w:r>
-              <w:t>5</w:t>
-            </w:r>
-          </w:p>
-        </w:tc>
-        <w:tc>
-          <w:tcPr>
-            <w:tcW w:w="2410" w:type="dxa"/>
-          </w:tcPr>
-          <w:p>
-            <w:pPr>
-              <w:jc w:val="both"/>
-            </w:pPr>
-            <w:r>
-              <w:t>Số điện thoại</w:t>
-            </w:r>
-          </w:p>
-        </w:tc>
-        <w:tc>
-          <w:tcPr>
-            <w:tcW w:w="2410" w:type="dxa"/>
-          </w:tcPr>
-          <w:p>
-            <w:pPr>
-              <w:jc w:val="both"/>
-            </w:pPr>
-            <w:r>
-              <w:t>Text input</w:t>
-            </w:r>
-          </w:p>
-        </w:tc>
-        <w:tc>
-          <w:tcPr>
-            <w:tcW w:w="3537" w:type="dxa"/>
-          </w:tcPr>
-          <w:p>
-            <w:pPr>
-              <w:jc w:val="both"/>
-            </w:pPr>
-            <w:r>
-              <w:t>Nhập số điện thoại đang còn sử dụng. Trường bắt buộc</w:t>
-            </w:r>
-          </w:p>
-        </w:tc>
-      </w:tr>
-      <w:tr>
-        <w:tc>
-          <w:tcPr>
-            <w:tcW w:w="704" w:type="dxa"/>
-          </w:tcPr>
-          <w:p>
-            <w:pPr>
-              <w:jc w:val="center"/>
-            </w:pPr>
-            <w:r>
-              <w:t>6</w:t>
-            </w:r>
-          </w:p>
-        </w:tc>
-        <w:tc>
-          <w:tcPr>
-            <w:tcW w:w="2410" w:type="dxa"/>
-          </w:tcPr>
-          <w:p>
-            <w:pPr>
-              <w:jc w:val="both"/>
-            </w:pPr>
-            <w:r>
-              <w:t>Số CMND</w:t>
-            </w:r>
-          </w:p>
-        </w:tc>
-        <w:tc>
-          <w:tcPr>
-            <w:tcW w:w="2410" w:type="dxa"/>
-          </w:tcPr>
-          <w:p>
-            <w:pPr>
-              <w:jc w:val="both"/>
-            </w:pPr>
-            <w:r>
-              <w:t>Text input</w:t>
-            </w:r>
-          </w:p>
-        </w:tc>
-        <w:tc>
-          <w:tcPr>
-            <w:tcW w:w="3537" w:type="dxa"/>
-          </w:tcPr>
-          <w:p>
-            <w:pPr>
-              <w:jc w:val="both"/>
-            </w:pPr>
-            <w:r>
-              <w:t>Nhập số căn cước của người dùng. Trường bắt buộc</w:t>
-            </w:r>
-          </w:p>
-        </w:tc>
-      </w:tr>
-      <w:tr>
-        <w:tc>
-          <w:tcPr>
-            <w:tcW w:w="704" w:type="dxa"/>
-          </w:tcPr>
-          <w:p>
-            <w:pPr>
-              <w:jc w:val="center"/>
-            </w:pPr>
-            <w:r>
-              <w:t>7</w:t>
-            </w:r>
-          </w:p>
-        </w:tc>
-        <w:tc>
-          <w:tcPr>
-            <w:tcW w:w="2410" w:type="dxa"/>
-          </w:tcPr>
-          <w:p>
-            <w:pPr>
-              <w:jc w:val="both"/>
-            </w:pPr>
-            <w:r>
-              <w:t>Điện chỉ liên hệ</w:t>
-            </w:r>
-          </w:p>
-        </w:tc>
-        <w:tc>
-          <w:tcPr>
-            <w:tcW w:w="2410" w:type="dxa"/>
-          </w:tcPr>
-          <w:p>
-            <w:pPr>
-              <w:jc w:val="both"/>
-            </w:pPr>
-            <w:r>
-              <w:t>Text input</w:t>
-            </w:r>
-          </w:p>
-        </w:tc>
-        <w:tc>
-          <w:tcPr>
-            <w:tcW w:w="3537" w:type="dxa"/>
-          </w:tcPr>
-          <w:p>
-            <w:pPr>
-              <w:jc w:val="both"/>
-            </w:pPr>
-            <w:r>
-              <w:t>Nhập địa chỉ của người dùng</w:t>
-            </w:r>
-          </w:p>
-        </w:tc>
-      </w:tr>
-      <w:tr>
-        <w:tc>
-          <w:tcPr>
-            <w:tcW w:w="704" w:type="dxa"/>
-          </w:tcPr>
-          <w:p>
-            <w:pPr>
-              <w:jc w:val="center"/>
-            </w:pPr>
-            <w:r>
-              <w:t>8</w:t>
-            </w:r>
-          </w:p>
-        </w:tc>
-        <w:tc>
-          <w:tcPr>
-            <w:tcW w:w="2410" w:type="dxa"/>
-          </w:tcPr>
-          <w:p>
-            <w:pPr>
-              <w:jc w:val="both"/>
-            </w:pPr>
-            <w:r>
-              <w:t>Hoàn tất</w:t>
-            </w:r>
-          </w:p>
-        </w:tc>
-        <w:tc>
-          <w:tcPr>
-            <w:tcW w:w="2410" w:type="dxa"/>
-          </w:tcPr>
-          <w:p>
-            <w:pPr>
-              <w:jc w:val="both"/>
-            </w:pPr>
-            <w:r>
-              <w:t>Button</w:t>
-            </w:r>
-          </w:p>
-        </w:tc>
-        <w:tc>
-          <w:tcPr>
-            <w:tcW w:w="3537" w:type="dxa"/>
-          </w:tcPr>
-          <w:p>
-            <w:pPr>
-              <w:jc w:val="both"/>
-            </w:pPr>
-            <w:r>
-              <w:t xml:space="preserve">Hoàn tất thủ tục đăng ký nếu thông tin đăng ký hợp lệ. Dữ </w:t>
-            </w:r>
-            <w:r>
-              <w:lastRenderedPageBreak/>
-              <w:t>liệu được lưu xuống database và ngày lập tức chuyển thẳng vào màn hình chính của người dùng</w:t>
-            </w:r>
-          </w:p>
-        </w:tc>
-      </w:tr>
-    </w:tbl>
-    <w:p/>
-    <w:p>
-      <w:pPr>
-        <w:pStyle w:val="Heading2"/>
-      </w:pPr>
-      <w:r>
-        <w:t>SC03: Quên mật khẩu</w:t>
-      </w:r>
-    </w:p>
-    <w:p/>
-    <w:p>
-      <w:pPr>
-        <w:pStyle w:val="Heading3"/>
-      </w:pPr>
-      <w:r>
-        <w:t>Mockup</w:t>
-      </w:r>
-    </w:p>
-    <w:p/>
-    <w:p>
-      <w:pPr>
-        <w:jc w:val="center"/>
-      </w:pPr>
-      <w:r>
-        <w:rPr>
-          <w:noProof/>
-        </w:rPr>
-        <w:drawing>
-          <wp:inline distT="0" distB="0" distL="0" distR="0">
-            <wp:extent cx="5760085" cy="4436745"/>
-            <wp:effectExtent l="0" t="0" r="0" b="1905"/>
-            <wp:docPr id="20" name="Picture 20"/>
-            <wp:cNvGraphicFramePr>
-              <a:graphicFrameLocks xmlns:a="http://schemas.openxmlformats.org/drawingml/2006/main" noChangeAspect="1"/>
-            </wp:cNvGraphicFramePr>
-            <a:graphic xmlns:a="http://schemas.openxmlformats.org/drawingml/2006/main">
-              <a:graphicData uri="http://schemas.openxmlformats.org/drawingml/2006/picture">
-                <pic:pic xmlns:pic="http://schemas.openxmlformats.org/drawingml/2006/picture">
-                  <pic:nvPicPr>
-                    <pic:cNvPr id="20" name="SC_ForgotPass.png"/>
                     <pic:cNvPicPr/>
                   </pic:nvPicPr>
                   <pic:blipFill>
@@ -11349,7 +11148,10 @@
         <w:pStyle w:val="Heading3"/>
       </w:pPr>
       <w:r>
-        <w:t>Trường dữ liệu</w:t>
+        <w:t>T</w:t>
+      </w:r>
+      <w:r>
+        <w:t>rường dữ liệu</w:t>
       </w:r>
     </w:p>
     <w:p/>
@@ -11447,9 +11249,6 @@
             <w:r>
               <w:t>Email</w:t>
             </w:r>
-            <w:r>
-              <w:t xml:space="preserve"> sử dụng</w:t>
-            </w:r>
           </w:p>
         </w:tc>
         <w:tc>
@@ -11473,6 +11272,15 @@
             <w:pPr>
               <w:jc w:val="both"/>
             </w:pPr>
+            <w:r>
+              <w:t>Nhậ</w:t>
+            </w:r>
+            <w:r>
+              <w:t xml:space="preserve">p </w:t>
+            </w:r>
+            <w:r>
+              <w:t>email người dùng</w:t>
+            </w:r>
           </w:p>
         </w:tc>
       </w:tr>
@@ -11499,7 +11307,7 @@
               <w:jc w:val="both"/>
             </w:pPr>
             <w:r>
-              <w:t>Số điện thoại</w:t>
+              <w:t>Mật khẩu</w:t>
             </w:r>
           </w:p>
         </w:tc>
@@ -11524,30 +11332,190 @@
             <w:pPr>
               <w:jc w:val="both"/>
             </w:pPr>
+            <w:r>
+              <w:t>Nhập mật khẩu của tài khoản</w:t>
+            </w:r>
+          </w:p>
+        </w:tc>
+      </w:tr>
+      <w:tr>
+        <w:tc>
+          <w:tcPr>
+            <w:tcW w:w="704" w:type="dxa"/>
+          </w:tcPr>
+          <w:p>
+            <w:pPr>
+              <w:jc w:val="center"/>
+            </w:pPr>
+            <w:r>
+              <w:t>3</w:t>
+            </w:r>
+          </w:p>
+        </w:tc>
+        <w:tc>
+          <w:tcPr>
+            <w:tcW w:w="2410" w:type="dxa"/>
+          </w:tcPr>
+          <w:p>
+            <w:pPr>
+              <w:jc w:val="both"/>
+            </w:pPr>
+            <w:r>
+              <w:t>Đăng nhập</w:t>
+            </w:r>
+          </w:p>
+        </w:tc>
+        <w:tc>
+          <w:tcPr>
+            <w:tcW w:w="2410" w:type="dxa"/>
+          </w:tcPr>
+          <w:p>
+            <w:pPr>
+              <w:jc w:val="both"/>
+            </w:pPr>
+            <w:r>
+              <w:t>Button</w:t>
+            </w:r>
+          </w:p>
+        </w:tc>
+        <w:tc>
+          <w:tcPr>
+            <w:tcW w:w="3537" w:type="dxa"/>
+          </w:tcPr>
+          <w:p>
+            <w:pPr>
+              <w:jc w:val="both"/>
+            </w:pPr>
+            <w:r>
+              <w:t>Đăng nhập vào tài khoản</w:t>
+            </w:r>
+          </w:p>
+        </w:tc>
+      </w:tr>
+      <w:tr>
+        <w:tc>
+          <w:tcPr>
+            <w:tcW w:w="704" w:type="dxa"/>
+          </w:tcPr>
+          <w:p>
+            <w:pPr>
+              <w:jc w:val="center"/>
+            </w:pPr>
+            <w:r>
+              <w:t>4</w:t>
+            </w:r>
+          </w:p>
+        </w:tc>
+        <w:tc>
+          <w:tcPr>
+            <w:tcW w:w="2410" w:type="dxa"/>
+          </w:tcPr>
+          <w:p>
+            <w:pPr>
+              <w:jc w:val="both"/>
+            </w:pPr>
+            <w:r>
+              <w:t>Đăng ký</w:t>
+            </w:r>
+          </w:p>
+        </w:tc>
+        <w:tc>
+          <w:tcPr>
+            <w:tcW w:w="2410" w:type="dxa"/>
+          </w:tcPr>
+          <w:p>
+            <w:pPr>
+              <w:jc w:val="both"/>
+            </w:pPr>
+            <w:r>
+              <w:t>Button</w:t>
+            </w:r>
+          </w:p>
+        </w:tc>
+        <w:tc>
+          <w:tcPr>
+            <w:tcW w:w="3537" w:type="dxa"/>
+          </w:tcPr>
+          <w:p>
+            <w:pPr>
+              <w:jc w:val="both"/>
+            </w:pPr>
+            <w:r>
+              <w:t>Chuyển qua màn hình đăng ký nếu chưa có sẵn tài khoản</w:t>
+            </w:r>
+          </w:p>
+        </w:tc>
+      </w:tr>
+      <w:tr>
+        <w:tc>
+          <w:tcPr>
+            <w:tcW w:w="704" w:type="dxa"/>
+          </w:tcPr>
+          <w:p>
+            <w:pPr>
+              <w:jc w:val="center"/>
+            </w:pPr>
+            <w:r>
+              <w:t>5</w:t>
+            </w:r>
+          </w:p>
+        </w:tc>
+        <w:tc>
+          <w:tcPr>
+            <w:tcW w:w="2410" w:type="dxa"/>
+          </w:tcPr>
+          <w:p>
+            <w:pPr>
+              <w:jc w:val="both"/>
+            </w:pPr>
+            <w:r>
+              <w:t>Quên mật khẩu</w:t>
+            </w:r>
+          </w:p>
+        </w:tc>
+        <w:tc>
+          <w:tcPr>
+            <w:tcW w:w="2410" w:type="dxa"/>
+          </w:tcPr>
+          <w:p>
+            <w:pPr>
+              <w:jc w:val="both"/>
+            </w:pPr>
+            <w:r>
+              <w:t>Button</w:t>
+            </w:r>
+          </w:p>
+        </w:tc>
+        <w:tc>
+          <w:tcPr>
+            <w:tcW w:w="3537" w:type="dxa"/>
+          </w:tcPr>
+          <w:p>
+            <w:pPr>
+              <w:jc w:val="both"/>
+            </w:pPr>
+            <w:r>
+              <w:t>Chuyển qua màn hình nhập email để xác nhận với email lấy lại mật khẩu</w:t>
+            </w:r>
           </w:p>
         </w:tc>
       </w:tr>
     </w:tbl>
     <w:p/>
+    <w:p>
+      <w:pPr>
+        <w:pStyle w:val="Heading2"/>
+      </w:pPr>
+      <w:r>
+        <w:t>SC02: Đăng ký</w:t>
+      </w:r>
+    </w:p>
     <w:p/>
     <w:p>
       <w:pPr>
-        <w:pStyle w:val="Heading2"/>
-      </w:pPr>
-      <w:r>
-        <w:t>SC04</w:t>
-      </w:r>
-      <w:r>
-        <w:t>: Màn hình chính</w:t>
-      </w:r>
-    </w:p>
-    <w:p/>
-    <w:p>
-      <w:pPr>
         <w:pStyle w:val="Heading3"/>
       </w:pPr>
       <w:r>
-        <w:lastRenderedPageBreak/>
         <w:t>Mockup</w:t>
       </w:r>
     </w:p>
@@ -11560,11 +11528,12 @@
         <w:rPr>
           <w:noProof/>
         </w:rPr>
+        <w:lastRenderedPageBreak/>
         <w:drawing>
           <wp:inline distT="0" distB="0" distL="0" distR="0">
             <wp:extent cx="5760085" cy="4436745"/>
             <wp:effectExtent l="0" t="0" r="0" b="1905"/>
-            <wp:docPr id="19" name="Picture 19"/>
+            <wp:docPr id="18" name="Picture 18"/>
             <wp:cNvGraphicFramePr>
               <a:graphicFrameLocks xmlns:a="http://schemas.openxmlformats.org/drawingml/2006/main" noChangeAspect="1"/>
             </wp:cNvGraphicFramePr>
@@ -11572,7 +11541,7 @@
               <a:graphicData uri="http://schemas.openxmlformats.org/drawingml/2006/picture">
                 <pic:pic xmlns:pic="http://schemas.openxmlformats.org/drawingml/2006/picture">
                   <pic:nvPicPr>
-                    <pic:cNvPr id="19" name="SC_Main.png"/>
+                    <pic:cNvPr id="18" name="SC_SignUp.png"/>
                     <pic:cNvPicPr/>
                   </pic:nvPicPr>
                   <pic:blipFill>
@@ -11705,6 +11674,855 @@
               <w:jc w:val="both"/>
             </w:pPr>
             <w:r>
+              <w:t>Họ tên</w:t>
+            </w:r>
+          </w:p>
+        </w:tc>
+        <w:tc>
+          <w:tcPr>
+            <w:tcW w:w="2410" w:type="dxa"/>
+          </w:tcPr>
+          <w:p>
+            <w:pPr>
+              <w:jc w:val="both"/>
+            </w:pPr>
+            <w:r>
+              <w:t>Text input</w:t>
+            </w:r>
+          </w:p>
+        </w:tc>
+        <w:tc>
+          <w:tcPr>
+            <w:tcW w:w="3537" w:type="dxa"/>
+          </w:tcPr>
+          <w:p>
+            <w:pPr>
+              <w:jc w:val="both"/>
+            </w:pPr>
+            <w:r>
+              <w:t xml:space="preserve">Nhập </w:t>
+            </w:r>
+            <w:r>
+              <w:t>họ tên đầy đủ. Trường bắt buộc</w:t>
+            </w:r>
+          </w:p>
+        </w:tc>
+      </w:tr>
+      <w:tr>
+        <w:tc>
+          <w:tcPr>
+            <w:tcW w:w="704" w:type="dxa"/>
+          </w:tcPr>
+          <w:p>
+            <w:pPr>
+              <w:jc w:val="center"/>
+            </w:pPr>
+            <w:r>
+              <w:t>2</w:t>
+            </w:r>
+          </w:p>
+        </w:tc>
+        <w:tc>
+          <w:tcPr>
+            <w:tcW w:w="2410" w:type="dxa"/>
+          </w:tcPr>
+          <w:p>
+            <w:pPr>
+              <w:jc w:val="both"/>
+            </w:pPr>
+            <w:r>
+              <w:t>Email</w:t>
+            </w:r>
+          </w:p>
+        </w:tc>
+        <w:tc>
+          <w:tcPr>
+            <w:tcW w:w="2410" w:type="dxa"/>
+          </w:tcPr>
+          <w:p>
+            <w:pPr>
+              <w:jc w:val="both"/>
+            </w:pPr>
+            <w:r>
+              <w:t>Text input</w:t>
+            </w:r>
+          </w:p>
+        </w:tc>
+        <w:tc>
+          <w:tcPr>
+            <w:tcW w:w="3537" w:type="dxa"/>
+          </w:tcPr>
+          <w:p>
+            <w:pPr>
+              <w:jc w:val="both"/>
+            </w:pPr>
+            <w:r>
+              <w:t>Nhậ</w:t>
+            </w:r>
+            <w:r>
+              <w:t>p email sử dụng. Trường bắt buộc</w:t>
+            </w:r>
+          </w:p>
+        </w:tc>
+      </w:tr>
+      <w:tr>
+        <w:tc>
+          <w:tcPr>
+            <w:tcW w:w="704" w:type="dxa"/>
+          </w:tcPr>
+          <w:p>
+            <w:pPr>
+              <w:jc w:val="center"/>
+            </w:pPr>
+            <w:r>
+              <w:t>3</w:t>
+            </w:r>
+          </w:p>
+        </w:tc>
+        <w:tc>
+          <w:tcPr>
+            <w:tcW w:w="2410" w:type="dxa"/>
+          </w:tcPr>
+          <w:p>
+            <w:pPr>
+              <w:jc w:val="both"/>
+            </w:pPr>
+            <w:r>
+              <w:t>Mật khẩu</w:t>
+            </w:r>
+          </w:p>
+        </w:tc>
+        <w:tc>
+          <w:tcPr>
+            <w:tcW w:w="2410" w:type="dxa"/>
+          </w:tcPr>
+          <w:p>
+            <w:pPr>
+              <w:jc w:val="both"/>
+            </w:pPr>
+            <w:r>
+              <w:t>Text input</w:t>
+            </w:r>
+          </w:p>
+        </w:tc>
+        <w:tc>
+          <w:tcPr>
+            <w:tcW w:w="3537" w:type="dxa"/>
+          </w:tcPr>
+          <w:p>
+            <w:pPr>
+              <w:jc w:val="both"/>
+            </w:pPr>
+            <w:r>
+              <w:t>Nhập mật khẩu để đăng nhập. Yêu cầu 8-32 kí tự. Bao gồm kí tự thường,  chữ số và có ít nhất 1 kí tự viết hoa. Trường bắt buộc</w:t>
+            </w:r>
+          </w:p>
+        </w:tc>
+      </w:tr>
+      <w:tr>
+        <w:tc>
+          <w:tcPr>
+            <w:tcW w:w="704" w:type="dxa"/>
+          </w:tcPr>
+          <w:p>
+            <w:pPr>
+              <w:jc w:val="center"/>
+            </w:pPr>
+            <w:r>
+              <w:t>4</w:t>
+            </w:r>
+          </w:p>
+        </w:tc>
+        <w:tc>
+          <w:tcPr>
+            <w:tcW w:w="2410" w:type="dxa"/>
+          </w:tcPr>
+          <w:p>
+            <w:pPr>
+              <w:jc w:val="both"/>
+            </w:pPr>
+            <w:r>
+              <w:t>Mật khẩu</w:t>
+            </w:r>
+          </w:p>
+        </w:tc>
+        <w:tc>
+          <w:tcPr>
+            <w:tcW w:w="2410" w:type="dxa"/>
+          </w:tcPr>
+          <w:p>
+            <w:pPr>
+              <w:jc w:val="both"/>
+            </w:pPr>
+            <w:r>
+              <w:t>Text input</w:t>
+            </w:r>
+          </w:p>
+        </w:tc>
+        <w:tc>
+          <w:tcPr>
+            <w:tcW w:w="3537" w:type="dxa"/>
+          </w:tcPr>
+          <w:p>
+            <w:pPr>
+              <w:jc w:val="both"/>
+            </w:pPr>
+            <w:r>
+              <w:t>Nhập lại mật khẩu trùng khớp</w:t>
+            </w:r>
+          </w:p>
+        </w:tc>
+      </w:tr>
+      <w:tr>
+        <w:tc>
+          <w:tcPr>
+            <w:tcW w:w="704" w:type="dxa"/>
+          </w:tcPr>
+          <w:p>
+            <w:pPr>
+              <w:jc w:val="center"/>
+            </w:pPr>
+            <w:r>
+              <w:t>5</w:t>
+            </w:r>
+          </w:p>
+        </w:tc>
+        <w:tc>
+          <w:tcPr>
+            <w:tcW w:w="2410" w:type="dxa"/>
+          </w:tcPr>
+          <w:p>
+            <w:pPr>
+              <w:jc w:val="both"/>
+            </w:pPr>
+            <w:r>
+              <w:t>Số điện thoại</w:t>
+            </w:r>
+          </w:p>
+        </w:tc>
+        <w:tc>
+          <w:tcPr>
+            <w:tcW w:w="2410" w:type="dxa"/>
+          </w:tcPr>
+          <w:p>
+            <w:pPr>
+              <w:jc w:val="both"/>
+            </w:pPr>
+            <w:r>
+              <w:t>Text input</w:t>
+            </w:r>
+          </w:p>
+        </w:tc>
+        <w:tc>
+          <w:tcPr>
+            <w:tcW w:w="3537" w:type="dxa"/>
+          </w:tcPr>
+          <w:p>
+            <w:pPr>
+              <w:jc w:val="both"/>
+            </w:pPr>
+            <w:r>
+              <w:t>Nhập số điện thoại đang còn sử dụng. Trường bắt buộc</w:t>
+            </w:r>
+          </w:p>
+        </w:tc>
+      </w:tr>
+      <w:tr>
+        <w:tc>
+          <w:tcPr>
+            <w:tcW w:w="704" w:type="dxa"/>
+          </w:tcPr>
+          <w:p>
+            <w:pPr>
+              <w:jc w:val="center"/>
+            </w:pPr>
+            <w:r>
+              <w:t>6</w:t>
+            </w:r>
+          </w:p>
+        </w:tc>
+        <w:tc>
+          <w:tcPr>
+            <w:tcW w:w="2410" w:type="dxa"/>
+          </w:tcPr>
+          <w:p>
+            <w:pPr>
+              <w:jc w:val="both"/>
+            </w:pPr>
+            <w:r>
+              <w:t>Số CMND</w:t>
+            </w:r>
+          </w:p>
+        </w:tc>
+        <w:tc>
+          <w:tcPr>
+            <w:tcW w:w="2410" w:type="dxa"/>
+          </w:tcPr>
+          <w:p>
+            <w:pPr>
+              <w:jc w:val="both"/>
+            </w:pPr>
+            <w:r>
+              <w:t>Text input</w:t>
+            </w:r>
+          </w:p>
+        </w:tc>
+        <w:tc>
+          <w:tcPr>
+            <w:tcW w:w="3537" w:type="dxa"/>
+          </w:tcPr>
+          <w:p>
+            <w:pPr>
+              <w:jc w:val="both"/>
+            </w:pPr>
+            <w:r>
+              <w:t>Nhập số căn cước của người dùng. Trường bắt buộc</w:t>
+            </w:r>
+          </w:p>
+        </w:tc>
+      </w:tr>
+      <w:tr>
+        <w:tc>
+          <w:tcPr>
+            <w:tcW w:w="704" w:type="dxa"/>
+          </w:tcPr>
+          <w:p>
+            <w:pPr>
+              <w:jc w:val="center"/>
+            </w:pPr>
+            <w:r>
+              <w:t>7</w:t>
+            </w:r>
+          </w:p>
+        </w:tc>
+        <w:tc>
+          <w:tcPr>
+            <w:tcW w:w="2410" w:type="dxa"/>
+          </w:tcPr>
+          <w:p>
+            <w:pPr>
+              <w:jc w:val="both"/>
+            </w:pPr>
+            <w:r>
+              <w:t>Điện chỉ liên hệ</w:t>
+            </w:r>
+          </w:p>
+        </w:tc>
+        <w:tc>
+          <w:tcPr>
+            <w:tcW w:w="2410" w:type="dxa"/>
+          </w:tcPr>
+          <w:p>
+            <w:pPr>
+              <w:jc w:val="both"/>
+            </w:pPr>
+            <w:r>
+              <w:t>Text input</w:t>
+            </w:r>
+          </w:p>
+        </w:tc>
+        <w:tc>
+          <w:tcPr>
+            <w:tcW w:w="3537" w:type="dxa"/>
+          </w:tcPr>
+          <w:p>
+            <w:pPr>
+              <w:jc w:val="both"/>
+            </w:pPr>
+            <w:r>
+              <w:t>Nhập địa chỉ của người dùng</w:t>
+            </w:r>
+          </w:p>
+        </w:tc>
+      </w:tr>
+      <w:tr>
+        <w:tc>
+          <w:tcPr>
+            <w:tcW w:w="704" w:type="dxa"/>
+          </w:tcPr>
+          <w:p>
+            <w:pPr>
+              <w:jc w:val="center"/>
+            </w:pPr>
+            <w:r>
+              <w:t>8</w:t>
+            </w:r>
+          </w:p>
+        </w:tc>
+        <w:tc>
+          <w:tcPr>
+            <w:tcW w:w="2410" w:type="dxa"/>
+          </w:tcPr>
+          <w:p>
+            <w:pPr>
+              <w:jc w:val="both"/>
+            </w:pPr>
+            <w:r>
+              <w:t>Hoàn tất</w:t>
+            </w:r>
+          </w:p>
+        </w:tc>
+        <w:tc>
+          <w:tcPr>
+            <w:tcW w:w="2410" w:type="dxa"/>
+          </w:tcPr>
+          <w:p>
+            <w:pPr>
+              <w:jc w:val="both"/>
+            </w:pPr>
+            <w:r>
+              <w:t>Button</w:t>
+            </w:r>
+          </w:p>
+        </w:tc>
+        <w:tc>
+          <w:tcPr>
+            <w:tcW w:w="3537" w:type="dxa"/>
+          </w:tcPr>
+          <w:p>
+            <w:pPr>
+              <w:jc w:val="both"/>
+            </w:pPr>
+            <w:r>
+              <w:t xml:space="preserve">Hoàn tất thủ tục đăng ký nếu thông tin đăng ký hợp lệ. Dữ </w:t>
+            </w:r>
+            <w:r>
+              <w:lastRenderedPageBreak/>
+              <w:t>liệu được lưu xuống database và ngày lập tức chuyển thẳng vào màn hình chính của người dùng</w:t>
+            </w:r>
+          </w:p>
+        </w:tc>
+      </w:tr>
+    </w:tbl>
+    <w:p/>
+    <w:p>
+      <w:pPr>
+        <w:pStyle w:val="Heading2"/>
+      </w:pPr>
+      <w:r>
+        <w:t>SC03: Quên mật khẩu</w:t>
+      </w:r>
+    </w:p>
+    <w:p/>
+    <w:p>
+      <w:pPr>
+        <w:pStyle w:val="Heading3"/>
+      </w:pPr>
+      <w:r>
+        <w:t>Mockup</w:t>
+      </w:r>
+    </w:p>
+    <w:p/>
+    <w:p>
+      <w:pPr>
+        <w:jc w:val="center"/>
+      </w:pPr>
+      <w:r>
+        <w:rPr>
+          <w:noProof/>
+        </w:rPr>
+        <w:drawing>
+          <wp:inline distT="0" distB="0" distL="0" distR="0">
+            <wp:extent cx="5760085" cy="4436745"/>
+            <wp:effectExtent l="0" t="0" r="0" b="1905"/>
+            <wp:docPr id="20" name="Picture 20"/>
+            <wp:cNvGraphicFramePr>
+              <a:graphicFrameLocks xmlns:a="http://schemas.openxmlformats.org/drawingml/2006/main" noChangeAspect="1"/>
+            </wp:cNvGraphicFramePr>
+            <a:graphic xmlns:a="http://schemas.openxmlformats.org/drawingml/2006/main">
+              <a:graphicData uri="http://schemas.openxmlformats.org/drawingml/2006/picture">
+                <pic:pic xmlns:pic="http://schemas.openxmlformats.org/drawingml/2006/picture">
+                  <pic:nvPicPr>
+                    <pic:cNvPr id="20" name="SC_ForgotPass.png"/>
+                    <pic:cNvPicPr/>
+                  </pic:nvPicPr>
+                  <pic:blipFill>
+                    <a:blip r:embed="rId24">
+                      <a:extLst>
+                        <a:ext uri="{28A0092B-C50C-407E-A947-70E740481C1C}">
+                          <a14:useLocalDpi xmlns:a14="http://schemas.microsoft.com/office/drawing/2010/main" val="0"/>
+                        </a:ext>
+                      </a:extLst>
+                    </a:blip>
+                    <a:stretch>
+                      <a:fillRect/>
+                    </a:stretch>
+                  </pic:blipFill>
+                  <pic:spPr>
+                    <a:xfrm>
+                      <a:off x="0" y="0"/>
+                      <a:ext cx="5760085" cy="4436745"/>
+                    </a:xfrm>
+                    <a:prstGeom prst="rect">
+                      <a:avLst/>
+                    </a:prstGeom>
+                  </pic:spPr>
+                </pic:pic>
+              </a:graphicData>
+            </a:graphic>
+          </wp:inline>
+        </w:drawing>
+      </w:r>
+    </w:p>
+    <w:p/>
+    <w:p>
+      <w:pPr>
+        <w:pStyle w:val="Heading3"/>
+      </w:pPr>
+      <w:r>
+        <w:t>Trường dữ liệu</w:t>
+      </w:r>
+    </w:p>
+    <w:p/>
+    <w:tbl>
+      <w:tblPr>
+        <w:tblStyle w:val="TableGrid"/>
+        <w:tblW w:w="0" w:type="auto"/>
+        <w:tblLook w:val="04A0" w:firstRow="1" w:lastRow="0" w:firstColumn="1" w:lastColumn="0" w:noHBand="0" w:noVBand="1"/>
+      </w:tblPr>
+      <w:tblGrid>
+        <w:gridCol w:w="704"/>
+        <w:gridCol w:w="2410"/>
+        <w:gridCol w:w="2410"/>
+        <w:gridCol w:w="3537"/>
+      </w:tblGrid>
+      <w:tr>
+        <w:tc>
+          <w:tcPr>
+            <w:tcW w:w="704" w:type="dxa"/>
+          </w:tcPr>
+          <w:p>
+            <w:pPr>
+              <w:jc w:val="center"/>
+            </w:pPr>
+            <w:r>
+              <w:t>STT</w:t>
+            </w:r>
+          </w:p>
+        </w:tc>
+        <w:tc>
+          <w:tcPr>
+            <w:tcW w:w="2410" w:type="dxa"/>
+          </w:tcPr>
+          <w:p>
+            <w:pPr>
+              <w:jc w:val="center"/>
+            </w:pPr>
+            <w:r>
+              <w:t>Mục</w:t>
+            </w:r>
+          </w:p>
+        </w:tc>
+        <w:tc>
+          <w:tcPr>
+            <w:tcW w:w="2410" w:type="dxa"/>
+          </w:tcPr>
+          <w:p>
+            <w:pPr>
+              <w:jc w:val="center"/>
+            </w:pPr>
+            <w:r>
+              <w:t>Kiểu dữ liệu</w:t>
+            </w:r>
+          </w:p>
+        </w:tc>
+        <w:tc>
+          <w:tcPr>
+            <w:tcW w:w="3537" w:type="dxa"/>
+          </w:tcPr>
+          <w:p>
+            <w:pPr>
+              <w:jc w:val="center"/>
+            </w:pPr>
+            <w:r>
+              <w:t>Mô tả</w:t>
+            </w:r>
+            <w:r>
+              <w:t xml:space="preserve"> chi tiết</w:t>
+            </w:r>
+          </w:p>
+        </w:tc>
+      </w:tr>
+      <w:tr>
+        <w:tc>
+          <w:tcPr>
+            <w:tcW w:w="704" w:type="dxa"/>
+          </w:tcPr>
+          <w:p>
+            <w:pPr>
+              <w:jc w:val="center"/>
+            </w:pPr>
+            <w:r>
+              <w:t>1</w:t>
+            </w:r>
+          </w:p>
+        </w:tc>
+        <w:tc>
+          <w:tcPr>
+            <w:tcW w:w="2410" w:type="dxa"/>
+          </w:tcPr>
+          <w:p>
+            <w:pPr>
+              <w:jc w:val="both"/>
+            </w:pPr>
+            <w:r>
+              <w:t>Email sử dụng</w:t>
+            </w:r>
+          </w:p>
+        </w:tc>
+        <w:tc>
+          <w:tcPr>
+            <w:tcW w:w="2410" w:type="dxa"/>
+          </w:tcPr>
+          <w:p>
+            <w:pPr>
+              <w:jc w:val="both"/>
+            </w:pPr>
+            <w:r>
+              <w:t>Text input</w:t>
+            </w:r>
+          </w:p>
+        </w:tc>
+        <w:tc>
+          <w:tcPr>
+            <w:tcW w:w="3537" w:type="dxa"/>
+          </w:tcPr>
+          <w:p>
+            <w:pPr>
+              <w:jc w:val="both"/>
+            </w:pPr>
+          </w:p>
+        </w:tc>
+      </w:tr>
+      <w:tr>
+        <w:tc>
+          <w:tcPr>
+            <w:tcW w:w="704" w:type="dxa"/>
+          </w:tcPr>
+          <w:p>
+            <w:pPr>
+              <w:jc w:val="center"/>
+            </w:pPr>
+            <w:r>
+              <w:t>2</w:t>
+            </w:r>
+          </w:p>
+        </w:tc>
+        <w:tc>
+          <w:tcPr>
+            <w:tcW w:w="2410" w:type="dxa"/>
+          </w:tcPr>
+          <w:p>
+            <w:pPr>
+              <w:jc w:val="both"/>
+            </w:pPr>
+            <w:r>
+              <w:t>Số điện thoại</w:t>
+            </w:r>
+          </w:p>
+        </w:tc>
+        <w:tc>
+          <w:tcPr>
+            <w:tcW w:w="2410" w:type="dxa"/>
+          </w:tcPr>
+          <w:p>
+            <w:pPr>
+              <w:jc w:val="both"/>
+            </w:pPr>
+            <w:r>
+              <w:t>Text input</w:t>
+            </w:r>
+          </w:p>
+        </w:tc>
+        <w:tc>
+          <w:tcPr>
+            <w:tcW w:w="3537" w:type="dxa"/>
+          </w:tcPr>
+          <w:p>
+            <w:pPr>
+              <w:jc w:val="both"/>
+            </w:pPr>
+          </w:p>
+        </w:tc>
+      </w:tr>
+    </w:tbl>
+    <w:p/>
+    <w:p/>
+    <w:p>
+      <w:pPr>
+        <w:pStyle w:val="Heading2"/>
+      </w:pPr>
+      <w:r>
+        <w:t>SC04</w:t>
+      </w:r>
+      <w:r>
+        <w:t>: Màn hình chính</w:t>
+      </w:r>
+    </w:p>
+    <w:p/>
+    <w:p>
+      <w:pPr>
+        <w:pStyle w:val="Heading3"/>
+      </w:pPr>
+      <w:r>
+        <w:lastRenderedPageBreak/>
+        <w:t>Mockup</w:t>
+      </w:r>
+    </w:p>
+    <w:p/>
+    <w:p>
+      <w:pPr>
+        <w:jc w:val="center"/>
+      </w:pPr>
+      <w:r>
+        <w:rPr>
+          <w:noProof/>
+        </w:rPr>
+        <w:drawing>
+          <wp:inline distT="0" distB="0" distL="0" distR="0">
+            <wp:extent cx="5760085" cy="4436745"/>
+            <wp:effectExtent l="0" t="0" r="0" b="1905"/>
+            <wp:docPr id="19" name="Picture 19"/>
+            <wp:cNvGraphicFramePr>
+              <a:graphicFrameLocks xmlns:a="http://schemas.openxmlformats.org/drawingml/2006/main" noChangeAspect="1"/>
+            </wp:cNvGraphicFramePr>
+            <a:graphic xmlns:a="http://schemas.openxmlformats.org/drawingml/2006/main">
+              <a:graphicData uri="http://schemas.openxmlformats.org/drawingml/2006/picture">
+                <pic:pic xmlns:pic="http://schemas.openxmlformats.org/drawingml/2006/picture">
+                  <pic:nvPicPr>
+                    <pic:cNvPr id="19" name="SC_Main.png"/>
+                    <pic:cNvPicPr/>
+                  </pic:nvPicPr>
+                  <pic:blipFill>
+                    <a:blip r:embed="rId25">
+                      <a:extLst>
+                        <a:ext uri="{28A0092B-C50C-407E-A947-70E740481C1C}">
+                          <a14:useLocalDpi xmlns:a14="http://schemas.microsoft.com/office/drawing/2010/main" val="0"/>
+                        </a:ext>
+                      </a:extLst>
+                    </a:blip>
+                    <a:stretch>
+                      <a:fillRect/>
+                    </a:stretch>
+                  </pic:blipFill>
+                  <pic:spPr>
+                    <a:xfrm>
+                      <a:off x="0" y="0"/>
+                      <a:ext cx="5760085" cy="4436745"/>
+                    </a:xfrm>
+                    <a:prstGeom prst="rect">
+                      <a:avLst/>
+                    </a:prstGeom>
+                  </pic:spPr>
+                </pic:pic>
+              </a:graphicData>
+            </a:graphic>
+          </wp:inline>
+        </w:drawing>
+      </w:r>
+    </w:p>
+    <w:p/>
+    <w:p>
+      <w:pPr>
+        <w:pStyle w:val="Heading3"/>
+      </w:pPr>
+      <w:r>
+        <w:t>Trường dữ liệu</w:t>
+      </w:r>
+    </w:p>
+    <w:p/>
+    <w:tbl>
+      <w:tblPr>
+        <w:tblStyle w:val="TableGrid"/>
+        <w:tblW w:w="0" w:type="auto"/>
+        <w:tblLook w:val="04A0" w:firstRow="1" w:lastRow="0" w:firstColumn="1" w:lastColumn="0" w:noHBand="0" w:noVBand="1"/>
+      </w:tblPr>
+      <w:tblGrid>
+        <w:gridCol w:w="704"/>
+        <w:gridCol w:w="2410"/>
+        <w:gridCol w:w="2410"/>
+        <w:gridCol w:w="3537"/>
+      </w:tblGrid>
+      <w:tr>
+        <w:tc>
+          <w:tcPr>
+            <w:tcW w:w="704" w:type="dxa"/>
+          </w:tcPr>
+          <w:p>
+            <w:pPr>
+              <w:jc w:val="center"/>
+            </w:pPr>
+            <w:r>
+              <w:t>STT</w:t>
+            </w:r>
+          </w:p>
+        </w:tc>
+        <w:tc>
+          <w:tcPr>
+            <w:tcW w:w="2410" w:type="dxa"/>
+          </w:tcPr>
+          <w:p>
+            <w:pPr>
+              <w:jc w:val="center"/>
+            </w:pPr>
+            <w:r>
+              <w:t>Mục</w:t>
+            </w:r>
+          </w:p>
+        </w:tc>
+        <w:tc>
+          <w:tcPr>
+            <w:tcW w:w="2410" w:type="dxa"/>
+          </w:tcPr>
+          <w:p>
+            <w:pPr>
+              <w:jc w:val="center"/>
+            </w:pPr>
+            <w:r>
+              <w:t>Kiểu dữ liệu</w:t>
+            </w:r>
+          </w:p>
+        </w:tc>
+        <w:tc>
+          <w:tcPr>
+            <w:tcW w:w="3537" w:type="dxa"/>
+          </w:tcPr>
+          <w:p>
+            <w:pPr>
+              <w:jc w:val="center"/>
+            </w:pPr>
+            <w:r>
+              <w:t>Mô tả</w:t>
+            </w:r>
+            <w:r>
+              <w:t xml:space="preserve"> chi tiết</w:t>
+            </w:r>
+          </w:p>
+        </w:tc>
+      </w:tr>
+      <w:tr>
+        <w:tc>
+          <w:tcPr>
+            <w:tcW w:w="704" w:type="dxa"/>
+          </w:tcPr>
+          <w:p>
+            <w:pPr>
+              <w:jc w:val="center"/>
+            </w:pPr>
+            <w:r>
+              <w:t>1</w:t>
+            </w:r>
+          </w:p>
+        </w:tc>
+        <w:tc>
+          <w:tcPr>
+            <w:tcW w:w="2410" w:type="dxa"/>
+          </w:tcPr>
+          <w:p>
+            <w:pPr>
+              <w:jc w:val="both"/>
+            </w:pPr>
+            <w:r>
               <w:t>Nạp tiền</w:t>
             </w:r>
           </w:p>
@@ -11985,7 +12803,7 @@
                     <pic:cNvPicPr/>
                   </pic:nvPicPr>
                   <pic:blipFill>
-                    <a:blip r:embed="rId24">
+                    <a:blip r:embed="rId26">
                       <a:extLst>
                         <a:ext uri="{28A0092B-C50C-407E-A947-70E740481C1C}">
                           <a14:useLocalDpi xmlns:a14="http://schemas.microsoft.com/office/drawing/2010/main" val="0"/>
@@ -12031,7 +12849,7 @@
                     <pic:cNvPicPr/>
                   </pic:nvPicPr>
                   <pic:blipFill>
-                    <a:blip r:embed="rId25">
+                    <a:blip r:embed="rId27">
                       <a:extLst>
                         <a:ext uri="{28A0092B-C50C-407E-A947-70E740481C1C}">
                           <a14:useLocalDpi xmlns:a14="http://schemas.microsoft.com/office/drawing/2010/main" val="0"/>
@@ -12083,7 +12901,7 @@
                     <pic:cNvPicPr/>
                   </pic:nvPicPr>
                   <pic:blipFill>
-                    <a:blip r:embed="rId26">
+                    <a:blip r:embed="rId28">
                       <a:extLst>
                         <a:ext uri="{28A0092B-C50C-407E-A947-70E740481C1C}">
                           <a14:useLocalDpi xmlns:a14="http://schemas.microsoft.com/office/drawing/2010/main" val="0"/>
@@ -12662,10 +13480,7 @@
         </w:tc>
       </w:tr>
     </w:tbl>
-    <w:p>
-      <w:bookmarkStart w:id="0" w:name="_GoBack"/>
-      <w:bookmarkEnd w:id="0"/>
-    </w:p>
+    <w:p/>
     <w:sectPr>
       <w:pgSz w:w="11906" w:h="16838" w:code="9"/>
       <w:pgMar w:top="1418" w:right="1134" w:bottom="1418" w:left="1701" w:header="720" w:footer="720" w:gutter="0"/>
@@ -12699,7 +13514,7 @@
         <v:path o:extrusionok="f" gradientshapeok="t" o:connecttype="rect"/>
         <o:lock v:ext="edit" aspectratio="t"/>
       </v:shapetype>
-      <v:shape id="_x0000_i1093" type="#_x0000_t75" style="width:11.25pt;height:11.25pt" o:bullet="t">
+      <v:shape id="_x0000_i1035" type="#_x0000_t75" style="width:11.25pt;height:11.25pt" o:bullet="t">
         <v:imagedata r:id="rId1" o:title="msoA36C"/>
       </v:shape>
     </w:pict>
@@ -15378,6 +16193,95 @@
     </w:lvl>
   </w:abstractNum>
   <w:abstractNum w:abstractNumId="26" w15:restartNumberingAfterBreak="0">
+    <w:nsid w:val="77F836F7"/>
+    <w:multiLevelType w:val="hybridMultilevel"/>
+    <w:tmpl w:val="B7B4147C"/>
+    <w:lvl w:ilvl="0" w:tplc="0409000F">
+      <w:start w:val="1"/>
+      <w:numFmt w:val="decimal"/>
+      <w:lvlText w:val="%1."/>
+      <w:lvlJc w:val="left"/>
+      <w:pPr>
+        <w:ind w:left="785" w:hanging="360"/>
+      </w:pPr>
+      <w:rPr>
+        <w:rFonts w:hint="default"/>
+      </w:rPr>
+    </w:lvl>
+    <w:lvl w:ilvl="1" w:tplc="04090019" w:tentative="1">
+      <w:start w:val="1"/>
+      <w:numFmt w:val="lowerLetter"/>
+      <w:lvlText w:val="%2."/>
+      <w:lvlJc w:val="left"/>
+      <w:pPr>
+        <w:ind w:left="1440" w:hanging="360"/>
+      </w:pPr>
+    </w:lvl>
+    <w:lvl w:ilvl="2" w:tplc="0409001B" w:tentative="1">
+      <w:start w:val="1"/>
+      <w:numFmt w:val="lowerRoman"/>
+      <w:lvlText w:val="%3."/>
+      <w:lvlJc w:val="right"/>
+      <w:pPr>
+        <w:ind w:left="2160" w:hanging="180"/>
+      </w:pPr>
+    </w:lvl>
+    <w:lvl w:ilvl="3" w:tplc="0409000F" w:tentative="1">
+      <w:start w:val="1"/>
+      <w:numFmt w:val="decimal"/>
+      <w:lvlText w:val="%4."/>
+      <w:lvlJc w:val="left"/>
+      <w:pPr>
+        <w:ind w:left="2880" w:hanging="360"/>
+      </w:pPr>
+    </w:lvl>
+    <w:lvl w:ilvl="4" w:tplc="04090019" w:tentative="1">
+      <w:start w:val="1"/>
+      <w:numFmt w:val="lowerLetter"/>
+      <w:lvlText w:val="%5."/>
+      <w:lvlJc w:val="left"/>
+      <w:pPr>
+        <w:ind w:left="3600" w:hanging="360"/>
+      </w:pPr>
+    </w:lvl>
+    <w:lvl w:ilvl="5" w:tplc="0409001B" w:tentative="1">
+      <w:start w:val="1"/>
+      <w:numFmt w:val="lowerRoman"/>
+      <w:lvlText w:val="%6."/>
+      <w:lvlJc w:val="right"/>
+      <w:pPr>
+        <w:ind w:left="4320" w:hanging="180"/>
+      </w:pPr>
+    </w:lvl>
+    <w:lvl w:ilvl="6" w:tplc="0409000F" w:tentative="1">
+      <w:start w:val="1"/>
+      <w:numFmt w:val="decimal"/>
+      <w:lvlText w:val="%7."/>
+      <w:lvlJc w:val="left"/>
+      <w:pPr>
+        <w:ind w:left="5040" w:hanging="360"/>
+      </w:pPr>
+    </w:lvl>
+    <w:lvl w:ilvl="7" w:tplc="04090019" w:tentative="1">
+      <w:start w:val="1"/>
+      <w:numFmt w:val="lowerLetter"/>
+      <w:lvlText w:val="%8."/>
+      <w:lvlJc w:val="left"/>
+      <w:pPr>
+        <w:ind w:left="5760" w:hanging="360"/>
+      </w:pPr>
+    </w:lvl>
+    <w:lvl w:ilvl="8" w:tplc="0409001B" w:tentative="1">
+      <w:start w:val="1"/>
+      <w:numFmt w:val="lowerRoman"/>
+      <w:lvlText w:val="%9."/>
+      <w:lvlJc w:val="right"/>
+      <w:pPr>
+        <w:ind w:left="6480" w:hanging="180"/>
+      </w:pPr>
+    </w:lvl>
+  </w:abstractNum>
+  <w:abstractNum w:abstractNumId="27" w15:restartNumberingAfterBreak="0">
     <w:nsid w:val="7D57504B"/>
     <w:multiLevelType w:val="multilevel"/>
     <w:tmpl w:val="7AF6D36A"/>
@@ -15507,7 +16411,7 @@
     <w:abstractNumId w:val="8"/>
   </w:num>
   <w:num w:numId="6">
-    <w:abstractNumId w:val="26"/>
+    <w:abstractNumId w:val="27"/>
   </w:num>
   <w:num w:numId="7">
     <w:abstractNumId w:val="5"/>
@@ -15624,6 +16528,9 @@
   </w:num>
   <w:num w:numId="28">
     <w:abstractNumId w:val="17"/>
+  </w:num>
+  <w:num w:numId="29">
+    <w:abstractNumId w:val="26"/>
   </w:num>
   <w:numIdMacAtCleanup w:val="20"/>
 </w:numbering>
@@ -15801,7 +16708,7 @@
     <w:lsdException w:name="Table Web 2" w:semiHidden="1" w:unhideWhenUsed="1"/>
     <w:lsdException w:name="Table Web 3" w:semiHidden="1" w:unhideWhenUsed="1"/>
     <w:lsdException w:name="Balloon Text" w:semiHidden="1" w:unhideWhenUsed="1"/>
-    <w:lsdException w:name="Table Grid" w:uiPriority="39"/>
+    <w:lsdException w:name="Table Grid" w:uiPriority="59"/>
     <w:lsdException w:name="Table Theme" w:semiHidden="1" w:unhideWhenUsed="1"/>
     <w:lsdException w:name="Placeholder Text" w:semiHidden="1"/>
     <w:lsdException w:name="No Spacing" w:uiPriority="1" w:qFormat="1"/>
@@ -16281,7 +17188,7 @@
   <w:style w:type="table" w:styleId="TableGrid">
     <w:name w:val="Table Grid"/>
     <w:basedOn w:val="TableNormal"/>
-    <w:uiPriority w:val="39"/>
+    <w:uiPriority w:val="59"/>
     <w:rsid w:val="007B08BE"/>
     <w:pPr>
       <w:spacing w:after="0" w:line="240" w:lineRule="auto"/>
@@ -16786,7 +17693,7 @@
 </file>
 
 <file path=customXml/itemProps1.xml><?xml version="1.0" encoding="utf-8"?>
-<ds:datastoreItem xmlns:ds="http://schemas.openxmlformats.org/officeDocument/2006/customXml" ds:itemID="{15EBC5D1-AE99-4B55-B1C2-A9C95A6F37D2}">
+<ds:datastoreItem xmlns:ds="http://schemas.openxmlformats.org/officeDocument/2006/customXml" ds:itemID="{C7D7D760-1844-4C15-8DF3-31430C51DE13}">
   <ds:schemaRefs>
     <ds:schemaRef ds:uri="http://schemas.openxmlformats.org/officeDocument/2006/bibliography"/>
   </ds:schemaRefs>

</xml_diff>

<commit_message>
I still haven't finished mockup screens
</commit_message>
<xml_diff>
--- a/Software-Requirement-Specification-Of-Book-Ticket.docx
+++ b/Software-Requirement-Specification-Of-Book-Ticket.docx
@@ -34,6 +34,8 @@
         <w:spacing w:after="0" w:line="360" w:lineRule="auto"/>
         <w:jc w:val="both"/>
       </w:pPr>
+      <w:bookmarkStart w:id="0" w:name="_GoBack"/>
+      <w:bookmarkEnd w:id="0"/>
     </w:p>
     <w:p>
       <w:pPr>
@@ -54,18 +56,22 @@
       <w:tblPr>
         <w:tblStyle w:val="TableGrid"/>
         <w:tblW w:w="0" w:type="auto"/>
+        <w:jc w:val="center"/>
         <w:tblLook w:val="04A0" w:firstRow="1" w:lastRow="0" w:firstColumn="1" w:lastColumn="0" w:noHBand="0" w:noVBand="1"/>
       </w:tblPr>
       <w:tblGrid>
-        <w:gridCol w:w="1405"/>
-        <w:gridCol w:w="2192"/>
-        <w:gridCol w:w="3265"/>
-        <w:gridCol w:w="2199"/>
+        <w:gridCol w:w="1361"/>
+        <w:gridCol w:w="1778"/>
+        <w:gridCol w:w="2551"/>
+        <w:gridCol w:w="1757"/>
       </w:tblGrid>
       <w:tr>
-        <w:tc>
-          <w:tcPr>
-            <w:tcW w:w="1413" w:type="dxa"/>
+        <w:trPr>
+          <w:jc w:val="center"/>
+        </w:trPr>
+        <w:tc>
+          <w:tcPr>
+            <w:tcW w:w="1361" w:type="dxa"/>
           </w:tcPr>
           <w:p>
             <w:pPr>
@@ -85,7 +91,7 @@
         </w:tc>
         <w:tc>
           <w:tcPr>
-            <w:tcW w:w="2278" w:type="dxa"/>
+            <w:tcW w:w="1778" w:type="dxa"/>
           </w:tcPr>
           <w:p>
             <w:pPr>
@@ -105,7 +111,7 @@
         </w:tc>
         <w:tc>
           <w:tcPr>
-            <w:tcW w:w="3413" w:type="dxa"/>
+            <w:tcW w:w="2551" w:type="dxa"/>
           </w:tcPr>
           <w:p>
             <w:pPr>
@@ -125,7 +131,7 @@
         </w:tc>
         <w:tc>
           <w:tcPr>
-            <w:tcW w:w="2291" w:type="dxa"/>
+            <w:tcW w:w="1757" w:type="dxa"/>
           </w:tcPr>
           <w:p>
             <w:pPr>
@@ -145,9 +151,12 @@
         </w:tc>
       </w:tr>
       <w:tr>
-        <w:tc>
-          <w:tcPr>
-            <w:tcW w:w="1413" w:type="dxa"/>
+        <w:trPr>
+          <w:jc w:val="center"/>
+        </w:trPr>
+        <w:tc>
+          <w:tcPr>
+            <w:tcW w:w="1361" w:type="dxa"/>
           </w:tcPr>
           <w:p>
             <w:pPr>
@@ -155,16 +164,13 @@
               <w:jc w:val="center"/>
             </w:pPr>
             <w:r>
-              <w:t>1</w:t>
-            </w:r>
-            <w:r>
-              <w:t>6130323</w:t>
-            </w:r>
-          </w:p>
-        </w:tc>
-        <w:tc>
-          <w:tcPr>
-            <w:tcW w:w="2278" w:type="dxa"/>
+              <w:t>16130323</w:t>
+            </w:r>
+          </w:p>
+        </w:tc>
+        <w:tc>
+          <w:tcPr>
+            <w:tcW w:w="1778" w:type="dxa"/>
           </w:tcPr>
           <w:p>
             <w:pPr>
@@ -178,30 +184,21 @@
         </w:tc>
         <w:tc>
           <w:tcPr>
-            <w:tcW w:w="3413" w:type="dxa"/>
-          </w:tcPr>
-          <w:p>
-            <w:pPr>
-              <w:spacing w:line="360" w:lineRule="auto"/>
-              <w:jc w:val="both"/>
-            </w:pPr>
-            <w:r>
-              <w:t>Đã đặc tả chức năng đặt vé xe</w:t>
-            </w:r>
-            <w:r>
-              <w:t>, thanh toán</w:t>
-            </w:r>
-            <w:r>
-              <w:t>, quản lý tài khoản người dùng</w:t>
-            </w:r>
-            <w:r>
-              <w:t>, quản lý nhân viên, quản lý vé xe</w:t>
-            </w:r>
-          </w:p>
-        </w:tc>
-        <w:tc>
-          <w:tcPr>
-            <w:tcW w:w="2291" w:type="dxa"/>
+            <w:tcW w:w="2551" w:type="dxa"/>
+          </w:tcPr>
+          <w:p>
+            <w:pPr>
+              <w:spacing w:line="360" w:lineRule="auto"/>
+              <w:jc w:val="both"/>
+            </w:pPr>
+            <w:r>
+              <w:t>Đã đặc tả chức năng đặt vé xe, thanh toán, quản lý tài khoản người dùng, quản lý nhân viên, quản lý vé xe</w:t>
+            </w:r>
+          </w:p>
+        </w:tc>
+        <w:tc>
+          <w:tcPr>
+            <w:tcW w:w="1757" w:type="dxa"/>
           </w:tcPr>
           <w:p>
             <w:pPr>
@@ -212,9 +209,12 @@
         </w:tc>
       </w:tr>
       <w:tr>
-        <w:tc>
-          <w:tcPr>
-            <w:tcW w:w="1413" w:type="dxa"/>
+        <w:trPr>
+          <w:jc w:val="center"/>
+        </w:trPr>
+        <w:tc>
+          <w:tcPr>
+            <w:tcW w:w="1361" w:type="dxa"/>
           </w:tcPr>
           <w:p>
             <w:pPr>
@@ -228,7 +228,7 @@
         </w:tc>
         <w:tc>
           <w:tcPr>
-            <w:tcW w:w="2278" w:type="dxa"/>
+            <w:tcW w:w="1778" w:type="dxa"/>
           </w:tcPr>
           <w:p>
             <w:pPr>
@@ -242,29 +242,21 @@
         </w:tc>
         <w:tc>
           <w:tcPr>
-            <w:tcW w:w="3413" w:type="dxa"/>
-          </w:tcPr>
-          <w:p>
-            <w:pPr>
-              <w:spacing w:line="360" w:lineRule="auto"/>
-              <w:jc w:val="both"/>
-            </w:pPr>
-            <w:r>
-              <w:t>Đã đặt tả chức năng cập nhật thông tin cá nhân, đăng nhập đăng ký</w:t>
-            </w:r>
-            <w:r>
-              <w:t>, phản hồi, xem lịch sử giao dịch</w:t>
-            </w:r>
-            <w:r>
-              <w:t>, xem lịch trình, lấy lại tài khoản</w:t>
-            </w:r>
-            <w:bookmarkStart w:id="0" w:name="_GoBack"/>
-            <w:bookmarkEnd w:id="0"/>
-          </w:p>
-        </w:tc>
-        <w:tc>
-          <w:tcPr>
-            <w:tcW w:w="2291" w:type="dxa"/>
+            <w:tcW w:w="2551" w:type="dxa"/>
+          </w:tcPr>
+          <w:p>
+            <w:pPr>
+              <w:spacing w:line="360" w:lineRule="auto"/>
+              <w:jc w:val="both"/>
+            </w:pPr>
+            <w:r>
+              <w:t>Đã đặt tả chức năng cập nhật thông tin cá nhân, đăng nhập đăng ký, phản hồi, xem lịch sử giao dịch, xem lịch trình, lấy lại tài khoản</w:t>
+            </w:r>
+          </w:p>
+        </w:tc>
+        <w:tc>
+          <w:tcPr>
+            <w:tcW w:w="1757" w:type="dxa"/>
           </w:tcPr>
           <w:p>
             <w:pPr>
@@ -347,6 +339,7 @@
         <w:jc w:val="both"/>
       </w:pPr>
       <w:r>
+        <w:lastRenderedPageBreak/>
         <w:t xml:space="preserve">Người dùng </w:t>
       </w:r>
       <w:r>
@@ -359,7 +352,6 @@
         <w:jc w:val="both"/>
       </w:pPr>
       <w:r>
-        <w:lastRenderedPageBreak/>
         <w:t>Người dùng có thể quàn lý tài khoản cá nhân của mình như: thay đổi thông tin cá nhân, nạp tiền vào tài khoản, liên kết với ví điện tử, xem lịch sử giao dịch.</w:t>
       </w:r>
       <w:r>
@@ -596,6 +588,7 @@
         <w:rPr>
           <w:rFonts w:cs="Times New Roman"/>
         </w:rPr>
+        <w:lastRenderedPageBreak/>
         <w:t>Đặt tả yêu cầu phần mềm:</w:t>
       </w:r>
     </w:p>
@@ -720,7 +713,6 @@
               <w:rPr>
                 <w:rFonts w:eastAsia="Calibri"/>
               </w:rPr>
-              <w:lastRenderedPageBreak/>
               <w:t>SRS</w:t>
             </w:r>
           </w:p>
@@ -13523,7 +13515,7 @@
         <v:path o:extrusionok="f" gradientshapeok="t" o:connecttype="rect"/>
         <o:lock v:ext="edit" aspectratio="t"/>
       </v:shapetype>
-      <v:shape id="_x0000_i1038" type="#_x0000_t75" style="width:11.25pt;height:11.25pt" o:bullet="t">
+      <v:shape id="_x0000_i1039" type="#_x0000_t75" style="width:11.25pt;height:11.25pt" o:bullet="t">
         <v:imagedata r:id="rId1" o:title="msoA36C"/>
       </v:shape>
     </w:pict>
@@ -17702,7 +17694,7 @@
 </file>
 
 <file path=customXml/itemProps1.xml><?xml version="1.0" encoding="utf-8"?>
-<ds:datastoreItem xmlns:ds="http://schemas.openxmlformats.org/officeDocument/2006/customXml" ds:itemID="{480C8806-3E0E-4D4E-A982-062CAE33EF9E}">
+<ds:datastoreItem xmlns:ds="http://schemas.openxmlformats.org/officeDocument/2006/customXml" ds:itemID="{CA94247A-2112-4A02-A0BD-ECC0BCD05ADD}">
   <ds:schemaRefs>
     <ds:schemaRef ds:uri="http://schemas.openxmlformats.org/officeDocument/2006/bibliography"/>
   </ds:schemaRefs>

</xml_diff>